<commit_message>
Near-final draft of P0339
</commit_message>
<xml_diff>
--- a/P0339_polymorphic_alloc_vocab_type.docx
+++ b/P0339_polymorphic_alloc_vocab_type.docx
@@ -18,11 +18,21 @@
       <w:r>
         <w:tab/>
       </w:r>
-      <w:fldSimple w:instr=" DOCPROPERTY  &quot;Document number&quot;  \* MERGEFORMAT ">
-        <w:r>
-          <w:t>D0339r0</w:t>
-        </w:r>
-      </w:fldSimple>
+      <w:r>
+        <w:fldChar w:fldCharType="begin"/>
+      </w:r>
+      <w:r>
+        <w:instrText xml:space="preserve"> DOCPROPERTY  "Document number"  \* MERGEFORMAT </w:instrText>
+      </w:r>
+      <w:r>
+        <w:fldChar w:fldCharType="separate"/>
+      </w:r>
+      <w:r>
+        <w:t>D0339r0</w:t>
+      </w:r>
+      <w:r>
+        <w:fldChar w:fldCharType="end"/>
+      </w:r>
     </w:p>
     <w:p>
       <w:pPr>
@@ -53,7 +63,7 @@
         <w:rPr>
           <w:noProof/>
         </w:rPr>
-        <w:t>2016-05-23</w:t>
+        <w:t>2016-05-29</w:t>
       </w:r>
       <w:r>
         <w:fldChar w:fldCharType="end"/>
@@ -181,6 +191,7 @@
         <w:dataBinding w:prefixMappings="xmlns:ns0='http://purl.org/dc/elements/1.1/' xmlns:ns1='http://schemas.openxmlformats.org/package/2006/metadata/core-properties' " w:xpath="/ns1:coreProperties[1]/ns0:title[1]" w:storeItemID="{6C3C8BC8-F283-45AE-878A-BAB7291924A1}"/>
         <w:text/>
       </w:sdtPr>
+      <w:sdtEndPr/>
       <w:sdtContent>
         <w:p>
           <w:pPr>
@@ -270,7 +281,7 @@
         <w:rPr>
           <w:noProof/>
         </w:rPr>
-        <w:instrText xml:space="preserve"> PAGEREF _Toc451894835 \h </w:instrText>
+        <w:instrText xml:space="preserve"> PAGEREF _Toc452302940 \h </w:instrText>
       </w:r>
       <w:r>
         <w:rPr>
@@ -345,7 +356,7 @@
         <w:rPr>
           <w:noProof/>
         </w:rPr>
-        <w:instrText xml:space="preserve"> PAGEREF _Toc451894836 \h </w:instrText>
+        <w:instrText xml:space="preserve"> PAGEREF _Toc452302941 \h </w:instrText>
       </w:r>
       <w:r>
         <w:rPr>
@@ -420,7 +431,7 @@
         <w:rPr>
           <w:noProof/>
         </w:rPr>
-        <w:instrText xml:space="preserve"> PAGEREF _Toc451894837 \h </w:instrText>
+        <w:instrText xml:space="preserve"> PAGEREF _Toc452302942 \h </w:instrText>
       </w:r>
       <w:r>
         <w:rPr>
@@ -495,7 +506,7 @@
         <w:rPr>
           <w:noProof/>
         </w:rPr>
-        <w:instrText xml:space="preserve"> PAGEREF _Toc451894838 \h </w:instrText>
+        <w:instrText xml:space="preserve"> PAGEREF _Toc452302943 \h </w:instrText>
       </w:r>
       <w:r>
         <w:rPr>
@@ -570,7 +581,7 @@
         <w:rPr>
           <w:noProof/>
         </w:rPr>
-        <w:instrText xml:space="preserve"> PAGEREF _Toc451894839 \h </w:instrText>
+        <w:instrText xml:space="preserve"> PAGEREF _Toc452302944 \h </w:instrText>
       </w:r>
       <w:r>
         <w:rPr>
@@ -587,7 +598,7 @@
         <w:rPr>
           <w:noProof/>
         </w:rPr>
-        <w:t>5</w:t>
+        <w:t>6</w:t>
       </w:r>
       <w:r>
         <w:rPr>
@@ -645,7 +656,7 @@
         <w:rPr>
           <w:noProof/>
         </w:rPr>
-        <w:instrText xml:space="preserve"> PAGEREF _Toc451894840 \h </w:instrText>
+        <w:instrText xml:space="preserve"> PAGEREF _Toc452302945 \h </w:instrText>
       </w:r>
       <w:r>
         <w:rPr>
@@ -720,7 +731,7 @@
         <w:rPr>
           <w:noProof/>
         </w:rPr>
-        <w:instrText xml:space="preserve"> PAGEREF _Toc451894841 \h </w:instrText>
+        <w:instrText xml:space="preserve"> PAGEREF _Toc452302946 \h </w:instrText>
       </w:r>
       <w:r>
         <w:rPr>
@@ -795,7 +806,7 @@
         <w:rPr>
           <w:noProof/>
         </w:rPr>
-        <w:instrText xml:space="preserve"> PAGEREF _Toc451894842 \h </w:instrText>
+        <w:instrText xml:space="preserve"> PAGEREF _Toc452302947 \h </w:instrText>
       </w:r>
       <w:r>
         <w:rPr>
@@ -852,14 +863,20 @@
         <w:rPr>
           <w:noProof/>
         </w:rPr>
-        <w:t xml:space="preserve">Changes to </w:t>
+        <w:t xml:space="preserve">Remove </w:t>
       </w:r>
       <w:r>
         <w:rPr>
           <w:rFonts w:ascii="Courier New" w:hAnsi="Courier New"/>
           <w:noProof/>
         </w:rPr>
-        <w:t>std::experimental::function</w:t>
+        <w:t>erased_type</w:t>
+      </w:r>
+      <w:r>
+        <w:rPr>
+          <w:noProof/>
+        </w:rPr>
+        <w:t xml:space="preserve"> from the TS</w:t>
       </w:r>
       <w:r>
         <w:rPr>
@@ -877,7 +894,7 @@
         <w:rPr>
           <w:noProof/>
         </w:rPr>
-        <w:instrText xml:space="preserve"> PAGEREF _Toc451894843 \h </w:instrText>
+        <w:instrText xml:space="preserve"> PAGEREF _Toc452302948 \h </w:instrText>
       </w:r>
       <w:r>
         <w:rPr>
@@ -934,7 +951,14 @@
         <w:rPr>
           <w:noProof/>
         </w:rPr>
-        <w:t>Changes to type-erase allocator</w:t>
+        <w:t xml:space="preserve">Changes to </w:t>
+      </w:r>
+      <w:r>
+        <w:rPr>
+          <w:rFonts w:ascii="Courier New" w:hAnsi="Courier New"/>
+          <w:noProof/>
+        </w:rPr>
+        <w:t>std::experimental::function</w:t>
       </w:r>
       <w:r>
         <w:rPr>
@@ -952,7 +976,7 @@
         <w:rPr>
           <w:noProof/>
         </w:rPr>
-        <w:instrText xml:space="preserve"> PAGEREF _Toc451894844 \h </w:instrText>
+        <w:instrText xml:space="preserve"> PAGEREF _Toc452302949 \h </w:instrText>
       </w:r>
       <w:r>
         <w:rPr>
@@ -969,7 +993,7 @@
         <w:rPr>
           <w:noProof/>
         </w:rPr>
-        <w:t>8</w:t>
+        <w:t>6</w:t>
       </w:r>
       <w:r>
         <w:rPr>
@@ -1009,14 +1033,7 @@
         <w:rPr>
           <w:noProof/>
         </w:rPr>
-        <w:t xml:space="preserve">Definition of </w:t>
-      </w:r>
-      <w:r>
-        <w:rPr>
-          <w:rFonts w:ascii="Courier New" w:hAnsi="Courier New"/>
-          <w:noProof/>
-        </w:rPr>
-        <w:t>polymorphic_allocator&lt;void&gt;</w:t>
+        <w:t>Changes to type-erase allocator</w:t>
       </w:r>
       <w:r>
         <w:rPr>
@@ -1034,7 +1051,7 @@
         <w:rPr>
           <w:noProof/>
         </w:rPr>
-        <w:instrText xml:space="preserve"> PAGEREF _Toc451894845 \h </w:instrText>
+        <w:instrText xml:space="preserve"> PAGEREF _Toc452302950 \h </w:instrText>
       </w:r>
       <w:r>
         <w:rPr>
@@ -1051,7 +1068,7 @@
         <w:rPr>
           <w:noProof/>
         </w:rPr>
-        <w:t>9</w:t>
+        <w:t>8</w:t>
       </w:r>
       <w:r>
         <w:rPr>
@@ -1091,14 +1108,14 @@
         <w:rPr>
           <w:noProof/>
         </w:rPr>
-        <w:t xml:space="preserve">Changes to class template </w:t>
+        <w:t xml:space="preserve">Definition of </w:t>
       </w:r>
       <w:r>
         <w:rPr>
           <w:rFonts w:ascii="Courier New" w:hAnsi="Courier New"/>
           <w:noProof/>
         </w:rPr>
-        <w:t>promise</w:t>
+        <w:t>polymorphic_allocator&lt;void&gt;</w:t>
       </w:r>
       <w:r>
         <w:rPr>
@@ -1116,7 +1133,7 @@
         <w:rPr>
           <w:noProof/>
         </w:rPr>
-        <w:instrText xml:space="preserve"> PAGEREF _Toc451894846 \h </w:instrText>
+        <w:instrText xml:space="preserve"> PAGEREF _Toc452302951 \h </w:instrText>
       </w:r>
       <w:r>
         <w:rPr>
@@ -1133,7 +1150,7 @@
         <w:rPr>
           <w:noProof/>
         </w:rPr>
-        <w:t>11</w:t>
+        <w:t>9</w:t>
       </w:r>
       <w:r>
         <w:rPr>
@@ -1180,6 +1197,88 @@
           <w:rFonts w:ascii="Courier New" w:hAnsi="Courier New"/>
           <w:noProof/>
         </w:rPr>
+        <w:t>promise</w:t>
+      </w:r>
+      <w:r>
+        <w:rPr>
+          <w:noProof/>
+        </w:rPr>
+        <w:tab/>
+      </w:r>
+      <w:r>
+        <w:rPr>
+          <w:noProof/>
+        </w:rPr>
+        <w:fldChar w:fldCharType="begin"/>
+      </w:r>
+      <w:r>
+        <w:rPr>
+          <w:noProof/>
+        </w:rPr>
+        <w:instrText xml:space="preserve"> PAGEREF _Toc452302952 \h </w:instrText>
+      </w:r>
+      <w:r>
+        <w:rPr>
+          <w:noProof/>
+        </w:rPr>
+      </w:r>
+      <w:r>
+        <w:rPr>
+          <w:noProof/>
+        </w:rPr>
+        <w:fldChar w:fldCharType="separate"/>
+      </w:r>
+      <w:r>
+        <w:rPr>
+          <w:noProof/>
+        </w:rPr>
+        <w:t>11</w:t>
+      </w:r>
+      <w:r>
+        <w:rPr>
+          <w:noProof/>
+        </w:rPr>
+        <w:fldChar w:fldCharType="end"/>
+      </w:r>
+    </w:p>
+    <w:p>
+      <w:pPr>
+        <w:pStyle w:val="TOC2"/>
+        <w:tabs>
+          <w:tab w:val="left" w:pos="960"/>
+          <w:tab w:val="right" w:leader="dot" w:pos="10070"/>
+        </w:tabs>
+        <w:rPr>
+          <w:rFonts w:asciiTheme="minorHAnsi" w:eastAsiaTheme="minorEastAsia" w:hAnsiTheme="minorHAnsi" w:cstheme="minorBidi"/>
+          <w:noProof/>
+          <w:szCs w:val="22"/>
+        </w:rPr>
+      </w:pPr>
+      <w:r>
+        <w:rPr>
+          <w:noProof/>
+        </w:rPr>
+        <w:t>6.8</w:t>
+      </w:r>
+      <w:r>
+        <w:rPr>
+          <w:rFonts w:asciiTheme="minorHAnsi" w:eastAsiaTheme="minorEastAsia" w:hAnsiTheme="minorHAnsi" w:cstheme="minorBidi"/>
+          <w:noProof/>
+          <w:szCs w:val="22"/>
+        </w:rPr>
+        <w:tab/>
+      </w:r>
+      <w:r>
+        <w:rPr>
+          <w:noProof/>
+        </w:rPr>
+        <w:t xml:space="preserve">Changes to class template </w:t>
+      </w:r>
+      <w:r>
+        <w:rPr>
+          <w:rFonts w:ascii="Courier New" w:hAnsi="Courier New"/>
+          <w:noProof/>
+        </w:rPr>
         <w:t>packaged_task</w:t>
       </w:r>
       <w:r>
@@ -1198,7 +1297,7 @@
         <w:rPr>
           <w:noProof/>
         </w:rPr>
-        <w:instrText xml:space="preserve"> PAGEREF _Toc451894847 \h </w:instrText>
+        <w:instrText xml:space="preserve"> PAGEREF _Toc452302953 \h </w:instrText>
       </w:r>
       <w:r>
         <w:rPr>
@@ -1215,7 +1314,7 @@
         <w:rPr>
           <w:noProof/>
         </w:rPr>
-        <w:t>11</w:t>
+        <w:t>12</w:t>
       </w:r>
       <w:r>
         <w:rPr>
@@ -1273,7 +1372,7 @@
         <w:rPr>
           <w:noProof/>
         </w:rPr>
-        <w:instrText xml:space="preserve"> PAGEREF _Toc451894848 \h </w:instrText>
+        <w:instrText xml:space="preserve"> PAGEREF _Toc452302954 \h </w:instrText>
       </w:r>
       <w:r>
         <w:rPr>
@@ -1309,7 +1408,7 @@
         </w:rPr>
         <w:fldChar w:fldCharType="end"/>
       </w:r>
-      <w:bookmarkStart w:id="0" w:name="_Toc451894835"/>
+      <w:bookmarkStart w:id="0" w:name="_Toc452302940"/>
       <w:r>
         <w:t>Abstract</w:t>
       </w:r>
@@ -1335,7 +1434,7 @@
         <w:t>pmr::memory_resource</w:t>
       </w:r>
       <w:r>
-        <w:t xml:space="preserve"> in its constructor. </w:t>
+        <w:t xml:space="preserve">. </w:t>
       </w:r>
       <w:r>
         <w:t xml:space="preserve">The </w:t>
@@ -1382,7 +1481,19 @@
         <w:t>pmr::polymrophic_allocator</w:t>
       </w:r>
       <w:r>
-        <w:t xml:space="preserve"> for use as a vocabulary type. This type meets the requirements of an allocator in the standard, but is easier to use in contexts where a compile-time allocator is not necessary or desirable. The use of </w:t>
+        <w:t xml:space="preserve"> for use as a vocabulary type. This type meets the requirements of an allocator in the standard, but is easier to use in contexts where </w:t>
+      </w:r>
+      <w:r>
+        <w:t xml:space="preserve">it </w:t>
+      </w:r>
+      <w:r>
+        <w:t>is not necessary or desirable</w:t>
+      </w:r>
+      <w:r>
+        <w:t xml:space="preserve"> to fix the allocator type at compile time</w:t>
+      </w:r>
+      <w:r>
+        <w:t xml:space="preserve">. The use of </w:t>
       </w:r>
       <w:r>
         <w:rPr>
@@ -1400,7 +1511,7 @@
         <w:t>uses-allocator construction</w:t>
       </w:r>
       <w:r>
-        <w:t xml:space="preserve"> in the TS and also simplifies situations where allocator type-erasure would otherwise be used, including in </w:t>
+        <w:t xml:space="preserve"> in the TS and situations where allocator type-erasure would otherwise be used, including in </w:t>
       </w:r>
       <w:r>
         <w:rPr>
@@ -1421,7 +1532,7 @@
       <w:pPr>
         <w:pStyle w:val="Heading1"/>
       </w:pPr>
-      <w:bookmarkStart w:id="1" w:name="_Toc451894836"/>
+      <w:bookmarkStart w:id="1" w:name="_Toc452302941"/>
       <w:r>
         <w:lastRenderedPageBreak/>
         <w:t>Motivation</w:t>
@@ -1443,6 +1554,9 @@
           <w:rStyle w:val="CodeFont"/>
         </w:rPr>
         <w:t>vector&lt;int&gt;</w:t>
+      </w:r>
+      <w:r>
+        <w:t>,</w:t>
       </w:r>
       <w:r>
         <w:t xml:space="preserve"> but </w:t>
@@ -1762,8 +1876,16 @@
         <w:rPr>
           <w:b/>
         </w:rPr>
-        <w:t>Does not adhere</w:t>
-      </w:r>
+        <w:t xml:space="preserve">Does not </w:t>
+      </w:r>
+      <w:r>
+        <w:rPr>
+          <w:b/>
+        </w:rPr>
+        <w:t>conform</w:t>
+      </w:r>
+      <w:bookmarkStart w:id="2" w:name="_GoBack"/>
+      <w:bookmarkEnd w:id="2"/>
       <w:r>
         <w:rPr>
           <w:b/>
@@ -1868,11 +1990,29 @@
         <w:ind w:left="720"/>
       </w:pPr>
       <w:r>
-        <w:t xml:space="preserve">The result of default-initialization of a pointer is indeterminate and the result of value initialization is a null pointer.  Neither is a useful value for storing in the class.  The </w:t>
+        <w:t>The result of default-initialization of a pointer is indeterminate</w:t>
+      </w:r>
+      <w:r>
+        <w:t>,</w:t>
+      </w:r>
+      <w:r>
+        <w:t xml:space="preserve"> and the result of value init</w:t>
+      </w:r>
+      <w:r>
+        <w:t>ialization is a null pointer, n</w:t>
+      </w:r>
+      <w:r>
+        <w:t xml:space="preserve">either </w:t>
+      </w:r>
+      <w:r>
+        <w:t xml:space="preserve">of which </w:t>
+      </w:r>
+      <w:r>
+        <w:t xml:space="preserve">is a useful value for storing in the </w:t>
       </w:r>
       <w:r>
         <w:lastRenderedPageBreak/>
-        <w:t xml:space="preserve">programmer must explicitly call </w:t>
+        <w:t xml:space="preserve">class.  The programmer must explicitly call </w:t>
       </w:r>
       <w:r>
         <w:rPr>
@@ -1920,7 +2060,7 @@
           <w:b/>
         </w:rPr>
       </w:pPr>
-      <w:bookmarkStart w:id="2" w:name="_Toc177193269"/>
+      <w:bookmarkStart w:id="3" w:name="_Toc177193269"/>
       <w:r>
         <w:rPr>
           <w:b/>
@@ -1947,7 +2087,13 @@
     </w:p>
     <w:p>
       <w:r>
-        <w:t xml:space="preserve">Issues 2, 3, and 4 were addressed by another proposal, </w:t>
+        <w:t xml:space="preserve">Issues 2, 3, and 4 were addressed by another </w:t>
+      </w:r>
+      <w:r>
+        <w:t>paper</w:t>
+      </w:r>
+      <w:r>
+        <w:t xml:space="preserve">, </w:t>
       </w:r>
       <w:hyperlink r:id="rId11" w:history="1">
         <w:r>
@@ -1970,7 +2116,28 @@
         <w:t xml:space="preserve">, that </w:t>
       </w:r>
       <w:r>
-        <w:t xml:space="preserve">provided a default constructor and which was not assignable. However, this proposal was withdrawn in Jacksonville when we (the authors of that paper) discovered that there was a simpler and more complete solution possible without introducing a completely new type: the use of </w:t>
+        <w:t>provided a default constructor</w:t>
+      </w:r>
+      <w:r>
+        <w:t>,</w:t>
+      </w:r>
+      <w:r>
+        <w:t xml:space="preserve"> and which was not assignable. </w:t>
+      </w:r>
+      <w:r>
+        <w:t>T</w:t>
+      </w:r>
+      <w:r>
+        <w:t>his proposal</w:t>
+      </w:r>
+      <w:r>
+        <w:t>, however,</w:t>
+      </w:r>
+      <w:r>
+        <w:t xml:space="preserve"> was withdrawn in Jacksonville when we (the authors of that paper) discovered that there was a simpler and more complete solution possible without introducing a completely new type: </w:t>
+      </w:r>
+      <w:r>
+        <w:t xml:space="preserve">by using </w:t>
       </w:r>
       <w:r>
         <w:rPr>
@@ -1989,11 +2156,11 @@
       <w:pPr>
         <w:pStyle w:val="Heading1"/>
       </w:pPr>
-      <w:bookmarkStart w:id="3" w:name="_Toc451894837"/>
+      <w:bookmarkStart w:id="4" w:name="_Toc452302942"/>
       <w:r>
         <w:t>Proposal Overview</w:t>
       </w:r>
-      <w:bookmarkEnd w:id="3"/>
+      <w:bookmarkEnd w:id="4"/>
     </w:p>
     <w:p>
       <w:r>
@@ -2033,7 +2200,22 @@
         <w:t>IntVec</w:t>
       </w:r>
       <w:r>
-        <w:t xml:space="preserve"> class, above:</w:t>
+        <w:t xml:space="preserve"> class</w:t>
+      </w:r>
+      <w:r>
+        <w:t xml:space="preserve"> </w:t>
+      </w:r>
+      <w:r>
+        <w:t>(</w:t>
+      </w:r>
+      <w:r>
+        <w:t>above</w:t>
+      </w:r>
+      <w:r>
+        <w:t>)</w:t>
+      </w:r>
+      <w:r>
+        <w:t>:</w:t>
       </w:r>
     </w:p>
     <w:p>
@@ -2198,7 +2380,25 @@
         <w:t>memory_resource</w:t>
       </w:r>
       <w:r>
-        <w:t xml:space="preserve"> pointer one by one, to see how this approach compares:</w:t>
+        <w:t xml:space="preserve"> pointer</w:t>
+      </w:r>
+      <w:r>
+        <w:t>,</w:t>
+      </w:r>
+      <w:r>
+        <w:t xml:space="preserve"> one by one, to see how this</w:t>
+      </w:r>
+      <w:r>
+        <w:t xml:space="preserve"> new</w:t>
+      </w:r>
+      <w:r>
+        <w:t xml:space="preserve"> approach compares</w:t>
+      </w:r>
+      <w:r>
+        <w:t xml:space="preserve"> to the previous one</w:t>
+      </w:r>
+      <w:r>
+        <w:t>:</w:t>
       </w:r>
     </w:p>
     <w:p>
@@ -2340,7 +2540,19 @@
         <w:t>polymorphic_allocator</w:t>
       </w:r>
       <w:r>
-        <w:t xml:space="preserve"> should be deleted. If it is accepted, then the problem of accidentally reseating the allocator would not exist for </w:t>
+        <w:t xml:space="preserve"> should be deleted. If </w:t>
+      </w:r>
+      <w:r>
+        <w:t>this recommendation</w:t>
+      </w:r>
+      <w:r>
+        <w:t xml:space="preserve"> is accepted, then the problem of accidentally reseating the allocator would </w:t>
+      </w:r>
+      <w:r>
+        <w:t>no longer</w:t>
+      </w:r>
+      <w:r>
+        <w:t xml:space="preserve"> exist for </w:t>
       </w:r>
       <w:r>
         <w:rPr>
@@ -2349,16 +2561,33 @@
         <w:t>polymorphic_allocator</w:t>
       </w:r>
       <w:r>
-        <w:t xml:space="preserve">.  The </w:t>
-      </w:r>
-      <w:r>
-        <w:rPr>
-          <w:rStyle w:val="CodeFont"/>
-        </w:rPr>
-        <w:t>IntVec</w:t>
-      </w:r>
-      <w:r>
-        <w:t xml:space="preserve"> class above would, by default, have deleted copy and move assignment operators. This would prevent the incorrect assignment operations from being generated automatically, forcing the programmer to define them, hopefully with the correct semantics. See P0035 for more details.</w:t>
+        <w:t xml:space="preserve">. </w:t>
+      </w:r>
+      <w:r>
+        <w:t>The deleted assignment operators</w:t>
+      </w:r>
+      <w:r>
+        <w:t xml:space="preserve"> would prevent the incorrect assignment operations from being generated automatically, forcing the programmer to define them, hopefully with the correct semantics.</w:t>
+      </w:r>
+      <w:r>
+        <w:t xml:space="preserve"> </w:t>
+      </w:r>
+      <w:r>
+        <w:t xml:space="preserve">See </w:t>
+      </w:r>
+      <w:hyperlink r:id="rId13" w:history="1">
+        <w:r>
+          <w:rPr>
+            <w:rStyle w:val="Hyperlink"/>
+          </w:rPr>
+          <w:t>P0335</w:t>
+        </w:r>
+      </w:hyperlink>
+      <w:r>
+        <w:t xml:space="preserve"> </w:t>
+      </w:r>
+      <w:r>
+        <w:t>for more details.</w:t>
       </w:r>
     </w:p>
     <w:p>
@@ -2408,7 +2637,13 @@
         <w:t>polymorphic_allocator&lt;char&gt;</w:t>
       </w:r>
       <w:r>
-        <w:t xml:space="preserve">, but has certain features to conveniently expose the features of the underlying </w:t>
+        <w:t xml:space="preserve">, but has certain features to conveniently expose the </w:t>
+      </w:r>
+      <w:r>
+        <w:t>capabilities</w:t>
+      </w:r>
+      <w:r>
+        <w:t xml:space="preserve"> of the underlying </w:t>
       </w:r>
       <w:r>
         <w:rPr>
@@ -2472,7 +2707,13 @@
         <w:t>rebind</w:t>
       </w:r>
       <w:r>
-        <w:t xml:space="preserve">. Allocating types other that </w:t>
+        <w:t>. Allocating types other tha</w:t>
+      </w:r>
+      <w:r>
+        <w:t>n</w:t>
+      </w:r>
+      <w:r>
+        <w:t xml:space="preserve"> </w:t>
       </w:r>
       <w:r>
         <w:rPr>
@@ -2492,7 +2733,13 @@
         </w:numPr>
       </w:pPr>
       <w:r>
-        <w:t xml:space="preserve">It can allocate objects on any desired alignment boundary.  For example </w:t>
+        <w:t>It can allocate objects on any desired alignment boundary.  For example</w:t>
+      </w:r>
+      <w:r>
+        <w:t>,</w:t>
+      </w:r>
+      <w:r>
+        <w:t xml:space="preserve"> </w:t>
       </w:r>
       <w:r>
         <w:rPr>
@@ -2526,7 +2773,13 @@
         </w:numPr>
       </w:pPr>
       <w:r>
-        <w:t xml:space="preserve">It provides a good alternative to type erasure for types that don’t have an allocator template argument. Part of this proposal is to simplify </w:t>
+        <w:t xml:space="preserve">It provides a good alternative to type erasure for types that don’t have an allocator template argument. </w:t>
+      </w:r>
+      <w:r>
+        <w:t>Note that an important p</w:t>
+      </w:r>
+      <w:r>
+        <w:t xml:space="preserve">art of this proposal is to simplify </w:t>
       </w:r>
       <w:r>
         <w:rPr>
@@ -2552,7 +2805,13 @@
         <w:t xml:space="preserve"> itself, we propose </w:t>
       </w:r>
       <w:r>
-        <w:t>a few simplifications to the memory section of the Library Fundamentals TS:</w:t>
+        <w:t xml:space="preserve">a </w:t>
+      </w:r>
+      <w:r>
+        <w:t>the following significant</w:t>
+      </w:r>
+      <w:r>
+        <w:t xml:space="preserve"> simplifications to the memory section of the Library Fundamentals TS:</w:t>
       </w:r>
     </w:p>
     <w:p>
@@ -2572,7 +2831,13 @@
         <w:t>uses-allocator construction</w:t>
       </w:r>
       <w:r>
-        <w:t xml:space="preserve"> (but keep the changes to the </w:t>
+        <w:t xml:space="preserve"> </w:t>
+      </w:r>
+      <w:r>
+        <w:t xml:space="preserve">and </w:t>
+      </w:r>
+      <w:r>
+        <w:t xml:space="preserve">the </w:t>
       </w:r>
       <w:r>
         <w:rPr>
@@ -2581,7 +2846,16 @@
         <w:t>uses_allocator</w:t>
       </w:r>
       <w:r>
-        <w:t xml:space="preserve"> trait).</w:t>
+        <w:t xml:space="preserve"> </w:t>
+      </w:r>
+      <w:r>
+        <w:t>trait</w:t>
+      </w:r>
+      <w:r>
+        <w:t>.</w:t>
+      </w:r>
+      <w:r>
+        <w:t xml:space="preserve"> (Section 2 of the TS is completely removed.)</w:t>
       </w:r>
     </w:p>
     <w:p>
@@ -2621,6 +2895,18 @@
       <w:r>
         <w:t>.</w:t>
       </w:r>
+      <w:r>
+        <w:t xml:space="preserve"> Eliminate the </w:t>
+      </w:r>
+      <w:r>
+        <w:rPr>
+          <w:rStyle w:val="CodeFont"/>
+        </w:rPr>
+        <w:t>erased_type</w:t>
+      </w:r>
+      <w:r>
+        <w:t xml:space="preserve"> struct.</w:t>
+      </w:r>
     </w:p>
     <w:p>
       <w:pPr>
@@ -2651,7 +2937,13 @@
         <w:t>polymorphic_allocator&lt;void&gt;</w:t>
       </w:r>
       <w:r>
-        <w:t>. (Note that the type-erased allocator was not implemented by any major standard-library supplier. )</w:t>
+        <w:t>. (Note that the type-erased allocator was not implemented by any m</w:t>
+      </w:r>
+      <w:r>
+        <w:t>ajor standard-library supplier.</w:t>
+      </w:r>
+      <w:r>
+        <w:t>)</w:t>
       </w:r>
     </w:p>
     <w:p>
@@ -2687,14 +2979,14 @@
       <w:pPr>
         <w:pStyle w:val="Heading1"/>
       </w:pPr>
-      <w:bookmarkStart w:id="4" w:name="_Toc451894838"/>
+      <w:bookmarkStart w:id="5" w:name="_Toc452302943"/>
       <w:r>
         <w:t>Alternatives Considered</w:t>
       </w:r>
-      <w:bookmarkEnd w:id="4"/>
-    </w:p>
-    <w:p>
-      <w:hyperlink r:id="rId13" w:history="1">
+      <w:bookmarkEnd w:id="5"/>
+    </w:p>
+    <w:p>
+      <w:hyperlink r:id="rId14" w:history="1">
         <w:r>
           <w:rPr>
             <w:rStyle w:val="Hyperlink"/>
@@ -2721,7 +3013,13 @@
         <w:t>polymorphic_allocator&lt;void&gt;</w:t>
       </w:r>
       <w:r>
-        <w:t xml:space="preserve">.  However, the </w:t>
+        <w:t xml:space="preserve">.  </w:t>
+      </w:r>
+      <w:r>
+        <w:t>T</w:t>
+      </w:r>
+      <w:r>
+        <w:t xml:space="preserve">he </w:t>
       </w:r>
       <w:r>
         <w:rPr>
@@ -2730,10 +3028,31 @@
         <w:t>memory_resource_ptr</w:t>
       </w:r>
       <w:r>
-        <w:t xml:space="preserve"> type did not </w:t>
-      </w:r>
-      <w:r>
-        <w:t xml:space="preserve">conform to allocator requirements and did not do as much to smooth the integration of </w:t>
+        <w:t xml:space="preserve"> type did not</w:t>
+      </w:r>
+      <w:r>
+        <w:t>, however,</w:t>
+      </w:r>
+      <w:r>
+        <w:t xml:space="preserve"> </w:t>
+      </w:r>
+      <w:r>
+        <w:t xml:space="preserve">conform to </w:t>
+      </w:r>
+      <w:r>
+        <w:rPr>
+          <w:i/>
+        </w:rPr>
+        <w:t>allocator requirements</w:t>
+      </w:r>
+      <w:r>
+        <w:t xml:space="preserve"> and did </w:t>
+      </w:r>
+      <w:r>
+        <w:t xml:space="preserve">less </w:t>
+      </w:r>
+      <w:r>
+        <w:t xml:space="preserve">to smooth the integration of </w:t>
       </w:r>
       <w:r>
         <w:rPr>
@@ -2742,7 +3061,10 @@
         <w:t>memory_resource</w:t>
       </w:r>
       <w:r>
-        <w:t xml:space="preserve"> into the allocator ecosystem as </w:t>
+        <w:t xml:space="preserve"> into the allocator ecosystem </w:t>
+      </w:r>
+      <w:r>
+        <w:t xml:space="preserve">than does </w:t>
       </w:r>
       <w:r>
         <w:rPr>
@@ -2751,18 +3073,19 @@
         <w:t>polymorphic_allocator&lt;void&gt;</w:t>
       </w:r>
       <w:r>
-        <w:t xml:space="preserve"> does. P0148 was withdrawn in favor of this proposal.</w:t>
+        <w:t>. P0148 was withdrawn in favor of this proposal.</w:t>
       </w:r>
     </w:p>
     <w:p>
       <w:pPr>
         <w:pStyle w:val="Heading1"/>
       </w:pPr>
-      <w:bookmarkStart w:id="5" w:name="_Toc451894839"/>
-      <w:r>
+      <w:bookmarkStart w:id="6" w:name="_Toc452302944"/>
+      <w:r>
+        <w:lastRenderedPageBreak/>
         <w:t>Future directions</w:t>
       </w:r>
-      <w:bookmarkEnd w:id="5"/>
+      <w:bookmarkEnd w:id="6"/>
     </w:p>
     <w:p>
       <w:r>
@@ -2791,25 +3114,24 @@
       <w:pPr>
         <w:pStyle w:val="Heading1"/>
       </w:pPr>
-      <w:bookmarkStart w:id="6" w:name="_Toc451894840"/>
-      <w:r>
-        <w:lastRenderedPageBreak/>
+      <w:bookmarkStart w:id="7" w:name="_Toc452302945"/>
+      <w:r>
         <w:t>Formal</w:t>
       </w:r>
       <w:r>
         <w:t xml:space="preserve"> Wording</w:t>
       </w:r>
-      <w:bookmarkEnd w:id="6"/>
+      <w:bookmarkEnd w:id="7"/>
     </w:p>
     <w:p>
       <w:pPr>
         <w:pStyle w:val="Heading2"/>
       </w:pPr>
-      <w:bookmarkStart w:id="7" w:name="_Toc451894841"/>
+      <w:bookmarkStart w:id="8" w:name="_Toc452302946"/>
       <w:r>
         <w:t>Document Conventions</w:t>
       </w:r>
-      <w:bookmarkEnd w:id="7"/>
+      <w:bookmarkEnd w:id="8"/>
     </w:p>
     <w:p>
       <w:pPr>
@@ -2830,7 +3152,7 @@
       <w:r>
         <w:t xml:space="preserve"> </w:t>
       </w:r>
-      <w:hyperlink r:id="rId14" w:history="1">
+      <w:hyperlink r:id="rId15" w:history="1">
         <w:r>
           <w:rPr>
             <w:rStyle w:val="Hyperlink"/>
@@ -2841,6 +3163,16 @@
       <w:r>
         <w:t>.</w:t>
       </w:r>
+      <w:r>
+        <w:t xml:space="preserve"> </w:t>
+      </w:r>
+      <w:r>
+        <w:rPr>
+          <w:b w:val="0"/>
+          <w:highlight w:val="cyan"/>
+        </w:rPr>
+        <w:t>Note that major sections of the TS have been moved into the C++17 WD. Section numbers are, therefore, subject to significant change.</w:t>
+      </w:r>
     </w:p>
     <w:p>
       <w:pPr>
@@ -2889,22 +3221,88 @@
       <w:pPr>
         <w:pStyle w:val="Heading2"/>
       </w:pPr>
-      <w:bookmarkStart w:id="8" w:name="_Toc451894842"/>
+      <w:bookmarkStart w:id="9" w:name="_Toc452302947"/>
       <w:r>
         <w:t>Undo changes to uses-allocator construction</w:t>
       </w:r>
-      <w:bookmarkEnd w:id="8"/>
-    </w:p>
-    <w:p>
-      <w:r>
-        <w:t>In section 20.1 of the TS, remove all changes to section 20.7.7.2 [allocator.uses.construction].  (Changes to 20.7.7.1, [allocator.uses.trait] remain.)</w:t>
+      <w:bookmarkEnd w:id="9"/>
+    </w:p>
+    <w:p>
+      <w:r>
+        <w:t xml:space="preserve">Remove section 2 from the TS, which would have made changes to sections </w:t>
+      </w:r>
+      <w:r>
+        <w:t>20.7.7.1, [allocator.uses.trait]</w:t>
+      </w:r>
+      <w:r>
+        <w:t xml:space="preserve"> and </w:t>
+      </w:r>
+      <w:r>
+        <w:t>20.7.7.2 [allocator.uses.construction]</w:t>
+      </w:r>
+      <w:r>
+        <w:t xml:space="preserve"> of the standard.</w:t>
       </w:r>
     </w:p>
     <w:p>
       <w:pPr>
         <w:pStyle w:val="Heading2"/>
       </w:pPr>
-      <w:bookmarkStart w:id="9" w:name="_Toc451894843"/>
+      <w:bookmarkStart w:id="10" w:name="_Toc452302948"/>
+      <w:r>
+        <w:t xml:space="preserve">Remove </w:t>
+      </w:r>
+      <w:r>
+        <w:rPr>
+          <w:rStyle w:val="CodeFont"/>
+        </w:rPr>
+        <w:t>erased_type</w:t>
+      </w:r>
+      <w:r>
+        <w:t xml:space="preserve"> from the TS</w:t>
+      </w:r>
+      <w:bookmarkEnd w:id="10"/>
+    </w:p>
+    <w:p>
+      <w:r>
+        <w:t xml:space="preserve">Remove </w:t>
+      </w:r>
+      <w:r>
+        <w:t xml:space="preserve">section 3.1 [utility] from the TS, which defines </w:t>
+      </w:r>
+      <w:r>
+        <w:rPr>
+          <w:rStyle w:val="CodeFont"/>
+        </w:rPr>
+        <w:t>struct</w:t>
+      </w:r>
+      <w:r>
+        <w:t xml:space="preserve"> </w:t>
+      </w:r>
+      <w:r>
+        <w:rPr>
+          <w:rStyle w:val="CodeFont"/>
+        </w:rPr>
+        <w:t>erased_type</w:t>
+      </w:r>
+      <w:r>
+        <w:t xml:space="preserve">. The changes to type-erased allocators, below, make this </w:t>
+      </w:r>
+      <w:r>
+        <w:rPr>
+          <w:rStyle w:val="CodeFont"/>
+        </w:rPr>
+        <w:t>struct</w:t>
+      </w:r>
+      <w:r>
+        <w:t xml:space="preserve"> no longer necessary.</w:t>
+      </w:r>
+    </w:p>
+    <w:p>
+      <w:pPr>
+        <w:pStyle w:val="Heading2"/>
+      </w:pPr>
+      <w:bookmarkStart w:id="11" w:name="_Toc452302949"/>
       <w:r>
         <w:t xml:space="preserve">Changes to </w:t>
       </w:r>
@@ -2914,7 +3312,7 @@
         </w:rPr>
         <w:t>std::experimental::function</w:t>
       </w:r>
-      <w:bookmarkEnd w:id="9"/>
+      <w:bookmarkEnd w:id="11"/>
     </w:p>
     <w:p>
       <w:r>
@@ -3274,7 +3672,6 @@
         <w:pStyle w:val="WPCode"/>
       </w:pPr>
       <w:r>
-        <w:lastRenderedPageBreak/>
         <w:t xml:space="preserve">      </w:t>
       </w:r>
       <w:r>
@@ -3927,6 +4324,7 @@
         <w:rPr>
           <w:i/>
         </w:rPr>
+        <w:lastRenderedPageBreak/>
         <w:t>Effects</w:t>
       </w:r>
       <w:r>
@@ -4128,7 +4526,6 @@
         <w:rPr>
           <w:i/>
         </w:rPr>
-        <w:lastRenderedPageBreak/>
         <w:t>Returns</w:t>
       </w:r>
       <w:r>
@@ -4485,8 +4882,6 @@
         </w:rPr>
         <w:t xml:space="preserve"> of this object</w:t>
       </w:r>
-      <w:bookmarkStart w:id="10" w:name="_GoBack"/>
-      <w:bookmarkEnd w:id="10"/>
       <w:r>
         <w:rPr>
           <w:rStyle w:val="Addition"/>
@@ -4498,11 +4893,11 @@
       <w:pPr>
         <w:pStyle w:val="Heading2"/>
       </w:pPr>
-      <w:bookmarkStart w:id="11" w:name="_Toc451894844"/>
+      <w:bookmarkStart w:id="12" w:name="_Toc452302950"/>
       <w:r>
         <w:t>Changes to type-erase allocator</w:t>
       </w:r>
-      <w:bookmarkEnd w:id="11"/>
+      <w:bookmarkEnd w:id="12"/>
     </w:p>
     <w:p>
       <w:r>
@@ -4598,7 +4993,11 @@
         <w:t>X</w:t>
       </w:r>
       <w:r>
-        <w:t xml:space="preserve"> (typically as a constructor argument), </w:t>
+        <w:t xml:space="preserve"> </w:t>
+      </w:r>
+      <w:r>
+        <w:lastRenderedPageBreak/>
+        <w:t xml:space="preserve">(typically as a constructor argument), </w:t>
       </w:r>
       <w:r>
         <w:rPr>
@@ -4811,10 +5210,17 @@
     <w:p>
       <w:pPr>
         <w:pStyle w:val="WP"/>
+        <w:keepNext/>
         <w:jc w:val="center"/>
       </w:pPr>
       <w:r>
-        <w:t>Table 13 — Computed memory_resource for type-erased allocator</w:t>
+        <w:t xml:space="preserve">Table 13 — </w:t>
+      </w:r>
+      <w:r>
+        <w:t xml:space="preserve">Initialization of </w:t>
+      </w:r>
+      <w:r>
+        <w:t>type-erased allocator</w:t>
       </w:r>
     </w:p>
     <w:tbl>
@@ -4837,6 +5243,8 @@
           <w:p>
             <w:pPr>
               <w:pStyle w:val="WP"/>
+              <w:keepNext/>
+              <w:keepLines/>
               <w:ind w:left="0" w:firstLine="0"/>
               <w:rPr>
                 <w:sz w:val="20"/>
@@ -4870,6 +5278,8 @@
           <w:p>
             <w:pPr>
               <w:pStyle w:val="WP"/>
+              <w:keepNext/>
+              <w:keepLines/>
               <w:ind w:left="0" w:firstLine="0"/>
               <w:rPr>
                 <w:rStyle w:val="Addition"/>
@@ -4947,6 +5357,8 @@
           <w:p>
             <w:pPr>
               <w:pStyle w:val="WP"/>
+              <w:keepNext/>
+              <w:keepLines/>
               <w:ind w:left="0" w:firstLine="0"/>
               <w:rPr>
                 <w:sz w:val="20"/>
@@ -4956,7 +5368,6 @@
               <w:rPr>
                 <w:sz w:val="20"/>
               </w:rPr>
-              <w:lastRenderedPageBreak/>
               <w:t xml:space="preserve">non-existent — no </w:t>
             </w:r>
             <w:r>
@@ -4981,6 +5392,8 @@
           <w:p>
             <w:pPr>
               <w:pStyle w:val="WP"/>
+              <w:keepNext/>
+              <w:keepLines/>
               <w:ind w:left="0" w:firstLine="0"/>
               <w:rPr>
                 <w:sz w:val="20"/>
@@ -5468,7 +5881,19 @@
         <w:rPr>
           <w:rStyle w:val="CodeFont"/>
         </w:rPr>
-        <w:t>std::experimental::erased_type</w:t>
+        <w:t>std::</w:t>
+      </w:r>
+      <w:r>
+        <w:rPr>
+          <w:rStyle w:val="CodeStrikeThrough"/>
+        </w:rPr>
+        <w:t>experimental::erased_type</w:t>
+      </w:r>
+      <w:r>
+        <w:rPr>
+          <w:rStyle w:val="CodeAddition"/>
+        </w:rPr>
+        <w:t>pmr::polymorphic_allocator&lt;void&gt;</w:t>
       </w:r>
       <w:r>
         <w:t>.</w:t>
@@ -5517,7 +5942,7 @@
       <w:pPr>
         <w:pStyle w:val="Heading2"/>
       </w:pPr>
-      <w:bookmarkStart w:id="12" w:name="_Toc451894845"/>
+      <w:bookmarkStart w:id="13" w:name="_Toc452302951"/>
       <w:r>
         <w:t xml:space="preserve">Definition of </w:t>
       </w:r>
@@ -5527,20 +5952,32 @@
         </w:rPr>
         <w:t>polymorphic_allocator&lt;void&gt;</w:t>
       </w:r>
-      <w:bookmarkEnd w:id="12"/>
+      <w:bookmarkEnd w:id="13"/>
     </w:p>
     <w:p>
       <w:r>
         <w:t>In section 8.4 [memory.resource.synop]</w:t>
       </w:r>
       <w:r>
-        <w:t xml:space="preserve"> of the TS, add the void specialization of </w:t>
-      </w:r>
-      <w:r>
-        <w:rPr>
-          <w:rStyle w:val="CodeFont"/>
-        </w:rPr>
-        <w:t xml:space="preserve">polymorphic_allocator </w:t>
+        <w:t xml:space="preserve"> of the TS, add the </w:t>
+      </w:r>
+      <w:r>
+        <w:rPr>
+          <w:rStyle w:val="CodeFont"/>
+        </w:rPr>
+        <w:t>void</w:t>
+      </w:r>
+      <w:r>
+        <w:t xml:space="preserve"> specialization of </w:t>
+      </w:r>
+      <w:r>
+        <w:rPr>
+          <w:rStyle w:val="CodeFont"/>
+        </w:rPr>
+        <w:t>polymorphic_allocator</w:t>
+      </w:r>
+      <w:r>
+        <w:t xml:space="preserve"> </w:t>
       </w:r>
       <w:r>
         <w:t xml:space="preserve">to the synopsis for </w:t>
@@ -5620,7 +6057,16 @@
         <w:t>polymorphic_allocator&lt;Tp&gt;</w:t>
       </w:r>
       <w:r>
-        <w:t xml:space="preserve"> (green underline highlighting omitted for ease of reading)</w:t>
+        <w:t xml:space="preserve"> (</w:t>
+      </w:r>
+      <w:r>
+        <w:rPr>
+          <w:rStyle w:val="Addition"/>
+        </w:rPr>
+        <w:t>underline highlighting</w:t>
+      </w:r>
+      <w:r>
+        <w:t xml:space="preserve"> omitted for ease of reading)</w:t>
       </w:r>
       <w:r>
         <w:t>:</w:t>
@@ -5630,35 +6076,59 @@
       <w:pPr>
         <w:pStyle w:val="WP"/>
         <w:ind w:left="180" w:firstLine="7"/>
-      </w:pPr>
-      <w:r>
+        <w:rPr>
+          <w:color w:val="00B050"/>
+        </w:rPr>
+      </w:pPr>
+      <w:r>
+        <w:rPr>
+          <w:color w:val="00B050"/>
+        </w:rPr>
+        <w:lastRenderedPageBreak/>
         <w:t xml:space="preserve">The specialization of </w:t>
       </w:r>
       <w:r>
         <w:rPr>
           <w:rStyle w:val="CodeFont"/>
+          <w:color w:val="00B050"/>
         </w:rPr>
         <w:t>polymorphic_allocator&lt;void&gt;</w:t>
       </w:r>
       <w:r>
+        <w:rPr>
+          <w:color w:val="00B050"/>
+        </w:rPr>
         <w:t xml:space="preserve"> provides additional member functions for managing memory in bytes, providing convenient access to the facilities in the underlying </w:t>
       </w:r>
       <w:r>
         <w:rPr>
           <w:rStyle w:val="CodeFont"/>
+          <w:color w:val="00B050"/>
         </w:rPr>
         <w:t>memory_resource</w:t>
       </w:r>
       <w:r>
+        <w:rPr>
+          <w:color w:val="00B050"/>
+        </w:rPr>
         <w:t>.</w:t>
       </w:r>
       <w:r>
+        <w:rPr>
+          <w:color w:val="00B050"/>
+        </w:rPr>
         <w:t xml:space="preserve">  Except where specified, the definition of member functions and constructors is identical to that of the </w:t>
       </w:r>
       <w:r>
+        <w:rPr>
+          <w:color w:val="00B050"/>
+        </w:rPr>
         <w:t>primary</w:t>
       </w:r>
       <w:r>
+        <w:rPr>
+          <w:color w:val="00B050"/>
+        </w:rPr>
         <w:t xml:space="preserve"> template.</w:t>
       </w:r>
     </w:p>
@@ -5666,8 +6136,14 @@
       <w:pPr>
         <w:pStyle w:val="WPCode"/>
         <w:ind w:left="360"/>
-      </w:pPr>
-      <w:r>
+        <w:rPr>
+          <w:color w:val="00B050"/>
+        </w:rPr>
+      </w:pPr>
+      <w:r>
+        <w:rPr>
+          <w:color w:val="00B050"/>
+        </w:rPr>
         <w:t>template &lt;&gt;</w:t>
       </w:r>
     </w:p>
@@ -5675,8 +6151,14 @@
       <w:pPr>
         <w:pStyle w:val="WPCode"/>
         <w:ind w:left="360"/>
-      </w:pPr>
-      <w:r>
+        <w:rPr>
+          <w:color w:val="00B050"/>
+        </w:rPr>
+      </w:pPr>
+      <w:r>
+        <w:rPr>
+          <w:color w:val="00B050"/>
+        </w:rPr>
         <w:t>class polymorphic_allocator&lt;void&gt; {</w:t>
       </w:r>
     </w:p>
@@ -5684,8 +6166,14 @@
       <w:pPr>
         <w:pStyle w:val="WPCode"/>
         <w:ind w:left="360"/>
-      </w:pPr>
-      <w:r>
+        <w:rPr>
+          <w:color w:val="00B050"/>
+        </w:rPr>
+      </w:pPr>
+      <w:r>
+        <w:rPr>
+          <w:color w:val="00B050"/>
+        </w:rPr>
         <w:t xml:space="preserve">  memory_resource* m_resource; // For exposition only</w:t>
       </w:r>
     </w:p>
@@ -5693,14 +6181,23 @@
       <w:pPr>
         <w:pStyle w:val="WPCode"/>
         <w:ind w:left="360"/>
+        <w:rPr>
+          <w:color w:val="00B050"/>
+        </w:rPr>
       </w:pPr>
     </w:p>
     <w:p>
       <w:pPr>
         <w:pStyle w:val="WPCode"/>
         <w:ind w:left="360"/>
-      </w:pPr>
-      <w:r>
+        <w:rPr>
+          <w:color w:val="00B050"/>
+        </w:rPr>
+      </w:pPr>
+      <w:r>
+        <w:rPr>
+          <w:color w:val="00B050"/>
+        </w:rPr>
         <w:t>public:</w:t>
       </w:r>
     </w:p>
@@ -5708,8 +6205,14 @@
       <w:pPr>
         <w:pStyle w:val="WPCode"/>
         <w:ind w:left="360"/>
-      </w:pPr>
-      <w:r>
+        <w:rPr>
+          <w:color w:val="00B050"/>
+        </w:rPr>
+      </w:pPr>
+      <w:r>
+        <w:rPr>
+          <w:color w:val="00B050"/>
+        </w:rPr>
         <w:t xml:space="preserve">  typedef void value_type;</w:t>
       </w:r>
     </w:p>
@@ -5717,15 +6220,23 @@
       <w:pPr>
         <w:pStyle w:val="WPCode"/>
         <w:ind w:left="360"/>
+        <w:rPr>
+          <w:color w:val="00B050"/>
+        </w:rPr>
       </w:pPr>
     </w:p>
     <w:p>
       <w:pPr>
         <w:pStyle w:val="WPCode"/>
         <w:ind w:left="360"/>
-      </w:pPr>
-      <w:r>
-        <w:lastRenderedPageBreak/>
+        <w:rPr>
+          <w:color w:val="00B050"/>
+        </w:rPr>
+      </w:pPr>
+      <w:r>
+        <w:rPr>
+          <w:color w:val="00B050"/>
+        </w:rPr>
         <w:t xml:space="preserve">  polymorphic_allocator() noexcept;</w:t>
       </w:r>
     </w:p>
@@ -5733,8 +6244,14 @@
       <w:pPr>
         <w:pStyle w:val="WPCode"/>
         <w:ind w:left="360"/>
-      </w:pPr>
-      <w:r>
+        <w:rPr>
+          <w:color w:val="00B050"/>
+        </w:rPr>
+      </w:pPr>
+      <w:r>
+        <w:rPr>
+          <w:color w:val="00B050"/>
+        </w:rPr>
         <w:t xml:space="preserve">  polymorphic_allocator(memory_resource* r);</w:t>
       </w:r>
     </w:p>
@@ -5742,14 +6259,23 @@
       <w:pPr>
         <w:pStyle w:val="WPCode"/>
         <w:ind w:left="360"/>
+        <w:rPr>
+          <w:color w:val="00B050"/>
+        </w:rPr>
       </w:pPr>
     </w:p>
     <w:p>
       <w:pPr>
         <w:pStyle w:val="WPCode"/>
         <w:ind w:left="360"/>
-      </w:pPr>
-      <w:r>
+        <w:rPr>
+          <w:color w:val="00B050"/>
+        </w:rPr>
+      </w:pPr>
+      <w:r>
+        <w:rPr>
+          <w:color w:val="00B050"/>
+        </w:rPr>
         <w:t xml:space="preserve">  polymorphic_allocator(const polymorphic_allocator&amp; other) = default;</w:t>
       </w:r>
     </w:p>
@@ -5757,14 +6283,23 @@
       <w:pPr>
         <w:pStyle w:val="WPCode"/>
         <w:ind w:left="360"/>
+        <w:rPr>
+          <w:color w:val="00B050"/>
+        </w:rPr>
       </w:pPr>
     </w:p>
     <w:p>
       <w:pPr>
         <w:pStyle w:val="WPCode"/>
         <w:ind w:left="360"/>
-      </w:pPr>
-      <w:r>
+        <w:rPr>
+          <w:color w:val="00B050"/>
+        </w:rPr>
+      </w:pPr>
+      <w:r>
+        <w:rPr>
+          <w:color w:val="00B050"/>
+        </w:rPr>
         <w:t xml:space="preserve">  template &lt;class U&gt;</w:t>
       </w:r>
     </w:p>
@@ -5772,8 +6307,14 @@
       <w:pPr>
         <w:pStyle w:val="WPCode"/>
         <w:ind w:left="360"/>
-      </w:pPr>
-      <w:r>
+        <w:rPr>
+          <w:color w:val="00B050"/>
+        </w:rPr>
+      </w:pPr>
+      <w:r>
+        <w:rPr>
+          <w:color w:val="00B050"/>
+        </w:rPr>
         <w:t xml:space="preserve">    polymorphic_allocator(const polymorphic_allocator&lt;U&gt;&amp; other) noexcept;</w:t>
       </w:r>
     </w:p>
@@ -5781,14 +6322,23 @@
       <w:pPr>
         <w:pStyle w:val="WPCode"/>
         <w:ind w:left="360"/>
+        <w:rPr>
+          <w:color w:val="00B050"/>
+        </w:rPr>
       </w:pPr>
     </w:p>
     <w:p>
       <w:pPr>
         <w:pStyle w:val="WPCode"/>
         <w:ind w:left="360"/>
-      </w:pPr>
-      <w:r>
+        <w:rPr>
+          <w:color w:val="00B050"/>
+        </w:rPr>
+      </w:pPr>
+      <w:r>
+        <w:rPr>
+          <w:color w:val="00B050"/>
+        </w:rPr>
         <w:t xml:space="preserve">  polymorphic_allocator&amp;</w:t>
       </w:r>
     </w:p>
@@ -5796,8 +6346,14 @@
       <w:pPr>
         <w:pStyle w:val="WPCode"/>
         <w:ind w:left="360"/>
-      </w:pPr>
-      <w:r>
+        <w:rPr>
+          <w:color w:val="00B050"/>
+        </w:rPr>
+      </w:pPr>
+      <w:r>
+        <w:rPr>
+          <w:color w:val="00B050"/>
+        </w:rPr>
         <w:t xml:space="preserve">    operator=(const polymorphic_allocator&amp; rhs) = delete;</w:t>
       </w:r>
     </w:p>
@@ -5805,20 +6361,35 @@
       <w:pPr>
         <w:pStyle w:val="WPCode"/>
         <w:ind w:left="360"/>
+        <w:rPr>
+          <w:color w:val="00B050"/>
+        </w:rPr>
       </w:pPr>
     </w:p>
     <w:p>
       <w:pPr>
         <w:pStyle w:val="WPCode"/>
         <w:ind w:left="360"/>
-      </w:pPr>
-      <w:r>
+        <w:rPr>
+          <w:color w:val="00B050"/>
+        </w:rPr>
+      </w:pPr>
+      <w:r>
+        <w:rPr>
+          <w:color w:val="00B050"/>
+        </w:rPr>
         <w:t xml:space="preserve">  void* allocate(size_t </w:t>
       </w:r>
       <w:r>
+        <w:rPr>
+          <w:color w:val="00B050"/>
+        </w:rPr>
         <w:t>bytes</w:t>
       </w:r>
       <w:r>
+        <w:rPr>
+          <w:color w:val="00B050"/>
+        </w:rPr>
         <w:t>);</w:t>
       </w:r>
     </w:p>
@@ -5826,14 +6397,26 @@
       <w:pPr>
         <w:pStyle w:val="WPCode"/>
         <w:ind w:left="360"/>
-      </w:pPr>
-      <w:r>
+        <w:rPr>
+          <w:color w:val="00B050"/>
+        </w:rPr>
+      </w:pPr>
+      <w:r>
+        <w:rPr>
+          <w:color w:val="00B050"/>
+        </w:rPr>
         <w:t xml:space="preserve">  void* allocate(size_t </w:t>
       </w:r>
       <w:r>
+        <w:rPr>
+          <w:color w:val="00B050"/>
+        </w:rPr>
         <w:t>bytes</w:t>
       </w:r>
       <w:r>
+        <w:rPr>
+          <w:color w:val="00B050"/>
+        </w:rPr>
         <w:t>, size_t alignment);</w:t>
       </w:r>
     </w:p>
@@ -5841,14 +6424,26 @@
       <w:pPr>
         <w:pStyle w:val="WPCode"/>
         <w:ind w:left="360"/>
-      </w:pPr>
-      <w:r>
+        <w:rPr>
+          <w:color w:val="00B050"/>
+        </w:rPr>
+      </w:pPr>
+      <w:r>
+        <w:rPr>
+          <w:color w:val="00B050"/>
+        </w:rPr>
         <w:t xml:space="preserve">  void deallocate(void* p, size_t </w:t>
       </w:r>
       <w:r>
+        <w:rPr>
+          <w:color w:val="00B050"/>
+        </w:rPr>
         <w:t>bytes</w:t>
       </w:r>
       <w:r>
+        <w:rPr>
+          <w:color w:val="00B050"/>
+        </w:rPr>
         <w:t>);</w:t>
       </w:r>
     </w:p>
@@ -5856,14 +6451,26 @@
       <w:pPr>
         <w:pStyle w:val="WPCode"/>
         <w:ind w:left="360"/>
-      </w:pPr>
-      <w:r>
+        <w:rPr>
+          <w:color w:val="00B050"/>
+        </w:rPr>
+      </w:pPr>
+      <w:r>
+        <w:rPr>
+          <w:color w:val="00B050"/>
+        </w:rPr>
         <w:t xml:space="preserve">  void deallocate(void* p, size_t </w:t>
       </w:r>
       <w:r>
+        <w:rPr>
+          <w:color w:val="00B050"/>
+        </w:rPr>
         <w:t>bytes</w:t>
       </w:r>
       <w:r>
+        <w:rPr>
+          <w:color w:val="00B050"/>
+        </w:rPr>
         <w:t>, size_t alignment);</w:t>
       </w:r>
     </w:p>
@@ -5871,20 +6478,35 @@
       <w:pPr>
         <w:pStyle w:val="WPCode"/>
         <w:ind w:left="360"/>
+        <w:rPr>
+          <w:color w:val="00B050"/>
+        </w:rPr>
       </w:pPr>
     </w:p>
     <w:p>
       <w:pPr>
         <w:pStyle w:val="WPCode"/>
         <w:ind w:left="360"/>
-      </w:pPr>
-      <w:r>
+        <w:rPr>
+          <w:color w:val="00B050"/>
+        </w:rPr>
+      </w:pPr>
+      <w:r>
+        <w:rPr>
+          <w:color w:val="00B050"/>
+        </w:rPr>
         <w:t xml:space="preserve">  template &lt;class T</w:t>
       </w:r>
       <w:r>
+        <w:rPr>
+          <w:color w:val="00B050"/>
+        </w:rPr>
         <w:t>, class CtorArgs...</w:t>
       </w:r>
       <w:r>
+        <w:rPr>
+          <w:color w:val="00B050"/>
+        </w:rPr>
         <w:t>&gt;</w:t>
       </w:r>
     </w:p>
@@ -5892,14 +6514,26 @@
       <w:pPr>
         <w:pStyle w:val="WPCode"/>
         <w:ind w:left="360"/>
-      </w:pPr>
-      <w:r>
+        <w:rPr>
+          <w:color w:val="00B050"/>
+        </w:rPr>
+      </w:pPr>
+      <w:r>
+        <w:rPr>
+          <w:color w:val="00B050"/>
+        </w:rPr>
         <w:t xml:space="preserve">    T* new_object(</w:t>
       </w:r>
       <w:r>
+        <w:rPr>
+          <w:color w:val="00B050"/>
+        </w:rPr>
         <w:t>CtorArgs&amp;&amp;... ctor_args</w:t>
       </w:r>
       <w:r>
+        <w:rPr>
+          <w:color w:val="00B050"/>
+        </w:rPr>
         <w:t>);</w:t>
       </w:r>
     </w:p>
@@ -5907,8 +6541,14 @@
       <w:pPr>
         <w:pStyle w:val="WPCode"/>
         <w:ind w:left="360"/>
-      </w:pPr>
-      <w:r>
+        <w:rPr>
+          <w:color w:val="00B050"/>
+        </w:rPr>
+      </w:pPr>
+      <w:r>
+        <w:rPr>
+          <w:color w:val="00B050"/>
+        </w:rPr>
         <w:t xml:space="preserve">  template &lt;class T&gt;</w:t>
       </w:r>
     </w:p>
@@ -5916,8 +6556,14 @@
       <w:pPr>
         <w:pStyle w:val="WPCode"/>
         <w:ind w:left="360"/>
-      </w:pPr>
-      <w:r>
+        <w:rPr>
+          <w:color w:val="00B050"/>
+        </w:rPr>
+      </w:pPr>
+      <w:r>
+        <w:rPr>
+          <w:color w:val="00B050"/>
+        </w:rPr>
         <w:t xml:space="preserve">    void delete_object(T* p);</w:t>
       </w:r>
     </w:p>
@@ -5925,14 +6571,23 @@
       <w:pPr>
         <w:pStyle w:val="WPCode"/>
         <w:ind w:left="360"/>
+        <w:rPr>
+          <w:color w:val="00B050"/>
+        </w:rPr>
       </w:pPr>
     </w:p>
     <w:p>
       <w:pPr>
         <w:pStyle w:val="WPCode"/>
         <w:ind w:left="360"/>
-      </w:pPr>
-      <w:r>
+        <w:rPr>
+          <w:color w:val="00B050"/>
+        </w:rPr>
+      </w:pPr>
+      <w:r>
+        <w:rPr>
+          <w:color w:val="00B050"/>
+        </w:rPr>
         <w:t xml:space="preserve">  template &lt;class T, class... Args&gt;</w:t>
       </w:r>
     </w:p>
@@ -5940,8 +6595,14 @@
       <w:pPr>
         <w:pStyle w:val="WPCode"/>
         <w:ind w:left="360"/>
-      </w:pPr>
-      <w:r>
+        <w:rPr>
+          <w:color w:val="00B050"/>
+        </w:rPr>
+      </w:pPr>
+      <w:r>
+        <w:rPr>
+          <w:color w:val="00B050"/>
+        </w:rPr>
         <w:t xml:space="preserve">    void construct(T* p, Args&amp;&amp;... args);</w:t>
       </w:r>
     </w:p>
@@ -5949,14 +6610,23 @@
       <w:pPr>
         <w:pStyle w:val="WPCode"/>
         <w:ind w:left="360"/>
+        <w:rPr>
+          <w:color w:val="00B050"/>
+        </w:rPr>
       </w:pPr>
     </w:p>
     <w:p>
       <w:pPr>
         <w:pStyle w:val="WPCode"/>
         <w:ind w:left="360"/>
-      </w:pPr>
-      <w:r>
+        <w:rPr>
+          <w:color w:val="00B050"/>
+        </w:rPr>
+      </w:pPr>
+      <w:r>
+        <w:rPr>
+          <w:color w:val="00B050"/>
+        </w:rPr>
         <w:t xml:space="preserve">  // Specializations for pair using piecewise construction</w:t>
       </w:r>
     </w:p>
@@ -5965,8 +6635,14 @@
         <w:pStyle w:val="WPCode"/>
         <w:keepNext/>
         <w:ind w:left="360"/>
-      </w:pPr>
-      <w:r>
+        <w:rPr>
+          <w:color w:val="00B050"/>
+        </w:rPr>
+      </w:pPr>
+      <w:r>
+        <w:rPr>
+          <w:color w:val="00B050"/>
+        </w:rPr>
         <w:t xml:space="preserve">  template &lt;class T1, class T2, class... Args1, class... Args2&gt;</w:t>
       </w:r>
     </w:p>
@@ -5975,8 +6651,14 @@
         <w:pStyle w:val="WPCode"/>
         <w:keepNext/>
         <w:ind w:left="360"/>
-      </w:pPr>
-      <w:r>
+        <w:rPr>
+          <w:color w:val="00B050"/>
+        </w:rPr>
+      </w:pPr>
+      <w:r>
+        <w:rPr>
+          <w:color w:val="00B050"/>
+        </w:rPr>
         <w:t xml:space="preserve">    void construct(pair&lt;T1,T2&gt;* p, piecewise_construct_t,</w:t>
       </w:r>
     </w:p>
@@ -5984,8 +6666,14 @@
       <w:pPr>
         <w:pStyle w:val="WPCode"/>
         <w:ind w:left="360"/>
-      </w:pPr>
-      <w:r>
+        <w:rPr>
+          <w:color w:val="00B050"/>
+        </w:rPr>
+      </w:pPr>
+      <w:r>
+        <w:rPr>
+          <w:color w:val="00B050"/>
+        </w:rPr>
         <w:t xml:space="preserve">                   tuple&lt;Args1...&gt; x, tuple&lt;Args2...&gt; y);</w:t>
       </w:r>
     </w:p>
@@ -5994,8 +6682,14 @@
         <w:pStyle w:val="WPCode"/>
         <w:keepNext/>
         <w:ind w:left="360"/>
-      </w:pPr>
-      <w:r>
+        <w:rPr>
+          <w:color w:val="00B050"/>
+        </w:rPr>
+      </w:pPr>
+      <w:r>
+        <w:rPr>
+          <w:color w:val="00B050"/>
+        </w:rPr>
         <w:t xml:space="preserve">  template &lt;class T1, class T2&gt;</w:t>
       </w:r>
     </w:p>
@@ -6003,8 +6697,14 @@
       <w:pPr>
         <w:pStyle w:val="WPCode"/>
         <w:ind w:left="360"/>
-      </w:pPr>
-      <w:r>
+        <w:rPr>
+          <w:color w:val="00B050"/>
+        </w:rPr>
+      </w:pPr>
+      <w:r>
+        <w:rPr>
+          <w:color w:val="00B050"/>
+        </w:rPr>
         <w:t xml:space="preserve">    void construct(pair&lt;T1,T2&gt;* p);</w:t>
       </w:r>
     </w:p>
@@ -6012,8 +6712,14 @@
       <w:pPr>
         <w:pStyle w:val="WPCode"/>
         <w:ind w:left="360"/>
-      </w:pPr>
-      <w:r>
+        <w:rPr>
+          <w:color w:val="00B050"/>
+        </w:rPr>
+      </w:pPr>
+      <w:r>
+        <w:rPr>
+          <w:color w:val="00B050"/>
+        </w:rPr>
         <w:t xml:space="preserve">  template &lt;class T1, class T2, class U, class V&gt;</w:t>
       </w:r>
     </w:p>
@@ -6021,8 +6727,14 @@
       <w:pPr>
         <w:pStyle w:val="WPCode"/>
         <w:ind w:left="360"/>
-      </w:pPr>
-      <w:r>
+        <w:rPr>
+          <w:color w:val="00B050"/>
+        </w:rPr>
+      </w:pPr>
+      <w:r>
+        <w:rPr>
+          <w:color w:val="00B050"/>
+        </w:rPr>
         <w:t xml:space="preserve">    void construct(pair&lt;T1,T2&gt;* p, U&amp;&amp; x, V&amp;&amp; y);</w:t>
       </w:r>
     </w:p>
@@ -6030,8 +6742,14 @@
       <w:pPr>
         <w:pStyle w:val="WPCode"/>
         <w:ind w:left="360"/>
-      </w:pPr>
-      <w:r>
+        <w:rPr>
+          <w:color w:val="00B050"/>
+        </w:rPr>
+      </w:pPr>
+      <w:r>
+        <w:rPr>
+          <w:color w:val="00B050"/>
+        </w:rPr>
         <w:t xml:space="preserve">  template &lt;class T1, class T2, class U, class V&gt;</w:t>
       </w:r>
     </w:p>
@@ -6039,8 +6757,14 @@
       <w:pPr>
         <w:pStyle w:val="WPCode"/>
         <w:ind w:left="360"/>
-      </w:pPr>
-      <w:r>
+        <w:rPr>
+          <w:color w:val="00B050"/>
+        </w:rPr>
+      </w:pPr>
+      <w:r>
+        <w:rPr>
+          <w:color w:val="00B050"/>
+        </w:rPr>
         <w:t xml:space="preserve">    void construct(pair&lt;T1,T2&gt;* p, const std::pair&lt;U, V&gt;&amp; pr);</w:t>
       </w:r>
     </w:p>
@@ -6048,8 +6772,14 @@
       <w:pPr>
         <w:pStyle w:val="WPCode"/>
         <w:ind w:left="360"/>
-      </w:pPr>
-      <w:r>
+        <w:rPr>
+          <w:color w:val="00B050"/>
+        </w:rPr>
+      </w:pPr>
+      <w:r>
+        <w:rPr>
+          <w:color w:val="00B050"/>
+        </w:rPr>
         <w:t xml:space="preserve">  template &lt;class T1, class T2, class U, class V&gt;</w:t>
       </w:r>
     </w:p>
@@ -6057,8 +6787,14 @@
       <w:pPr>
         <w:pStyle w:val="WPCode"/>
         <w:ind w:left="360"/>
-      </w:pPr>
-      <w:r>
+        <w:rPr>
+          <w:color w:val="00B050"/>
+        </w:rPr>
+      </w:pPr>
+      <w:r>
+        <w:rPr>
+          <w:color w:val="00B050"/>
+        </w:rPr>
         <w:t xml:space="preserve">    void construct(pair&lt;T1,T2&gt;* p, pair&lt;U, V&gt;&amp;&amp; pr);</w:t>
       </w:r>
     </w:p>
@@ -6066,14 +6802,23 @@
       <w:pPr>
         <w:pStyle w:val="WPCode"/>
         <w:ind w:left="360"/>
+        <w:rPr>
+          <w:color w:val="00B050"/>
+        </w:rPr>
       </w:pPr>
     </w:p>
     <w:p>
       <w:pPr>
         <w:pStyle w:val="WPCode"/>
         <w:ind w:left="360"/>
-      </w:pPr>
-      <w:r>
+        <w:rPr>
+          <w:color w:val="00B050"/>
+        </w:rPr>
+      </w:pPr>
+      <w:r>
+        <w:rPr>
+          <w:color w:val="00B050"/>
+        </w:rPr>
         <w:t xml:space="preserve">  template &lt;class T&gt;</w:t>
       </w:r>
     </w:p>
@@ -6081,8 +6826,14 @@
       <w:pPr>
         <w:pStyle w:val="WPCode"/>
         <w:ind w:left="360"/>
-      </w:pPr>
-      <w:r>
+        <w:rPr>
+          <w:color w:val="00B050"/>
+        </w:rPr>
+      </w:pPr>
+      <w:r>
+        <w:rPr>
+          <w:color w:val="00B050"/>
+        </w:rPr>
         <w:t xml:space="preserve">    void destroy(T* p);</w:t>
       </w:r>
     </w:p>
@@ -6090,14 +6841,23 @@
       <w:pPr>
         <w:pStyle w:val="WPCode"/>
         <w:ind w:left="360"/>
+        <w:rPr>
+          <w:color w:val="00B050"/>
+        </w:rPr>
       </w:pPr>
     </w:p>
     <w:p>
       <w:pPr>
         <w:pStyle w:val="WPCode"/>
         <w:ind w:left="360"/>
-      </w:pPr>
-      <w:r>
+        <w:rPr>
+          <w:color w:val="00B050"/>
+        </w:rPr>
+      </w:pPr>
+      <w:r>
+        <w:rPr>
+          <w:color w:val="00B050"/>
+        </w:rPr>
         <w:t xml:space="preserve">  // Return a default-constructed allocator (no allocator propagation)</w:t>
       </w:r>
     </w:p>
@@ -6105,8 +6865,14 @@
       <w:pPr>
         <w:pStyle w:val="WPCode"/>
         <w:ind w:left="360"/>
-      </w:pPr>
-      <w:r>
+        <w:rPr>
+          <w:color w:val="00B050"/>
+        </w:rPr>
+      </w:pPr>
+      <w:r>
+        <w:rPr>
+          <w:color w:val="00B050"/>
+        </w:rPr>
         <w:t xml:space="preserve">  polymorphic_allocator select_on_container_copy_construction() const;</w:t>
       </w:r>
     </w:p>
@@ -6114,14 +6880,23 @@
       <w:pPr>
         <w:pStyle w:val="WPCode"/>
         <w:ind w:left="360"/>
+        <w:rPr>
+          <w:color w:val="00B050"/>
+        </w:rPr>
       </w:pPr>
     </w:p>
     <w:p>
       <w:pPr>
         <w:pStyle w:val="WPCode"/>
         <w:ind w:left="360"/>
-      </w:pPr>
-      <w:r>
+        <w:rPr>
+          <w:color w:val="00B050"/>
+        </w:rPr>
+      </w:pPr>
+      <w:r>
+        <w:rPr>
+          <w:color w:val="00B050"/>
+        </w:rPr>
         <w:t xml:space="preserve">  memory_resource* resource() const;</w:t>
       </w:r>
     </w:p>
@@ -6129,13 +6904,20 @@
       <w:pPr>
         <w:pStyle w:val="WPCode"/>
         <w:ind w:left="360"/>
-      </w:pPr>
-      <w:r>
+        <w:rPr>
+          <w:color w:val="00B050"/>
+        </w:rPr>
+      </w:pPr>
+      <w:r>
+        <w:rPr>
+          <w:color w:val="00B050"/>
+        </w:rPr>
         <w:t>};</w:t>
       </w:r>
     </w:p>
     <w:p>
       <w:r>
+        <w:lastRenderedPageBreak/>
         <w:t>Add descriptions for speciali</w:t>
       </w:r>
       <w:r>
@@ -6151,7 +6933,16 @@
         <w:t xml:space="preserve"> </w:t>
       </w:r>
       <w:r>
-        <w:t>(green underline highlighting omitted for ease of reading)</w:t>
+        <w:t>(</w:t>
+      </w:r>
+      <w:r>
+        <w:rPr>
+          <w:rStyle w:val="Addition"/>
+        </w:rPr>
+        <w:t>underline highlighting</w:t>
+      </w:r>
+      <w:r>
+        <w:t xml:space="preserve"> omitted for ease of reading)</w:t>
       </w:r>
       <w:r>
         <w:t>:</w:t>
@@ -6162,29 +6953,34 @@
         <w:pStyle w:val="WP"/>
         <w:rPr>
           <w:b/>
+          <w:color w:val="00B050"/>
         </w:rPr>
       </w:pPr>
       <w:r>
         <w:rPr>
           <w:b/>
+          <w:color w:val="00B050"/>
         </w:rPr>
         <w:t>8.6.</w:t>
       </w:r>
       <w:r>
         <w:rPr>
           <w:b/>
+          <w:color w:val="00B050"/>
         </w:rPr>
         <w:t>4</w:t>
       </w:r>
       <w:r>
         <w:rPr>
           <w:b/>
+          <w:color w:val="00B050"/>
         </w:rPr>
         <w:t> </w:t>
       </w:r>
       <w:r>
         <w:rPr>
           <w:rStyle w:val="CodeFont"/>
+          <w:color w:val="00B050"/>
           <w:sz w:val="20"/>
         </w:rPr>
         <w:t>polymorphic_allocator&lt;void&gt;</w:t>
@@ -6192,25 +6988,29 @@
       <w:r>
         <w:rPr>
           <w:b/>
+          <w:color w:val="00B050"/>
         </w:rPr>
         <w:t xml:space="preserve"> </w:t>
       </w:r>
       <w:r>
         <w:rPr>
           <w:b/>
+          <w:color w:val="00B050"/>
         </w:rPr>
         <w:t>specialized</w:t>
       </w:r>
       <w:r>
         <w:rPr>
           <w:b/>
+          <w:color w:val="00B050"/>
         </w:rPr>
         <w:t xml:space="preserve"> functions </w:t>
       </w:r>
-      <w:hyperlink r:id="rId15" w:anchor="memory.polymorphic.allocator.mem" w:history="1">
+      <w:hyperlink r:id="rId16" w:anchor="memory.polymorphic.allocator.mem" w:history="1">
         <w:r>
           <w:rPr>
             <w:b/>
+            <w:color w:val="00B050"/>
           </w:rPr>
           <w:t>[memory.polymorphic.allocator.voidalloc]</w:t>
         </w:r>
@@ -6220,82 +7020,151 @@
       <w:pPr>
         <w:pStyle w:val="WP"/>
         <w:ind w:left="180" w:firstLine="7"/>
-      </w:pPr>
-      <w:r>
+        <w:rPr>
+          <w:color w:val="00B050"/>
+        </w:rPr>
+      </w:pPr>
+      <w:r>
+        <w:rPr>
+          <w:color w:val="00B050"/>
+        </w:rPr>
         <w:t xml:space="preserve">Relative to the primary template, the specialization of </w:t>
       </w:r>
       <w:r>
         <w:rPr>
           <w:rStyle w:val="CodeFont"/>
+          <w:color w:val="00B050"/>
         </w:rPr>
         <w:t>polymorphic_allocator</w:t>
       </w:r>
       <w:r>
+        <w:rPr>
+          <w:color w:val="00B050"/>
+        </w:rPr>
         <w:t xml:space="preserve"> with a </w:t>
       </w:r>
       <w:r>
         <w:rPr>
           <w:rStyle w:val="CodeFont"/>
+          <w:color w:val="00B050"/>
         </w:rPr>
         <w:t>void</w:t>
       </w:r>
       <w:r>
+        <w:rPr>
+          <w:color w:val="00B050"/>
+        </w:rPr>
         <w:t xml:space="preserve"> template parameter has slightly different semantics for the </w:t>
       </w:r>
       <w:r>
         <w:rPr>
           <w:rStyle w:val="CodeFont"/>
+          <w:color w:val="00B050"/>
         </w:rPr>
         <w:t>allocate</w:t>
       </w:r>
       <w:r>
+        <w:rPr>
+          <w:color w:val="00B050"/>
+        </w:rPr>
         <w:t xml:space="preserve"> and </w:t>
       </w:r>
       <w:r>
         <w:rPr>
           <w:rStyle w:val="CodeFont"/>
+          <w:color w:val="00B050"/>
         </w:rPr>
         <w:t>deallocate</w:t>
       </w:r>
       <w:r>
-        <w:t xml:space="preserve"> member functions, as well as providing additional overloads of those functions. It also provides two additional member functions, </w:t>
-      </w:r>
-      <w:r>
-        <w:rPr>
-          <w:rStyle w:val="CodeFont"/>
+        <w:rPr>
+          <w:color w:val="00B050"/>
+        </w:rPr>
+        <w:t xml:space="preserve"> member functions, as well as providing additional overloads of those functions. </w:t>
+      </w:r>
+      <w:r>
+        <w:rPr>
+          <w:color w:val="00B050"/>
+        </w:rPr>
+        <w:t>Th</w:t>
+      </w:r>
+      <w:r>
+        <w:rPr>
+          <w:color w:val="00B050"/>
+        </w:rPr>
+        <w:t xml:space="preserve">e </w:t>
+      </w:r>
+      <w:r>
+        <w:rPr>
+          <w:rStyle w:val="CodeFont"/>
+          <w:color w:val="00B050"/>
+        </w:rPr>
+        <w:t>void</w:t>
+      </w:r>
+      <w:r>
+        <w:rPr>
+          <w:color w:val="00B050"/>
+        </w:rPr>
+        <w:t xml:space="preserve"> specialization</w:t>
+      </w:r>
+      <w:r>
+        <w:rPr>
+          <w:color w:val="00B050"/>
+        </w:rPr>
+        <w:t xml:space="preserve"> </w:t>
+      </w:r>
+      <w:r>
+        <w:rPr>
+          <w:color w:val="00B050"/>
+        </w:rPr>
+        <w:t xml:space="preserve">also provides two additional member functions, </w:t>
+      </w:r>
+      <w:r>
+        <w:rPr>
+          <w:rStyle w:val="CodeFont"/>
+          <w:color w:val="00B050"/>
         </w:rPr>
         <w:t>new_object</w:t>
       </w:r>
       <w:r>
+        <w:rPr>
+          <w:color w:val="00B050"/>
+        </w:rPr>
         <w:t xml:space="preserve"> and </w:t>
       </w:r>
       <w:r>
         <w:rPr>
           <w:rStyle w:val="CodeFont"/>
+          <w:color w:val="00B050"/>
         </w:rPr>
         <w:t>delete_object</w:t>
       </w:r>
       <w:r>
+        <w:rPr>
+          <w:color w:val="00B050"/>
+        </w:rPr>
         <w:t>.</w:t>
       </w:r>
     </w:p>
     <w:p>
       <w:pPr>
         <w:pStyle w:val="WPCode"/>
+        <w:rPr>
+          <w:color w:val="00B050"/>
+        </w:rPr>
       </w:pPr>
       <w:r>
         <w:rPr>
           <w:rStyle w:val="Addition"/>
-          <w:color w:val="000080"/>
           <w:u w:val="none"/>
         </w:rPr>
-        <w:lastRenderedPageBreak/>
         <w:t>void</w:t>
       </w:r>
       <w:r>
         <w:rPr>
           <w:rStyle w:val="HTMLCode"/>
           <w:rFonts w:cs="Times New Roman"/>
+          <w:color w:val="00B050"/>
           <w:szCs w:val="22"/>
         </w:rPr>
         <w:t xml:space="preserve">* allocate(size_t </w:t>
@@ -6304,6 +7173,7 @@
         <w:rPr>
           <w:rStyle w:val="HTMLCode"/>
           <w:rFonts w:cs="Times New Roman"/>
+          <w:color w:val="00B050"/>
           <w:szCs w:val="22"/>
         </w:rPr>
         <w:t>bytes</w:t>
@@ -6312,6 +7182,7 @@
         <w:rPr>
           <w:rStyle w:val="HTMLCode"/>
           <w:rFonts w:cs="Times New Roman"/>
+          <w:color w:val="00B050"/>
           <w:szCs w:val="22"/>
         </w:rPr>
         <w:t>);</w:t>
@@ -6321,94 +7192,137 @@
       <w:pPr>
         <w:pStyle w:val="WP"/>
         <w:ind w:left="907"/>
+        <w:rPr>
+          <w:color w:val="00B050"/>
+        </w:rPr>
       </w:pPr>
       <w:r>
         <w:rPr>
           <w:i/>
+          <w:color w:val="00B050"/>
         </w:rPr>
         <w:t>Returns</w:t>
       </w:r>
       <w:r>
+        <w:rPr>
+          <w:color w:val="00B050"/>
+        </w:rPr>
         <w:t xml:space="preserve">: </w:t>
       </w:r>
       <w:r>
+        <w:rPr>
+          <w:color w:val="00B050"/>
+        </w:rPr>
         <w:t>e</w:t>
       </w:r>
       <w:r>
+        <w:rPr>
+          <w:color w:val="00B050"/>
+        </w:rPr>
         <w:t xml:space="preserve">quivalent to </w:t>
       </w:r>
       <w:r>
         <w:rPr>
           <w:rStyle w:val="CodeFont"/>
+          <w:color w:val="00B050"/>
         </w:rPr>
         <w:t>m_resource-&gt;allocate(</w:t>
       </w:r>
       <w:r>
         <w:rPr>
           <w:rStyle w:val="CodeFont"/>
+          <w:color w:val="00B050"/>
         </w:rPr>
         <w:t>bytes</w:t>
       </w:r>
       <w:r>
         <w:rPr>
           <w:rStyle w:val="CodeFont"/>
+          <w:color w:val="00B050"/>
         </w:rPr>
         <w:t xml:space="preserve">, </w:t>
       </w:r>
       <w:r>
         <w:rPr>
           <w:i/>
+          <w:color w:val="00B050"/>
         </w:rPr>
         <w:t>m</w:t>
       </w:r>
       <w:r>
         <w:rPr>
           <w:rStyle w:val="CodeFont"/>
+          <w:color w:val="00B050"/>
         </w:rPr>
         <w:t>)</w:t>
       </w:r>
       <w:r>
+        <w:rPr>
+          <w:color w:val="00B050"/>
+        </w:rPr>
         <w:t xml:space="preserve">, where </w:t>
       </w:r>
       <w:r>
         <w:rPr>
           <w:i/>
+          <w:color w:val="00B050"/>
         </w:rPr>
         <w:t>m</w:t>
       </w:r>
       <w:r>
+        <w:rPr>
+          <w:color w:val="00B050"/>
+        </w:rPr>
         <w:t xml:space="preserve"> is the smallest alignment suitable for any non-over-aligned object </w:t>
       </w:r>
       <w:r>
+        <w:rPr>
+          <w:color w:val="00B050"/>
+        </w:rPr>
         <w:t>with a</w:t>
       </w:r>
       <w:r>
+        <w:rPr>
+          <w:color w:val="00B050"/>
+        </w:rPr>
         <w:t xml:space="preserve"> size</w:t>
       </w:r>
       <w:r>
+        <w:rPr>
+          <w:color w:val="00B050"/>
+        </w:rPr>
         <w:t xml:space="preserve"> of</w:t>
       </w:r>
       <w:r>
+        <w:rPr>
+          <w:color w:val="00B050"/>
+        </w:rPr>
         <w:t xml:space="preserve"> </w:t>
       </w:r>
       <w:r>
         <w:rPr>
           <w:rStyle w:val="CodeFont"/>
+          <w:color w:val="00B050"/>
         </w:rPr>
         <w:t>bytes</w:t>
       </w:r>
       <w:r>
+        <w:rPr>
+          <w:color w:val="00B050"/>
+        </w:rPr>
         <w:t>.</w:t>
       </w:r>
     </w:p>
     <w:p>
       <w:pPr>
         <w:pStyle w:val="WPCode"/>
+        <w:rPr>
+          <w:color w:val="00B050"/>
+        </w:rPr>
       </w:pPr>
       <w:r>
         <w:rPr>
           <w:rStyle w:val="Addition"/>
-          <w:color w:val="000080"/>
           <w:u w:val="none"/>
         </w:rPr>
         <w:t>void</w:t>
@@ -6417,6 +7331,7 @@
         <w:rPr>
           <w:rStyle w:val="HTMLCode"/>
           <w:rFonts w:cs="Times New Roman"/>
+          <w:color w:val="00B050"/>
           <w:szCs w:val="22"/>
         </w:rPr>
         <w:t xml:space="preserve">* allocate(size_t </w:t>
@@ -6425,6 +7340,7 @@
         <w:rPr>
           <w:rStyle w:val="HTMLCode"/>
           <w:rFonts w:cs="Times New Roman"/>
+          <w:color w:val="00B050"/>
           <w:szCs w:val="22"/>
         </w:rPr>
         <w:t>bytes</w:t>
@@ -6432,7 +7348,6 @@
       <w:r>
         <w:rPr>
           <w:rStyle w:val="Addition"/>
-          <w:color w:val="000080"/>
           <w:u w:val="none"/>
         </w:rPr>
         <w:t>, size_t alignment</w:t>
@@ -6441,6 +7356,7 @@
         <w:rPr>
           <w:rStyle w:val="HTMLCode"/>
           <w:rFonts w:cs="Times New Roman"/>
+          <w:color w:val="00B050"/>
           <w:szCs w:val="22"/>
         </w:rPr>
         <w:t>);</w:t>
@@ -6450,46 +7366,61 @@
       <w:pPr>
         <w:pStyle w:val="WP"/>
         <w:ind w:left="907"/>
+        <w:rPr>
+          <w:color w:val="00B050"/>
+        </w:rPr>
       </w:pPr>
       <w:r>
         <w:rPr>
           <w:i/>
+          <w:color w:val="00B050"/>
         </w:rPr>
         <w:t>Returns</w:t>
       </w:r>
       <w:r>
+        <w:rPr>
+          <w:color w:val="00B050"/>
+        </w:rPr>
         <w:t xml:space="preserve">: equivalent to </w:t>
       </w:r>
       <w:r>
         <w:rPr>
           <w:rStyle w:val="CodeFont"/>
+          <w:color w:val="00B050"/>
         </w:rPr>
         <w:t>m_resource-&gt;allocate(</w:t>
       </w:r>
       <w:r>
         <w:rPr>
           <w:rStyle w:val="CodeFont"/>
+          <w:color w:val="00B050"/>
         </w:rPr>
         <w:t>bytes</w:t>
       </w:r>
       <w:r>
         <w:rPr>
           <w:rStyle w:val="CodeFont"/>
+          <w:color w:val="00B050"/>
         </w:rPr>
         <w:t>, alignment)</w:t>
       </w:r>
       <w:r>
+        <w:rPr>
+          <w:color w:val="00B050"/>
+        </w:rPr>
         <w:t xml:space="preserve">. </w:t>
       </w:r>
     </w:p>
     <w:p>
       <w:pPr>
         <w:pStyle w:val="WPCode"/>
+        <w:rPr>
+          <w:color w:val="00B050"/>
+        </w:rPr>
       </w:pPr>
       <w:r>
         <w:rPr>
           <w:rStyle w:val="Addition"/>
-          <w:color w:val="000080"/>
           <w:u w:val="none"/>
         </w:rPr>
         <w:t>void deallocate(void</w:t>
@@ -6498,6 +7429,7 @@
         <w:rPr>
           <w:rStyle w:val="HTMLCode"/>
           <w:rFonts w:cs="Times New Roman"/>
+          <w:color w:val="00B050"/>
           <w:szCs w:val="22"/>
         </w:rPr>
         <w:t xml:space="preserve">* p, size_t </w:t>
@@ -6506,6 +7438,7 @@
         <w:rPr>
           <w:rStyle w:val="HTMLCode"/>
           <w:rFonts w:cs="Times New Roman"/>
+          <w:color w:val="00B050"/>
           <w:szCs w:val="22"/>
         </w:rPr>
         <w:t>bytes</w:t>
@@ -6514,6 +7447,7 @@
         <w:rPr>
           <w:rStyle w:val="HTMLCode"/>
           <w:rFonts w:cs="Times New Roman"/>
+          <w:color w:val="00B050"/>
           <w:szCs w:val="22"/>
         </w:rPr>
         <w:t>);</w:t>
@@ -6523,83 +7457,101 @@
       <w:pPr>
         <w:pStyle w:val="WP"/>
         <w:ind w:left="907"/>
+        <w:rPr>
+          <w:color w:val="00B050"/>
+        </w:rPr>
       </w:pPr>
       <w:r>
         <w:rPr>
           <w:i/>
+          <w:color w:val="00B050"/>
         </w:rPr>
         <w:t>Effects</w:t>
       </w:r>
       <w:r>
+        <w:rPr>
+          <w:color w:val="00B050"/>
+        </w:rPr>
         <w:t>: Equivalent to </w:t>
       </w:r>
       <w:r>
         <w:rPr>
           <w:rStyle w:val="CodeFont"/>
+          <w:color w:val="00B050"/>
         </w:rPr>
         <w:t>m_resource-</w:t>
       </w:r>
       <w:r>
         <w:rPr>
           <w:rStyle w:val="CodeFont"/>
+          <w:color w:val="00B050"/>
         </w:rPr>
         <w:t xml:space="preserve">&gt;deallocate(p, </w:t>
       </w:r>
       <w:r>
         <w:rPr>
           <w:rStyle w:val="CodeFont"/>
+          <w:color w:val="00B050"/>
         </w:rPr>
         <w:t>bytes</w:t>
       </w:r>
       <w:r>
         <w:rPr>
           <w:rStyle w:val="CodeFont"/>
+          <w:color w:val="00B050"/>
         </w:rPr>
         <w:t xml:space="preserve">, </w:t>
       </w:r>
       <w:r>
         <w:rPr>
           <w:i/>
+          <w:color w:val="00B050"/>
         </w:rPr>
         <w:t>m</w:t>
       </w:r>
       <w:r>
         <w:rPr>
           <w:rStyle w:val="CodeFont"/>
+          <w:color w:val="00B050"/>
         </w:rPr>
         <w:t>)</w:t>
       </w:r>
       <w:r>
+        <w:rPr>
+          <w:color w:val="00B050"/>
+        </w:rPr>
         <w:t xml:space="preserve">, where </w:t>
       </w:r>
       <w:r>
         <w:rPr>
           <w:i/>
+          <w:color w:val="00B050"/>
         </w:rPr>
         <w:t>m</w:t>
       </w:r>
       <w:r>
+        <w:rPr>
+          <w:color w:val="00B050"/>
+        </w:rPr>
         <w:t xml:space="preserve"> is the smallest alignment suitable for any non-over-aligned object </w:t>
       </w:r>
       <w:r>
-        <w:t>with a</w:t>
-      </w:r>
-      <w:r>
-        <w:t xml:space="preserve"> size</w:t>
-      </w:r>
-      <w:r>
-        <w:t xml:space="preserve"> of</w:t>
-      </w:r>
-      <w:r>
-        <w:t xml:space="preserve"> </w:t>
-      </w:r>
-      <w:r>
-        <w:rPr>
-          <w:rStyle w:val="CodeFont"/>
+        <w:rPr>
+          <w:color w:val="00B050"/>
+        </w:rPr>
+        <w:t xml:space="preserve">with a size of </w:t>
+      </w:r>
+      <w:r>
+        <w:rPr>
+          <w:rStyle w:val="CodeFont"/>
+          <w:color w:val="00B050"/>
         </w:rPr>
         <w:t>bytes</w:t>
       </w:r>
       <w:r>
+        <w:rPr>
+          <w:color w:val="00B050"/>
+        </w:rPr>
         <w:t>.</w:t>
       </w:r>
     </w:p>
@@ -6607,25 +7559,34 @@
       <w:pPr>
         <w:pStyle w:val="WP"/>
         <w:ind w:left="907"/>
+        <w:rPr>
+          <w:color w:val="00B050"/>
+        </w:rPr>
       </w:pPr>
       <w:r>
         <w:rPr>
           <w:i/>
+          <w:color w:val="00B050"/>
         </w:rPr>
         <w:t>Throws</w:t>
       </w:r>
       <w:r>
+        <w:rPr>
+          <w:color w:val="00B050"/>
+        </w:rPr>
         <w:t>: Nothing.</w:t>
       </w:r>
     </w:p>
     <w:p>
       <w:pPr>
         <w:pStyle w:val="WPCode"/>
+        <w:rPr>
+          <w:color w:val="00B050"/>
+        </w:rPr>
       </w:pPr>
       <w:r>
         <w:rPr>
           <w:rStyle w:val="Addition"/>
-          <w:color w:val="000080"/>
           <w:u w:val="none"/>
         </w:rPr>
         <w:t>void deallocate(void</w:t>
@@ -6634,6 +7595,7 @@
         <w:rPr>
           <w:rStyle w:val="HTMLCode"/>
           <w:rFonts w:cs="Times New Roman"/>
+          <w:color w:val="00B050"/>
           <w:szCs w:val="22"/>
         </w:rPr>
         <w:t xml:space="preserve">* p, size_t </w:t>
@@ -6642,6 +7604,7 @@
         <w:rPr>
           <w:rStyle w:val="HTMLCode"/>
           <w:rFonts w:cs="Times New Roman"/>
+          <w:color w:val="00B050"/>
           <w:szCs w:val="22"/>
         </w:rPr>
         <w:t>bytes</w:t>
@@ -6649,7 +7612,6 @@
       <w:r>
         <w:rPr>
           <w:rStyle w:val="Addition"/>
-          <w:color w:val="000080"/>
           <w:u w:val="none"/>
         </w:rPr>
         <w:t>, size_t alignment</w:t>
@@ -6658,6 +7620,7 @@
         <w:rPr>
           <w:rStyle w:val="HTMLCode"/>
           <w:rFonts w:cs="Times New Roman"/>
+          <w:color w:val="00B050"/>
           <w:szCs w:val="22"/>
         </w:rPr>
         <w:t>);</w:t>
@@ -6667,35 +7630,48 @@
       <w:pPr>
         <w:pStyle w:val="WP"/>
         <w:ind w:left="907"/>
+        <w:rPr>
+          <w:color w:val="00B050"/>
+        </w:rPr>
       </w:pPr>
       <w:r>
         <w:rPr>
           <w:i/>
+          <w:color w:val="00B050"/>
         </w:rPr>
         <w:t>Effects</w:t>
       </w:r>
       <w:r>
+        <w:rPr>
+          <w:color w:val="00B050"/>
+        </w:rPr>
         <w:t>: Equivalent to </w:t>
       </w:r>
       <w:r>
         <w:rPr>
           <w:rStyle w:val="CodeFont"/>
+          <w:color w:val="00B050"/>
         </w:rPr>
         <w:t xml:space="preserve">m_resource-&gt;deallocate(p, </w:t>
       </w:r>
       <w:r>
         <w:rPr>
           <w:rStyle w:val="CodeFont"/>
+          <w:color w:val="00B050"/>
         </w:rPr>
         <w:t>bytes</w:t>
       </w:r>
       <w:r>
         <w:rPr>
           <w:rStyle w:val="CodeFont"/>
+          <w:color w:val="00B050"/>
         </w:rPr>
         <w:t>, alignment)</w:t>
       </w:r>
       <w:r>
+        <w:rPr>
+          <w:color w:val="00B050"/>
+        </w:rPr>
         <w:t>.</w:t>
       </w:r>
     </w:p>
@@ -6703,33 +7679,49 @@
       <w:pPr>
         <w:pStyle w:val="WP"/>
         <w:ind w:left="907"/>
+        <w:rPr>
+          <w:color w:val="00B050"/>
+        </w:rPr>
       </w:pPr>
       <w:r>
         <w:rPr>
           <w:i/>
+          <w:color w:val="00B050"/>
         </w:rPr>
         <w:t>Throws</w:t>
       </w:r>
       <w:r>
+        <w:rPr>
+          <w:color w:val="00B050"/>
+        </w:rPr>
         <w:t>: Nothing.</w:t>
       </w:r>
     </w:p>
     <w:p>
       <w:pPr>
         <w:pStyle w:val="WPCode"/>
-      </w:pPr>
-      <w:r>
-        <w:t>t</w:t>
-      </w:r>
-      <w:r>
-        <w:t>emplate &lt;class T, class CtorArgs...&gt;</w:t>
-      </w:r>
-    </w:p>
-    <w:p>
-      <w:pPr>
-        <w:pStyle w:val="WPCode"/>
-      </w:pPr>
-      <w:r>
+        <w:rPr>
+          <w:color w:val="00B050"/>
+        </w:rPr>
+      </w:pPr>
+      <w:r>
+        <w:rPr>
+          <w:color w:val="00B050"/>
+        </w:rPr>
+        <w:t>template &lt;class T, class CtorArgs...&gt;</w:t>
+      </w:r>
+    </w:p>
+    <w:p>
+      <w:pPr>
+        <w:pStyle w:val="WPCode"/>
+        <w:rPr>
+          <w:color w:val="00B050"/>
+        </w:rPr>
+      </w:pPr>
+      <w:r>
+        <w:rPr>
+          <w:color w:val="00B050"/>
+        </w:rPr>
         <w:t xml:space="preserve">  T* new_object(CtorArgs&amp;&amp;... ctor_args);</w:t>
       </w:r>
     </w:p>
@@ -6737,26 +7729,40 @@
       <w:pPr>
         <w:pStyle w:val="WP"/>
         <w:ind w:left="907"/>
+        <w:rPr>
+          <w:color w:val="00B050"/>
+        </w:rPr>
       </w:pPr>
       <w:r>
         <w:rPr>
           <w:i/>
+          <w:color w:val="00B050"/>
         </w:rPr>
         <w:t>Effects</w:t>
       </w:r>
       <w:r>
+        <w:rPr>
+          <w:color w:val="00B050"/>
+        </w:rPr>
         <w:t xml:space="preserve">: </w:t>
       </w:r>
       <w:r>
+        <w:rPr>
+          <w:color w:val="00B050"/>
+        </w:rPr>
         <w:t xml:space="preserve">Allocates and constructs an object of type </w:t>
       </w:r>
       <w:r>
         <w:rPr>
           <w:rStyle w:val="CodeFont"/>
+          <w:color w:val="00B050"/>
         </w:rPr>
         <w:t>T</w:t>
       </w:r>
       <w:r>
+        <w:rPr>
+          <w:color w:val="00B050"/>
+        </w:rPr>
         <w:t xml:space="preserve"> as if by</w:t>
       </w:r>
     </w:p>
@@ -6764,44 +7770,56 @@
       <w:pPr>
         <w:pStyle w:val="WPCode"/>
         <w:ind w:left="720"/>
-      </w:pPr>
-      <w:r>
-        <w:rPr>
-          <w:rStyle w:val="CodeFont"/>
+        <w:rPr>
+          <w:color w:val="00B050"/>
+        </w:rPr>
+      </w:pPr>
+      <w:r>
+        <w:rPr>
+          <w:rStyle w:val="CodeFont"/>
+          <w:color w:val="00B050"/>
         </w:rPr>
         <w:t xml:space="preserve">void* p = </w:t>
       </w:r>
       <w:r>
         <w:rPr>
           <w:rStyle w:val="CodeFont"/>
+          <w:color w:val="00B050"/>
         </w:rPr>
         <w:t>allocate(</w:t>
       </w:r>
       <w:r>
         <w:rPr>
           <w:rStyle w:val="CodeFont"/>
+          <w:color w:val="00B050"/>
         </w:rPr>
         <w:t>sizeof(T)</w:t>
       </w:r>
       <w:r>
         <w:rPr>
           <w:rStyle w:val="CodeFont"/>
+          <w:color w:val="00B050"/>
         </w:rPr>
         <w:t xml:space="preserve">, </w:t>
       </w:r>
       <w:r>
         <w:rPr>
           <w:rStyle w:val="CodeFont"/>
+          <w:color w:val="00B050"/>
         </w:rPr>
         <w:t>alignof(T)</w:t>
       </w:r>
       <w:r>
         <w:rPr>
           <w:rStyle w:val="CodeFont"/>
+          <w:color w:val="00B050"/>
         </w:rPr>
         <w:t>)</w:t>
       </w:r>
       <w:r>
+        <w:rPr>
+          <w:color w:val="00B050"/>
+        </w:rPr>
         <w:t>;</w:t>
       </w:r>
     </w:p>
@@ -6809,8 +7827,14 @@
       <w:pPr>
         <w:pStyle w:val="WPCode"/>
         <w:ind w:left="720"/>
-      </w:pPr>
-      <w:r>
+        <w:rPr>
+          <w:color w:val="00B050"/>
+        </w:rPr>
+      </w:pPr>
+      <w:r>
+        <w:rPr>
+          <w:color w:val="00B050"/>
+        </w:rPr>
         <w:t>try {</w:t>
       </w:r>
     </w:p>
@@ -6818,67 +7842,41 @@
       <w:pPr>
         <w:pStyle w:val="WPCode"/>
         <w:ind w:left="720"/>
-      </w:pPr>
-      <w:r>
+        <w:rPr>
+          <w:color w:val="00B050"/>
+        </w:rPr>
+      </w:pPr>
+      <w:r>
+        <w:rPr>
+          <w:color w:val="00B050"/>
+        </w:rPr>
         <w:t xml:space="preserve">    new (p) T(std::forward&lt;CtorArgs&gt;(ctor_args)...);</w:t>
       </w:r>
       <w:r>
+        <w:rPr>
+          <w:color w:val="00B050"/>
+        </w:rPr>
         <w:br/>
         <w:t>} catch (...) {</w:t>
       </w:r>
       <w:r>
+        <w:rPr>
+          <w:color w:val="00B050"/>
+        </w:rPr>
         <w:br/>
         <w:t xml:space="preserve">    </w:t>
       </w:r>
       <w:r>
         <w:rPr>
           <w:rStyle w:val="CodeFont"/>
-        </w:rPr>
-        <w:t>m_resource-&gt;</w:t>
-      </w:r>
-      <w:r>
-        <w:rPr>
-          <w:rStyle w:val="CodeFont"/>
-        </w:rPr>
-        <w:t>de</w:t>
-      </w:r>
-      <w:r>
-        <w:rPr>
-          <w:rStyle w:val="CodeFont"/>
-        </w:rPr>
-        <w:t>allocate(</w:t>
-      </w:r>
-      <w:r>
-        <w:rPr>
-          <w:rStyle w:val="CodeFont"/>
-        </w:rPr>
-        <w:t xml:space="preserve">p, </w:t>
-      </w:r>
-      <w:r>
-        <w:rPr>
-          <w:rStyle w:val="CodeFont"/>
-        </w:rPr>
-        <w:t>sizeof(T)</w:t>
-      </w:r>
-      <w:r>
-        <w:rPr>
-          <w:rStyle w:val="CodeFont"/>
-        </w:rPr>
-        <w:t xml:space="preserve">, </w:t>
-      </w:r>
-      <w:r>
-        <w:rPr>
-          <w:rStyle w:val="CodeFont"/>
-        </w:rPr>
-        <w:t>alignof(T)</w:t>
-      </w:r>
-      <w:r>
-        <w:rPr>
-          <w:rStyle w:val="CodeFont"/>
-        </w:rPr>
-        <w:t>)</w:t>
-      </w:r>
-      <w:r>
+          <w:color w:val="00B050"/>
+        </w:rPr>
+        <w:t>m_resource-&gt;deallocate(p, sizeof(T), alignof(T))</w:t>
+      </w:r>
+      <w:r>
+        <w:rPr>
+          <w:color w:val="00B050"/>
+        </w:rPr>
         <w:t>;</w:t>
       </w:r>
     </w:p>
@@ -6886,8 +7884,14 @@
       <w:pPr>
         <w:pStyle w:val="WPCode"/>
         <w:ind w:left="720"/>
-      </w:pPr>
-      <w:r>
+        <w:rPr>
+          <w:color w:val="00B050"/>
+        </w:rPr>
+      </w:pPr>
+      <w:r>
+        <w:rPr>
+          <w:color w:val="00B050"/>
+        </w:rPr>
         <w:t xml:space="preserve">    throw;</w:t>
       </w:r>
     </w:p>
@@ -6895,8 +7899,14 @@
       <w:pPr>
         <w:pStyle w:val="WPCode"/>
         <w:ind w:left="720"/>
-      </w:pPr>
-      <w:r>
+        <w:rPr>
+          <w:color w:val="00B050"/>
+        </w:rPr>
+      </w:pPr>
+      <w:r>
+        <w:rPr>
+          <w:color w:val="00B050"/>
+        </w:rPr>
         <w:t>}</w:t>
       </w:r>
     </w:p>
@@ -6904,99 +7914,118 @@
       <w:pPr>
         <w:pStyle w:val="WP"/>
         <w:ind w:left="907"/>
+        <w:rPr>
+          <w:color w:val="00B050"/>
+        </w:rPr>
       </w:pPr>
       <w:r>
         <w:rPr>
           <w:i/>
+          <w:color w:val="00B050"/>
         </w:rPr>
         <w:t>Returns</w:t>
       </w:r>
       <w:r>
-        <w:t xml:space="preserve">: </w:t>
-      </w:r>
-      <w:r>
-        <w:t xml:space="preserve">The address of the newly constructed object (i.e., </w:t>
-      </w:r>
-      <w:r>
-        <w:rPr>
-          <w:rStyle w:val="CodeFont"/>
+        <w:rPr>
+          <w:color w:val="00B050"/>
+        </w:rPr>
+        <w:t xml:space="preserve">: The address of the newly constructed object (i.e., </w:t>
+      </w:r>
+      <w:r>
+        <w:rPr>
+          <w:rStyle w:val="CodeFont"/>
+          <w:color w:val="00B050"/>
         </w:rPr>
         <w:t>p</w:t>
       </w:r>
       <w:r>
+        <w:rPr>
+          <w:color w:val="00B050"/>
+        </w:rPr>
         <w:t>).</w:t>
       </w:r>
     </w:p>
     <w:p>
       <w:pPr>
         <w:pStyle w:val="WPCode"/>
-      </w:pPr>
-      <w:r>
+        <w:rPr>
+          <w:color w:val="00B050"/>
+        </w:rPr>
+      </w:pPr>
+      <w:r>
+        <w:rPr>
+          <w:color w:val="00B050"/>
+        </w:rPr>
         <w:t>template &lt;class T&gt;</w:t>
       </w:r>
     </w:p>
     <w:p>
       <w:pPr>
         <w:pStyle w:val="WPCode"/>
-      </w:pPr>
-      <w:r>
-        <w:t xml:space="preserve">  void d</w:t>
-      </w:r>
-      <w:r>
-        <w:t>elete_object(T* p);</w:t>
+        <w:rPr>
+          <w:color w:val="00B050"/>
+        </w:rPr>
+      </w:pPr>
+      <w:r>
+        <w:rPr>
+          <w:color w:val="00B050"/>
+        </w:rPr>
+        <w:t xml:space="preserve">  void delete_object(T* p);</w:t>
       </w:r>
     </w:p>
     <w:p>
       <w:pPr>
         <w:pStyle w:val="WP"/>
         <w:ind w:left="907"/>
+        <w:rPr>
+          <w:color w:val="00B050"/>
+        </w:rPr>
       </w:pPr>
       <w:r>
         <w:rPr>
           <w:i/>
+          <w:color w:val="00B050"/>
         </w:rPr>
         <w:t>Effects</w:t>
       </w:r>
       <w:r>
+        <w:rPr>
+          <w:color w:val="00B050"/>
+        </w:rPr>
         <w:t>: Equivalent to </w:t>
       </w:r>
       <w:r>
         <w:rPr>
           <w:rStyle w:val="CodeFont"/>
+          <w:color w:val="00B050"/>
         </w:rPr>
         <w:t xml:space="preserve">p-&gt;~T(); </w:t>
       </w:r>
       <w:r>
         <w:rPr>
           <w:rStyle w:val="CodeFont"/>
+          <w:color w:val="00B050"/>
         </w:rPr>
         <w:t xml:space="preserve">deallocate(p, </w:t>
       </w:r>
       <w:r>
         <w:rPr>
           <w:rStyle w:val="CodeFont"/>
-        </w:rPr>
-        <w:t>sizeof(T)</w:t>
-      </w:r>
-      <w:r>
-        <w:rPr>
-          <w:rStyle w:val="CodeFont"/>
-        </w:rPr>
-        <w:t xml:space="preserve">, </w:t>
-      </w:r>
-      <w:r>
-        <w:rPr>
-          <w:rStyle w:val="CodeFont"/>
-        </w:rPr>
-        <w:t>alignof(T)</w:t>
-      </w:r>
-      <w:r>
-        <w:rPr>
-          <w:rStyle w:val="CodeFont"/>
+          <w:color w:val="00B050"/>
+        </w:rPr>
+        <w:t>sizeof(T), alignof(T)</w:t>
+      </w:r>
+      <w:r>
+        <w:rPr>
+          <w:rStyle w:val="CodeFont"/>
+          <w:color w:val="00B050"/>
         </w:rPr>
         <w:t>)</w:t>
       </w:r>
       <w:r>
+        <w:rPr>
+          <w:color w:val="00B050"/>
+        </w:rPr>
         <w:t>.</w:t>
       </w:r>
     </w:p>
@@ -7004,7 +8033,7 @@
       <w:pPr>
         <w:pStyle w:val="Heading2"/>
       </w:pPr>
-      <w:bookmarkStart w:id="13" w:name="_Toc451894846"/>
+      <w:bookmarkStart w:id="14" w:name="_Toc452302952"/>
       <w:r>
         <w:t xml:space="preserve">Changes to class template </w:t>
       </w:r>
@@ -7014,7 +8043,7 @@
         </w:rPr>
         <w:t>promise</w:t>
       </w:r>
-      <w:bookmarkEnd w:id="13"/>
+      <w:bookmarkEnd w:id="14"/>
       <w:r>
         <w:t xml:space="preserve"> </w:t>
       </w:r>
@@ -7030,48 +8059,129 @@
         <w:t>promise</w:t>
       </w:r>
       <w:r>
-        <w:t xml:space="preserve"> in section 11.2 </w:t>
-      </w:r>
-      <w:r>
-        <w:t>[futures.promise]</w:t>
-      </w:r>
-      <w:r>
-        <w:t xml:space="preserve"> of the TS, consistent with the change in type-erased allocators:</w:t>
-      </w:r>
-    </w:p>
-    <w:p>
-      <w:pPr>
-        <w:pStyle w:val="WPCode"/>
+        <w:t xml:space="preserve"> in section 11.2 [futures.promise] of the TS, consistent with the change in type-erased allocators:</w:t>
+      </w:r>
+    </w:p>
+    <w:p>
+      <w:pPr>
+        <w:pStyle w:val="WPCode"/>
+        <w:keepNext/>
+      </w:pPr>
+      <w:r>
+        <w:lastRenderedPageBreak/>
+        <w:t xml:space="preserve">  template &lt;class R&gt;</w:t>
+      </w:r>
+    </w:p>
+    <w:p>
+      <w:pPr>
+        <w:pStyle w:val="WPCode"/>
+        <w:keepNext/>
+      </w:pPr>
+      <w:r>
+        <w:t xml:space="preserve">  class promise {</w:t>
+      </w:r>
+    </w:p>
+    <w:p>
+      <w:pPr>
+        <w:pStyle w:val="WPCode"/>
+        <w:keepNext/>
+      </w:pPr>
+      <w:r>
+        <w:t xml:space="preserve">  public:</w:t>
+      </w:r>
+    </w:p>
+    <w:p>
+      <w:pPr>
+        <w:pStyle w:val="WPCode"/>
+      </w:pPr>
+      <w:r>
+        <w:t xml:space="preserve">    typedef </w:t>
+      </w:r>
+      <w:r>
         <w:rPr>
           <w:rStyle w:val="StrikeThrough"/>
         </w:rPr>
-      </w:pPr>
-      <w:r>
+        <w:t>erased_type</w:t>
+      </w:r>
+      <w:r>
+        <w:rPr>
+          <w:rStyle w:val="Addition"/>
+        </w:rPr>
+        <w:t>polymorphic_allocator&lt;void&gt;</w:t>
+      </w:r>
+      <w:r>
+        <w:t xml:space="preserve"> allocator_type;</w:t>
+      </w:r>
+    </w:p>
+    <w:p>
+      <w:pPr>
+        <w:pStyle w:val="WPCode"/>
         <w:rPr>
           <w:rStyle w:val="StrikeThrough"/>
         </w:rPr>
-        <w:t xml:space="preserve">     pmr::memory_resource* get_memory_resource();</w:t>
-      </w:r>
-    </w:p>
-    <w:p>
-      <w:pPr>
-        <w:pStyle w:val="WPCode"/>
+      </w:pPr>
+      <w:r>
+        <w:t>…</w:t>
+      </w:r>
+    </w:p>
+    <w:p>
+      <w:pPr>
+        <w:pStyle w:val="WPCode"/>
+        <w:keepNext/>
+        <w:rPr>
+          <w:rStyle w:val="StrikeThrough"/>
+        </w:rPr>
+      </w:pPr>
+      <w:r>
+        <w:t xml:space="preserve">    </w:t>
+      </w:r>
+      <w:r>
+        <w:rPr>
+          <w:rStyle w:val="StrikeThrough"/>
+        </w:rPr>
+        <w:t>pmr::memory_resource* get_memory_resource();</w:t>
+      </w:r>
+    </w:p>
+    <w:p>
+      <w:pPr>
+        <w:pStyle w:val="WPCode"/>
+        <w:keepNext/>
+      </w:pPr>
+      <w:r>
+        <w:t xml:space="preserve">    </w:t>
+      </w:r>
+      <w:r>
         <w:rPr>
           <w:rStyle w:val="Addition"/>
         </w:rPr>
-      </w:pPr>
+        <w:t>pmr::polymorphic_allocator</w:t>
+      </w:r>
       <w:r>
         <w:rPr>
           <w:rStyle w:val="Addition"/>
         </w:rPr>
-        <w:t xml:space="preserve">     pmr::polymorphic_allocator get_allocator() const noexecpt;</w:t>
+        <w:t>&lt;void&gt;</w:t>
+      </w:r>
+      <w:r>
+        <w:rPr>
+          <w:rStyle w:val="Addition"/>
+        </w:rPr>
+        <w:t xml:space="preserve"> get_allocator() const noexecpt;</w:t>
+      </w:r>
+    </w:p>
+    <w:p>
+      <w:pPr>
+        <w:pStyle w:val="WPCode"/>
+      </w:pPr>
+      <w:r>
+        <w:t xml:space="preserve">  };</w:t>
       </w:r>
     </w:p>
     <w:p>
       <w:pPr>
         <w:pStyle w:val="Heading2"/>
       </w:pPr>
-      <w:bookmarkStart w:id="14" w:name="_Toc451894847"/>
+      <w:bookmarkStart w:id="15" w:name="_Toc452302953"/>
       <w:r>
         <w:t xml:space="preserve">Changes to class template </w:t>
       </w:r>
@@ -7081,17 +8191,11 @@
         </w:rPr>
         <w:t>packaged_task</w:t>
       </w:r>
-      <w:bookmarkEnd w:id="14"/>
-    </w:p>
-    <w:p>
-      <w:r>
-        <w:t>Make the following changes</w:t>
-      </w:r>
-      <w:r>
-        <w:t xml:space="preserve"> to the class definition of</w:t>
-      </w:r>
-      <w:r>
-        <w:t xml:space="preserve"> </w:t>
+      <w:bookmarkEnd w:id="15"/>
+    </w:p>
+    <w:p>
+      <w:r>
+        <w:t xml:space="preserve">Make the following changes to the class definition of </w:t>
       </w:r>
       <w:r>
         <w:rPr>
@@ -7100,56 +8204,141 @@
         <w:t>packaged_task</w:t>
       </w:r>
       <w:r>
-        <w:t xml:space="preserve"> in section 11.3 [futures.task]</w:t>
-      </w:r>
-      <w:r>
-        <w:t>, consistent with the change in type-erased allocators:</w:t>
-      </w:r>
-    </w:p>
-    <w:p>
-      <w:pPr>
-        <w:pStyle w:val="WPCode"/>
+        <w:t xml:space="preserve"> in section 11.3 [futures.task], consistent with the change in type-erased allocators:</w:t>
+      </w:r>
+    </w:p>
+    <w:p>
+      <w:pPr>
+        <w:pStyle w:val="WPCode"/>
+        <w:keepNext/>
+      </w:pPr>
+      <w:r>
+        <w:t xml:space="preserve">  </w:t>
+      </w:r>
+      <w:r>
+        <w:t>template &lt;class R, class... ArgTypes&gt;</w:t>
+      </w:r>
+    </w:p>
+    <w:p>
+      <w:pPr>
+        <w:pStyle w:val="WPCode"/>
+        <w:keepNext/>
+      </w:pPr>
+      <w:r>
+        <w:t xml:space="preserve">  class packaged_task&lt;R(ArgTypes...)&gt; {</w:t>
+      </w:r>
+    </w:p>
+    <w:p>
+      <w:pPr>
+        <w:pStyle w:val="WPCode"/>
+        <w:keepNext/>
+      </w:pPr>
+      <w:r>
+        <w:t xml:space="preserve">  public:</w:t>
+      </w:r>
+    </w:p>
+    <w:p>
+      <w:pPr>
+        <w:pStyle w:val="WPCode"/>
+      </w:pPr>
+      <w:r>
+        <w:t xml:space="preserve">    typedef </w:t>
+      </w:r>
+      <w:r>
         <w:rPr>
           <w:rStyle w:val="StrikeThrough"/>
         </w:rPr>
-      </w:pPr>
-      <w:r>
+        <w:t>erased_type</w:t>
+      </w:r>
+      <w:r>
+        <w:rPr>
+          <w:rStyle w:val="Addition"/>
+        </w:rPr>
+        <w:t>polymorphic_allocator&lt;void&gt;</w:t>
+      </w:r>
+      <w:r>
+        <w:t xml:space="preserve"> allocator_type;</w:t>
+      </w:r>
+    </w:p>
+    <w:p>
+      <w:pPr>
+        <w:pStyle w:val="WPCode"/>
         <w:rPr>
           <w:rStyle w:val="StrikeThrough"/>
         </w:rPr>
-        <w:t xml:space="preserve">     pmr::memory_resource* get_memory_resource();</w:t>
-      </w:r>
-    </w:p>
-    <w:p>
-      <w:pPr>
-        <w:pStyle w:val="WPCode"/>
+      </w:pPr>
+      <w:r>
+        <w:t>…</w:t>
+      </w:r>
+    </w:p>
+    <w:p>
+      <w:pPr>
+        <w:pStyle w:val="WPCode"/>
+        <w:keepNext/>
+        <w:rPr>
+          <w:rStyle w:val="StrikeThrough"/>
+        </w:rPr>
+      </w:pPr>
+      <w:r>
+        <w:t xml:space="preserve">    </w:t>
+      </w:r>
+      <w:r>
+        <w:rPr>
+          <w:rStyle w:val="StrikeThrough"/>
+        </w:rPr>
+        <w:t>pmr::memory_resource* get_memory_resource();</w:t>
+      </w:r>
+    </w:p>
+    <w:p>
+      <w:pPr>
+        <w:pStyle w:val="WPCode"/>
+        <w:keepNext/>
+      </w:pPr>
+      <w:r>
+        <w:t xml:space="preserve">    </w:t>
+      </w:r>
+      <w:r>
         <w:rPr>
           <w:rStyle w:val="Addition"/>
         </w:rPr>
-      </w:pPr>
+        <w:t>pmr::polymorphic_allocator</w:t>
+      </w:r>
       <w:r>
         <w:rPr>
           <w:rStyle w:val="Addition"/>
         </w:rPr>
-        <w:t xml:space="preserve">     pmr::polymorphic_allocator get_allocator() const noexecpt;</w:t>
+        <w:t>&lt;void&gt;</w:t>
+      </w:r>
+      <w:r>
+        <w:rPr>
+          <w:rStyle w:val="Addition"/>
+        </w:rPr>
+        <w:t xml:space="preserve"> get_allocator() const noexecpt;</w:t>
+      </w:r>
+    </w:p>
+    <w:p>
+      <w:pPr>
+        <w:pStyle w:val="WPCode"/>
+      </w:pPr>
+      <w:r>
+        <w:t xml:space="preserve">  };</w:t>
       </w:r>
     </w:p>
     <w:p>
       <w:pPr>
         <w:pStyle w:val="Heading1"/>
       </w:pPr>
-      <w:bookmarkStart w:id="15" w:name="_Toc451894848"/>
-      <w:r>
-        <w:lastRenderedPageBreak/>
+      <w:bookmarkStart w:id="16" w:name="_Toc452302954"/>
+      <w:r>
         <w:t>References</w:t>
       </w:r>
-      <w:bookmarkEnd w:id="15"/>
+      <w:bookmarkEnd w:id="16"/>
     </w:p>
     <w:p>
       <w:pPr>
         <w:ind w:left="360" w:hanging="360"/>
       </w:pPr>
-      <w:hyperlink r:id="rId16" w:history="1">
+      <w:hyperlink r:id="rId17" w:history="1">
         <w:r>
           <w:rPr>
             <w:rStyle w:val="Hyperlink"/>
@@ -7173,10 +8362,7 @@
         <w:t>Geoffrey Romer</w:t>
       </w:r>
       <w:r>
-        <w:t>, editor</w:t>
-      </w:r>
-      <w:r>
-        <w:t xml:space="preserve">, </w:t>
+        <w:t xml:space="preserve">, editor, </w:t>
       </w:r>
       <w:r>
         <w:t>2016-03-08</w:t>
@@ -7189,71 +8375,44 @@
       <w:pPr>
         <w:ind w:left="360" w:hanging="360"/>
         <w:jc w:val="both"/>
-      </w:pPr>
-      <w:hyperlink r:id="rId17" w:history="1">
-        <w:r>
-          <w:rPr>
-            <w:rStyle w:val="Hyperlink"/>
-          </w:rPr>
-          <w:t>N39</w:t>
-        </w:r>
-        <w:r>
-          <w:rPr>
-            <w:rStyle w:val="Hyperlink"/>
-          </w:rPr>
-          <w:t>1</w:t>
-        </w:r>
-        <w:r>
-          <w:rPr>
-            <w:rStyle w:val="Hyperlink"/>
-          </w:rPr>
-          <w:t>6</w:t>
-        </w:r>
-      </w:hyperlink>
-      <w:r>
-        <w:t xml:space="preserve"> </w:t>
-      </w:r>
-      <w:r>
-        <w:rPr>
-          <w:i/>
-        </w:rPr>
-        <w:t>Polymorphic Memory Resources - r2</w:t>
-      </w:r>
-      <w:r>
-        <w:t>, Pablo Halpern</w:t>
-      </w:r>
-      <w:r>
-        <w:t xml:space="preserve">, </w:t>
-      </w:r>
-      <w:r>
-        <w:t>2014-02-14</w:t>
-      </w:r>
-      <w:r>
-        <w:t>.</w:t>
-      </w:r>
-    </w:p>
-    <w:p>
-      <w:pPr>
-        <w:ind w:left="360" w:hanging="360"/>
       </w:pPr>
       <w:hyperlink r:id="rId18" w:history="1">
         <w:r>
           <w:rPr>
             <w:rStyle w:val="Hyperlink"/>
           </w:rPr>
-          <w:t>P</w:t>
+          <w:t>N3916</w:t>
         </w:r>
+      </w:hyperlink>
+      <w:r>
+        <w:t xml:space="preserve"> </w:t>
+      </w:r>
+      <w:r>
+        <w:rPr>
+          <w:i/>
+        </w:rPr>
+        <w:t>Polymorphic Memory Resources - r2</w:t>
+      </w:r>
+      <w:r>
+        <w:t xml:space="preserve">, Pablo Halpern, </w:t>
+      </w:r>
+      <w:r>
+        <w:t>2014-02-14</w:t>
+      </w:r>
+      <w:r>
+        <w:t>.</w:t>
+      </w:r>
+    </w:p>
+    <w:p>
+      <w:pPr>
+        <w:ind w:left="360" w:hanging="360"/>
+      </w:pPr>
+      <w:hyperlink r:id="rId19" w:history="1">
         <w:r>
           <w:rPr>
             <w:rStyle w:val="Hyperlink"/>
           </w:rPr>
-          <w:t>0</w:t>
-        </w:r>
-        <w:r>
-          <w:rPr>
-            <w:rStyle w:val="Hyperlink"/>
-          </w:rPr>
-          <w:t>148</w:t>
+          <w:t>P0148</w:t>
         </w:r>
       </w:hyperlink>
       <w:r>
@@ -7264,12 +8423,38 @@
           <w:rStyle w:val="CodeFont"/>
           <w:i/>
         </w:rPr>
-        <w:t>memory_resource_ptr</w:t>
-      </w:r>
-      <w:r>
-        <w:rPr>
+        <w:t>memory</w:t>
+      </w:r>
+      <w:r>
+        <w:rPr>
+          <w:rStyle w:val="CodeFont"/>
+        </w:rPr>
+        <w:t>_</w:t>
+      </w:r>
+      <w:r>
+        <w:rPr>
+          <w:rStyle w:val="CodeFont"/>
           <w:i/>
         </w:rPr>
+        <w:t>resource</w:t>
+      </w:r>
+      <w:r>
+        <w:rPr>
+          <w:rStyle w:val="CodeFont"/>
+        </w:rPr>
+        <w:t>_</w:t>
+      </w:r>
+      <w:r>
+        <w:rPr>
+          <w:rStyle w:val="CodeFont"/>
+          <w:i/>
+        </w:rPr>
+        <w:t>ptr</w:t>
+      </w:r>
+      <w:r>
+        <w:rPr>
+          <w:i/>
+        </w:rPr>
         <w:t xml:space="preserve">: A Limited Smart </w:t>
       </w:r>
       <w:r>
@@ -7283,12 +8468,25 @@
           <w:rStyle w:val="CodeFont"/>
           <w:i/>
         </w:rPr>
-        <w:t>memory_resource</w:t>
-      </w:r>
-      <w:r>
-        <w:rPr>
+        <w:t>memory</w:t>
+      </w:r>
+      <w:r>
+        <w:rPr>
+          <w:rStyle w:val="CodeFont"/>
+        </w:rPr>
+        <w:t>_</w:t>
+      </w:r>
+      <w:r>
+        <w:rPr>
+          <w:rStyle w:val="CodeFont"/>
           <w:i/>
         </w:rPr>
+        <w:t>resource</w:t>
+      </w:r>
+      <w:r>
+        <w:rPr>
+          <w:i/>
+        </w:rPr>
         <w:t xml:space="preserve"> Correctness</w:t>
       </w:r>
       <w:r>
@@ -7311,7 +8509,7 @@
       <w:pPr>
         <w:ind w:left="360" w:hanging="360"/>
       </w:pPr>
-      <w:hyperlink r:id="rId19" w:history="1">
+      <w:hyperlink r:id="rId20" w:history="1">
         <w:r>
           <w:rPr>
             <w:rStyle w:val="Hyperlink"/>
@@ -7351,10 +8549,10 @@
       <w:r>
         <w:t>, Pablo Halpern, 2016-05.</w:t>
       </w:r>
-      <w:bookmarkEnd w:id="2"/>
+      <w:bookmarkEnd w:id="3"/>
     </w:p>
     <w:sectPr>
-      <w:footerReference w:type="default" r:id="rId20"/>
+      <w:footerReference w:type="default" r:id="rId21"/>
       <w:pgSz w:w="12240" w:h="15840" w:code="1"/>
       <w:pgMar w:top="1440" w:right="1080" w:bottom="1440" w:left="1080" w:header="720" w:footer="540" w:gutter="0"/>
       <w:cols w:space="720"/>
@@ -7394,19 +8592,39 @@
       </w:tabs>
       <w:ind w:left="-360"/>
     </w:pPr>
-    <w:fldSimple w:instr=" DOCPROPERTY  &quot;Document number&quot;  \* MERGEFORMAT ">
-      <w:r>
-        <w:t>D0339r0</w:t>
-      </w:r>
-    </w:fldSimple>
+    <w:r>
+      <w:fldChar w:fldCharType="begin"/>
+    </w:r>
+    <w:r>
+      <w:instrText xml:space="preserve"> DOCPROPERTY  "Document number"  \* MERGEFORMAT </w:instrText>
+    </w:r>
+    <w:r>
+      <w:fldChar w:fldCharType="separate"/>
+    </w:r>
+    <w:r>
+      <w:t>D0339r0</w:t>
+    </w:r>
+    <w:r>
+      <w:fldChar w:fldCharType="end"/>
+    </w:r>
     <w:r>
       <w:t xml:space="preserve">: </w:t>
     </w:r>
-    <w:fldSimple w:instr=" TITLE   \* MERGEFORMAT ">
-      <w:r>
-        <w:t>polymorphic_allocator&lt;void&gt; as a vocabulary type</w:t>
-      </w:r>
-    </w:fldSimple>
+    <w:r>
+      <w:fldChar w:fldCharType="begin"/>
+    </w:r>
+    <w:r>
+      <w:instrText xml:space="preserve"> TITLE   \* MERGEFORMAT </w:instrText>
+    </w:r>
+    <w:r>
+      <w:fldChar w:fldCharType="separate"/>
+    </w:r>
+    <w:r>
+      <w:t>polymorphic_allocator&lt;void&gt; as a vocabulary type</w:t>
+    </w:r>
+    <w:r>
+      <w:fldChar w:fldCharType="end"/>
+    </w:r>
     <w:r>
       <w:tab/>
     </w:r>
@@ -7439,7 +8657,7 @@
         <w:rStyle w:val="PageNumber"/>
         <w:noProof/>
       </w:rPr>
-      <w:t>8</w:t>
+      <w:t>2</w:t>
     </w:r>
     <w:r>
       <w:rPr>
@@ -9507,6 +10725,7 @@
   </w:compat>
   <w:rsids>
     <w:rsidRoot w:val="008F47F4"/>
+    <w:rsid w:val="00150F45"/>
     <w:rsid w:val="008F47F4"/>
     <w:rsid w:val="00E17763"/>
   </w:rsids>
@@ -10241,7 +11460,7 @@
 </file>
 
 <file path=customXml/itemProps1.xml><?xml version="1.0" encoding="utf-8"?>
-<ds:datastoreItem xmlns:ds="http://schemas.openxmlformats.org/officeDocument/2006/customXml" ds:itemID="{3EB4C9AD-908D-4DAB-AD95-17664D79BC47}">
+<ds:datastoreItem xmlns:ds="http://schemas.openxmlformats.org/officeDocument/2006/customXml" ds:itemID="{7DD5DA92-D1C7-4347-A98F-813916D1944E}">
   <ds:schemaRefs>
     <ds:schemaRef ds:uri="http://schemas.openxmlformats.org/officeDocument/2006/bibliography"/>
   </ds:schemaRefs>

</xml_diff>

<commit_message>
Prepare P0339 for publication
</commit_message>
<xml_diff>
--- a/P0339_polymorphic_alloc_vocab_type.docx
+++ b/P0339_polymorphic_alloc_vocab_type.docx
@@ -1,6 +1,6 @@
 
 <file path=word/document.xml><?xml version="1.0" encoding="utf-8"?>
-<w:document xmlns:wpc="http://schemas.microsoft.com/office/word/2010/wordprocessingCanvas" xmlns:cx="http://schemas.microsoft.com/office/drawing/2014/chartex" xmlns:cx1="http://schemas.microsoft.com/office/drawing/2015/9/8/chartex" xmlns:cx2="http://schemas.microsoft.com/office/drawing/2015/10/21/chartex" xmlns:mc="http://schemas.openxmlformats.org/markup-compatibility/2006" xmlns:o="urn:schemas-microsoft-com:office:office" xmlns:r="http://schemas.openxmlformats.org/officeDocument/2006/relationships" xmlns:m="http://schemas.openxmlformats.org/officeDocument/2006/math" xmlns:v="urn:schemas-microsoft-com:vml" xmlns:wp14="http://schemas.microsoft.com/office/word/2010/wordprocessingDrawing" xmlns:wp="http://schemas.openxmlformats.org/drawingml/2006/wordprocessingDrawing" xmlns:w10="urn:schemas-microsoft-com:office:word" xmlns:w="http://schemas.openxmlformats.org/wordprocessingml/2006/main" xmlns:w14="http://schemas.microsoft.com/office/word/2010/wordml" xmlns:w15="http://schemas.microsoft.com/office/word/2012/wordml" xmlns:w16se="http://schemas.microsoft.com/office/word/2015/wordml/symex" xmlns:wpg="http://schemas.microsoft.com/office/word/2010/wordprocessingGroup" xmlns:wpi="http://schemas.microsoft.com/office/word/2010/wordprocessingInk" xmlns:wne="http://schemas.microsoft.com/office/word/2006/wordml" xmlns:wps="http://schemas.microsoft.com/office/word/2010/wordprocessingShape" mc:Ignorable="w14 w15 w16se wp14">
+<w:document xmlns:wpc="http://schemas.microsoft.com/office/word/2010/wordprocessingCanvas" xmlns:mc="http://schemas.openxmlformats.org/markup-compatibility/2006" xmlns:o="urn:schemas-microsoft-com:office:office" xmlns:r="http://schemas.openxmlformats.org/officeDocument/2006/relationships" xmlns:m="http://schemas.openxmlformats.org/officeDocument/2006/math" xmlns:v="urn:schemas-microsoft-com:vml" xmlns:wp14="http://schemas.microsoft.com/office/word/2010/wordprocessingDrawing" xmlns:wp="http://schemas.openxmlformats.org/drawingml/2006/wordprocessingDrawing" xmlns:w10="urn:schemas-microsoft-com:office:word" xmlns:w="http://schemas.openxmlformats.org/wordprocessingml/2006/main" xmlns:w14="http://schemas.microsoft.com/office/word/2010/wordml" xmlns:w15="http://schemas.microsoft.com/office/word/2012/wordml" xmlns:wpg="http://schemas.microsoft.com/office/word/2010/wordprocessingGroup" xmlns:wpi="http://schemas.microsoft.com/office/word/2010/wordprocessingInk" xmlns:wne="http://schemas.microsoft.com/office/word/2006/wordml" xmlns:wps="http://schemas.microsoft.com/office/word/2010/wordprocessingShape" mc:Ignorable="w14 w15 wp14">
   <w:body>
     <w:p>
       <w:pPr>
@@ -18,21 +18,11 @@
       <w:r>
         <w:tab/>
       </w:r>
-      <w:r>
-        <w:fldChar w:fldCharType="begin"/>
-      </w:r>
-      <w:r>
-        <w:instrText xml:space="preserve"> DOCPROPERTY  "Document number"  \* MERGEFORMAT </w:instrText>
-      </w:r>
-      <w:r>
-        <w:fldChar w:fldCharType="separate"/>
-      </w:r>
-      <w:r>
-        <w:t>D0339r0</w:t>
-      </w:r>
-      <w:r>
-        <w:fldChar w:fldCharType="end"/>
-      </w:r>
+      <w:fldSimple w:instr=" DOCPROPERTY  &quot;Document number&quot;  \* MERGEFORMAT ">
+        <w:r>
+          <w:t>P0339r0</w:t>
+        </w:r>
+      </w:fldSimple>
     </w:p>
     <w:p>
       <w:pPr>
@@ -136,14 +126,27 @@
       <w:r>
         <w:t>&lt;</w:t>
       </w:r>
-      <w:hyperlink r:id="rId8" w:history="1">
-        <w:r>
-          <w:rPr>
-            <w:rStyle w:val="Hyperlink"/>
-          </w:rPr>
-          <w:t>phalpern@halpernwightsoftware.com</w:t>
-        </w:r>
-      </w:hyperlink>
+      <w:r>
+        <w:fldChar w:fldCharType="begin"/>
+      </w:r>
+      <w:r>
+        <w:instrText xml:space="preserve"> HYPERLINK "mailto:phalpern@halpernwightsoftware.com" </w:instrText>
+      </w:r>
+      <w:r>
+        <w:fldChar w:fldCharType="separate"/>
+      </w:r>
+      <w:r>
+        <w:rPr>
+          <w:rStyle w:val="Hyperlink"/>
+        </w:rPr>
+        <w:t>phalpern@halpernwightsoftware.com</w:t>
+      </w:r>
+      <w:r>
+        <w:rPr>
+          <w:rStyle w:val="Hyperlink"/>
+        </w:rPr>
+        <w:fldChar w:fldCharType="end"/>
+      </w:r>
       <w:r>
         <w:rPr>
           <w:rStyle w:val="Hyperlink"/>
@@ -160,22 +163,47 @@
       </w:pPr>
       <w:r>
         <w:tab/>
-        <w:t>Dietmar Kühl</w:t>
-      </w:r>
+      </w:r>
+      <w:proofErr w:type="spellStart"/>
+      <w:r>
+        <w:t>Dietmar</w:t>
+      </w:r>
+      <w:proofErr w:type="spellEnd"/>
       <w:r>
         <w:t xml:space="preserve"> </w:t>
       </w:r>
+      <w:proofErr w:type="spellStart"/>
+      <w:r>
+        <w:t>Kühl</w:t>
+      </w:r>
+      <w:proofErr w:type="spellEnd"/>
+      <w:r>
+        <w:t xml:space="preserve"> </w:t>
+      </w:r>
       <w:r>
         <w:t>&lt;</w:t>
       </w:r>
-      <w:hyperlink r:id="rId9" w:history="1">
-        <w:r>
-          <w:rPr>
-            <w:rStyle w:val="Hyperlink"/>
-          </w:rPr>
-          <w:t>mailto:dkuhl@bloomberg.net</w:t>
-        </w:r>
-      </w:hyperlink>
+      <w:r>
+        <w:fldChar w:fldCharType="begin"/>
+      </w:r>
+      <w:r>
+        <w:instrText xml:space="preserve"> HYPERLINK "mailto:dkuhl@bloomberg.net" </w:instrText>
+      </w:r>
+      <w:r>
+        <w:fldChar w:fldCharType="separate"/>
+      </w:r>
+      <w:r>
+        <w:rPr>
+          <w:rStyle w:val="Hyperlink"/>
+        </w:rPr>
+        <w:t>mailto:dkuhl@bloomberg.net</w:t>
+      </w:r>
+      <w:r>
+        <w:rPr>
+          <w:rStyle w:val="Hyperlink"/>
+        </w:rPr>
+        <w:fldChar w:fldCharType="end"/>
+      </w:r>
       <w:r>
         <w:t>&gt;</w:t>
       </w:r>
@@ -198,8 +226,13 @@
             <w:pStyle w:val="Title"/>
             <w:spacing w:before="360"/>
           </w:pPr>
+          <w:proofErr w:type="spellStart"/>
           <w:r>
-            <w:t>polymorphic_allocator&lt;void&gt; as a vocabulary type</w:t>
+            <w:t>polymorphic_allocator</w:t>
+          </w:r>
+          <w:proofErr w:type="spellEnd"/>
+          <w:r>
+            <w:t>&lt;void&gt; as a vocabulary type</w:t>
           </w:r>
         </w:p>
       </w:sdtContent>
@@ -281,7 +314,7 @@
         <w:rPr>
           <w:noProof/>
         </w:rPr>
-        <w:instrText xml:space="preserve"> PAGEREF _Toc452302940 \h </w:instrText>
+        <w:instrText xml:space="preserve"> PAGEREF _Toc452305076 \h </w:instrText>
       </w:r>
       <w:r>
         <w:rPr>
@@ -356,7 +389,7 @@
         <w:rPr>
           <w:noProof/>
         </w:rPr>
-        <w:instrText xml:space="preserve"> PAGEREF _Toc452302941 \h </w:instrText>
+        <w:instrText xml:space="preserve"> PAGEREF _Toc452305077 \h </w:instrText>
       </w:r>
       <w:r>
         <w:rPr>
@@ -431,7 +464,7 @@
         <w:rPr>
           <w:noProof/>
         </w:rPr>
-        <w:instrText xml:space="preserve"> PAGEREF _Toc452302942 \h </w:instrText>
+        <w:instrText xml:space="preserve"> PAGEREF _Toc452305078 \h </w:instrText>
       </w:r>
       <w:r>
         <w:rPr>
@@ -506,7 +539,7 @@
         <w:rPr>
           <w:noProof/>
         </w:rPr>
-        <w:instrText xml:space="preserve"> PAGEREF _Toc452302943 \h </w:instrText>
+        <w:instrText xml:space="preserve"> PAGEREF _Toc452305079 \h </w:instrText>
       </w:r>
       <w:r>
         <w:rPr>
@@ -581,7 +614,7 @@
         <w:rPr>
           <w:noProof/>
         </w:rPr>
-        <w:instrText xml:space="preserve"> PAGEREF _Toc452302944 \h </w:instrText>
+        <w:instrText xml:space="preserve"> PAGEREF _Toc452305080 \h </w:instrText>
       </w:r>
       <w:r>
         <w:rPr>
@@ -656,7 +689,7 @@
         <w:rPr>
           <w:noProof/>
         </w:rPr>
-        <w:instrText xml:space="preserve"> PAGEREF _Toc452302945 \h </w:instrText>
+        <w:instrText xml:space="preserve"> PAGEREF _Toc452305081 \h </w:instrText>
       </w:r>
       <w:r>
         <w:rPr>
@@ -731,7 +764,7 @@
         <w:rPr>
           <w:noProof/>
         </w:rPr>
-        <w:instrText xml:space="preserve"> PAGEREF _Toc452302946 \h </w:instrText>
+        <w:instrText xml:space="preserve"> PAGEREF _Toc452305082 \h </w:instrText>
       </w:r>
       <w:r>
         <w:rPr>
@@ -806,7 +839,7 @@
         <w:rPr>
           <w:noProof/>
         </w:rPr>
-        <w:instrText xml:space="preserve"> PAGEREF _Toc452302947 \h </w:instrText>
+        <w:instrText xml:space="preserve"> PAGEREF _Toc452305083 \h </w:instrText>
       </w:r>
       <w:r>
         <w:rPr>
@@ -894,7 +927,7 @@
         <w:rPr>
           <w:noProof/>
         </w:rPr>
-        <w:instrText xml:space="preserve"> PAGEREF _Toc452302948 \h </w:instrText>
+        <w:instrText xml:space="preserve"> PAGEREF _Toc452305084 \h </w:instrText>
       </w:r>
       <w:r>
         <w:rPr>
@@ -976,7 +1009,7 @@
         <w:rPr>
           <w:noProof/>
         </w:rPr>
-        <w:instrText xml:space="preserve"> PAGEREF _Toc452302949 \h </w:instrText>
+        <w:instrText xml:space="preserve"> PAGEREF _Toc452305085 \h </w:instrText>
       </w:r>
       <w:r>
         <w:rPr>
@@ -1051,7 +1084,7 @@
         <w:rPr>
           <w:noProof/>
         </w:rPr>
-        <w:instrText xml:space="preserve"> PAGEREF _Toc452302950 \h </w:instrText>
+        <w:instrText xml:space="preserve"> PAGEREF _Toc452305086 \h </w:instrText>
       </w:r>
       <w:r>
         <w:rPr>
@@ -1133,7 +1166,7 @@
         <w:rPr>
           <w:noProof/>
         </w:rPr>
-        <w:instrText xml:space="preserve"> PAGEREF _Toc452302951 \h </w:instrText>
+        <w:instrText xml:space="preserve"> PAGEREF _Toc452305087 \h </w:instrText>
       </w:r>
       <w:r>
         <w:rPr>
@@ -1215,7 +1248,7 @@
         <w:rPr>
           <w:noProof/>
         </w:rPr>
-        <w:instrText xml:space="preserve"> PAGEREF _Toc452302952 \h </w:instrText>
+        <w:instrText xml:space="preserve"> PAGEREF _Toc452305088 \h </w:instrText>
       </w:r>
       <w:r>
         <w:rPr>
@@ -1297,7 +1330,7 @@
         <w:rPr>
           <w:noProof/>
         </w:rPr>
-        <w:instrText xml:space="preserve"> PAGEREF _Toc452302953 \h </w:instrText>
+        <w:instrText xml:space="preserve"> PAGEREF _Toc452305089 \h </w:instrText>
       </w:r>
       <w:r>
         <w:rPr>
@@ -1372,7 +1405,7 @@
         <w:rPr>
           <w:noProof/>
         </w:rPr>
-        <w:instrText xml:space="preserve"> PAGEREF _Toc452302954 \h </w:instrText>
+        <w:instrText xml:space="preserve"> PAGEREF _Toc452305090 \h </w:instrText>
       </w:r>
       <w:r>
         <w:rPr>
@@ -1408,7 +1441,7 @@
         </w:rPr>
         <w:fldChar w:fldCharType="end"/>
       </w:r>
-      <w:bookmarkStart w:id="0" w:name="_Toc452302940"/>
+      <w:bookmarkStart w:id="0" w:name="_Toc452305076"/>
       <w:r>
         <w:t>Abstract</w:t>
       </w:r>
@@ -1452,8 +1485,13 @@
         <w:t xml:space="preserve">adaptor class allows memory resources to be used </w:t>
       </w:r>
       <w:r>
-        <w:t>in all places where allocators are used in the standard: uses-allocator construction, scoped allocators, type-erased allocators, etc..</w:t>
-      </w:r>
+        <w:t>in all places where allocators are used in the standard: uses-allocator construction, scoped allocators, type-erased allocators, etc</w:t>
+      </w:r>
+      <w:proofErr w:type="gramStart"/>
+      <w:r>
+        <w:t>..</w:t>
+      </w:r>
+      <w:proofErr w:type="gramEnd"/>
       <w:r>
         <w:t xml:space="preserve"> For many classes, </w:t>
       </w:r>
@@ -1532,7 +1570,7 @@
       <w:pPr>
         <w:pStyle w:val="Heading1"/>
       </w:pPr>
-      <w:bookmarkStart w:id="1" w:name="_Toc452302941"/>
+      <w:bookmarkStart w:id="1" w:name="_Toc452305077"/>
       <w:r>
         <w:lastRenderedPageBreak/>
         <w:t>Motivation</w:t>
@@ -1729,7 +1767,15 @@
     </w:p>
     <w:p>
       <w:r>
-        <w:t xml:space="preserve">Our next attempt removes the templatization by using </w:t>
+        <w:t xml:space="preserve">Our next attempt removes the </w:t>
+      </w:r>
+      <w:proofErr w:type="spellStart"/>
+      <w:r>
+        <w:t>templatization</w:t>
+      </w:r>
+      <w:proofErr w:type="spellEnd"/>
+      <w:r>
+        <w:t xml:space="preserve"> by using </w:t>
       </w:r>
       <w:r>
         <w:rPr>
@@ -1884,8 +1930,6 @@
         </w:rPr>
         <w:t>conform</w:t>
       </w:r>
-      <w:bookmarkStart w:id="2" w:name="_GoBack"/>
-      <w:bookmarkEnd w:id="2"/>
       <w:r>
         <w:rPr>
           <w:b/>
@@ -1947,14 +1991,27 @@
       <w:r>
         <w:t xml:space="preserve">, </w:t>
       </w:r>
-      <w:hyperlink r:id="rId10" w:history="1">
-        <w:r>
-          <w:rPr>
-            <w:rStyle w:val="Hyperlink"/>
-          </w:rPr>
-          <w:t>N3916</w:t>
-        </w:r>
-      </w:hyperlink>
+      <w:r>
+        <w:fldChar w:fldCharType="begin"/>
+      </w:r>
+      <w:r>
+        <w:instrText xml:space="preserve"> HYPERLINK "http://www.open-std.org/JTC1/SC22/WG21/docs/papers/2014/n3916.pdf" </w:instrText>
+      </w:r>
+      <w:r>
+        <w:fldChar w:fldCharType="separate"/>
+      </w:r>
+      <w:r>
+        <w:rPr>
+          <w:rStyle w:val="Hyperlink"/>
+        </w:rPr>
+        <w:t>N3916</w:t>
+      </w:r>
+      <w:r>
+        <w:rPr>
+          <w:rStyle w:val="Hyperlink"/>
+        </w:rPr>
+        <w:fldChar w:fldCharType="end"/>
+      </w:r>
       <w:r>
         <w:t xml:space="preserve">, included modifications to the definition of </w:t>
       </w:r>
@@ -2060,7 +2117,7 @@
           <w:b/>
         </w:rPr>
       </w:pPr>
-      <w:bookmarkStart w:id="3" w:name="_Toc177193269"/>
+      <w:bookmarkStart w:id="2" w:name="_Toc177193269"/>
       <w:r>
         <w:rPr>
           <w:b/>
@@ -2095,7 +2152,936 @@
       <w:r>
         <w:t xml:space="preserve">, </w:t>
       </w:r>
-      <w:hyperlink r:id="rId11" w:history="1">
+      <w:r>
+        <w:fldChar w:fldCharType="begin"/>
+      </w:r>
+      <w:r>
+        <w:instrText xml:space="preserve"> HYPERLINK "http://www.open-std.org/JTC1/SC22/WG21/docs/papers/2015/p0148r0.pdf" </w:instrText>
+      </w:r>
+      <w:r>
+        <w:fldChar w:fldCharType="separate"/>
+      </w:r>
+      <w:r>
+        <w:rPr>
+          <w:rStyle w:val="Hyperlink"/>
+        </w:rPr>
+        <w:t>P0148</w:t>
+      </w:r>
+      <w:r>
+        <w:rPr>
+          <w:rStyle w:val="Hyperlink"/>
+        </w:rPr>
+        <w:fldChar w:fldCharType="end"/>
+      </w:r>
+      <w:r>
+        <w:t xml:space="preserve">, which proposed a new type, </w:t>
+      </w:r>
+      <w:r>
+        <w:rPr>
+          <w:rStyle w:val="CodeFont"/>
+        </w:rPr>
+        <w:t>memory_resource_ptr</w:t>
+      </w:r>
+      <w:r>
+        <w:t xml:space="preserve">, that </w:t>
+      </w:r>
+      <w:r>
+        <w:t>provided a default constructor</w:t>
+      </w:r>
+      <w:r>
+        <w:t>,</w:t>
+      </w:r>
+      <w:r>
+        <w:t xml:space="preserve"> and which was not assignable. </w:t>
+      </w:r>
+      <w:r>
+        <w:t>T</w:t>
+      </w:r>
+      <w:r>
+        <w:t>his proposal</w:t>
+      </w:r>
+      <w:r>
+        <w:t>, however,</w:t>
+      </w:r>
+      <w:r>
+        <w:t xml:space="preserve"> was withdrawn in Jacksonville when we (the authors of that paper) discovered that there was a simpler and more complete solution possible without introducing a completely new type: </w:t>
+      </w:r>
+      <w:r>
+        <w:t xml:space="preserve">by using </w:t>
+      </w:r>
+      <w:r>
+        <w:rPr>
+          <w:rStyle w:val="CodeFont"/>
+        </w:rPr>
+        <w:t>polymorphic_allocator</w:t>
+      </w:r>
+      <w:r>
+        <w:t>.</w:t>
+      </w:r>
+      <w:r>
+        <w:t xml:space="preserve"> That discovery was the genesis of this paper.</w:t>
+      </w:r>
+    </w:p>
+    <w:p>
+      <w:pPr>
+        <w:pStyle w:val="Heading1"/>
+      </w:pPr>
+      <w:bookmarkStart w:id="3" w:name="_Toc452305078"/>
+      <w:r>
+        <w:t>Proposal Overview</w:t>
+      </w:r>
+      <w:bookmarkEnd w:id="3"/>
+    </w:p>
+    <w:p>
+      <w:r>
+        <w:t xml:space="preserve">We observed that a </w:t>
+      </w:r>
+      <w:r>
+        <w:rPr>
+          <w:rStyle w:val="CodeFont"/>
+        </w:rPr>
+        <w:t>polymorphic_allocator</w:t>
+      </w:r>
+      <w:r>
+        <w:t xml:space="preserve"> object, which is basically a wrapper around a </w:t>
+      </w:r>
+      <w:r>
+        <w:rPr>
+          <w:rStyle w:val="CodeFont"/>
+        </w:rPr>
+        <w:t>memory_resource</w:t>
+      </w:r>
+      <w:r>
+        <w:t xml:space="preserve"> pointer, can be used just about anywhere that a raw </w:t>
+      </w:r>
+      <w:r>
+        <w:rPr>
+          <w:rStyle w:val="CodeFont"/>
+        </w:rPr>
+        <w:t>memory_resource</w:t>
+      </w:r>
+      <w:r>
+        <w:t xml:space="preserve"> pointer can be used, but does not suffer from the drawbacks listed above.  Consider a minor rewrite of the </w:t>
+      </w:r>
+      <w:r>
+        <w:rPr>
+          <w:rStyle w:val="CodeFont"/>
+        </w:rPr>
+        <w:t>IntVec</w:t>
+      </w:r>
+      <w:r>
+        <w:t xml:space="preserve"> class</w:t>
+      </w:r>
+      <w:r>
+        <w:t xml:space="preserve"> </w:t>
+      </w:r>
+      <w:r>
+        <w:t>(</w:t>
+      </w:r>
+      <w:r>
+        <w:t>above</w:t>
+      </w:r>
+      <w:r>
+        <w:t>)</w:t>
+      </w:r>
+      <w:r>
+        <w:t>:</w:t>
+      </w:r>
+    </w:p>
+    <w:p>
+      <w:pPr>
+        <w:pStyle w:val="Example"/>
+      </w:pPr>
+      <w:r>
+        <w:lastRenderedPageBreak/>
+        <w:t>class IntVec {</w:t>
+      </w:r>
+    </w:p>
+    <w:p>
+      <w:pPr>
+        <w:pStyle w:val="Example"/>
+      </w:pPr>
+      <w:r>
+        <w:t xml:space="preserve">  public:</w:t>
+      </w:r>
+    </w:p>
+    <w:p>
+      <w:pPr>
+        <w:pStyle w:val="Example"/>
+        <w:rPr>
+          <w:b/>
+        </w:rPr>
+      </w:pPr>
+      <w:r>
+        <w:t xml:space="preserve">    </w:t>
+      </w:r>
+      <w:r>
+        <w:rPr>
+          <w:b/>
+        </w:rPr>
+        <w:t>typedef std::pmr::polymorphic_allocator&lt;int&gt; allocator_type;</w:t>
+      </w:r>
+    </w:p>
+    <w:p>
+      <w:pPr>
+        <w:pStyle w:val="Example"/>
+      </w:pPr>
+    </w:p>
+    <w:p>
+      <w:pPr>
+        <w:pStyle w:val="Example"/>
+      </w:pPr>
+      <w:r>
+        <w:t xml:space="preserve">  private:</w:t>
+      </w:r>
+    </w:p>
+    <w:p>
+      <w:pPr>
+        <w:pStyle w:val="Example"/>
+      </w:pPr>
+      <w:r>
+        <w:t xml:space="preserve">    std::size_t    m_size;</w:t>
+      </w:r>
+    </w:p>
+    <w:p>
+      <w:pPr>
+        <w:pStyle w:val="Example"/>
+      </w:pPr>
+      <w:r>
+        <w:t xml:space="preserve">    std::size_t    m_capacity;</w:t>
+      </w:r>
+    </w:p>
+    <w:p>
+      <w:pPr>
+        <w:pStyle w:val="Example"/>
+      </w:pPr>
+      <w:r>
+        <w:t xml:space="preserve">    allocator_type m_alloc;</w:t>
+      </w:r>
+    </w:p>
+    <w:p>
+      <w:pPr>
+        <w:pStyle w:val="Example"/>
+      </w:pPr>
+      <w:r>
+        <w:t xml:space="preserve">    int *          m_data;</w:t>
+      </w:r>
+    </w:p>
+    <w:p>
+      <w:pPr>
+        <w:pStyle w:val="Example"/>
+      </w:pPr>
+      <w:r>
+        <w:t xml:space="preserve">  public:</w:t>
+      </w:r>
+    </w:p>
+    <w:p>
+      <w:pPr>
+        <w:pStyle w:val="Example"/>
+      </w:pPr>
+      <w:r>
+        <w:t xml:space="preserve">    IntVec(std::size_t capacity, </w:t>
+      </w:r>
+      <w:r>
+        <w:rPr>
+          <w:b/>
+        </w:rPr>
+        <w:t>allocator_type alloc = {}</w:t>
+      </w:r>
+      <w:r>
+        <w:t xml:space="preserve"> );</w:t>
+      </w:r>
+    </w:p>
+    <w:p>
+      <w:pPr>
+        <w:pStyle w:val="Example"/>
+      </w:pPr>
+      <w:r>
+        <w:t xml:space="preserve">      : m_size(0), m_capacity(capacity), </w:t>
+      </w:r>
+      <w:r>
+        <w:rPr>
+          <w:b/>
+        </w:rPr>
+        <w:t>m_alloc(alloc)</w:t>
+      </w:r>
+    </w:p>
+    <w:p>
+      <w:pPr>
+        <w:pStyle w:val="Example"/>
+      </w:pPr>
+      <w:r>
+        <w:t xml:space="preserve">      , m_data(</w:t>
+      </w:r>
+      <w:r>
+        <w:rPr>
+          <w:b/>
+        </w:rPr>
+        <w:t>alloc.allocate(capacity)</w:t>
+      </w:r>
+      <w:r>
+        <w:t>) { }</w:t>
+      </w:r>
+    </w:p>
+    <w:p>
+      <w:pPr>
+        <w:pStyle w:val="Example"/>
+      </w:pPr>
+      <w:r>
+        <w:t xml:space="preserve">    …</w:t>
+      </w:r>
+    </w:p>
+    <w:p>
+      <w:pPr>
+        <w:pStyle w:val="Example"/>
+      </w:pPr>
+      <w:r>
+        <w:t>};</w:t>
+      </w:r>
+    </w:p>
+    <w:p>
+      <w:r>
+        <w:t xml:space="preserve">Let’s consider the deficiencies of using a raw </w:t>
+      </w:r>
+      <w:r>
+        <w:rPr>
+          <w:rStyle w:val="CodeFont"/>
+        </w:rPr>
+        <w:t>memory_resource</w:t>
+      </w:r>
+      <w:r>
+        <w:t xml:space="preserve"> pointer</w:t>
+      </w:r>
+      <w:r>
+        <w:t>,</w:t>
+      </w:r>
+      <w:r>
+        <w:t xml:space="preserve"> one by one, to see how this</w:t>
+      </w:r>
+      <w:r>
+        <w:t xml:space="preserve"> new</w:t>
+      </w:r>
+      <w:r>
+        <w:t xml:space="preserve"> approach compares</w:t>
+      </w:r>
+      <w:r>
+        <w:t xml:space="preserve"> to the previous one</w:t>
+      </w:r>
+      <w:r>
+        <w:t>:</w:t>
+      </w:r>
+    </w:p>
+    <w:p>
+      <w:pPr>
+        <w:numPr>
+          <w:ilvl w:val="0"/>
+          <w:numId w:val="4"/>
+        </w:numPr>
+      </w:pPr>
+      <w:r>
+        <w:t xml:space="preserve">The definition of the </w:t>
+      </w:r>
+      <w:r>
+        <w:rPr>
+          <w:rStyle w:val="CodeFont"/>
+        </w:rPr>
+        <w:t>allocator_type</w:t>
+      </w:r>
+      <w:r>
+        <w:t xml:space="preserve"> nested type and the constructor taking a trailing allocator argument allows </w:t>
+      </w:r>
+      <w:r>
+        <w:rPr>
+          <w:rStyle w:val="CodeFont"/>
+        </w:rPr>
+        <w:t>IntVec</w:t>
+      </w:r>
+      <w:r>
+        <w:t xml:space="preserve"> to play in the world of </w:t>
+      </w:r>
+      <w:r>
+        <w:rPr>
+          <w:i/>
+        </w:rPr>
+        <w:t>uses-allocator construction</w:t>
+      </w:r>
+      <w:r>
+        <w:t xml:space="preserve">, including being passed an allocator when inserted into a container that uses a </w:t>
+      </w:r>
+      <w:r>
+        <w:rPr>
+          <w:rStyle w:val="CodeFont"/>
+        </w:rPr>
+        <w:t>scoped_allocator_adaptor</w:t>
+      </w:r>
+      <w:r>
+        <w:t>.</w:t>
+      </w:r>
+    </w:p>
+    <w:p>
+      <w:pPr>
+        <w:numPr>
+          <w:ilvl w:val="0"/>
+          <w:numId w:val="4"/>
+        </w:numPr>
+      </w:pPr>
+      <w:r>
+        <w:t xml:space="preserve">Value-initializing the allocator causes the default memory resource to be used, simplifying the default allocator argument and reducing the chance of error.  If </w:t>
+      </w:r>
+      <w:r>
+        <w:rPr>
+          <w:rStyle w:val="CodeFont"/>
+        </w:rPr>
+        <w:t>IntVec</w:t>
+      </w:r>
+      <w:r>
+        <w:t xml:space="preserve"> had a default constructor, the allocator would, again, use the default memory resource, with no effort on the part of the programmer.</w:t>
+      </w:r>
+    </w:p>
+    <w:p>
+      <w:pPr>
+        <w:numPr>
+          <w:ilvl w:val="0"/>
+          <w:numId w:val="4"/>
+        </w:numPr>
+      </w:pPr>
+      <w:r>
+        <w:t xml:space="preserve">A </w:t>
+      </w:r>
+      <w:r>
+        <w:rPr>
+          <w:rStyle w:val="CodeFont"/>
+        </w:rPr>
+        <w:t>polymorphic_allocator</w:t>
+      </w:r>
+      <w:r>
+        <w:t xml:space="preserve"> is not a pointer and cannot be null. Attempting to construct a </w:t>
+      </w:r>
+      <w:r>
+        <w:rPr>
+          <w:rStyle w:val="CodeFont"/>
+        </w:rPr>
+        <w:t>polymorphic_allocator</w:t>
+      </w:r>
+      <w:r>
+        <w:t xml:space="preserve"> with a null pointer violates the preconditions of the </w:t>
+      </w:r>
+      <w:r>
+        <w:rPr>
+          <w:rStyle w:val="CodeFont"/>
+        </w:rPr>
+        <w:t>polymorphic_allocator</w:t>
+      </w:r>
+      <w:r>
+        <w:t xml:space="preserve"> constructor. This contract can be enforced by a single contract assertion in the </w:t>
+      </w:r>
+      <w:r>
+        <w:rPr>
+          <w:rStyle w:val="CodeFont"/>
+        </w:rPr>
+        <w:t>polymorphic_allocator</w:t>
+      </w:r>
+      <w:r>
+        <w:t xml:space="preserve"> constructor, rather than in every client.</w:t>
+      </w:r>
+    </w:p>
+    <w:p>
+      <w:pPr>
+        <w:numPr>
+          <w:ilvl w:val="0"/>
+          <w:numId w:val="4"/>
+        </w:numPr>
+      </w:pPr>
+      <w:r>
+        <w:fldChar w:fldCharType="begin"/>
+      </w:r>
+      <w:r>
+        <w:instrText xml:space="preserve"> HYPERLINK "http://www.open-std.org/JTC1/SC22/WG21/docs/papers/2016/p0335r0.html" </w:instrText>
+      </w:r>
+      <w:r>
+        <w:fldChar w:fldCharType="separate"/>
+      </w:r>
+      <w:r>
+        <w:rPr>
+          <w:rStyle w:val="Hyperlink"/>
+        </w:rPr>
+        <w:t>P0335</w:t>
+      </w:r>
+      <w:r>
+        <w:rPr>
+          <w:rStyle w:val="Hyperlink"/>
+        </w:rPr>
+        <w:fldChar w:fldCharType="end"/>
+      </w:r>
+      <w:r>
+        <w:t xml:space="preserve"> proposes that the assignment operators for </w:t>
+      </w:r>
+      <w:r>
+        <w:rPr>
+          <w:rStyle w:val="CodeFont"/>
+        </w:rPr>
+        <w:t>polymorphic_allocator</w:t>
+      </w:r>
+      <w:r>
+        <w:t xml:space="preserve"> should be deleted. If </w:t>
+      </w:r>
+      <w:r>
+        <w:t>this recommendation</w:t>
+      </w:r>
+      <w:r>
+        <w:t xml:space="preserve"> is accepted, then the problem of accidentally reseating the allocator would </w:t>
+      </w:r>
+      <w:r>
+        <w:t>no longer</w:t>
+      </w:r>
+      <w:r>
+        <w:t xml:space="preserve"> exist for </w:t>
+      </w:r>
+      <w:r>
+        <w:rPr>
+          <w:rStyle w:val="CodeFont"/>
+        </w:rPr>
+        <w:t>polymorphic_allocator</w:t>
+      </w:r>
+      <w:r>
+        <w:t xml:space="preserve">. </w:t>
+      </w:r>
+      <w:r>
+        <w:t>The deleted assignment operators</w:t>
+      </w:r>
+      <w:r>
+        <w:t xml:space="preserve"> would prevent the incorrect assignment operations from being generated automatically, forcing the programmer to define them, hopefully with the correct semantics.</w:t>
+      </w:r>
+      <w:r>
+        <w:t xml:space="preserve"> </w:t>
+      </w:r>
+      <w:r>
+        <w:t xml:space="preserve">See </w:t>
+      </w:r>
+      <w:r>
+        <w:fldChar w:fldCharType="begin"/>
+      </w:r>
+      <w:r>
+        <w:instrText xml:space="preserve"> HYPERLINK "http://www.open-std.org/JTC1/SC22/WG21/docs/papers/2016/p0335r0.html" </w:instrText>
+      </w:r>
+      <w:r>
+        <w:fldChar w:fldCharType="separate"/>
+      </w:r>
+      <w:r>
+        <w:rPr>
+          <w:rStyle w:val="Hyperlink"/>
+        </w:rPr>
+        <w:t>P0335</w:t>
+      </w:r>
+      <w:r>
+        <w:rPr>
+          <w:rStyle w:val="Hyperlink"/>
+        </w:rPr>
+        <w:fldChar w:fldCharType="end"/>
+      </w:r>
+      <w:r>
+        <w:t xml:space="preserve"> </w:t>
+      </w:r>
+      <w:r>
+        <w:t>for more details.</w:t>
+      </w:r>
+    </w:p>
+    <w:p>
+      <w:r>
+        <w:t xml:space="preserve">The above list shows that </w:t>
+      </w:r>
+      <w:r>
+        <w:rPr>
+          <w:rStyle w:val="CodeFont"/>
+        </w:rPr>
+        <w:t>polymorphic_allocator</w:t>
+      </w:r>
+      <w:r>
+        <w:t xml:space="preserve"> can be used idiomatically to good effect. The novel feature of this paper is not this idiomatic use, therefore, but a new specialization for </w:t>
+      </w:r>
+      <w:r>
+        <w:rPr>
+          <w:rStyle w:val="CodeFont"/>
+        </w:rPr>
+        <w:t>polymorphic_allocator&lt;void&gt;</w:t>
+      </w:r>
+      <w:r>
+        <w:t xml:space="preserve">.  Unlike </w:t>
+      </w:r>
+      <w:r>
+        <w:rPr>
+          <w:rStyle w:val="CodeFont"/>
+        </w:rPr>
+        <w:t>std::allocator&lt;void&gt;</w:t>
+      </w:r>
+      <w:r>
+        <w:t xml:space="preserve">, which does not actually meet the requirements of an allocator, </w:t>
+      </w:r>
+      <w:r>
+        <w:rPr>
+          <w:rStyle w:val="CodeFont"/>
+        </w:rPr>
+        <w:t>polymorphic_allocator&lt;void&gt;</w:t>
+      </w:r>
+      <w:r>
+        <w:t xml:space="preserve"> is designed to be a complete allocator type.  It is similar to </w:t>
+      </w:r>
+      <w:r>
+        <w:rPr>
+          <w:rStyle w:val="CodeFont"/>
+        </w:rPr>
+        <w:t>polymorphic_allocator&lt;char&gt;</w:t>
+      </w:r>
+      <w:r>
+        <w:t xml:space="preserve">, but has certain features to conveniently expose the </w:t>
+      </w:r>
+      <w:r>
+        <w:t>capabilities</w:t>
+      </w:r>
+      <w:r>
+        <w:t xml:space="preserve"> of the underlying </w:t>
+      </w:r>
+      <w:r>
+        <w:rPr>
+          <w:rStyle w:val="CodeFont"/>
+        </w:rPr>
+        <w:t>memory_resource</w:t>
+      </w:r>
+      <w:r>
+        <w:t xml:space="preserve"> pointer.</w:t>
+      </w:r>
+    </w:p>
+    <w:p>
+      <w:r>
+        <w:lastRenderedPageBreak/>
+        <w:t xml:space="preserve">In addition to normal allocator functions, </w:t>
+      </w:r>
+      <w:r>
+        <w:rPr>
+          <w:rStyle w:val="CodeFont"/>
+        </w:rPr>
+        <w:t>polymorphic_allocator&lt;void&gt;</w:t>
+      </w:r>
+      <w:r>
+        <w:t xml:space="preserve"> provides the following features:</w:t>
+      </w:r>
+    </w:p>
+    <w:p>
+      <w:pPr>
+        <w:numPr>
+          <w:ilvl w:val="0"/>
+          <w:numId w:val="5"/>
+        </w:numPr>
+      </w:pPr>
+      <w:r>
+        <w:t xml:space="preserve">Being completely specialized, </w:t>
+      </w:r>
+      <w:r>
+        <w:rPr>
+          <w:rStyle w:val="CodeFont"/>
+        </w:rPr>
+        <w:t>polymorphic_allocator&lt;void&gt;</w:t>
+      </w:r>
+      <w:r>
+        <w:t xml:space="preserve"> does not behave like a template, but like a class. This fact can prevent inadvertent template bloat in client types.</w:t>
+      </w:r>
+    </w:p>
+    <w:p>
+      <w:pPr>
+        <w:numPr>
+          <w:ilvl w:val="0"/>
+          <w:numId w:val="5"/>
+        </w:numPr>
+      </w:pPr>
+      <w:r>
+        <w:t xml:space="preserve">It can allocate objects of any type without needing to use </w:t>
+      </w:r>
+      <w:r>
+        <w:rPr>
+          <w:rStyle w:val="CodeFont"/>
+        </w:rPr>
+        <w:t>rebind</w:t>
+      </w:r>
+      <w:r>
+        <w:t>. Allocating types other tha</w:t>
+      </w:r>
+      <w:r>
+        <w:t>n</w:t>
+      </w:r>
+      <w:r>
+        <w:t xml:space="preserve"> </w:t>
+      </w:r>
+      <w:r>
+        <w:rPr>
+          <w:rStyle w:val="CodeFont"/>
+        </w:rPr>
+        <w:t>value_type</w:t>
+      </w:r>
+      <w:r>
+        <w:t xml:space="preserve"> is common for node-based and other non-vector-like containers.</w:t>
+      </w:r>
+    </w:p>
+    <w:p>
+      <w:pPr>
+        <w:numPr>
+          <w:ilvl w:val="0"/>
+          <w:numId w:val="5"/>
+        </w:numPr>
+      </w:pPr>
+      <w:r>
+        <w:t>It can allocate objects on any desired alignment boundary.  For example</w:t>
+      </w:r>
+      <w:r>
+        <w:t>,</w:t>
+      </w:r>
+      <w:r>
+        <w:t xml:space="preserve"> </w:t>
+      </w:r>
+      <w:r>
+        <w:rPr>
+          <w:rStyle w:val="CodeFont"/>
+        </w:rPr>
+        <w:t>VecInt</w:t>
+      </w:r>
+      <w:r>
+        <w:t xml:space="preserve"> might choose to align its data array on a SIMD data boundary.</w:t>
+      </w:r>
+    </w:p>
+    <w:p>
+      <w:pPr>
+        <w:numPr>
+          <w:ilvl w:val="0"/>
+          <w:numId w:val="5"/>
+        </w:numPr>
+      </w:pPr>
+      <w:r>
+        <w:t>It provides member functions to</w:t>
+      </w:r>
+      <w:r>
+        <w:t xml:space="preserve"> allocate and construct objects in one step.</w:t>
+      </w:r>
+    </w:p>
+    <w:p>
+      <w:pPr>
+        <w:numPr>
+          <w:ilvl w:val="0"/>
+          <w:numId w:val="5"/>
+        </w:numPr>
+      </w:pPr>
+      <w:r>
+        <w:t xml:space="preserve">It provides a good alternative to type erasure for types that don’t have an allocator template argument. </w:t>
+      </w:r>
+      <w:r>
+        <w:t>Note that an important p</w:t>
+      </w:r>
+      <w:r>
+        <w:t xml:space="preserve">art of this proposal is to simplify </w:t>
+      </w:r>
+      <w:r>
+        <w:rPr>
+          <w:rStyle w:val="CodeFont"/>
+        </w:rPr>
+        <w:t>std::function</w:t>
+      </w:r>
+      <w:r>
+        <w:t xml:space="preserve"> to avoid the problematic two-dimensional type erasure that has caused problems since C++11.</w:t>
+      </w:r>
+    </w:p>
+    <w:p>
+      <w:r>
+        <w:t xml:space="preserve">In addition to the definition of </w:t>
+      </w:r>
+      <w:r>
+        <w:rPr>
+          <w:rStyle w:val="CodeFont"/>
+        </w:rPr>
+        <w:t>polymorphic_allocator&lt;void&gt;</w:t>
+      </w:r>
+      <w:r>
+        <w:t xml:space="preserve"> itself, we propose </w:t>
+      </w:r>
+      <w:bookmarkStart w:id="4" w:name="_GoBack"/>
+      <w:bookmarkEnd w:id="4"/>
+      <w:r>
+        <w:t>the following significant</w:t>
+      </w:r>
+      <w:r>
+        <w:t xml:space="preserve"> simplifications to the memory section of the Library Fundamentals TS:</w:t>
+      </w:r>
+    </w:p>
+    <w:p>
+      <w:pPr>
+        <w:numPr>
+          <w:ilvl w:val="0"/>
+          <w:numId w:val="5"/>
+        </w:numPr>
+      </w:pPr>
+      <w:r>
+        <w:t xml:space="preserve">Remove changes to the definition of </w:t>
+      </w:r>
+      <w:r>
+        <w:rPr>
+          <w:i/>
+        </w:rPr>
+        <w:t>uses-allocator construction</w:t>
+      </w:r>
+      <w:r>
+        <w:t xml:space="preserve"> </w:t>
+      </w:r>
+      <w:r>
+        <w:t xml:space="preserve">and </w:t>
+      </w:r>
+      <w:r>
+        <w:t xml:space="preserve">the </w:t>
+      </w:r>
+      <w:r>
+        <w:rPr>
+          <w:rStyle w:val="CodeFont"/>
+        </w:rPr>
+        <w:t>uses_allocator</w:t>
+      </w:r>
+      <w:r>
+        <w:t xml:space="preserve"> </w:t>
+      </w:r>
+      <w:r>
+        <w:t>trait</w:t>
+      </w:r>
+      <w:r>
+        <w:t>.</w:t>
+      </w:r>
+      <w:r>
+        <w:t xml:space="preserve"> (Section 2 of the TS is completely removed.)</w:t>
+      </w:r>
+    </w:p>
+    <w:p>
+      <w:pPr>
+        <w:numPr>
+          <w:ilvl w:val="0"/>
+          <w:numId w:val="5"/>
+        </w:numPr>
+      </w:pPr>
+      <w:r>
+        <w:t xml:space="preserve">Rewrite the </w:t>
+      </w:r>
+      <w:r>
+        <w:rPr>
+          <w:b/>
+        </w:rPr>
+        <w:t>Type-erased allocator</w:t>
+      </w:r>
+      <w:r>
+        <w:t xml:space="preserve"> section in terms of </w:t>
+      </w:r>
+      <w:r>
+        <w:rPr>
+          <w:rStyle w:val="CodeFont"/>
+        </w:rPr>
+        <w:t>polymorphic_allocator&lt;void&gt;</w:t>
+      </w:r>
+      <w:r>
+        <w:t xml:space="preserve"> instead of </w:t>
+      </w:r>
+      <w:r>
+        <w:rPr>
+          <w:rStyle w:val="CodeFont"/>
+        </w:rPr>
+        <w:t>memory_resource*</w:t>
+      </w:r>
+      <w:r>
+        <w:t>.</w:t>
+      </w:r>
+      <w:r>
+        <w:t xml:space="preserve"> Eliminate the </w:t>
+      </w:r>
+      <w:r>
+        <w:rPr>
+          <w:rStyle w:val="CodeFont"/>
+        </w:rPr>
+        <w:t>erased_type</w:t>
+      </w:r>
+      <w:r>
+        <w:t xml:space="preserve"> struct.</w:t>
+      </w:r>
+    </w:p>
+    <w:p>
+      <w:pPr>
+        <w:numPr>
+          <w:ilvl w:val="0"/>
+          <w:numId w:val="5"/>
+        </w:numPr>
+      </w:pPr>
+      <w:r>
+        <w:t>Elimin</w:t>
+      </w:r>
+      <w:r>
+        <w:t xml:space="preserve">ate type-erased allocators from the </w:t>
+      </w:r>
+      <w:r>
+        <w:rPr>
+          <w:rStyle w:val="CodeFont"/>
+        </w:rPr>
+        <w:t>function</w:t>
+      </w:r>
+      <w:r>
+        <w:t xml:space="preserve"> class template, replacing it with </w:t>
+      </w:r>
+      <w:r>
+        <w:rPr>
+          <w:rStyle w:val="CodeFont"/>
+        </w:rPr>
+        <w:t>polymorphic_allocator&lt;void&gt;</w:t>
+      </w:r>
+      <w:r>
+        <w:t>. (Note that the type-erased allocator was not implemented by any m</w:t>
+      </w:r>
+      <w:r>
+        <w:t>ajor standard-library supplier.</w:t>
+      </w:r>
+      <w:r>
+        <w:t>)</w:t>
+      </w:r>
+    </w:p>
+    <w:p>
+      <w:pPr>
+        <w:numPr>
+          <w:ilvl w:val="0"/>
+          <w:numId w:val="5"/>
+        </w:numPr>
+      </w:pPr>
+      <w:r>
+        <w:t xml:space="preserve">Update </w:t>
+      </w:r>
+      <w:r>
+        <w:rPr>
+          <w:rStyle w:val="CodeFont"/>
+        </w:rPr>
+        <w:t>promise</w:t>
+      </w:r>
+      <w:r>
+        <w:t xml:space="preserve"> and </w:t>
+      </w:r>
+      <w:r>
+        <w:rPr>
+          <w:rStyle w:val="CodeFont"/>
+        </w:rPr>
+        <w:t>packaged_task</w:t>
+      </w:r>
+      <w:r>
+        <w:t xml:space="preserve"> to use the new type-erased allocator idiom.</w:t>
+      </w:r>
+    </w:p>
+    <w:p>
+      <w:pPr>
+        <w:pStyle w:val="Heading1"/>
+      </w:pPr>
+      <w:bookmarkStart w:id="5" w:name="_Toc452305079"/>
+      <w:r>
+        <w:t>Alternatives Considered</w:t>
+      </w:r>
+      <w:bookmarkEnd w:id="5"/>
+    </w:p>
+    <w:p>
+      <w:hyperlink r:id="rId9" w:history="1">
         <w:r>
           <w:rPr>
             <w:rStyle w:val="Hyperlink"/>
@@ -2104,7 +3090,7 @@
         </w:r>
       </w:hyperlink>
       <w:r>
-        <w:t xml:space="preserve">, which proposed a new type, </w:t>
+        <w:t xml:space="preserve"> proposed a new type, </w:t>
       </w:r>
       <w:r>
         <w:rPr>
@@ -2113,974 +3099,91 @@
         <w:t>memory_resource_ptr</w:t>
       </w:r>
       <w:r>
-        <w:t xml:space="preserve">, that </w:t>
-      </w:r>
-      <w:r>
-        <w:t>provided a default constructor</w:t>
-      </w:r>
-      <w:r>
-        <w:t>,</w:t>
-      </w:r>
-      <w:r>
-        <w:t xml:space="preserve"> and which was not assignable. </w:t>
+        <w:t xml:space="preserve">, which provided many of the benefits described for </w:t>
+      </w:r>
+      <w:r>
+        <w:rPr>
+          <w:rStyle w:val="CodeFont"/>
+        </w:rPr>
+        <w:t>polymorphic_allocator&lt;void&gt;</w:t>
+      </w:r>
+      <w:r>
+        <w:t xml:space="preserve">.  </w:t>
       </w:r>
       <w:r>
         <w:t>T</w:t>
       </w:r>
       <w:r>
-        <w:t>his proposal</w:t>
+        <w:t xml:space="preserve">he </w:t>
+      </w:r>
+      <w:r>
+        <w:rPr>
+          <w:rStyle w:val="CodeFont"/>
+        </w:rPr>
+        <w:t>memory_resource_ptr</w:t>
+      </w:r>
+      <w:r>
+        <w:t xml:space="preserve"> type did not</w:t>
       </w:r>
       <w:r>
         <w:t>, however,</w:t>
       </w:r>
       <w:r>
-        <w:t xml:space="preserve"> was withdrawn in Jacksonville when we (the authors of that paper) discovered that there was a simpler and more complete solution possible without introducing a completely new type: </w:t>
-      </w:r>
-      <w:r>
-        <w:t xml:space="preserve">by using </w:t>
-      </w:r>
-      <w:r>
-        <w:rPr>
-          <w:rStyle w:val="CodeFont"/>
-        </w:rPr>
-        <w:t>polymorphic_allocator</w:t>
-      </w:r>
-      <w:r>
-        <w:t>.</w:t>
-      </w:r>
-      <w:r>
-        <w:t xml:space="preserve"> That discovery was the genesis of this paper.</w:t>
+        <w:t xml:space="preserve"> </w:t>
+      </w:r>
+      <w:r>
+        <w:t xml:space="preserve">conform to </w:t>
+      </w:r>
+      <w:r>
+        <w:rPr>
+          <w:i/>
+        </w:rPr>
+        <w:t>allocator requirements</w:t>
+      </w:r>
+      <w:r>
+        <w:t xml:space="preserve"> and did </w:t>
+      </w:r>
+      <w:r>
+        <w:t xml:space="preserve">less </w:t>
+      </w:r>
+      <w:r>
+        <w:t xml:space="preserve">to smooth the integration of </w:t>
+      </w:r>
+      <w:r>
+        <w:rPr>
+          <w:rStyle w:val="CodeFont"/>
+        </w:rPr>
+        <w:t>memory_resource</w:t>
+      </w:r>
+      <w:r>
+        <w:t xml:space="preserve"> into the allocator ecosystem </w:t>
+      </w:r>
+      <w:r>
+        <w:t xml:space="preserve">than </w:t>
+      </w:r>
+      <w:proofErr w:type="gramStart"/>
+      <w:r>
+        <w:t>does</w:t>
+      </w:r>
+      <w:proofErr w:type="gramEnd"/>
+      <w:r>
+        <w:t xml:space="preserve"> </w:t>
+      </w:r>
+      <w:r>
+        <w:rPr>
+          <w:rStyle w:val="CodeFont"/>
+        </w:rPr>
+        <w:t>polymorphic_allocator&lt;void&gt;</w:t>
+      </w:r>
+      <w:r>
+        <w:t>. P0148 was withdrawn in favor of this proposal.</w:t>
       </w:r>
     </w:p>
     <w:p>
       <w:pPr>
         <w:pStyle w:val="Heading1"/>
       </w:pPr>
-      <w:bookmarkStart w:id="4" w:name="_Toc452302942"/>
-      <w:r>
-        <w:t>Proposal Overview</w:t>
-      </w:r>
-      <w:bookmarkEnd w:id="4"/>
-    </w:p>
-    <w:p>
-      <w:r>
-        <w:t xml:space="preserve">We observed that a </w:t>
-      </w:r>
-      <w:r>
-        <w:rPr>
-          <w:rStyle w:val="CodeFont"/>
-        </w:rPr>
-        <w:t>polymorphic_allocator</w:t>
-      </w:r>
-      <w:r>
-        <w:t xml:space="preserve"> object, which is basically a wrapper around a </w:t>
-      </w:r>
-      <w:r>
-        <w:rPr>
-          <w:rStyle w:val="CodeFont"/>
-        </w:rPr>
-        <w:t>memory_resource</w:t>
-      </w:r>
-      <w:r>
-        <w:t xml:space="preserve"> pointer, can be used just about anywhere that a raw </w:t>
-      </w:r>
-      <w:r>
-        <w:rPr>
-          <w:rStyle w:val="CodeFont"/>
-        </w:rPr>
-        <w:t>memory_resource</w:t>
-      </w:r>
-      <w:r>
-        <w:t xml:space="preserve"> pointer can be used, but does not suffer from the drawbacks listed above.  Consider a minor rewrite of the </w:t>
-      </w:r>
-      <w:r>
-        <w:rPr>
-          <w:rStyle w:val="CodeFont"/>
-        </w:rPr>
-        <w:t>IntVec</w:t>
-      </w:r>
-      <w:r>
-        <w:t xml:space="preserve"> class</w:t>
-      </w:r>
-      <w:r>
-        <w:t xml:space="preserve"> </w:t>
-      </w:r>
-      <w:r>
-        <w:t>(</w:t>
-      </w:r>
-      <w:r>
-        <w:t>above</w:t>
-      </w:r>
-      <w:r>
-        <w:t>)</w:t>
-      </w:r>
-      <w:r>
-        <w:t>:</w:t>
-      </w:r>
-    </w:p>
-    <w:p>
-      <w:pPr>
-        <w:pStyle w:val="Example"/>
-      </w:pPr>
-      <w:r>
-        <w:lastRenderedPageBreak/>
-        <w:t>class IntVec {</w:t>
-      </w:r>
-    </w:p>
-    <w:p>
-      <w:pPr>
-        <w:pStyle w:val="Example"/>
-      </w:pPr>
-      <w:r>
-        <w:t xml:space="preserve">  public:</w:t>
-      </w:r>
-    </w:p>
-    <w:p>
-      <w:pPr>
-        <w:pStyle w:val="Example"/>
-        <w:rPr>
-          <w:b/>
-        </w:rPr>
-      </w:pPr>
-      <w:r>
-        <w:t xml:space="preserve">    </w:t>
-      </w:r>
-      <w:r>
-        <w:rPr>
-          <w:b/>
-        </w:rPr>
-        <w:t>typedef std::pmr::polymorphic_allocator&lt;int&gt; allocator_type;</w:t>
-      </w:r>
-    </w:p>
-    <w:p>
-      <w:pPr>
-        <w:pStyle w:val="Example"/>
-      </w:pPr>
-    </w:p>
-    <w:p>
-      <w:pPr>
-        <w:pStyle w:val="Example"/>
-      </w:pPr>
-      <w:r>
-        <w:t xml:space="preserve">  private:</w:t>
-      </w:r>
-    </w:p>
-    <w:p>
-      <w:pPr>
-        <w:pStyle w:val="Example"/>
-      </w:pPr>
-      <w:r>
-        <w:t xml:space="preserve">    std::size_t    m_size;</w:t>
-      </w:r>
-    </w:p>
-    <w:p>
-      <w:pPr>
-        <w:pStyle w:val="Example"/>
-      </w:pPr>
-      <w:r>
-        <w:t xml:space="preserve">    std::size_t    m_capacity;</w:t>
-      </w:r>
-    </w:p>
-    <w:p>
-      <w:pPr>
-        <w:pStyle w:val="Example"/>
-      </w:pPr>
-      <w:r>
-        <w:t xml:space="preserve">    allocator_type m_alloc;</w:t>
-      </w:r>
-    </w:p>
-    <w:p>
-      <w:pPr>
-        <w:pStyle w:val="Example"/>
-      </w:pPr>
-      <w:r>
-        <w:t xml:space="preserve">    int *          m_data;</w:t>
-      </w:r>
-    </w:p>
-    <w:p>
-      <w:pPr>
-        <w:pStyle w:val="Example"/>
-      </w:pPr>
-      <w:r>
-        <w:t xml:space="preserve">  public:</w:t>
-      </w:r>
-    </w:p>
-    <w:p>
-      <w:pPr>
-        <w:pStyle w:val="Example"/>
-      </w:pPr>
-      <w:r>
-        <w:t xml:space="preserve">    IntVec(std::size_t capacity, </w:t>
-      </w:r>
-      <w:r>
-        <w:rPr>
-          <w:b/>
-        </w:rPr>
-        <w:t>allocator_type alloc = {}</w:t>
-      </w:r>
-      <w:r>
-        <w:t xml:space="preserve"> );</w:t>
-      </w:r>
-    </w:p>
-    <w:p>
-      <w:pPr>
-        <w:pStyle w:val="Example"/>
-      </w:pPr>
-      <w:r>
-        <w:t xml:space="preserve">      : m_size(0), m_capacity(capacity), </w:t>
-      </w:r>
-      <w:r>
-        <w:rPr>
-          <w:b/>
-        </w:rPr>
-        <w:t>m_alloc(alloc)</w:t>
-      </w:r>
-    </w:p>
-    <w:p>
-      <w:pPr>
-        <w:pStyle w:val="Example"/>
-      </w:pPr>
-      <w:r>
-        <w:t xml:space="preserve">      , m_data(</w:t>
-      </w:r>
-      <w:r>
-        <w:rPr>
-          <w:b/>
-        </w:rPr>
-        <w:t>alloc.allocate(capacity)</w:t>
-      </w:r>
-      <w:r>
-        <w:t>) { }</w:t>
-      </w:r>
-    </w:p>
-    <w:p>
-      <w:pPr>
-        <w:pStyle w:val="Example"/>
-      </w:pPr>
-      <w:r>
-        <w:t xml:space="preserve">    …</w:t>
-      </w:r>
-    </w:p>
-    <w:p>
-      <w:pPr>
-        <w:pStyle w:val="Example"/>
-      </w:pPr>
-      <w:r>
-        <w:t>};</w:t>
-      </w:r>
-    </w:p>
-    <w:p>
-      <w:r>
-        <w:t xml:space="preserve">Let’s consider the deficiencies of using a raw </w:t>
-      </w:r>
-      <w:r>
-        <w:rPr>
-          <w:rStyle w:val="CodeFont"/>
-        </w:rPr>
-        <w:t>memory_resource</w:t>
-      </w:r>
-      <w:r>
-        <w:t xml:space="preserve"> pointer</w:t>
-      </w:r>
-      <w:r>
-        <w:t>,</w:t>
-      </w:r>
-      <w:r>
-        <w:t xml:space="preserve"> one by one, to see how this</w:t>
-      </w:r>
-      <w:r>
-        <w:t xml:space="preserve"> new</w:t>
-      </w:r>
-      <w:r>
-        <w:t xml:space="preserve"> approach compares</w:t>
-      </w:r>
-      <w:r>
-        <w:t xml:space="preserve"> to the previous one</w:t>
-      </w:r>
-      <w:r>
-        <w:t>:</w:t>
-      </w:r>
-    </w:p>
-    <w:p>
-      <w:pPr>
-        <w:numPr>
-          <w:ilvl w:val="0"/>
-          <w:numId w:val="4"/>
-        </w:numPr>
-      </w:pPr>
-      <w:r>
-        <w:t xml:space="preserve">The definition of the </w:t>
-      </w:r>
-      <w:r>
-        <w:rPr>
-          <w:rStyle w:val="CodeFont"/>
-        </w:rPr>
-        <w:t>allocator_type</w:t>
-      </w:r>
-      <w:r>
-        <w:t xml:space="preserve"> nested type and the constructor taking a trailing allocator argument allows </w:t>
-      </w:r>
-      <w:r>
-        <w:rPr>
-          <w:rStyle w:val="CodeFont"/>
-        </w:rPr>
-        <w:t>IntVec</w:t>
-      </w:r>
-      <w:r>
-        <w:t xml:space="preserve"> to play in the world of </w:t>
-      </w:r>
-      <w:r>
-        <w:rPr>
-          <w:i/>
-        </w:rPr>
-        <w:t>uses-allocator construction</w:t>
-      </w:r>
-      <w:r>
-        <w:t xml:space="preserve">, including being passed an allocator when inserted into a container that uses a </w:t>
-      </w:r>
-      <w:r>
-        <w:rPr>
-          <w:rStyle w:val="CodeFont"/>
-        </w:rPr>
-        <w:t>scoped_allocator_adaptor</w:t>
-      </w:r>
-      <w:r>
-        <w:t>.</w:t>
-      </w:r>
-    </w:p>
-    <w:p>
-      <w:pPr>
-        <w:numPr>
-          <w:ilvl w:val="0"/>
-          <w:numId w:val="4"/>
-        </w:numPr>
-      </w:pPr>
-      <w:r>
-        <w:t xml:space="preserve">Value-initializing the allocator causes the default memory resource to be used, simplifying the default allocator argument and reducing the chance of error.  If </w:t>
-      </w:r>
-      <w:r>
-        <w:rPr>
-          <w:rStyle w:val="CodeFont"/>
-        </w:rPr>
-        <w:t>IntVec</w:t>
-      </w:r>
-      <w:r>
-        <w:t xml:space="preserve"> had a default constructor, the allocator would, again, use the default memory resource, with no effort on the part of the programmer.</w:t>
-      </w:r>
-    </w:p>
-    <w:p>
-      <w:pPr>
-        <w:numPr>
-          <w:ilvl w:val="0"/>
-          <w:numId w:val="4"/>
-        </w:numPr>
-      </w:pPr>
-      <w:r>
-        <w:t xml:space="preserve">A </w:t>
-      </w:r>
-      <w:r>
-        <w:rPr>
-          <w:rStyle w:val="CodeFont"/>
-        </w:rPr>
-        <w:t>polymorphic_allocator</w:t>
-      </w:r>
-      <w:r>
-        <w:t xml:space="preserve"> is not a pointer and cannot be null. Attempting to construct a </w:t>
-      </w:r>
-      <w:r>
-        <w:rPr>
-          <w:rStyle w:val="CodeFont"/>
-        </w:rPr>
-        <w:t>polymorphic_allocator</w:t>
-      </w:r>
-      <w:r>
-        <w:t xml:space="preserve"> with a null pointer violates the preconditions of the </w:t>
-      </w:r>
-      <w:r>
-        <w:rPr>
-          <w:rStyle w:val="CodeFont"/>
-        </w:rPr>
-        <w:t>polymorphic_allocator</w:t>
-      </w:r>
-      <w:r>
-        <w:t xml:space="preserve"> constructor. This contract can be enforced by a single contract assertion in the </w:t>
-      </w:r>
-      <w:r>
-        <w:rPr>
-          <w:rStyle w:val="CodeFont"/>
-        </w:rPr>
-        <w:t>polymorphic_allocator</w:t>
-      </w:r>
-      <w:r>
-        <w:t xml:space="preserve"> constructor, rather than in every client.</w:t>
-      </w:r>
-    </w:p>
-    <w:p>
-      <w:pPr>
-        <w:numPr>
-          <w:ilvl w:val="0"/>
-          <w:numId w:val="4"/>
-        </w:numPr>
-      </w:pPr>
-      <w:hyperlink r:id="rId12" w:history="1">
-        <w:r>
-          <w:rPr>
-            <w:rStyle w:val="Hyperlink"/>
-          </w:rPr>
-          <w:t>P0335</w:t>
-        </w:r>
-      </w:hyperlink>
-      <w:r>
-        <w:t xml:space="preserve"> proposes that the assignment operators for </w:t>
-      </w:r>
-      <w:r>
-        <w:rPr>
-          <w:rStyle w:val="CodeFont"/>
-        </w:rPr>
-        <w:t>polymorphic_allocator</w:t>
-      </w:r>
-      <w:r>
-        <w:t xml:space="preserve"> should be deleted. If </w:t>
-      </w:r>
-      <w:r>
-        <w:t>this recommendation</w:t>
-      </w:r>
-      <w:r>
-        <w:t xml:space="preserve"> is accepted, then the problem of accidentally reseating the allocator would </w:t>
-      </w:r>
-      <w:r>
-        <w:t>no longer</w:t>
-      </w:r>
-      <w:r>
-        <w:t xml:space="preserve"> exist for </w:t>
-      </w:r>
-      <w:r>
-        <w:rPr>
-          <w:rStyle w:val="CodeFont"/>
-        </w:rPr>
-        <w:t>polymorphic_allocator</w:t>
-      </w:r>
-      <w:r>
-        <w:t xml:space="preserve">. </w:t>
-      </w:r>
-      <w:r>
-        <w:t>The deleted assignment operators</w:t>
-      </w:r>
-      <w:r>
-        <w:t xml:space="preserve"> would prevent the incorrect assignment operations from being generated automatically, forcing the programmer to define them, hopefully with the correct semantics.</w:t>
-      </w:r>
-      <w:r>
-        <w:t xml:space="preserve"> </w:t>
-      </w:r>
-      <w:r>
-        <w:t xml:space="preserve">See </w:t>
-      </w:r>
-      <w:hyperlink r:id="rId13" w:history="1">
-        <w:r>
-          <w:rPr>
-            <w:rStyle w:val="Hyperlink"/>
-          </w:rPr>
-          <w:t>P0335</w:t>
-        </w:r>
-      </w:hyperlink>
-      <w:r>
-        <w:t xml:space="preserve"> </w:t>
-      </w:r>
-      <w:r>
-        <w:t>for more details.</w:t>
-      </w:r>
-    </w:p>
-    <w:p>
-      <w:r>
-        <w:t xml:space="preserve">The above list shows that </w:t>
-      </w:r>
-      <w:r>
-        <w:rPr>
-          <w:rStyle w:val="CodeFont"/>
-        </w:rPr>
-        <w:t>polymorphic_allocator</w:t>
-      </w:r>
-      <w:r>
-        <w:t xml:space="preserve"> can be used idiomatically to good effect. The novel feature of this paper is not this idiomatic use, therefore, but a new specialization for </w:t>
-      </w:r>
-      <w:r>
-        <w:rPr>
-          <w:rStyle w:val="CodeFont"/>
-        </w:rPr>
-        <w:t>polymorphic_allocator&lt;void&gt;</w:t>
-      </w:r>
-      <w:r>
-        <w:t xml:space="preserve">.  Unlike </w:t>
-      </w:r>
-      <w:r>
-        <w:rPr>
-          <w:rStyle w:val="CodeFont"/>
-        </w:rPr>
-        <w:t>std::allocator&lt;void&gt;</w:t>
-      </w:r>
-      <w:r>
-        <w:t xml:space="preserve">, which does not actually meet the requirements of an allocator, </w:t>
-      </w:r>
-      <w:r>
-        <w:rPr>
-          <w:rStyle w:val="CodeFont"/>
-        </w:rPr>
-        <w:t>polymorphic_allocator&lt;void&gt;</w:t>
-      </w:r>
-      <w:r>
-        <w:t xml:space="preserve"> is designed to be a complete allocator type.  It is similar to </w:t>
-      </w:r>
-      <w:r>
-        <w:rPr>
-          <w:rStyle w:val="CodeFont"/>
-        </w:rPr>
-        <w:t>polymorphic_allocator&lt;char&gt;</w:t>
-      </w:r>
-      <w:r>
-        <w:t xml:space="preserve">, but has certain features to conveniently expose the </w:t>
-      </w:r>
-      <w:r>
-        <w:t>capabilities</w:t>
-      </w:r>
-      <w:r>
-        <w:t xml:space="preserve"> of the underlying </w:t>
-      </w:r>
-      <w:r>
-        <w:rPr>
-          <w:rStyle w:val="CodeFont"/>
-        </w:rPr>
-        <w:t>memory_resource</w:t>
-      </w:r>
-      <w:r>
-        <w:t xml:space="preserve"> pointer.</w:t>
-      </w:r>
-    </w:p>
-    <w:p>
-      <w:r>
-        <w:lastRenderedPageBreak/>
-        <w:t xml:space="preserve">In addition to normal allocator functions, </w:t>
-      </w:r>
-      <w:r>
-        <w:rPr>
-          <w:rStyle w:val="CodeFont"/>
-        </w:rPr>
-        <w:t>polymorphic_allocator&lt;void&gt;</w:t>
-      </w:r>
-      <w:r>
-        <w:t xml:space="preserve"> provides the following features:</w:t>
-      </w:r>
-    </w:p>
-    <w:p>
-      <w:pPr>
-        <w:numPr>
-          <w:ilvl w:val="0"/>
-          <w:numId w:val="5"/>
-        </w:numPr>
-      </w:pPr>
-      <w:r>
-        <w:t xml:space="preserve">Being completely specialized, </w:t>
-      </w:r>
-      <w:r>
-        <w:rPr>
-          <w:rStyle w:val="CodeFont"/>
-        </w:rPr>
-        <w:t>polymorphic_allocator&lt;void&gt;</w:t>
-      </w:r>
-      <w:r>
-        <w:t xml:space="preserve"> does not behave like a template, but like a class. This fact can prevent inadvertent template bloat in client types.</w:t>
-      </w:r>
-    </w:p>
-    <w:p>
-      <w:pPr>
-        <w:numPr>
-          <w:ilvl w:val="0"/>
-          <w:numId w:val="5"/>
-        </w:numPr>
-      </w:pPr>
-      <w:r>
-        <w:t xml:space="preserve">It can allocate objects of any type without needing to use </w:t>
-      </w:r>
-      <w:r>
-        <w:rPr>
-          <w:rStyle w:val="CodeFont"/>
-        </w:rPr>
-        <w:t>rebind</w:t>
-      </w:r>
-      <w:r>
-        <w:t>. Allocating types other tha</w:t>
-      </w:r>
-      <w:r>
-        <w:t>n</w:t>
-      </w:r>
-      <w:r>
-        <w:t xml:space="preserve"> </w:t>
-      </w:r>
-      <w:r>
-        <w:rPr>
-          <w:rStyle w:val="CodeFont"/>
-        </w:rPr>
-        <w:t>value_type</w:t>
-      </w:r>
-      <w:r>
-        <w:t xml:space="preserve"> is common for node-based and other non-vector-like containers.</w:t>
-      </w:r>
-    </w:p>
-    <w:p>
-      <w:pPr>
-        <w:numPr>
-          <w:ilvl w:val="0"/>
-          <w:numId w:val="5"/>
-        </w:numPr>
-      </w:pPr>
-      <w:r>
-        <w:t>It can allocate objects on any desired alignment boundary.  For example</w:t>
-      </w:r>
-      <w:r>
-        <w:t>,</w:t>
-      </w:r>
-      <w:r>
-        <w:t xml:space="preserve"> </w:t>
-      </w:r>
-      <w:r>
-        <w:rPr>
-          <w:rStyle w:val="CodeFont"/>
-        </w:rPr>
-        <w:t>VecInt</w:t>
-      </w:r>
-      <w:r>
-        <w:t xml:space="preserve"> might choose to align its data array on a SIMD data boundary.</w:t>
-      </w:r>
-    </w:p>
-    <w:p>
-      <w:pPr>
-        <w:numPr>
-          <w:ilvl w:val="0"/>
-          <w:numId w:val="5"/>
-        </w:numPr>
-      </w:pPr>
-      <w:r>
-        <w:t>It provides member functions to</w:t>
-      </w:r>
-      <w:r>
-        <w:t xml:space="preserve"> allocate and construct objects in one step.</w:t>
-      </w:r>
-    </w:p>
-    <w:p>
-      <w:pPr>
-        <w:numPr>
-          <w:ilvl w:val="0"/>
-          <w:numId w:val="5"/>
-        </w:numPr>
-      </w:pPr>
-      <w:r>
-        <w:t xml:space="preserve">It provides a good alternative to type erasure for types that don’t have an allocator template argument. </w:t>
-      </w:r>
-      <w:r>
-        <w:t>Note that an important p</w:t>
-      </w:r>
-      <w:r>
-        <w:t xml:space="preserve">art of this proposal is to simplify </w:t>
-      </w:r>
-      <w:r>
-        <w:rPr>
-          <w:rStyle w:val="CodeFont"/>
-        </w:rPr>
-        <w:t>std::function</w:t>
-      </w:r>
-      <w:r>
-        <w:t xml:space="preserve"> to avoid the problematic two-dimensional type erasure that has caused problems since C++11.</w:t>
-      </w:r>
-    </w:p>
-    <w:p>
-      <w:r>
-        <w:t xml:space="preserve">In addition to the definition of </w:t>
-      </w:r>
-      <w:r>
-        <w:rPr>
-          <w:rStyle w:val="CodeFont"/>
-        </w:rPr>
-        <w:t>polymorphic_allocator&lt;void&gt;</w:t>
-      </w:r>
-      <w:r>
-        <w:t xml:space="preserve"> itself, we propose </w:t>
-      </w:r>
-      <w:r>
-        <w:t xml:space="preserve">a </w:t>
-      </w:r>
-      <w:r>
-        <w:t>the following significant</w:t>
-      </w:r>
-      <w:r>
-        <w:t xml:space="preserve"> simplifications to the memory section of the Library Fundamentals TS:</w:t>
-      </w:r>
-    </w:p>
-    <w:p>
-      <w:pPr>
-        <w:numPr>
-          <w:ilvl w:val="0"/>
-          <w:numId w:val="5"/>
-        </w:numPr>
-      </w:pPr>
-      <w:r>
-        <w:t xml:space="preserve">Remove changes to the definition of </w:t>
-      </w:r>
-      <w:r>
-        <w:rPr>
-          <w:i/>
-        </w:rPr>
-        <w:t>uses-allocator construction</w:t>
-      </w:r>
-      <w:r>
-        <w:t xml:space="preserve"> </w:t>
-      </w:r>
-      <w:r>
-        <w:t xml:space="preserve">and </w:t>
-      </w:r>
-      <w:r>
-        <w:t xml:space="preserve">the </w:t>
-      </w:r>
-      <w:r>
-        <w:rPr>
-          <w:rStyle w:val="CodeFont"/>
-        </w:rPr>
-        <w:t>uses_allocator</w:t>
-      </w:r>
-      <w:r>
-        <w:t xml:space="preserve"> </w:t>
-      </w:r>
-      <w:r>
-        <w:t>trait</w:t>
-      </w:r>
-      <w:r>
-        <w:t>.</w:t>
-      </w:r>
-      <w:r>
-        <w:t xml:space="preserve"> (Section 2 of the TS is completely removed.)</w:t>
-      </w:r>
-    </w:p>
-    <w:p>
-      <w:pPr>
-        <w:numPr>
-          <w:ilvl w:val="0"/>
-          <w:numId w:val="5"/>
-        </w:numPr>
-      </w:pPr>
-      <w:r>
-        <w:t xml:space="preserve">Rewrite the </w:t>
-      </w:r>
-      <w:r>
-        <w:rPr>
-          <w:b/>
-        </w:rPr>
-        <w:t>Type-erased allocator</w:t>
-      </w:r>
-      <w:r>
-        <w:t xml:space="preserve"> section in terms of </w:t>
-      </w:r>
-      <w:r>
-        <w:rPr>
-          <w:rStyle w:val="CodeFont"/>
-        </w:rPr>
-        <w:t>polymorphic_allocator&lt;void&gt;</w:t>
-      </w:r>
-      <w:r>
-        <w:t xml:space="preserve"> instead of </w:t>
-      </w:r>
-      <w:r>
-        <w:rPr>
-          <w:rStyle w:val="CodeFont"/>
-        </w:rPr>
-        <w:t>memory_resource*</w:t>
-      </w:r>
-      <w:r>
-        <w:t>.</w:t>
-      </w:r>
-      <w:r>
-        <w:t xml:space="preserve"> Eliminate the </w:t>
-      </w:r>
-      <w:r>
-        <w:rPr>
-          <w:rStyle w:val="CodeFont"/>
-        </w:rPr>
-        <w:t>erased_type</w:t>
-      </w:r>
-      <w:r>
-        <w:t xml:space="preserve"> struct.</w:t>
-      </w:r>
-    </w:p>
-    <w:p>
-      <w:pPr>
-        <w:numPr>
-          <w:ilvl w:val="0"/>
-          <w:numId w:val="5"/>
-        </w:numPr>
-      </w:pPr>
-      <w:r>
-        <w:t>Elimin</w:t>
-      </w:r>
-      <w:r>
-        <w:t xml:space="preserve">ate type-erased allocators from the </w:t>
-      </w:r>
-      <w:r>
-        <w:rPr>
-          <w:rStyle w:val="CodeFont"/>
-        </w:rPr>
-        <w:t>function</w:t>
-      </w:r>
-      <w:r>
-        <w:t xml:space="preserve"> class template, replacing it with </w:t>
-      </w:r>
-      <w:r>
-        <w:rPr>
-          <w:rStyle w:val="CodeFont"/>
-        </w:rPr>
-        <w:t>polymorphic_allocator&lt;void&gt;</w:t>
-      </w:r>
-      <w:r>
-        <w:t>. (Note that the type-erased allocator was not implemented by any m</w:t>
-      </w:r>
-      <w:r>
-        <w:t>ajor standard-library supplier.</w:t>
-      </w:r>
-      <w:r>
-        <w:t>)</w:t>
-      </w:r>
-    </w:p>
-    <w:p>
-      <w:pPr>
-        <w:numPr>
-          <w:ilvl w:val="0"/>
-          <w:numId w:val="5"/>
-        </w:numPr>
-      </w:pPr>
-      <w:r>
-        <w:t xml:space="preserve">Update </w:t>
-      </w:r>
-      <w:r>
-        <w:rPr>
-          <w:rStyle w:val="CodeFont"/>
-        </w:rPr>
-        <w:t>promise</w:t>
-      </w:r>
-      <w:r>
-        <w:t xml:space="preserve"> and </w:t>
-      </w:r>
-      <w:r>
-        <w:rPr>
-          <w:rStyle w:val="CodeFont"/>
-        </w:rPr>
-        <w:t>packaged_task</w:t>
-      </w:r>
-      <w:r>
-        <w:t xml:space="preserve"> to use the new type-erased allocator idiom.</w:t>
-      </w:r>
-    </w:p>
-    <w:p>
-      <w:pPr>
-        <w:pStyle w:val="Heading1"/>
-      </w:pPr>
-      <w:bookmarkStart w:id="5" w:name="_Toc452302943"/>
-      <w:r>
-        <w:t>Alternatives Considered</w:t>
-      </w:r>
-      <w:bookmarkEnd w:id="5"/>
-    </w:p>
-    <w:p>
-      <w:hyperlink r:id="rId14" w:history="1">
-        <w:r>
-          <w:rPr>
-            <w:rStyle w:val="Hyperlink"/>
-          </w:rPr>
-          <w:t>P0148</w:t>
-        </w:r>
-      </w:hyperlink>
-      <w:r>
-        <w:t xml:space="preserve"> proposed a new type, </w:t>
-      </w:r>
-      <w:r>
-        <w:rPr>
-          <w:rStyle w:val="CodeFont"/>
-        </w:rPr>
-        <w:t>memory_resource_ptr</w:t>
-      </w:r>
-      <w:r>
-        <w:t xml:space="preserve">, which provided many of the benefits described for </w:t>
-      </w:r>
-      <w:r>
-        <w:rPr>
-          <w:rStyle w:val="CodeFont"/>
-        </w:rPr>
-        <w:t>polymorphic_allocator&lt;void&gt;</w:t>
-      </w:r>
-      <w:r>
-        <w:t xml:space="preserve">.  </w:t>
-      </w:r>
-      <w:r>
-        <w:t>T</w:t>
-      </w:r>
-      <w:r>
-        <w:t xml:space="preserve">he </w:t>
-      </w:r>
-      <w:r>
-        <w:rPr>
-          <w:rStyle w:val="CodeFont"/>
-        </w:rPr>
-        <w:t>memory_resource_ptr</w:t>
-      </w:r>
-      <w:r>
-        <w:t xml:space="preserve"> type did not</w:t>
-      </w:r>
-      <w:r>
-        <w:t>, however,</w:t>
-      </w:r>
-      <w:r>
-        <w:t xml:space="preserve"> </w:t>
-      </w:r>
-      <w:r>
-        <w:t xml:space="preserve">conform to </w:t>
-      </w:r>
-      <w:r>
-        <w:rPr>
-          <w:i/>
-        </w:rPr>
-        <w:t>allocator requirements</w:t>
-      </w:r>
-      <w:r>
-        <w:t xml:space="preserve"> and did </w:t>
-      </w:r>
-      <w:r>
-        <w:t xml:space="preserve">less </w:t>
-      </w:r>
-      <w:r>
-        <w:t xml:space="preserve">to smooth the integration of </w:t>
-      </w:r>
-      <w:r>
-        <w:rPr>
-          <w:rStyle w:val="CodeFont"/>
-        </w:rPr>
-        <w:t>memory_resource</w:t>
-      </w:r>
-      <w:r>
-        <w:t xml:space="preserve"> into the allocator ecosystem </w:t>
-      </w:r>
-      <w:r>
-        <w:t xml:space="preserve">than does </w:t>
-      </w:r>
-      <w:r>
-        <w:rPr>
-          <w:rStyle w:val="CodeFont"/>
-        </w:rPr>
-        <w:t>polymorphic_allocator&lt;void&gt;</w:t>
-      </w:r>
-      <w:r>
-        <w:t>. P0148 was withdrawn in favor of this proposal.</w:t>
-      </w:r>
-    </w:p>
-    <w:p>
-      <w:pPr>
-        <w:pStyle w:val="Heading1"/>
-      </w:pPr>
-      <w:bookmarkStart w:id="6" w:name="_Toc452302944"/>
+      <w:bookmarkStart w:id="6" w:name="_Toc452305080"/>
       <w:r>
         <w:lastRenderedPageBreak/>
         <w:t>Future directions</w:t>
@@ -3114,7 +3217,7 @@
       <w:pPr>
         <w:pStyle w:val="Heading1"/>
       </w:pPr>
-      <w:bookmarkStart w:id="7" w:name="_Toc452302945"/>
+      <w:bookmarkStart w:id="7" w:name="_Toc452305081"/>
       <w:r>
         <w:t>Formal</w:t>
       </w:r>
@@ -3127,7 +3230,7 @@
       <w:pPr>
         <w:pStyle w:val="Heading2"/>
       </w:pPr>
-      <w:bookmarkStart w:id="8" w:name="_Toc452302946"/>
+      <w:bookmarkStart w:id="8" w:name="_Toc452305082"/>
       <w:r>
         <w:t>Document Conventions</w:t>
       </w:r>
@@ -3152,7 +3255,7 @@
       <w:r>
         <w:t xml:space="preserve"> </w:t>
       </w:r>
-      <w:hyperlink r:id="rId15" w:history="1">
+      <w:hyperlink r:id="rId10" w:history="1">
         <w:r>
           <w:rPr>
             <w:rStyle w:val="Hyperlink"/>
@@ -3221,7 +3324,7 @@
       <w:pPr>
         <w:pStyle w:val="Heading2"/>
       </w:pPr>
-      <w:bookmarkStart w:id="9" w:name="_Toc452302947"/>
+      <w:bookmarkStart w:id="9" w:name="_Toc452305083"/>
       <w:r>
         <w:t>Undo changes to uses-allocator construction</w:t>
       </w:r>
@@ -3229,26 +3332,30 @@
     </w:p>
     <w:p>
       <w:r>
-        <w:t xml:space="preserve">Remove section 2 from the TS, which would have made changes to sections </w:t>
-      </w:r>
-      <w:r>
-        <w:t>20.7.7.1, [allocator.uses.trait]</w:t>
-      </w:r>
-      <w:r>
-        <w:t xml:space="preserve"> and </w:t>
-      </w:r>
-      <w:r>
-        <w:t>20.7.7.2 [allocator.uses.construction]</w:t>
-      </w:r>
-      <w:r>
-        <w:t xml:space="preserve"> of the standard.</w:t>
+        <w:t>Remove section 2 from the TS, which would have made changes to sections 20.7.7.1, [</w:t>
+      </w:r>
+      <w:proofErr w:type="spellStart"/>
+      <w:r>
+        <w:t>allocator.uses.trait</w:t>
+      </w:r>
+      <w:proofErr w:type="spellEnd"/>
+      <w:r>
+        <w:t>] and 20.7.7.2 [</w:t>
+      </w:r>
+      <w:proofErr w:type="spellStart"/>
+      <w:r>
+        <w:t>allocator.uses.construction</w:t>
+      </w:r>
+      <w:proofErr w:type="spellEnd"/>
+      <w:r>
+        <w:t>] of the standard.</w:t>
       </w:r>
     </w:p>
     <w:p>
       <w:pPr>
         <w:pStyle w:val="Heading2"/>
       </w:pPr>
-      <w:bookmarkStart w:id="10" w:name="_Toc452302948"/>
+      <w:bookmarkStart w:id="10" w:name="_Toc452305084"/>
       <w:r>
         <w:t xml:space="preserve">Remove </w:t>
       </w:r>
@@ -3302,7 +3409,7 @@
       <w:pPr>
         <w:pStyle w:val="Heading2"/>
       </w:pPr>
-      <w:bookmarkStart w:id="11" w:name="_Toc452302949"/>
+      <w:bookmarkStart w:id="11" w:name="_Toc452305085"/>
       <w:r>
         <w:t xml:space="preserve">Changes to </w:t>
       </w:r>
@@ -3319,7 +3426,15 @@
         <w:t xml:space="preserve">In section 4.1 </w:t>
       </w:r>
       <w:r>
-        <w:t>[header.functional.synop]</w:t>
+        <w:t>[</w:t>
+      </w:r>
+      <w:proofErr w:type="spellStart"/>
+      <w:r>
+        <w:t>header.functional.synop</w:t>
+      </w:r>
+      <w:proofErr w:type="spellEnd"/>
+      <w:r>
+        <w:t>]</w:t>
       </w:r>
       <w:r>
         <w:t xml:space="preserve"> of the TS, remove the specialization of </w:t>
@@ -3388,7 +3503,15 @@
         <w:t>In se</w:t>
       </w:r>
       <w:r>
-        <w:t xml:space="preserve">ction 4.3 [func.wrap.func] of the TS, modify </w:t>
+        <w:t>ction 4.3 [</w:t>
+      </w:r>
+      <w:proofErr w:type="spellStart"/>
+      <w:r>
+        <w:t>func.wrap.func</w:t>
+      </w:r>
+      <w:proofErr w:type="spellEnd"/>
+      <w:r>
+        <w:t xml:space="preserve">] of the TS, modify </w:t>
       </w:r>
       <w:r>
         <w:rPr>
@@ -3837,8 +3960,13 @@
       <w:r>
         <w:t xml:space="preserve"> 4.2.1 [</w:t>
       </w:r>
-      <w:r>
-        <w:t>func.wrap.func.con]</w:t>
+      <w:proofErr w:type="spellStart"/>
+      <w:r>
+        <w:t>func.wrap.func.con</w:t>
+      </w:r>
+      <w:proofErr w:type="spellEnd"/>
+      <w:r>
+        <w:t>]</w:t>
       </w:r>
       <w:r>
         <w:t xml:space="preserve"> </w:t>
@@ -3874,7 +4002,35 @@
         <w:rPr>
           <w:b/>
         </w:rPr>
-        <w:t>4.2.1 function construct/copy/destroy [func.wrap.func.con]</w:t>
+        <w:t xml:space="preserve">4.2.1 </w:t>
+      </w:r>
+      <w:proofErr w:type="gramStart"/>
+      <w:r>
+        <w:rPr>
+          <w:b/>
+        </w:rPr>
+        <w:t>function</w:t>
+      </w:r>
+      <w:proofErr w:type="gramEnd"/>
+      <w:r>
+        <w:rPr>
+          <w:b/>
+        </w:rPr>
+        <w:t xml:space="preserve"> construct/copy/destroy [</w:t>
+      </w:r>
+      <w:proofErr w:type="spellStart"/>
+      <w:r>
+        <w:rPr>
+          <w:b/>
+        </w:rPr>
+        <w:t>func.wrap.func.con</w:t>
+      </w:r>
+      <w:proofErr w:type="spellEnd"/>
+      <w:r>
+        <w:rPr>
+          <w:b/>
+        </w:rPr>
+        <w:t>]</w:t>
       </w:r>
     </w:p>
     <w:p>
@@ -3951,12 +4107,26 @@
         <w:rPr>
           <w:rStyle w:val="Addition"/>
         </w:rPr>
-        <w:t>[memory.polymorphic.allocator.class]</w:t>
-      </w:r>
+        <w:t>[</w:t>
+      </w:r>
+      <w:proofErr w:type="spellStart"/>
       <w:r>
         <w:rPr>
           <w:rStyle w:val="Addition"/>
         </w:rPr>
+        <w:t>memory.polymorphic.allocator.class</w:t>
+      </w:r>
+      <w:proofErr w:type="spellEnd"/>
+      <w:r>
+        <w:rPr>
+          <w:rStyle w:val="Addition"/>
+        </w:rPr>
+        <w:t>]</w:t>
+      </w:r>
+      <w:r>
+        <w:rPr>
+          <w:rStyle w:val="Addition"/>
+        </w:rPr>
         <w:t xml:space="preserve"> or </w:t>
       </w:r>
       <w:r>
@@ -3981,12 +4151,26 @@
         <w:rPr>
           <w:rStyle w:val="Addition"/>
         </w:rPr>
-        <w:t>[memory.polymorphic.allocator.class]</w:t>
-      </w:r>
+        <w:t>[</w:t>
+      </w:r>
+      <w:proofErr w:type="spellStart"/>
       <w:r>
         <w:rPr>
           <w:rStyle w:val="Addition"/>
         </w:rPr>
+        <w:t>memory.polymorphic.allocator.class</w:t>
+      </w:r>
+      <w:proofErr w:type="spellEnd"/>
+      <w:r>
+        <w:rPr>
+          <w:rStyle w:val="Addition"/>
+        </w:rPr>
+        <w:t>]</w:t>
+      </w:r>
+      <w:r>
+        <w:rPr>
+          <w:rStyle w:val="Addition"/>
+        </w:rPr>
         <w:t>)</w:t>
       </w:r>
       <w:r>
@@ -4061,18 +4245,35 @@
       <w:r>
         <w:t xml:space="preserve"> with allocator </w:t>
       </w:r>
+      <w:proofErr w:type="spellStart"/>
       <w:r>
         <w:rPr>
           <w:rStyle w:val="StrikeThrough"/>
           <w:rFonts w:ascii="Courier New" w:hAnsi="Courier New" w:cs="Courier New"/>
         </w:rPr>
-        <w:t>get_memory_resource()</w:t>
-      </w:r>
+        <w:t>get_memory_resource</w:t>
+      </w:r>
+      <w:proofErr w:type="spellEnd"/>
+      <w:r>
+        <w:rPr>
+          <w:rStyle w:val="StrikeThrough"/>
+          <w:rFonts w:ascii="Courier New" w:hAnsi="Courier New" w:cs="Courier New"/>
+        </w:rPr>
+        <w:t>()</w:t>
+      </w:r>
+      <w:proofErr w:type="spellStart"/>
       <w:r>
         <w:rPr>
           <w:rStyle w:val="CodeAddition"/>
         </w:rPr>
-        <w:t>get_allocator()</w:t>
+        <w:t>get_allocator</w:t>
+      </w:r>
+      <w:proofErr w:type="spellEnd"/>
+      <w:r>
+        <w:rPr>
+          <w:rStyle w:val="CodeAddition"/>
+        </w:rPr>
+        <w:t>()</w:t>
       </w:r>
       <w:r>
         <w:t>.</w:t>
@@ -4351,12 +4552,15 @@
         <w:pStyle w:val="WP"/>
         <w:ind w:left="900"/>
       </w:pPr>
+      <w:proofErr w:type="spellStart"/>
       <w:r>
         <w:rPr>
           <w:i/>
         </w:rPr>
         <w:t>Postconditions</w:t>
       </w:r>
+      <w:proofErr w:type="spellEnd"/>
+      <w:proofErr w:type="gramStart"/>
       <w:r>
         <w:t>:</w:t>
       </w:r>
@@ -4367,7 +4571,14 @@
         <w:rPr>
           <w:rStyle w:val="CodeFont"/>
         </w:rPr>
-        <w:t>!(*this)</w:t>
+        <w:t>!</w:t>
+      </w:r>
+      <w:proofErr w:type="gramEnd"/>
+      <w:r>
+        <w:rPr>
+          <w:rStyle w:val="CodeFont"/>
+        </w:rPr>
+        <w:t>(*this)</w:t>
       </w:r>
       <w:r>
         <w:t xml:space="preserve">. The </w:t>
@@ -4376,7 +4587,14 @@
         <w:rPr>
           <w:rStyle w:val="StrikeThrough"/>
         </w:rPr>
-        <w:t>memory resource</w:t>
+        <w:t xml:space="preserve">memory </w:t>
+      </w:r>
+      <w:proofErr w:type="spellStart"/>
+      <w:r>
+        <w:rPr>
+          <w:rStyle w:val="StrikeThrough"/>
+        </w:rPr>
+        <w:t>resource</w:t>
       </w:r>
       <w:r>
         <w:rPr>
@@ -4384,6 +4602,7 @@
         </w:rPr>
         <w:t>allocator</w:t>
       </w:r>
+      <w:proofErr w:type="spellEnd"/>
       <w:r>
         <w:t xml:space="preserve"> returned by </w:t>
       </w:r>
@@ -4406,7 +4625,14 @@
         <w:rPr>
           <w:rStyle w:val="StrikeThrough"/>
         </w:rPr>
-        <w:t>memory resource</w:t>
+        <w:t xml:space="preserve">memory </w:t>
+      </w:r>
+      <w:proofErr w:type="spellStart"/>
+      <w:r>
+        <w:rPr>
+          <w:rStyle w:val="StrikeThrough"/>
+        </w:rPr>
+        <w:t>resource</w:t>
       </w:r>
       <w:r>
         <w:rPr>
@@ -4414,8 +4640,13 @@
         </w:rPr>
         <w:t>allocator</w:t>
       </w:r>
-      <w:r>
-        <w:t xml:space="preserve"> before the assignment. [ </w:t>
+      <w:proofErr w:type="spellEnd"/>
+      <w:r>
+        <w:t xml:space="preserve"> before the assignment. </w:t>
+      </w:r>
+      <w:proofErr w:type="gramStart"/>
+      <w:r>
+        <w:t xml:space="preserve">[ </w:t>
       </w:r>
       <w:r>
         <w:rPr>
@@ -4423,8 +4654,17 @@
         </w:rPr>
         <w:t>Note</w:t>
       </w:r>
-      <w:r>
-        <w:t xml:space="preserve">: the address returned by get_memory_resource() might change — </w:t>
+      <w:proofErr w:type="gramEnd"/>
+      <w:r>
+        <w:t xml:space="preserve">: the address returned by </w:t>
+      </w:r>
+      <w:proofErr w:type="spellStart"/>
+      <w:r>
+        <w:t>get_memory_resource</w:t>
+      </w:r>
+      <w:proofErr w:type="spellEnd"/>
+      <w:r>
+        <w:t xml:space="preserve">() might change — </w:t>
       </w:r>
       <w:r>
         <w:rPr>
@@ -4691,7 +4931,21 @@
         <w:rPr>
           <w:b/>
         </w:rPr>
-        <w:t>4.2.2 function modifiers [func.wrap.func.mod]</w:t>
+        <w:t xml:space="preserve">4.2.2 </w:t>
+      </w:r>
+      <w:proofErr w:type="gramStart"/>
+      <w:r>
+        <w:rPr>
+          <w:b/>
+        </w:rPr>
+        <w:t>function</w:t>
+      </w:r>
+      <w:proofErr w:type="gramEnd"/>
+      <w:r>
+        <w:rPr>
+          <w:b/>
+        </w:rPr>
+        <w:t xml:space="preserve"> modifiers [func.wrap.func.mod]</w:t>
       </w:r>
     </w:p>
     <w:p>
@@ -4893,7 +5147,7 @@
       <w:pPr>
         <w:pStyle w:val="Heading2"/>
       </w:pPr>
-      <w:bookmarkStart w:id="12" w:name="_Toc452302950"/>
+      <w:bookmarkStart w:id="12" w:name="_Toc452305086"/>
       <w:r>
         <w:t>Changes to type-erase allocator</w:t>
       </w:r>
@@ -4904,7 +5158,15 @@
         <w:t xml:space="preserve">Make the following changes to section </w:t>
       </w:r>
       <w:r>
-        <w:t>8.3 Type-erased allocator [memory.type.erased.allocator]</w:t>
+        <w:t>8.3 Type-erased allocator [</w:t>
+      </w:r>
+      <w:proofErr w:type="spellStart"/>
+      <w:r>
+        <w:t>memory.type.erased.allocator</w:t>
+      </w:r>
+      <w:proofErr w:type="spellEnd"/>
+      <w:r>
+        <w:t>]</w:t>
       </w:r>
       <w:r>
         <w:t>:</w:t>
@@ -4921,7 +5183,21 @@
         <w:rPr>
           <w:b/>
         </w:rPr>
-        <w:t>8.3 Type-erased allocator [memory.type.erased.allocator]</w:t>
+        <w:t>8.3 Type-erased allocator [</w:t>
+      </w:r>
+      <w:proofErr w:type="spellStart"/>
+      <w:r>
+        <w:rPr>
+          <w:b/>
+        </w:rPr>
+        <w:t>memory.type.erased.allocator</w:t>
+      </w:r>
+      <w:proofErr w:type="spellEnd"/>
+      <w:r>
+        <w:rPr>
+          <w:b/>
+        </w:rPr>
+        <w:t>]</w:t>
       </w:r>
     </w:p>
     <w:p>
@@ -5123,12 +5399,26 @@
         <w:rPr>
           <w:rStyle w:val="Addition"/>
         </w:rPr>
-        <w:t>[memory.polymorphic.allocator.class]</w:t>
-      </w:r>
+        <w:t>[</w:t>
+      </w:r>
+      <w:proofErr w:type="spellStart"/>
       <w:r>
         <w:rPr>
           <w:rStyle w:val="Addition"/>
         </w:rPr>
+        <w:t>memory.polymorphic.allocator.class</w:t>
+      </w:r>
+      <w:proofErr w:type="spellEnd"/>
+      <w:r>
+        <w:rPr>
+          <w:rStyle w:val="Addition"/>
+        </w:rPr>
+        <w:t>]</w:t>
+      </w:r>
+      <w:r>
+        <w:rPr>
+          <w:rStyle w:val="Addition"/>
+        </w:rPr>
         <w:t xml:space="preserve"> or LFTS </w:t>
       </w:r>
       <w:r>
@@ -5147,12 +5437,26 @@
         <w:rPr>
           <w:rStyle w:val="Addition"/>
         </w:rPr>
-        <w:t>[memory.polymorphic.allocator.class]</w:t>
-      </w:r>
+        <w:t>[</w:t>
+      </w:r>
+      <w:proofErr w:type="spellStart"/>
       <w:r>
         <w:rPr>
           <w:rStyle w:val="Addition"/>
         </w:rPr>
+        <w:t>memory.polymorphic.allocator.class</w:t>
+      </w:r>
+      <w:proofErr w:type="spellEnd"/>
+      <w:r>
+        <w:rPr>
+          <w:rStyle w:val="Addition"/>
+        </w:rPr>
+        <w:t>]</w:t>
+      </w:r>
+      <w:r>
+        <w:rPr>
+          <w:rStyle w:val="Addition"/>
+        </w:rPr>
         <w:t>).</w:t>
       </w:r>
       <w:r>
@@ -5173,6 +5477,7 @@
       <w:r>
         <w:t xml:space="preserve"> is </w:t>
       </w:r>
+      <w:proofErr w:type="spellStart"/>
       <w:r>
         <w:rPr>
           <w:rStyle w:val="StrikeThrough"/>
@@ -5185,6 +5490,7 @@
         </w:rPr>
         <w:t>initialized</w:t>
       </w:r>
+      <w:proofErr w:type="spellEnd"/>
       <w:r>
         <w:t xml:space="preserve"> from </w:t>
       </w:r>
@@ -5411,14 +5717,30 @@
                 <w:rStyle w:val="CodeStrikeThrough"/>
                 <w:sz w:val="20"/>
               </w:rPr>
-              <w:t>experimental::pmr::get_default_resource()</w:t>
+              <w:t>experimental::pmr::get_default_resource(</w:t>
+            </w:r>
+            <w:proofErr w:type="gramStart"/>
+            <w:r>
+              <w:rPr>
+                <w:rStyle w:val="CodeStrikeThrough"/>
+                <w:sz w:val="20"/>
+              </w:rPr>
+              <w:t>)</w:t>
             </w:r>
             <w:r>
               <w:rPr>
                 <w:rStyle w:val="StrikeThrough"/>
                 <w:sz w:val="20"/>
               </w:rPr>
-              <w:t>at the time of construction</w:t>
+              <w:t>at</w:t>
+            </w:r>
+            <w:proofErr w:type="gramEnd"/>
+            <w:r>
+              <w:rPr>
+                <w:rStyle w:val="StrikeThrough"/>
+                <w:sz w:val="20"/>
+              </w:rPr>
+              <w:t xml:space="preserve"> the time of construction</w:t>
             </w:r>
             <w:r>
               <w:rPr>
@@ -5489,14 +5811,30 @@
                 <w:rStyle w:val="CodeStrikeThrough"/>
                 <w:sz w:val="20"/>
               </w:rPr>
-              <w:t>experimental::pmr::get_default_resource()</w:t>
+              <w:t>experimental::pmr::get_default_resource(</w:t>
+            </w:r>
+            <w:proofErr w:type="gramStart"/>
+            <w:r>
+              <w:rPr>
+                <w:rStyle w:val="CodeStrikeThrough"/>
+                <w:sz w:val="20"/>
+              </w:rPr>
+              <w:t>)</w:t>
             </w:r>
             <w:r>
               <w:rPr>
                 <w:rStyle w:val="StrikeThrough"/>
                 <w:sz w:val="20"/>
               </w:rPr>
-              <w:t>at the time of construction</w:t>
+              <w:t>at</w:t>
+            </w:r>
+            <w:proofErr w:type="gramEnd"/>
+            <w:r>
+              <w:rPr>
+                <w:rStyle w:val="StrikeThrough"/>
+                <w:sz w:val="20"/>
+              </w:rPr>
+              <w:t xml:space="preserve"> the time of construction</w:t>
             </w:r>
             <w:r>
               <w:rPr>
@@ -5698,12 +6036,21 @@
                 <w:sz w:val="20"/>
               </w:rPr>
             </w:pPr>
+            <w:proofErr w:type="gramStart"/>
             <w:r>
               <w:rPr>
                 <w:rStyle w:val="Addition"/>
                 <w:sz w:val="20"/>
               </w:rPr>
-              <w:t xml:space="preserve">initialized </w:t>
+              <w:t>initialized</w:t>
+            </w:r>
+            <w:proofErr w:type="gramEnd"/>
+            <w:r>
+              <w:rPr>
+                <w:rStyle w:val="Addition"/>
+                <w:sz w:val="20"/>
+              </w:rPr>
+              <w:t xml:space="preserve"> </w:t>
             </w:r>
             <w:r>
               <w:rPr>
@@ -5942,7 +6289,7 @@
       <w:pPr>
         <w:pStyle w:val="Heading2"/>
       </w:pPr>
-      <w:bookmarkStart w:id="13" w:name="_Toc452302951"/>
+      <w:bookmarkStart w:id="13" w:name="_Toc452305087"/>
       <w:r>
         <w:t xml:space="preserve">Definition of </w:t>
       </w:r>
@@ -5956,7 +6303,15 @@
     </w:p>
     <w:p>
       <w:r>
-        <w:t>In section 8.4 [memory.resource.synop]</w:t>
+        <w:t>In section 8.4 [</w:t>
+      </w:r>
+      <w:proofErr w:type="spellStart"/>
+      <w:r>
+        <w:t>memory.resource.synop</w:t>
+      </w:r>
+      <w:proofErr w:type="spellEnd"/>
+      <w:r>
+        <w:t>]</w:t>
       </w:r>
       <w:r>
         <w:t xml:space="preserve"> of the TS, add the </w:t>
@@ -6045,7 +6400,15 @@
         <w:t xml:space="preserve">In section 8.6.1 </w:t>
       </w:r>
       <w:r>
-        <w:t>[memory.polymorphic.allocator.overview]</w:t>
+        <w:t>[</w:t>
+      </w:r>
+      <w:proofErr w:type="spellStart"/>
+      <w:r>
+        <w:t>memory.polymorphic.allocator.overview</w:t>
+      </w:r>
+      <w:proofErr w:type="spellEnd"/>
+      <w:r>
+        <w:t>]</w:t>
       </w:r>
       <w:r>
         <w:t xml:space="preserve">, add the following specialization immediately after the general definition of </w:t>
@@ -6927,7 +7290,15 @@
         <w:t xml:space="preserve"> section 8.6.3</w:t>
       </w:r>
       <w:r>
-        <w:t xml:space="preserve"> [memory.polymorphic.allocator.mem]</w:t>
+        <w:t xml:space="preserve"> [</w:t>
+      </w:r>
+      <w:proofErr w:type="spellStart"/>
+      <w:r>
+        <w:t>memory.polymorphic.allocator.mem</w:t>
+      </w:r>
+      <w:proofErr w:type="spellEnd"/>
+      <w:r>
+        <w:t>]</w:t>
       </w:r>
       <w:r>
         <w:t xml:space="preserve"> </w:t>
@@ -7006,13 +7377,29 @@
         </w:rPr>
         <w:t xml:space="preserve"> functions </w:t>
       </w:r>
-      <w:hyperlink r:id="rId16" w:anchor="memory.polymorphic.allocator.mem" w:history="1">
+      <w:hyperlink r:id="rId11" w:anchor="memory.polymorphic.allocator.mem" w:history="1">
         <w:r>
           <w:rPr>
             <w:b/>
             <w:color w:val="00B050"/>
           </w:rPr>
-          <w:t>[memory.polymorphic.allocator.voidalloc]</w:t>
+          <w:t>[</w:t>
+        </w:r>
+        <w:proofErr w:type="spellStart"/>
+        <w:r>
+          <w:rPr>
+            <w:b/>
+            <w:color w:val="00B050"/>
+          </w:rPr>
+          <w:t>memory.polymorphic.allocator.voidalloc</w:t>
+        </w:r>
+        <w:proofErr w:type="spellEnd"/>
+        <w:r>
+          <w:rPr>
+            <w:b/>
+            <w:color w:val="00B050"/>
+          </w:rPr>
+          <w:t>]</w:t>
         </w:r>
       </w:hyperlink>
     </w:p>
@@ -7054,7 +7441,14 @@
         <w:rPr>
           <w:color w:val="00B050"/>
         </w:rPr>
-        <w:t xml:space="preserve"> template parameter has slightly different semantics for the </w:t>
+        <w:t xml:space="preserve"> template parameter has slightly different semantics for </w:t>
+      </w:r>
+      <w:proofErr w:type="gramStart"/>
+      <w:r>
+        <w:rPr>
+          <w:color w:val="00B050"/>
+        </w:rPr>
+        <w:t xml:space="preserve">the </w:t>
       </w:r>
       <w:r>
         <w:rPr>
@@ -7063,6 +7457,7 @@
         </w:rPr>
         <w:t>allocate</w:t>
       </w:r>
+      <w:proofErr w:type="gramEnd"/>
       <w:r>
         <w:rPr>
           <w:color w:val="00B050"/>
@@ -7474,12 +7869,21 @@
         </w:rPr>
         <w:t>: Equivalent to </w:t>
       </w:r>
-      <w:r>
-        <w:rPr>
-          <w:rStyle w:val="CodeFont"/>
-          <w:color w:val="00B050"/>
-        </w:rPr>
-        <w:t>m_resource-</w:t>
+      <w:proofErr w:type="spellStart"/>
+      <w:r>
+        <w:rPr>
+          <w:rStyle w:val="CodeFont"/>
+          <w:color w:val="00B050"/>
+        </w:rPr>
+        <w:t>m_resource</w:t>
+      </w:r>
+      <w:proofErr w:type="spellEnd"/>
+      <w:r>
+        <w:rPr>
+          <w:rStyle w:val="CodeFont"/>
+          <w:color w:val="00B050"/>
+        </w:rPr>
+        <w:t>-</w:t>
       </w:r>
       <w:r>
         <w:rPr>
@@ -7647,12 +8051,21 @@
         </w:rPr>
         <w:t>: Equivalent to </w:t>
       </w:r>
-      <w:r>
-        <w:rPr>
-          <w:rStyle w:val="CodeFont"/>
-          <w:color w:val="00B050"/>
-        </w:rPr>
-        <w:t xml:space="preserve">m_resource-&gt;deallocate(p, </w:t>
+      <w:proofErr w:type="spellStart"/>
+      <w:r>
+        <w:rPr>
+          <w:rStyle w:val="CodeFont"/>
+          <w:color w:val="00B050"/>
+        </w:rPr>
+        <w:t>m_resource</w:t>
+      </w:r>
+      <w:proofErr w:type="spellEnd"/>
+      <w:r>
+        <w:rPr>
+          <w:rStyle w:val="CodeFont"/>
+          <w:color w:val="00B050"/>
+        </w:rPr>
+        <w:t xml:space="preserve">-&gt;deallocate(p, </w:t>
       </w:r>
       <w:r>
         <w:rPr>
@@ -8033,7 +8446,7 @@
       <w:pPr>
         <w:pStyle w:val="Heading2"/>
       </w:pPr>
-      <w:bookmarkStart w:id="14" w:name="_Toc452302952"/>
+      <w:bookmarkStart w:id="14" w:name="_Toc452305088"/>
       <w:r>
         <w:t xml:space="preserve">Changes to class template </w:t>
       </w:r>
@@ -8059,7 +8472,15 @@
         <w:t>promise</w:t>
       </w:r>
       <w:r>
-        <w:t xml:space="preserve"> in section 11.2 [futures.promise] of the TS, consistent with the change in type-erased allocators:</w:t>
+        <w:t xml:space="preserve"> in section 11.2 [</w:t>
+      </w:r>
+      <w:proofErr w:type="spellStart"/>
+      <w:r>
+        <w:t>futures.promise</w:t>
+      </w:r>
+      <w:proofErr w:type="spellEnd"/>
+      <w:r>
+        <w:t>] of the TS, consistent with the change in type-erased allocators:</w:t>
       </w:r>
     </w:p>
     <w:p>
@@ -8181,7 +8602,7 @@
       <w:pPr>
         <w:pStyle w:val="Heading2"/>
       </w:pPr>
-      <w:bookmarkStart w:id="15" w:name="_Toc452302953"/>
+      <w:bookmarkStart w:id="15" w:name="_Toc452305089"/>
       <w:r>
         <w:t xml:space="preserve">Changes to class template </w:t>
       </w:r>
@@ -8204,7 +8625,15 @@
         <w:t>packaged_task</w:t>
       </w:r>
       <w:r>
-        <w:t xml:space="preserve"> in section 11.3 [futures.task], consistent with the change in type-erased allocators:</w:t>
+        <w:t xml:space="preserve"> in section 11.3 [</w:t>
+      </w:r>
+      <w:proofErr w:type="spellStart"/>
+      <w:r>
+        <w:t>futures.task</w:t>
+      </w:r>
+      <w:proofErr w:type="spellEnd"/>
+      <w:r>
+        <w:t>], consistent with the change in type-erased allocators:</w:t>
       </w:r>
     </w:p>
     <w:p>
@@ -8328,7 +8757,7 @@
       <w:pPr>
         <w:pStyle w:val="Heading1"/>
       </w:pPr>
-      <w:bookmarkStart w:id="16" w:name="_Toc452302954"/>
+      <w:bookmarkStart w:id="16" w:name="_Toc452305090"/>
       <w:r>
         <w:t>References</w:t>
       </w:r>
@@ -8338,7 +8767,7 @@
       <w:pPr>
         <w:ind w:left="360" w:hanging="360"/>
       </w:pPr>
-      <w:hyperlink r:id="rId17" w:history="1">
+      <w:hyperlink r:id="rId12" w:history="1">
         <w:r>
           <w:rPr>
             <w:rStyle w:val="Hyperlink"/>
@@ -8359,8 +8788,13 @@
         <w:t xml:space="preserve">, </w:t>
       </w:r>
       <w:r>
-        <w:t>Geoffrey Romer</w:t>
-      </w:r>
+        <w:t xml:space="preserve">Geoffrey </w:t>
+      </w:r>
+      <w:proofErr w:type="spellStart"/>
+      <w:r>
+        <w:t>Romer</w:t>
+      </w:r>
+      <w:proofErr w:type="spellEnd"/>
       <w:r>
         <w:t xml:space="preserve">, editor, </w:t>
       </w:r>
@@ -8376,7 +8810,7 @@
         <w:ind w:left="360" w:hanging="360"/>
         <w:jc w:val="both"/>
       </w:pPr>
-      <w:hyperlink r:id="rId18" w:history="1">
+      <w:hyperlink r:id="rId13" w:history="1">
         <w:r>
           <w:rPr>
             <w:rStyle w:val="Hyperlink"/>
@@ -8407,7 +8841,7 @@
       <w:pPr>
         <w:ind w:left="360" w:hanging="360"/>
       </w:pPr>
-      <w:hyperlink r:id="rId19" w:history="1">
+      <w:hyperlink r:id="rId14" w:history="1">
         <w:r>
           <w:rPr>
             <w:rStyle w:val="Hyperlink"/>
@@ -8492,9 +8926,19 @@
       <w:r>
         <w:t xml:space="preserve">, Pablo Halpern and </w:t>
       </w:r>
-      <w:r>
-        <w:t>Dietmar Kühl</w:t>
-      </w:r>
+      <w:proofErr w:type="spellStart"/>
+      <w:r>
+        <w:t>Dietmar</w:t>
+      </w:r>
+      <w:proofErr w:type="spellEnd"/>
+      <w:r>
+        <w:t xml:space="preserve"> </w:t>
+      </w:r>
+      <w:proofErr w:type="spellStart"/>
+      <w:r>
+        <w:t>Kühl</w:t>
+      </w:r>
+      <w:proofErr w:type="spellEnd"/>
       <w:r>
         <w:t xml:space="preserve">, </w:t>
       </w:r>
@@ -8509,7 +8953,7 @@
       <w:pPr>
         <w:ind w:left="360" w:hanging="360"/>
       </w:pPr>
-      <w:hyperlink r:id="rId20" w:history="1">
+      <w:hyperlink r:id="rId15" w:history="1">
         <w:r>
           <w:rPr>
             <w:rStyle w:val="Hyperlink"/>
@@ -8549,10 +8993,10 @@
       <w:r>
         <w:t>, Pablo Halpern, 2016-05.</w:t>
       </w:r>
-      <w:bookmarkEnd w:id="3"/>
+      <w:bookmarkEnd w:id="2"/>
     </w:p>
     <w:sectPr>
-      <w:footerReference w:type="default" r:id="rId21"/>
+      <w:footerReference w:type="default" r:id="rId16"/>
       <w:pgSz w:w="12240" w:h="15840" w:code="1"/>
       <w:pgMar w:top="1440" w:right="1080" w:bottom="1440" w:left="1080" w:header="720" w:footer="540" w:gutter="0"/>
       <w:cols w:space="720"/>
@@ -8561,8 +9005,16 @@
 </w:document>
 </file>
 
+<file path=word/customizations.xml><?xml version="1.0" encoding="utf-8"?>
+<wne:tcg xmlns:r="http://schemas.openxmlformats.org/officeDocument/2006/relationships" xmlns:wne="http://schemas.microsoft.com/office/word/2006/wordml">
+  <wne:toolbars>
+    <wne:toolbarData r:id="rId1"/>
+  </wne:toolbars>
+</wne:tcg>
+</file>
+
 <file path=word/endnotes.xml><?xml version="1.0" encoding="utf-8"?>
-<w:endnotes xmlns:wpc="http://schemas.microsoft.com/office/word/2010/wordprocessingCanvas" xmlns:cx="http://schemas.microsoft.com/office/drawing/2014/chartex" xmlns:cx1="http://schemas.microsoft.com/office/drawing/2015/9/8/chartex" xmlns:cx2="http://schemas.microsoft.com/office/drawing/2015/10/21/chartex" xmlns:mc="http://schemas.openxmlformats.org/markup-compatibility/2006" xmlns:o="urn:schemas-microsoft-com:office:office" xmlns:r="http://schemas.openxmlformats.org/officeDocument/2006/relationships" xmlns:m="http://schemas.openxmlformats.org/officeDocument/2006/math" xmlns:v="urn:schemas-microsoft-com:vml" xmlns:wp14="http://schemas.microsoft.com/office/word/2010/wordprocessingDrawing" xmlns:wp="http://schemas.openxmlformats.org/drawingml/2006/wordprocessingDrawing" xmlns:w10="urn:schemas-microsoft-com:office:word" xmlns:w="http://schemas.openxmlformats.org/wordprocessingml/2006/main" xmlns:w14="http://schemas.microsoft.com/office/word/2010/wordml" xmlns:w15="http://schemas.microsoft.com/office/word/2012/wordml" xmlns:w16se="http://schemas.microsoft.com/office/word/2015/wordml/symex" xmlns:wpg="http://schemas.microsoft.com/office/word/2010/wordprocessingGroup" xmlns:wpi="http://schemas.microsoft.com/office/word/2010/wordprocessingInk" xmlns:wne="http://schemas.microsoft.com/office/word/2006/wordml" xmlns:wps="http://schemas.microsoft.com/office/word/2010/wordprocessingShape" mc:Ignorable="w14 w15 w16se wp14">
+<w:endnotes xmlns:wpc="http://schemas.microsoft.com/office/word/2010/wordprocessingCanvas" xmlns:mc="http://schemas.openxmlformats.org/markup-compatibility/2006" xmlns:o="urn:schemas-microsoft-com:office:office" xmlns:r="http://schemas.openxmlformats.org/officeDocument/2006/relationships" xmlns:m="http://schemas.openxmlformats.org/officeDocument/2006/math" xmlns:v="urn:schemas-microsoft-com:vml" xmlns:wp14="http://schemas.microsoft.com/office/word/2010/wordprocessingDrawing" xmlns:wp="http://schemas.openxmlformats.org/drawingml/2006/wordprocessingDrawing" xmlns:w10="urn:schemas-microsoft-com:office:word" xmlns:w="http://schemas.openxmlformats.org/wordprocessingml/2006/main" xmlns:w14="http://schemas.microsoft.com/office/word/2010/wordml" xmlns:w15="http://schemas.microsoft.com/office/word/2012/wordml" xmlns:wpg="http://schemas.microsoft.com/office/word/2010/wordprocessingGroup" xmlns:wpi="http://schemas.microsoft.com/office/word/2010/wordprocessingInk" xmlns:wne="http://schemas.microsoft.com/office/word/2006/wordml" xmlns:wps="http://schemas.microsoft.com/office/word/2010/wordprocessingShape" mc:Ignorable="w14 w15 wp14">
   <w:endnote w:type="separator" w:id="-1">
     <w:p>
       <w:r>
@@ -8581,7 +9033,7 @@
 </file>
 
 <file path=word/footer1.xml><?xml version="1.0" encoding="utf-8"?>
-<w:ftr xmlns:wpc="http://schemas.microsoft.com/office/word/2010/wordprocessingCanvas" xmlns:cx="http://schemas.microsoft.com/office/drawing/2014/chartex" xmlns:cx1="http://schemas.microsoft.com/office/drawing/2015/9/8/chartex" xmlns:cx2="http://schemas.microsoft.com/office/drawing/2015/10/21/chartex" xmlns:mc="http://schemas.openxmlformats.org/markup-compatibility/2006" xmlns:o="urn:schemas-microsoft-com:office:office" xmlns:r="http://schemas.openxmlformats.org/officeDocument/2006/relationships" xmlns:m="http://schemas.openxmlformats.org/officeDocument/2006/math" xmlns:v="urn:schemas-microsoft-com:vml" xmlns:wp14="http://schemas.microsoft.com/office/word/2010/wordprocessingDrawing" xmlns:wp="http://schemas.openxmlformats.org/drawingml/2006/wordprocessingDrawing" xmlns:w10="urn:schemas-microsoft-com:office:word" xmlns:w="http://schemas.openxmlformats.org/wordprocessingml/2006/main" xmlns:w14="http://schemas.microsoft.com/office/word/2010/wordml" xmlns:w15="http://schemas.microsoft.com/office/word/2012/wordml" xmlns:w16se="http://schemas.microsoft.com/office/word/2015/wordml/symex" xmlns:wpg="http://schemas.microsoft.com/office/word/2010/wordprocessingGroup" xmlns:wpi="http://schemas.microsoft.com/office/word/2010/wordprocessingInk" xmlns:wne="http://schemas.microsoft.com/office/word/2006/wordml" xmlns:wps="http://schemas.microsoft.com/office/word/2010/wordprocessingShape" mc:Ignorable="w14 w15 w16se wp14">
+<w:ftr xmlns:wpc="http://schemas.microsoft.com/office/word/2010/wordprocessingCanvas" xmlns:mc="http://schemas.openxmlformats.org/markup-compatibility/2006" xmlns:o="urn:schemas-microsoft-com:office:office" xmlns:r="http://schemas.openxmlformats.org/officeDocument/2006/relationships" xmlns:m="http://schemas.openxmlformats.org/officeDocument/2006/math" xmlns:v="urn:schemas-microsoft-com:vml" xmlns:wp14="http://schemas.microsoft.com/office/word/2010/wordprocessingDrawing" xmlns:wp="http://schemas.openxmlformats.org/drawingml/2006/wordprocessingDrawing" xmlns:w10="urn:schemas-microsoft-com:office:word" xmlns:w="http://schemas.openxmlformats.org/wordprocessingml/2006/main" xmlns:w14="http://schemas.microsoft.com/office/word/2010/wordml" xmlns:w15="http://schemas.microsoft.com/office/word/2012/wordml" xmlns:wpg="http://schemas.microsoft.com/office/word/2010/wordprocessingGroup" xmlns:wpi="http://schemas.microsoft.com/office/word/2010/wordprocessingInk" xmlns:wne="http://schemas.microsoft.com/office/word/2006/wordml" xmlns:wps="http://schemas.microsoft.com/office/word/2010/wordprocessingShape" mc:Ignorable="w14 w15 wp14">
   <w:p>
     <w:pPr>
       <w:pStyle w:val="Footer"/>
@@ -8602,7 +9054,7 @@
       <w:fldChar w:fldCharType="separate"/>
     </w:r>
     <w:r>
-      <w:t>D0339r0</w:t>
+      <w:t>P0339r0</w:t>
     </w:r>
     <w:r>
       <w:fldChar w:fldCharType="end"/>
@@ -8619,8 +9071,13 @@
     <w:r>
       <w:fldChar w:fldCharType="separate"/>
     </w:r>
+    <w:proofErr w:type="spellStart"/>
     <w:r>
-      <w:t>polymorphic_allocator&lt;void&gt; as a vocabulary type</w:t>
+      <w:t>polymorphic_allocator</w:t>
+    </w:r>
+    <w:proofErr w:type="spellEnd"/>
+    <w:r>
+      <w:t>&lt;void&gt; as a vocabulary type</w:t>
     </w:r>
     <w:r>
       <w:fldChar w:fldCharType="end"/>
@@ -8657,7 +9114,7 @@
         <w:rStyle w:val="PageNumber"/>
         <w:noProof/>
       </w:rPr>
-      <w:t>2</w:t>
+      <w:t>12</w:t>
     </w:r>
     <w:r>
       <w:rPr>
@@ -8707,7 +9164,7 @@
 </file>
 
 <file path=word/footnotes.xml><?xml version="1.0" encoding="utf-8"?>
-<w:footnotes xmlns:wpc="http://schemas.microsoft.com/office/word/2010/wordprocessingCanvas" xmlns:cx="http://schemas.microsoft.com/office/drawing/2014/chartex" xmlns:cx1="http://schemas.microsoft.com/office/drawing/2015/9/8/chartex" xmlns:cx2="http://schemas.microsoft.com/office/drawing/2015/10/21/chartex" xmlns:mc="http://schemas.openxmlformats.org/markup-compatibility/2006" xmlns:o="urn:schemas-microsoft-com:office:office" xmlns:r="http://schemas.openxmlformats.org/officeDocument/2006/relationships" xmlns:m="http://schemas.openxmlformats.org/officeDocument/2006/math" xmlns:v="urn:schemas-microsoft-com:vml" xmlns:wp14="http://schemas.microsoft.com/office/word/2010/wordprocessingDrawing" xmlns:wp="http://schemas.openxmlformats.org/drawingml/2006/wordprocessingDrawing" xmlns:w10="urn:schemas-microsoft-com:office:word" xmlns:w="http://schemas.openxmlformats.org/wordprocessingml/2006/main" xmlns:w14="http://schemas.microsoft.com/office/word/2010/wordml" xmlns:w15="http://schemas.microsoft.com/office/word/2012/wordml" xmlns:w16se="http://schemas.microsoft.com/office/word/2015/wordml/symex" xmlns:wpg="http://schemas.microsoft.com/office/word/2010/wordprocessingGroup" xmlns:wpi="http://schemas.microsoft.com/office/word/2010/wordprocessingInk" xmlns:wne="http://schemas.microsoft.com/office/word/2006/wordml" xmlns:wps="http://schemas.microsoft.com/office/word/2010/wordprocessingShape" mc:Ignorable="w14 w15 w16se wp14">
+<w:footnotes xmlns:wpc="http://schemas.microsoft.com/office/word/2010/wordprocessingCanvas" xmlns:mc="http://schemas.openxmlformats.org/markup-compatibility/2006" xmlns:o="urn:schemas-microsoft-com:office:office" xmlns:r="http://schemas.openxmlformats.org/officeDocument/2006/relationships" xmlns:m="http://schemas.openxmlformats.org/officeDocument/2006/math" xmlns:v="urn:schemas-microsoft-com:vml" xmlns:wp14="http://schemas.microsoft.com/office/word/2010/wordprocessingDrawing" xmlns:wp="http://schemas.openxmlformats.org/drawingml/2006/wordprocessingDrawing" xmlns:w10="urn:schemas-microsoft-com:office:word" xmlns:w="http://schemas.openxmlformats.org/wordprocessingml/2006/main" xmlns:w14="http://schemas.microsoft.com/office/word/2010/wordml" xmlns:w15="http://schemas.microsoft.com/office/word/2012/wordml" xmlns:wpg="http://schemas.microsoft.com/office/word/2010/wordprocessingGroup" xmlns:wpi="http://schemas.microsoft.com/office/word/2010/wordprocessingInk" xmlns:wne="http://schemas.microsoft.com/office/word/2006/wordml" xmlns:wps="http://schemas.microsoft.com/office/word/2010/wordprocessingShape" mc:Ignorable="w14 w15 wp14">
   <w:footnote w:type="separator" w:id="-1">
     <w:p>
       <w:r>
@@ -8726,7 +9183,7 @@
 </file>
 
 <file path=word/numbering.xml><?xml version="1.0" encoding="utf-8"?>
-<w:numbering xmlns:wpc="http://schemas.microsoft.com/office/word/2010/wordprocessingCanvas" xmlns:cx="http://schemas.microsoft.com/office/drawing/2014/chartex" xmlns:cx1="http://schemas.microsoft.com/office/drawing/2015/9/8/chartex" xmlns:cx2="http://schemas.microsoft.com/office/drawing/2015/10/21/chartex" xmlns:mc="http://schemas.openxmlformats.org/markup-compatibility/2006" xmlns:o="urn:schemas-microsoft-com:office:office" xmlns:r="http://schemas.openxmlformats.org/officeDocument/2006/relationships" xmlns:m="http://schemas.openxmlformats.org/officeDocument/2006/math" xmlns:v="urn:schemas-microsoft-com:vml" xmlns:wp14="http://schemas.microsoft.com/office/word/2010/wordprocessingDrawing" xmlns:wp="http://schemas.openxmlformats.org/drawingml/2006/wordprocessingDrawing" xmlns:w10="urn:schemas-microsoft-com:office:word" xmlns:w="http://schemas.openxmlformats.org/wordprocessingml/2006/main" xmlns:w14="http://schemas.microsoft.com/office/word/2010/wordml" xmlns:w15="http://schemas.microsoft.com/office/word/2012/wordml" xmlns:w16se="http://schemas.microsoft.com/office/word/2015/wordml/symex" xmlns:wpg="http://schemas.microsoft.com/office/word/2010/wordprocessingGroup" xmlns:wpi="http://schemas.microsoft.com/office/word/2010/wordprocessingInk" xmlns:wne="http://schemas.microsoft.com/office/word/2006/wordml" xmlns:wps="http://schemas.microsoft.com/office/word/2010/wordprocessingShape" mc:Ignorable="w14 w15 w16se wp14">
+<w:numbering xmlns:wpc="http://schemas.microsoft.com/office/word/2010/wordprocessingCanvas" xmlns:mc="http://schemas.openxmlformats.org/markup-compatibility/2006" xmlns:o="urn:schemas-microsoft-com:office:office" xmlns:r="http://schemas.openxmlformats.org/officeDocument/2006/relationships" xmlns:m="http://schemas.openxmlformats.org/officeDocument/2006/math" xmlns:v="urn:schemas-microsoft-com:vml" xmlns:wp14="http://schemas.microsoft.com/office/word/2010/wordprocessingDrawing" xmlns:wp="http://schemas.openxmlformats.org/drawingml/2006/wordprocessingDrawing" xmlns:w10="urn:schemas-microsoft-com:office:word" xmlns:w="http://schemas.openxmlformats.org/wordprocessingml/2006/main" xmlns:w14="http://schemas.microsoft.com/office/word/2010/wordml" xmlns:w15="http://schemas.microsoft.com/office/word/2012/wordml" xmlns:wpg="http://schemas.microsoft.com/office/word/2010/wordprocessingGroup" xmlns:wpi="http://schemas.microsoft.com/office/word/2010/wordprocessingInk" xmlns:wne="http://schemas.microsoft.com/office/word/2006/wordml" xmlns:wps="http://schemas.microsoft.com/office/word/2010/wordprocessingShape" mc:Ignorable="w14 w15 wp14">
   <w:abstractNum w:abstractNumId="0" w15:restartNumberingAfterBreak="0">
     <w:nsid w:val="23082E26"/>
     <w:multiLevelType w:val="hybridMultilevel"/>
@@ -9266,7 +9723,7 @@
 </file>
 
 <file path=word/styles.xml><?xml version="1.0" encoding="utf-8"?>
-<w:styles xmlns:mc="http://schemas.openxmlformats.org/markup-compatibility/2006" xmlns:r="http://schemas.openxmlformats.org/officeDocument/2006/relationships" xmlns:w="http://schemas.openxmlformats.org/wordprocessingml/2006/main" xmlns:w14="http://schemas.microsoft.com/office/word/2010/wordml" xmlns:w15="http://schemas.microsoft.com/office/word/2012/wordml" xmlns:w16se="http://schemas.microsoft.com/office/word/2015/wordml/symex" mc:Ignorable="w14 w15 w16se">
+<w:styles xmlns:mc="http://schemas.openxmlformats.org/markup-compatibility/2006" xmlns:r="http://schemas.openxmlformats.org/officeDocument/2006/relationships" xmlns:w="http://schemas.openxmlformats.org/wordprocessingml/2006/main" xmlns:w14="http://schemas.microsoft.com/office/word/2010/wordml" xmlns:w15="http://schemas.microsoft.com/office/word/2012/wordml" mc:Ignorable="w14 w15">
   <w:docDefaults>
     <w:rPrDefault>
       <w:rPr>
@@ -9276,7 +9733,7 @@
     </w:rPrDefault>
     <w:pPrDefault/>
   </w:docDefaults>
-  <w:latentStyles w:defLockedState="0" w:defUIPriority="99" w:defSemiHidden="0" w:defUnhideWhenUsed="0" w:defQFormat="0" w:count="372">
+  <w:latentStyles w:defLockedState="0" w:defUIPriority="99" w:defSemiHidden="0" w:defUnhideWhenUsed="0" w:defQFormat="0" w:count="371">
     <w:lsdException w:name="Normal" w:uiPriority="0" w:qFormat="1"/>
     <w:lsdException w:name="heading 1" w:uiPriority="9" w:qFormat="1"/>
     <w:lsdException w:name="heading 2" w:uiPriority="9" w:qFormat="1"/>
@@ -9648,7 +10105,6 @@
     <w:lsdException w:name="List Table 5 Dark Accent 6" w:uiPriority="50"/>
     <w:lsdException w:name="List Table 6 Colorful Accent 6" w:uiPriority="51"/>
     <w:lsdException w:name="List Table 7 Colorful Accent 6" w:uiPriority="52"/>
-    <w:lsdException w:name="Mention" w:semiHidden="1" w:unhideWhenUsed="1"/>
   </w:latentStyles>
   <w:style w:type="paragraph" w:default="1" w:styleId="Normal">
     <w:name w:val="Normal"/>
@@ -9892,6 +10348,7 @@
   <w:style w:type="character" w:default="1" w:styleId="DefaultParagraphFont">
     <w:name w:val="Default Paragraph Font"/>
     <w:uiPriority w:val="1"/>
+    <w:semiHidden/>
     <w:unhideWhenUsed/>
   </w:style>
   <w:style w:type="table" w:default="1" w:styleId="TableNormal">
@@ -10599,7 +11056,7 @@
 </file>
 
 <file path=word/glossary/document.xml><?xml version="1.0" encoding="utf-8"?>
-<w:glossaryDocument xmlns:wpc="http://schemas.microsoft.com/office/word/2010/wordprocessingCanvas" xmlns:cx="http://schemas.microsoft.com/office/drawing/2014/chartex" xmlns:cx1="http://schemas.microsoft.com/office/drawing/2015/9/8/chartex" xmlns:cx2="http://schemas.microsoft.com/office/drawing/2015/10/21/chartex" xmlns:mc="http://schemas.openxmlformats.org/markup-compatibility/2006" xmlns:o="urn:schemas-microsoft-com:office:office" xmlns:r="http://schemas.openxmlformats.org/officeDocument/2006/relationships" xmlns:m="http://schemas.openxmlformats.org/officeDocument/2006/math" xmlns:v="urn:schemas-microsoft-com:vml" xmlns:wp14="http://schemas.microsoft.com/office/word/2010/wordprocessingDrawing" xmlns:wp="http://schemas.openxmlformats.org/drawingml/2006/wordprocessingDrawing" xmlns:w10="urn:schemas-microsoft-com:office:word" xmlns:w="http://schemas.openxmlformats.org/wordprocessingml/2006/main" xmlns:w14="http://schemas.microsoft.com/office/word/2010/wordml" xmlns:w15="http://schemas.microsoft.com/office/word/2012/wordml" xmlns:w16se="http://schemas.microsoft.com/office/word/2015/wordml/symex" xmlns:wpg="http://schemas.microsoft.com/office/word/2010/wordprocessingGroup" xmlns:wpi="http://schemas.microsoft.com/office/word/2010/wordprocessingInk" xmlns:wne="http://schemas.microsoft.com/office/word/2006/wordml" xmlns:wps="http://schemas.microsoft.com/office/word/2010/wordprocessingShape" mc:Ignorable="w14 w15 w16se wp14">
+<w:glossaryDocument xmlns:wpc="http://schemas.microsoft.com/office/word/2010/wordprocessingCanvas" xmlns:mc="http://schemas.openxmlformats.org/markup-compatibility/2006" xmlns:o="urn:schemas-microsoft-com:office:office" xmlns:r="http://schemas.openxmlformats.org/officeDocument/2006/relationships" xmlns:m="http://schemas.openxmlformats.org/officeDocument/2006/math" xmlns:v="urn:schemas-microsoft-com:vml" xmlns:wp14="http://schemas.microsoft.com/office/word/2010/wordprocessingDrawing" xmlns:wp="http://schemas.openxmlformats.org/drawingml/2006/wordprocessingDrawing" xmlns:w10="urn:schemas-microsoft-com:office:word" xmlns:w="http://schemas.openxmlformats.org/wordprocessingml/2006/main" xmlns:w14="http://schemas.microsoft.com/office/word/2010/wordml" xmlns:w15="http://schemas.microsoft.com/office/word/2012/wordml" xmlns:wpg="http://schemas.microsoft.com/office/word/2010/wordprocessingGroup" xmlns:wpi="http://schemas.microsoft.com/office/word/2010/wordprocessingInk" xmlns:wne="http://schemas.microsoft.com/office/word/2006/wordml" xmlns:wps="http://schemas.microsoft.com/office/word/2010/wordprocessingShape" mc:Ignorable="w14 w15 wp14">
   <w:docParts>
     <w:docPart>
       <w:docPartPr>
@@ -10635,7 +11092,7 @@
 </file>
 
 <file path=word/glossary/fontTable.xml><?xml version="1.0" encoding="utf-8"?>
-<w:fonts xmlns:mc="http://schemas.openxmlformats.org/markup-compatibility/2006" xmlns:r="http://schemas.openxmlformats.org/officeDocument/2006/relationships" xmlns:w="http://schemas.openxmlformats.org/wordprocessingml/2006/main" xmlns:w14="http://schemas.microsoft.com/office/word/2010/wordml" xmlns:w15="http://schemas.microsoft.com/office/word/2012/wordml" xmlns:w16se="http://schemas.microsoft.com/office/word/2015/wordml/symex" mc:Ignorable="w14 w15 w16se">
+<w:fonts xmlns:mc="http://schemas.openxmlformats.org/markup-compatibility/2006" xmlns:r="http://schemas.openxmlformats.org/officeDocument/2006/relationships" xmlns:w="http://schemas.openxmlformats.org/wordprocessingml/2006/main" xmlns:w14="http://schemas.microsoft.com/office/word/2010/wordml" xmlns:w15="http://schemas.microsoft.com/office/word/2012/wordml" mc:Ignorable="w14 w15">
   <w:font w:name="Symbol">
     <w:panose1 w:val="05050102010706020507"/>
     <w:charset w:val="02"/>
@@ -10655,7 +11112,7 @@
     <w:charset w:val="00"/>
     <w:family w:val="modern"/>
     <w:pitch w:val="fixed"/>
-    <w:sig w:usb0="E0002EFF" w:usb1="C0007843" w:usb2="00000009" w:usb3="00000000" w:csb0="000001FF" w:csb1="00000000"/>
+    <w:sig w:usb0="E0002AFF" w:usb1="C0007843" w:usb2="00000009" w:usb3="00000000" w:csb0="000001FF" w:csb1="00000000"/>
   </w:font>
   <w:font w:name="Wingdings">
     <w:panose1 w:val="05000000000000000000"/>
@@ -10683,7 +11140,7 @@
     <w:charset w:val="00"/>
     <w:family w:val="swiss"/>
     <w:pitch w:val="variable"/>
-    <w:sig w:usb0="E0002EFF" w:usb1="C0007843" w:usb2="00000009" w:usb3="00000000" w:csb0="000001FF" w:csb1="00000000"/>
+    <w:sig w:usb0="E0002AFF" w:usb1="C0007843" w:usb2="00000009" w:usb3="00000000" w:csb0="000001FF" w:csb1="00000000"/>
   </w:font>
   <w:font w:name="Calibri Light">
     <w:panose1 w:val="020F0302020204030204"/>
@@ -10710,7 +11167,7 @@
 </file>
 
 <file path=word/glossary/settings.xml><?xml version="1.0" encoding="utf-8"?>
-<w:settings xmlns:mc="http://schemas.openxmlformats.org/markup-compatibility/2006" xmlns:o="urn:schemas-microsoft-com:office:office" xmlns:r="http://schemas.openxmlformats.org/officeDocument/2006/relationships" xmlns:m="http://schemas.openxmlformats.org/officeDocument/2006/math" xmlns:v="urn:schemas-microsoft-com:vml" xmlns:w10="urn:schemas-microsoft-com:office:word" xmlns:w="http://schemas.openxmlformats.org/wordprocessingml/2006/main" xmlns:w14="http://schemas.microsoft.com/office/word/2010/wordml" xmlns:w15="http://schemas.microsoft.com/office/word/2012/wordml" xmlns:w16se="http://schemas.microsoft.com/office/word/2015/wordml/symex" xmlns:sl="http://schemas.openxmlformats.org/schemaLibrary/2006/main" mc:Ignorable="w14 w15 w16se">
+<w:settings xmlns:mc="http://schemas.openxmlformats.org/markup-compatibility/2006" xmlns:o="urn:schemas-microsoft-com:office:office" xmlns:r="http://schemas.openxmlformats.org/officeDocument/2006/relationships" xmlns:m="http://schemas.openxmlformats.org/officeDocument/2006/math" xmlns:v="urn:schemas-microsoft-com:vml" xmlns:w10="urn:schemas-microsoft-com:office:word" xmlns:w="http://schemas.openxmlformats.org/wordprocessingml/2006/main" xmlns:w14="http://schemas.microsoft.com/office/word/2010/wordml" xmlns:w15="http://schemas.microsoft.com/office/word/2012/wordml" xmlns:sl="http://schemas.openxmlformats.org/schemaLibrary/2006/main" mc:Ignorable="w14 w15">
   <w:view w:val="normal"/>
   <w:revisionView w:insDel="0" w:formatting="0"/>
   <w:defaultTabStop w:val="720"/>
@@ -10727,6 +11184,7 @@
     <w:rsidRoot w:val="008F47F4"/>
     <w:rsid w:val="00150F45"/>
     <w:rsid w:val="008F47F4"/>
+    <w:rsid w:val="00967CB5"/>
     <w:rsid w:val="00E17763"/>
   </w:rsids>
   <m:mathPr>
@@ -10751,7 +11209,7 @@
 </file>
 
 <file path=word/glossary/styles.xml><?xml version="1.0" encoding="utf-8"?>
-<w:styles xmlns:mc="http://schemas.openxmlformats.org/markup-compatibility/2006" xmlns:r="http://schemas.openxmlformats.org/officeDocument/2006/relationships" xmlns:w="http://schemas.openxmlformats.org/wordprocessingml/2006/main" xmlns:w14="http://schemas.microsoft.com/office/word/2010/wordml" xmlns:w15="http://schemas.microsoft.com/office/word/2012/wordml" xmlns:w16se="http://schemas.microsoft.com/office/word/2015/wordml/symex" mc:Ignorable="w14 w15 w16se">
+<w:styles xmlns:mc="http://schemas.openxmlformats.org/markup-compatibility/2006" xmlns:r="http://schemas.openxmlformats.org/officeDocument/2006/relationships" xmlns:w="http://schemas.openxmlformats.org/wordprocessingml/2006/main" xmlns:w14="http://schemas.microsoft.com/office/word/2010/wordml" xmlns:w15="http://schemas.microsoft.com/office/word/2012/wordml" mc:Ignorable="w14 w15">
   <w:docDefaults>
     <w:rPrDefault>
       <w:rPr>
@@ -10767,7 +11225,7 @@
       </w:pPr>
     </w:pPrDefault>
   </w:docDefaults>
-  <w:latentStyles w:defLockedState="0" w:defUIPriority="99" w:defSemiHidden="0" w:defUnhideWhenUsed="0" w:defQFormat="0" w:count="372">
+  <w:latentStyles w:defLockedState="0" w:defUIPriority="99" w:defSemiHidden="0" w:defUnhideWhenUsed="0" w:defQFormat="0" w:count="371">
     <w:lsdException w:name="Normal" w:uiPriority="0" w:qFormat="1"/>
     <w:lsdException w:name="heading 1" w:uiPriority="9" w:qFormat="1"/>
     <w:lsdException w:name="heading 2" w:semiHidden="1" w:uiPriority="9" w:unhideWhenUsed="1" w:qFormat="1"/>
@@ -11139,7 +11597,6 @@
     <w:lsdException w:name="List Table 5 Dark Accent 6" w:uiPriority="50"/>
     <w:lsdException w:name="List Table 6 Colorful Accent 6" w:uiPriority="51"/>
     <w:lsdException w:name="List Table 7 Colorful Accent 6" w:uiPriority="52"/>
-    <w:lsdException w:name="Mention" w:semiHidden="1" w:unhideWhenUsed="1"/>
   </w:latentStyles>
   <w:style w:type="paragraph" w:default="1" w:styleId="Normal">
     <w:name w:val="Normal"/>
@@ -11188,7 +11645,7 @@
 </file>
 
 <file path=word/glossary/webSettings.xml><?xml version="1.0" encoding="utf-8"?>
-<w:webSettings xmlns:mc="http://schemas.openxmlformats.org/markup-compatibility/2006" xmlns:r="http://schemas.openxmlformats.org/officeDocument/2006/relationships" xmlns:w="http://schemas.openxmlformats.org/wordprocessingml/2006/main" xmlns:w14="http://schemas.microsoft.com/office/word/2010/wordml" xmlns:w15="http://schemas.microsoft.com/office/word/2012/wordml" xmlns:w16se="http://schemas.microsoft.com/office/word/2015/wordml/symex" mc:Ignorable="w14 w15 w16se">
+<w:webSettings xmlns:mc="http://schemas.openxmlformats.org/markup-compatibility/2006" xmlns:r="http://schemas.openxmlformats.org/officeDocument/2006/relationships" xmlns:w="http://schemas.openxmlformats.org/wordprocessingml/2006/main" xmlns:w14="http://schemas.microsoft.com/office/word/2010/wordml" xmlns:w15="http://schemas.microsoft.com/office/word/2012/wordml" mc:Ignorable="w14 w15">
   <w:optimizeForBrowser/>
   <w:allowPNG/>
 </w:webSettings>
@@ -11460,7 +11917,7 @@
 </file>
 
 <file path=customXml/itemProps1.xml><?xml version="1.0" encoding="utf-8"?>
-<ds:datastoreItem xmlns:ds="http://schemas.openxmlformats.org/officeDocument/2006/customXml" ds:itemID="{7DD5DA92-D1C7-4347-A98F-813916D1944E}">
+<ds:datastoreItem xmlns:ds="http://schemas.openxmlformats.org/officeDocument/2006/customXml" ds:itemID="{14717399-D281-4E71-A34A-EC2D07C733BB}">
   <ds:schemaRefs>
     <ds:schemaRef ds:uri="http://schemas.openxmlformats.org/officeDocument/2006/bibliography"/>
   </ds:schemaRefs>

</xml_diff>

<commit_message>
Minor editorial fix to P0339
</commit_message>
<xml_diff>
--- a/P0339_polymorphic_alloc_vocab_type.docx
+++ b/P0339_polymorphic_alloc_vocab_type.docx
@@ -1,6 +1,6 @@
 
 <file path=word/document.xml><?xml version="1.0" encoding="utf-8"?>
-<w:document xmlns:wpc="http://schemas.microsoft.com/office/word/2010/wordprocessingCanvas" xmlns:mc="http://schemas.openxmlformats.org/markup-compatibility/2006" xmlns:o="urn:schemas-microsoft-com:office:office" xmlns:r="http://schemas.openxmlformats.org/officeDocument/2006/relationships" xmlns:m="http://schemas.openxmlformats.org/officeDocument/2006/math" xmlns:v="urn:schemas-microsoft-com:vml" xmlns:wp14="http://schemas.microsoft.com/office/word/2010/wordprocessingDrawing" xmlns:wp="http://schemas.openxmlformats.org/drawingml/2006/wordprocessingDrawing" xmlns:w10="urn:schemas-microsoft-com:office:word" xmlns:w="http://schemas.openxmlformats.org/wordprocessingml/2006/main" xmlns:w14="http://schemas.microsoft.com/office/word/2010/wordml" xmlns:w15="http://schemas.microsoft.com/office/word/2012/wordml" xmlns:wpg="http://schemas.microsoft.com/office/word/2010/wordprocessingGroup" xmlns:wpi="http://schemas.microsoft.com/office/word/2010/wordprocessingInk" xmlns:wne="http://schemas.microsoft.com/office/word/2006/wordml" xmlns:wps="http://schemas.microsoft.com/office/word/2010/wordprocessingShape" mc:Ignorable="w14 w15 wp14">
+<w:document xmlns:wpc="http://schemas.microsoft.com/office/word/2010/wordprocessingCanvas" xmlns:cx="http://schemas.microsoft.com/office/drawing/2014/chartex" xmlns:cx1="http://schemas.microsoft.com/office/drawing/2015/9/8/chartex" xmlns:cx2="http://schemas.microsoft.com/office/drawing/2015/10/21/chartex" xmlns:mc="http://schemas.openxmlformats.org/markup-compatibility/2006" xmlns:o="urn:schemas-microsoft-com:office:office" xmlns:r="http://schemas.openxmlformats.org/officeDocument/2006/relationships" xmlns:m="http://schemas.openxmlformats.org/officeDocument/2006/math" xmlns:v="urn:schemas-microsoft-com:vml" xmlns:wp14="http://schemas.microsoft.com/office/word/2010/wordprocessingDrawing" xmlns:wp="http://schemas.openxmlformats.org/drawingml/2006/wordprocessingDrawing" xmlns:w10="urn:schemas-microsoft-com:office:word" xmlns:w="http://schemas.openxmlformats.org/wordprocessingml/2006/main" xmlns:w14="http://schemas.microsoft.com/office/word/2010/wordml" xmlns:w15="http://schemas.microsoft.com/office/word/2012/wordml" xmlns:w16se="http://schemas.microsoft.com/office/word/2015/wordml/symex" xmlns:wpg="http://schemas.microsoft.com/office/word/2010/wordprocessingGroup" xmlns:wpi="http://schemas.microsoft.com/office/word/2010/wordprocessingInk" xmlns:wne="http://schemas.microsoft.com/office/word/2006/wordml" xmlns:wps="http://schemas.microsoft.com/office/word/2010/wordprocessingShape" mc:Ignorable="w14 w15 w16se wp14">
   <w:body>
     <w:p>
       <w:pPr>
@@ -18,11 +18,21 @@
       <w:r>
         <w:tab/>
       </w:r>
-      <w:fldSimple w:instr=" DOCPROPERTY  &quot;Document number&quot;  \* MERGEFORMAT ">
-        <w:r>
-          <w:t>P0339r0</w:t>
-        </w:r>
-      </w:fldSimple>
+      <w:r>
+        <w:fldChar w:fldCharType="begin"/>
+      </w:r>
+      <w:r>
+        <w:instrText xml:space="preserve"> DOCPROPERTY  "Document number"  \* MERGEFORMAT </w:instrText>
+      </w:r>
+      <w:r>
+        <w:fldChar w:fldCharType="separate"/>
+      </w:r>
+      <w:r>
+        <w:t>P0339r0</w:t>
+      </w:r>
+      <w:r>
+        <w:fldChar w:fldCharType="end"/>
+      </w:r>
     </w:p>
     <w:p>
       <w:pPr>
@@ -53,7 +63,7 @@
         <w:rPr>
           <w:noProof/>
         </w:rPr>
-        <w:t>2016-05-29</w:t>
+        <w:t>2016-05-31</w:t>
       </w:r>
       <w:r>
         <w:fldChar w:fldCharType="end"/>
@@ -314,7 +324,7 @@
         <w:rPr>
           <w:noProof/>
         </w:rPr>
-        <w:instrText xml:space="preserve"> PAGEREF _Toc452305076 \h </w:instrText>
+        <w:instrText xml:space="preserve"> PAGEREF _Toc452418088 \h </w:instrText>
       </w:r>
       <w:r>
         <w:rPr>
@@ -389,7 +399,7 @@
         <w:rPr>
           <w:noProof/>
         </w:rPr>
-        <w:instrText xml:space="preserve"> PAGEREF _Toc452305077 \h </w:instrText>
+        <w:instrText xml:space="preserve"> PAGEREF _Toc452418089 \h </w:instrText>
       </w:r>
       <w:r>
         <w:rPr>
@@ -464,7 +474,7 @@
         <w:rPr>
           <w:noProof/>
         </w:rPr>
-        <w:instrText xml:space="preserve"> PAGEREF _Toc452305078 \h </w:instrText>
+        <w:instrText xml:space="preserve"> PAGEREF _Toc452418090 \h </w:instrText>
       </w:r>
       <w:r>
         <w:rPr>
@@ -539,7 +549,7 @@
         <w:rPr>
           <w:noProof/>
         </w:rPr>
-        <w:instrText xml:space="preserve"> PAGEREF _Toc452305079 \h </w:instrText>
+        <w:instrText xml:space="preserve"> PAGEREF _Toc452418091 \h </w:instrText>
       </w:r>
       <w:r>
         <w:rPr>
@@ -614,7 +624,7 @@
         <w:rPr>
           <w:noProof/>
         </w:rPr>
-        <w:instrText xml:space="preserve"> PAGEREF _Toc452305080 \h </w:instrText>
+        <w:instrText xml:space="preserve"> PAGEREF _Toc452418092 \h </w:instrText>
       </w:r>
       <w:r>
         <w:rPr>
@@ -689,7 +699,7 @@
         <w:rPr>
           <w:noProof/>
         </w:rPr>
-        <w:instrText xml:space="preserve"> PAGEREF _Toc452305081 \h </w:instrText>
+        <w:instrText xml:space="preserve"> PAGEREF _Toc452418093 \h </w:instrText>
       </w:r>
       <w:r>
         <w:rPr>
@@ -764,7 +774,7 @@
         <w:rPr>
           <w:noProof/>
         </w:rPr>
-        <w:instrText xml:space="preserve"> PAGEREF _Toc452305082 \h </w:instrText>
+        <w:instrText xml:space="preserve"> PAGEREF _Toc452418094 \h </w:instrText>
       </w:r>
       <w:r>
         <w:rPr>
@@ -839,7 +849,7 @@
         <w:rPr>
           <w:noProof/>
         </w:rPr>
-        <w:instrText xml:space="preserve"> PAGEREF _Toc452305083 \h </w:instrText>
+        <w:instrText xml:space="preserve"> PAGEREF _Toc452418095 \h </w:instrText>
       </w:r>
       <w:r>
         <w:rPr>
@@ -927,7 +937,7 @@
         <w:rPr>
           <w:noProof/>
         </w:rPr>
-        <w:instrText xml:space="preserve"> PAGEREF _Toc452305084 \h </w:instrText>
+        <w:instrText xml:space="preserve"> PAGEREF _Toc452418096 \h </w:instrText>
       </w:r>
       <w:r>
         <w:rPr>
@@ -1009,7 +1019,7 @@
         <w:rPr>
           <w:noProof/>
         </w:rPr>
-        <w:instrText xml:space="preserve"> PAGEREF _Toc452305085 \h </w:instrText>
+        <w:instrText xml:space="preserve"> PAGEREF _Toc452418097 \h </w:instrText>
       </w:r>
       <w:r>
         <w:rPr>
@@ -1084,7 +1094,7 @@
         <w:rPr>
           <w:noProof/>
         </w:rPr>
-        <w:instrText xml:space="preserve"> PAGEREF _Toc452305086 \h </w:instrText>
+        <w:instrText xml:space="preserve"> PAGEREF _Toc452418098 \h </w:instrText>
       </w:r>
       <w:r>
         <w:rPr>
@@ -1166,7 +1176,7 @@
         <w:rPr>
           <w:noProof/>
         </w:rPr>
-        <w:instrText xml:space="preserve"> PAGEREF _Toc452305087 \h </w:instrText>
+        <w:instrText xml:space="preserve"> PAGEREF _Toc452418099 \h </w:instrText>
       </w:r>
       <w:r>
         <w:rPr>
@@ -1248,7 +1258,7 @@
         <w:rPr>
           <w:noProof/>
         </w:rPr>
-        <w:instrText xml:space="preserve"> PAGEREF _Toc452305088 \h </w:instrText>
+        <w:instrText xml:space="preserve"> PAGEREF _Toc452418100 \h </w:instrText>
       </w:r>
       <w:r>
         <w:rPr>
@@ -1330,7 +1340,7 @@
         <w:rPr>
           <w:noProof/>
         </w:rPr>
-        <w:instrText xml:space="preserve"> PAGEREF _Toc452305089 \h </w:instrText>
+        <w:instrText xml:space="preserve"> PAGEREF _Toc452418101 \h </w:instrText>
       </w:r>
       <w:r>
         <w:rPr>
@@ -1405,7 +1415,7 @@
         <w:rPr>
           <w:noProof/>
         </w:rPr>
-        <w:instrText xml:space="preserve"> PAGEREF _Toc452305090 \h </w:instrText>
+        <w:instrText xml:space="preserve"> PAGEREF _Toc452418102 \h </w:instrText>
       </w:r>
       <w:r>
         <w:rPr>
@@ -1441,7 +1451,7 @@
         </w:rPr>
         <w:fldChar w:fldCharType="end"/>
       </w:r>
-      <w:bookmarkStart w:id="0" w:name="_Toc452305076"/>
+      <w:bookmarkStart w:id="0" w:name="_Toc452418088"/>
       <w:r>
         <w:t>Abstract</w:t>
       </w:r>
@@ -1485,11 +1495,11 @@
         <w:t xml:space="preserve">adaptor class allows memory resources to be used </w:t>
       </w:r>
       <w:r>
-        <w:t>in all places where allocators are used in the standard: uses-allocator construction, scoped allocators, type-erased allocators, etc</w:t>
+        <w:t xml:space="preserve">in all places where allocators are used in the standard: uses-allocator construction, scoped allocators, type-erased allocators, </w:t>
       </w:r>
       <w:proofErr w:type="gramStart"/>
       <w:r>
-        <w:t>..</w:t>
+        <w:t>etc..</w:t>
       </w:r>
       <w:proofErr w:type="gramEnd"/>
       <w:r>
@@ -1570,7 +1580,7 @@
       <w:pPr>
         <w:pStyle w:val="Heading1"/>
       </w:pPr>
-      <w:bookmarkStart w:id="1" w:name="_Toc452305077"/>
+      <w:bookmarkStart w:id="1" w:name="_Toc452418089"/>
       <w:r>
         <w:lastRenderedPageBreak/>
         <w:t>Motivation</w:t>
@@ -2226,7 +2236,7 @@
       <w:pPr>
         <w:pStyle w:val="Heading1"/>
       </w:pPr>
-      <w:bookmarkStart w:id="3" w:name="_Toc452305078"/>
+      <w:bookmarkStart w:id="3" w:name="_Toc452418090"/>
       <w:r>
         <w:t>Proposal Overview</w:t>
       </w:r>
@@ -2900,8 +2910,6 @@
       <w:r>
         <w:t xml:space="preserve"> itself, we propose </w:t>
       </w:r>
-      <w:bookmarkStart w:id="4" w:name="_GoBack"/>
-      <w:bookmarkEnd w:id="4"/>
       <w:r>
         <w:t>the following significant</w:t>
       </w:r>
@@ -3074,21 +3082,34 @@
       <w:pPr>
         <w:pStyle w:val="Heading1"/>
       </w:pPr>
-      <w:bookmarkStart w:id="5" w:name="_Toc452305079"/>
+      <w:bookmarkStart w:id="4" w:name="_Toc452418091"/>
       <w:r>
         <w:t>Alternatives Considered</w:t>
       </w:r>
-      <w:bookmarkEnd w:id="5"/>
-    </w:p>
-    <w:p>
-      <w:hyperlink r:id="rId9" w:history="1">
-        <w:r>
-          <w:rPr>
-            <w:rStyle w:val="Hyperlink"/>
-          </w:rPr>
-          <w:t>P0148</w:t>
-        </w:r>
-      </w:hyperlink>
+      <w:bookmarkEnd w:id="4"/>
+    </w:p>
+    <w:p>
+      <w:r>
+        <w:fldChar w:fldCharType="begin"/>
+      </w:r>
+      <w:r>
+        <w:instrText xml:space="preserve"> HYPERLINK "http://www.open-std.org/JTC1/SC22/WG21/docs/papers/2015/p0148r0.pdf" </w:instrText>
+      </w:r>
+      <w:r>
+        <w:fldChar w:fldCharType="separate"/>
+      </w:r>
+      <w:r>
+        <w:rPr>
+          <w:rStyle w:val="Hyperlink"/>
+        </w:rPr>
+        <w:t>P0148</w:t>
+      </w:r>
+      <w:r>
+        <w:rPr>
+          <w:rStyle w:val="Hyperlink"/>
+        </w:rPr>
+        <w:fldChar w:fldCharType="end"/>
+      </w:r>
       <w:r>
         <w:t xml:space="preserve"> proposed a new type, </w:t>
       </w:r>
@@ -3159,15 +3180,7 @@
         <w:t xml:space="preserve"> into the allocator ecosystem </w:t>
       </w:r>
       <w:r>
-        <w:t xml:space="preserve">than </w:t>
-      </w:r>
-      <w:proofErr w:type="gramStart"/>
-      <w:r>
-        <w:t>does</w:t>
-      </w:r>
-      <w:proofErr w:type="gramEnd"/>
-      <w:r>
-        <w:t xml:space="preserve"> </w:t>
+        <w:t xml:space="preserve">than does </w:t>
       </w:r>
       <w:r>
         <w:rPr>
@@ -3183,61 +3196,61 @@
       <w:pPr>
         <w:pStyle w:val="Heading1"/>
       </w:pPr>
-      <w:bookmarkStart w:id="6" w:name="_Toc452305080"/>
+      <w:bookmarkStart w:id="5" w:name="_Toc452418092"/>
       <w:r>
         <w:lastRenderedPageBreak/>
         <w:t>Future directions</w:t>
       </w:r>
+      <w:bookmarkEnd w:id="5"/>
+    </w:p>
+    <w:p>
+      <w:r>
+        <w:t xml:space="preserve">We should consider using </w:t>
+      </w:r>
+      <w:r>
+        <w:rPr>
+          <w:rStyle w:val="CodeFont"/>
+        </w:rPr>
+        <w:t>polymorphic_allocator</w:t>
+      </w:r>
+      <w:r>
+        <w:t xml:space="preserve"> in the interface to </w:t>
+      </w:r>
+      <w:r>
+        <w:rPr>
+          <w:rStyle w:val="CodeFont"/>
+        </w:rPr>
+        <w:t>std::experimental::any</w:t>
+      </w:r>
+      <w:r>
+        <w:t>.</w:t>
+      </w:r>
+    </w:p>
+    <w:p>
+      <w:pPr>
+        <w:pStyle w:val="Heading1"/>
+      </w:pPr>
+      <w:bookmarkStart w:id="6" w:name="_Toc452418093"/>
+      <w:r>
+        <w:t>Formal</w:t>
+      </w:r>
+      <w:r>
+        <w:t xml:space="preserve"> Wording</w:t>
+      </w:r>
       <w:bookmarkEnd w:id="6"/>
     </w:p>
     <w:p>
-      <w:r>
-        <w:t xml:space="preserve">We should consider using </w:t>
-      </w:r>
-      <w:r>
-        <w:rPr>
-          <w:rStyle w:val="CodeFont"/>
-        </w:rPr>
-        <w:t>polymorphic_allocator</w:t>
-      </w:r>
-      <w:r>
-        <w:t xml:space="preserve"> in the interface to </w:t>
-      </w:r>
-      <w:r>
-        <w:rPr>
-          <w:rStyle w:val="CodeFont"/>
-        </w:rPr>
-        <w:t>std::experimental::any</w:t>
-      </w:r>
-      <w:r>
-        <w:t>.</w:t>
-      </w:r>
-    </w:p>
-    <w:p>
-      <w:pPr>
-        <w:pStyle w:val="Heading1"/>
-      </w:pPr>
-      <w:bookmarkStart w:id="7" w:name="_Toc452305081"/>
-      <w:r>
-        <w:t>Formal</w:t>
-      </w:r>
-      <w:r>
-        <w:t xml:space="preserve"> Wording</w:t>
+      <w:pPr>
+        <w:pStyle w:val="Heading2"/>
+      </w:pPr>
+      <w:bookmarkStart w:id="7" w:name="_Toc452418094"/>
+      <w:r>
+        <w:t>Document Conventions</w:t>
       </w:r>
       <w:bookmarkEnd w:id="7"/>
     </w:p>
     <w:p>
       <w:pPr>
-        <w:pStyle w:val="Heading2"/>
-      </w:pPr>
-      <w:bookmarkStart w:id="8" w:name="_Toc452305082"/>
-      <w:r>
-        <w:t>Document Conventions</w:t>
-      </w:r>
-      <w:bookmarkEnd w:id="8"/>
-    </w:p>
-    <w:p>
-      <w:pPr>
         <w:pStyle w:val="BodyText"/>
       </w:pPr>
       <w:r>
@@ -3255,14 +3268,27 @@
       <w:r>
         <w:t xml:space="preserve"> </w:t>
       </w:r>
-      <w:hyperlink r:id="rId10" w:history="1">
-        <w:r>
-          <w:rPr>
-            <w:rStyle w:val="Hyperlink"/>
-          </w:rPr>
-          <w:t>N4584</w:t>
-        </w:r>
-      </w:hyperlink>
+      <w:r>
+        <w:fldChar w:fldCharType="begin"/>
+      </w:r>
+      <w:r>
+        <w:instrText xml:space="preserve"> HYPERLINK "http://www.open-std.org/JTC1/SC22/WG21/docs/papers/2016/n4584.html" </w:instrText>
+      </w:r>
+      <w:r>
+        <w:fldChar w:fldCharType="separate"/>
+      </w:r>
+      <w:r>
+        <w:rPr>
+          <w:rStyle w:val="Hyperlink"/>
+        </w:rPr>
+        <w:t>N4584</w:t>
+      </w:r>
+      <w:r>
+        <w:rPr>
+          <w:rStyle w:val="Hyperlink"/>
+        </w:rPr>
+        <w:fldChar w:fldCharType="end"/>
+      </w:r>
       <w:r>
         <w:t>.</w:t>
       </w:r>
@@ -3324,102 +3350,102 @@
       <w:pPr>
         <w:pStyle w:val="Heading2"/>
       </w:pPr>
-      <w:bookmarkStart w:id="9" w:name="_Toc452305083"/>
+      <w:bookmarkStart w:id="8" w:name="_Toc452418095"/>
       <w:r>
         <w:t>Undo changes to uses-allocator construction</w:t>
       </w:r>
+      <w:bookmarkEnd w:id="8"/>
+    </w:p>
+    <w:p>
+      <w:r>
+        <w:t>Remove section 2 from the TS, which would have made changes to sections 20.7.7.1, [</w:t>
+      </w:r>
+      <w:proofErr w:type="spellStart"/>
+      <w:r>
+        <w:t>allocator.uses.trait</w:t>
+      </w:r>
+      <w:proofErr w:type="spellEnd"/>
+      <w:r>
+        <w:t>] and 20.7.7.2 [</w:t>
+      </w:r>
+      <w:proofErr w:type="spellStart"/>
+      <w:r>
+        <w:t>allocator.uses.construction</w:t>
+      </w:r>
+      <w:proofErr w:type="spellEnd"/>
+      <w:r>
+        <w:t>] of the standard.</w:t>
+      </w:r>
+    </w:p>
+    <w:p>
+      <w:pPr>
+        <w:pStyle w:val="Heading2"/>
+      </w:pPr>
+      <w:bookmarkStart w:id="9" w:name="_Toc452418096"/>
+      <w:r>
+        <w:t xml:space="preserve">Remove </w:t>
+      </w:r>
+      <w:r>
+        <w:rPr>
+          <w:rStyle w:val="CodeFont"/>
+        </w:rPr>
+        <w:t>erased_type</w:t>
+      </w:r>
+      <w:r>
+        <w:t xml:space="preserve"> from the TS</w:t>
+      </w:r>
       <w:bookmarkEnd w:id="9"/>
     </w:p>
     <w:p>
       <w:r>
-        <w:t>Remove section 2 from the TS, which would have made changes to sections 20.7.7.1, [</w:t>
-      </w:r>
-      <w:proofErr w:type="spellStart"/>
-      <w:r>
-        <w:t>allocator.uses.trait</w:t>
-      </w:r>
-      <w:proofErr w:type="spellEnd"/>
-      <w:r>
-        <w:t>] and 20.7.7.2 [</w:t>
-      </w:r>
-      <w:proofErr w:type="spellStart"/>
-      <w:r>
-        <w:t>allocator.uses.construction</w:t>
-      </w:r>
-      <w:proofErr w:type="spellEnd"/>
-      <w:r>
-        <w:t>] of the standard.</w:t>
+        <w:t xml:space="preserve">Remove </w:t>
+      </w:r>
+      <w:r>
+        <w:t xml:space="preserve">section 3.1 [utility] from the TS, which defines </w:t>
+      </w:r>
+      <w:r>
+        <w:rPr>
+          <w:rStyle w:val="CodeFont"/>
+        </w:rPr>
+        <w:t>struct</w:t>
+      </w:r>
+      <w:r>
+        <w:t xml:space="preserve"> </w:t>
+      </w:r>
+      <w:r>
+        <w:rPr>
+          <w:rStyle w:val="CodeFont"/>
+        </w:rPr>
+        <w:t>erased_type</w:t>
+      </w:r>
+      <w:r>
+        <w:t xml:space="preserve">. The changes to type-erased allocators, below, make this </w:t>
+      </w:r>
+      <w:r>
+        <w:rPr>
+          <w:rStyle w:val="CodeFont"/>
+        </w:rPr>
+        <w:t>struct</w:t>
+      </w:r>
+      <w:r>
+        <w:t xml:space="preserve"> no longer necessary.</w:t>
       </w:r>
     </w:p>
     <w:p>
       <w:pPr>
         <w:pStyle w:val="Heading2"/>
       </w:pPr>
-      <w:bookmarkStart w:id="10" w:name="_Toc452305084"/>
-      <w:r>
-        <w:t xml:space="preserve">Remove </w:t>
-      </w:r>
-      <w:r>
-        <w:rPr>
-          <w:rStyle w:val="CodeFont"/>
-        </w:rPr>
-        <w:t>erased_type</w:t>
-      </w:r>
-      <w:r>
-        <w:t xml:space="preserve"> from the TS</w:t>
+      <w:bookmarkStart w:id="10" w:name="_Toc452418097"/>
+      <w:r>
+        <w:t xml:space="preserve">Changes to </w:t>
+      </w:r>
+      <w:r>
+        <w:rPr>
+          <w:rStyle w:val="CodeFont"/>
+        </w:rPr>
+        <w:t>std::experimental::function</w:t>
       </w:r>
       <w:bookmarkEnd w:id="10"/>
-    </w:p>
-    <w:p>
-      <w:r>
-        <w:t xml:space="preserve">Remove </w:t>
-      </w:r>
-      <w:r>
-        <w:t xml:space="preserve">section 3.1 [utility] from the TS, which defines </w:t>
-      </w:r>
-      <w:r>
-        <w:rPr>
-          <w:rStyle w:val="CodeFont"/>
-        </w:rPr>
-        <w:t>struct</w:t>
-      </w:r>
-      <w:r>
-        <w:t xml:space="preserve"> </w:t>
-      </w:r>
-      <w:r>
-        <w:rPr>
-          <w:rStyle w:val="CodeFont"/>
-        </w:rPr>
-        <w:t>erased_type</w:t>
-      </w:r>
-      <w:r>
-        <w:t xml:space="preserve">. The changes to type-erased allocators, below, make this </w:t>
-      </w:r>
-      <w:r>
-        <w:rPr>
-          <w:rStyle w:val="CodeFont"/>
-        </w:rPr>
-        <w:t>struct</w:t>
-      </w:r>
-      <w:r>
-        <w:t xml:space="preserve"> no longer necessary.</w:t>
-      </w:r>
-    </w:p>
-    <w:p>
-      <w:pPr>
-        <w:pStyle w:val="Heading2"/>
-      </w:pPr>
-      <w:bookmarkStart w:id="11" w:name="_Toc452305085"/>
-      <w:r>
-        <w:t xml:space="preserve">Changes to </w:t>
-      </w:r>
-      <w:r>
-        <w:rPr>
-          <w:rStyle w:val="CodeFont"/>
-        </w:rPr>
-        <w:t>std::experimental::function</w:t>
-      </w:r>
-      <w:bookmarkEnd w:id="11"/>
     </w:p>
     <w:p>
       <w:r>
@@ -4002,21 +4028,7 @@
         <w:rPr>
           <w:b/>
         </w:rPr>
-        <w:t xml:space="preserve">4.2.1 </w:t>
-      </w:r>
-      <w:proofErr w:type="gramStart"/>
-      <w:r>
-        <w:rPr>
-          <w:b/>
-        </w:rPr>
-        <w:t>function</w:t>
-      </w:r>
-      <w:proofErr w:type="gramEnd"/>
-      <w:r>
-        <w:rPr>
-          <w:b/>
-        </w:rPr>
-        <w:t xml:space="preserve"> construct/copy/destroy [</w:t>
+        <w:t>4.2.1 function construct/copy/destroy [</w:t>
       </w:r>
       <w:proofErr w:type="spellStart"/>
       <w:r>
@@ -4055,10 +4067,13 @@
         <w:t xml:space="preserve"> is invoked,</w:t>
       </w:r>
       <w:r>
+        <w:t xml:space="preserve"> the second argument</w:t>
+      </w:r>
+      <w:r>
         <w:rPr>
           <w:rStyle w:val="StrikeThrough"/>
         </w:rPr>
-        <w:t xml:space="preserve"> the second argument is treated as a </w:t>
+        <w:t xml:space="preserve"> is treated as a </w:t>
       </w:r>
       <w:r>
         <w:rPr>
@@ -4103,6 +4118,8 @@
         </w:rPr>
         <w:t xml:space="preserve">20.11.3 </w:t>
       </w:r>
+      <w:bookmarkStart w:id="11" w:name="_GoBack"/>
+      <w:bookmarkEnd w:id="11"/>
       <w:r>
         <w:rPr>
           <w:rStyle w:val="Addition"/>
@@ -4110,11 +4127,19 @@
         <w:t>[</w:t>
       </w:r>
       <w:proofErr w:type="spellStart"/>
+      <w:proofErr w:type="gramStart"/>
       <w:r>
         <w:rPr>
           <w:rStyle w:val="Addition"/>
         </w:rPr>
-        <w:t>memory.polymorphic.allocator.class</w:t>
+        <w:t>memory.polymorphic</w:t>
+      </w:r>
+      <w:proofErr w:type="gramEnd"/>
+      <w:r>
+        <w:rPr>
+          <w:rStyle w:val="Addition"/>
+        </w:rPr>
+        <w:t>.allocator.class</w:t>
       </w:r>
       <w:proofErr w:type="spellEnd"/>
       <w:r>
@@ -4552,119 +4577,120 @@
         <w:pStyle w:val="WP"/>
         <w:ind w:left="900"/>
       </w:pPr>
+      <w:r>
+        <w:rPr>
+          <w:i/>
+        </w:rPr>
+        <w:t>Postconditions</w:t>
+      </w:r>
+      <w:proofErr w:type="gramStart"/>
+      <w:r>
+        <w:t>:</w:t>
+      </w:r>
+      <w:r>
+        <w:t xml:space="preserve"> </w:t>
+      </w:r>
+      <w:r>
+        <w:rPr>
+          <w:rStyle w:val="CodeFont"/>
+        </w:rPr>
+        <w:t>!</w:t>
+      </w:r>
+      <w:proofErr w:type="gramEnd"/>
+      <w:r>
+        <w:rPr>
+          <w:rStyle w:val="CodeFont"/>
+        </w:rPr>
+        <w:t>(*this)</w:t>
+      </w:r>
+      <w:r>
+        <w:t xml:space="preserve">. The </w:t>
+      </w:r>
+      <w:r>
+        <w:rPr>
+          <w:rStyle w:val="StrikeThrough"/>
+        </w:rPr>
+        <w:t xml:space="preserve">memory </w:t>
+      </w:r>
       <w:proofErr w:type="spellStart"/>
       <w:r>
         <w:rPr>
+          <w:rStyle w:val="StrikeThrough"/>
+        </w:rPr>
+        <w:t>resource</w:t>
+      </w:r>
+      <w:r>
+        <w:rPr>
+          <w:rStyle w:val="Addition"/>
+        </w:rPr>
+        <w:t>allocator</w:t>
+      </w:r>
+      <w:proofErr w:type="spellEnd"/>
+      <w:r>
+        <w:t xml:space="preserve"> returned by </w:t>
+      </w:r>
+      <w:r>
+        <w:rPr>
+          <w:rStyle w:val="CodeStrikeThrough"/>
+        </w:rPr>
+        <w:t>get_memory_resource()</w:t>
+      </w:r>
+      <w:r>
+        <w:rPr>
+          <w:rStyle w:val="CodeAddition"/>
+        </w:rPr>
+        <w:t>get_allocator()</w:t>
+      </w:r>
+      <w:r>
+        <w:t xml:space="preserve"> after the assignment is equivalent to the </w:t>
+      </w:r>
+      <w:r>
+        <w:rPr>
+          <w:rStyle w:val="StrikeThrough"/>
+        </w:rPr>
+        <w:t xml:space="preserve">memory </w:t>
+      </w:r>
+      <w:proofErr w:type="spellStart"/>
+      <w:r>
+        <w:rPr>
+          <w:rStyle w:val="StrikeThrough"/>
+        </w:rPr>
+        <w:t>resource</w:t>
+      </w:r>
+      <w:r>
+        <w:rPr>
+          <w:rStyle w:val="Addition"/>
+        </w:rPr>
+        <w:t>allocator</w:t>
+      </w:r>
+      <w:proofErr w:type="spellEnd"/>
+      <w:r>
+        <w:t xml:space="preserve"> before the assignment. [ </w:t>
+      </w:r>
+      <w:r>
+        <w:rPr>
           <w:i/>
         </w:rPr>
-        <w:t>Postconditions</w:t>
+        <w:t>Note</w:t>
+      </w:r>
+      <w:r>
+        <w:t xml:space="preserve">: the address returned by </w:t>
+      </w:r>
+      <w:proofErr w:type="spellStart"/>
+      <w:r>
+        <w:t>get_memory_</w:t>
+      </w:r>
+      <w:proofErr w:type="gramStart"/>
+      <w:r>
+        <w:t>resource</w:t>
       </w:r>
       <w:proofErr w:type="spellEnd"/>
-      <w:proofErr w:type="gramStart"/>
-      <w:r>
-        <w:t>:</w:t>
-      </w:r>
-      <w:r>
-        <w:t xml:space="preserve"> </w:t>
-      </w:r>
-      <w:r>
-        <w:rPr>
-          <w:rStyle w:val="CodeFont"/>
-        </w:rPr>
-        <w:t>!</w:t>
+      <w:r>
+        <w:t>(</w:t>
       </w:r>
       <w:proofErr w:type="gramEnd"/>
       <w:r>
-        <w:rPr>
-          <w:rStyle w:val="CodeFont"/>
-        </w:rPr>
-        <w:t>(*this)</w:t>
-      </w:r>
-      <w:r>
-        <w:t xml:space="preserve">. The </w:t>
-      </w:r>
-      <w:r>
-        <w:rPr>
-          <w:rStyle w:val="StrikeThrough"/>
-        </w:rPr>
-        <w:t xml:space="preserve">memory </w:t>
-      </w:r>
-      <w:proofErr w:type="spellStart"/>
-      <w:r>
-        <w:rPr>
-          <w:rStyle w:val="StrikeThrough"/>
-        </w:rPr>
-        <w:t>resource</w:t>
-      </w:r>
-      <w:r>
-        <w:rPr>
-          <w:rStyle w:val="Addition"/>
-        </w:rPr>
-        <w:t>allocator</w:t>
-      </w:r>
-      <w:proofErr w:type="spellEnd"/>
-      <w:r>
-        <w:t xml:space="preserve"> returned by </w:t>
-      </w:r>
-      <w:r>
-        <w:rPr>
-          <w:rStyle w:val="CodeStrikeThrough"/>
-        </w:rPr>
-        <w:t>get_memory_resource()</w:t>
-      </w:r>
-      <w:r>
-        <w:rPr>
-          <w:rStyle w:val="CodeAddition"/>
-        </w:rPr>
-        <w:t>get_allocator()</w:t>
-      </w:r>
-      <w:r>
-        <w:t xml:space="preserve"> after the assignment is equivalent to the </w:t>
-      </w:r>
-      <w:r>
-        <w:rPr>
-          <w:rStyle w:val="StrikeThrough"/>
-        </w:rPr>
-        <w:t xml:space="preserve">memory </w:t>
-      </w:r>
-      <w:proofErr w:type="spellStart"/>
-      <w:r>
-        <w:rPr>
-          <w:rStyle w:val="StrikeThrough"/>
-        </w:rPr>
-        <w:t>resource</w:t>
-      </w:r>
-      <w:r>
-        <w:rPr>
-          <w:rStyle w:val="Addition"/>
-        </w:rPr>
-        <w:t>allocator</w:t>
-      </w:r>
-      <w:proofErr w:type="spellEnd"/>
-      <w:r>
-        <w:t xml:space="preserve"> before the assignment. </w:t>
-      </w:r>
-      <w:proofErr w:type="gramStart"/>
-      <w:r>
-        <w:t xml:space="preserve">[ </w:t>
-      </w:r>
-      <w:r>
-        <w:rPr>
-          <w:i/>
-        </w:rPr>
-        <w:t>Note</w:t>
-      </w:r>
-      <w:proofErr w:type="gramEnd"/>
-      <w:r>
-        <w:t xml:space="preserve">: the address returned by </w:t>
-      </w:r>
-      <w:proofErr w:type="spellStart"/>
-      <w:r>
-        <w:t>get_memory_resource</w:t>
-      </w:r>
-      <w:proofErr w:type="spellEnd"/>
-      <w:r>
-        <w:t xml:space="preserve">() might change — </w:t>
+        <w:t xml:space="preserve">) might change — </w:t>
       </w:r>
       <w:r>
         <w:rPr>
@@ -4931,21 +4957,7 @@
         <w:rPr>
           <w:b/>
         </w:rPr>
-        <w:t xml:space="preserve">4.2.2 </w:t>
-      </w:r>
-      <w:proofErr w:type="gramStart"/>
-      <w:r>
-        <w:rPr>
-          <w:b/>
-        </w:rPr>
-        <w:t>function</w:t>
-      </w:r>
-      <w:proofErr w:type="gramEnd"/>
-      <w:r>
-        <w:rPr>
-          <w:b/>
-        </w:rPr>
-        <w:t xml:space="preserve"> modifiers [func.wrap.func.mod]</w:t>
+        <w:t>4.2.2 function modifiers [func.wrap.func.mod]</w:t>
       </w:r>
     </w:p>
     <w:p>
@@ -5147,7 +5159,7 @@
       <w:pPr>
         <w:pStyle w:val="Heading2"/>
       </w:pPr>
-      <w:bookmarkStart w:id="12" w:name="_Toc452305086"/>
+      <w:bookmarkStart w:id="12" w:name="_Toc452418098"/>
       <w:r>
         <w:t>Changes to type-erase allocator</w:t>
       </w:r>
@@ -5717,30 +5729,14 @@
                 <w:rStyle w:val="CodeStrikeThrough"/>
                 <w:sz w:val="20"/>
               </w:rPr>
-              <w:t>experimental::pmr::get_default_resource(</w:t>
-            </w:r>
-            <w:proofErr w:type="gramStart"/>
-            <w:r>
-              <w:rPr>
-                <w:rStyle w:val="CodeStrikeThrough"/>
-                <w:sz w:val="20"/>
-              </w:rPr>
-              <w:t>)</w:t>
+              <w:t>experimental::pmr::get_default_resource()</w:t>
             </w:r>
             <w:r>
               <w:rPr>
                 <w:rStyle w:val="StrikeThrough"/>
                 <w:sz w:val="20"/>
               </w:rPr>
-              <w:t>at</w:t>
-            </w:r>
-            <w:proofErr w:type="gramEnd"/>
-            <w:r>
-              <w:rPr>
-                <w:rStyle w:val="StrikeThrough"/>
-                <w:sz w:val="20"/>
-              </w:rPr>
-              <w:t xml:space="preserve"> the time of construction</w:t>
+              <w:t>at the time of construction</w:t>
             </w:r>
             <w:r>
               <w:rPr>
@@ -5811,30 +5807,14 @@
                 <w:rStyle w:val="CodeStrikeThrough"/>
                 <w:sz w:val="20"/>
               </w:rPr>
-              <w:t>experimental::pmr::get_default_resource(</w:t>
-            </w:r>
-            <w:proofErr w:type="gramStart"/>
-            <w:r>
-              <w:rPr>
-                <w:rStyle w:val="CodeStrikeThrough"/>
-                <w:sz w:val="20"/>
-              </w:rPr>
-              <w:t>)</w:t>
+              <w:t>experimental::pmr::get_default_resource()</w:t>
             </w:r>
             <w:r>
               <w:rPr>
                 <w:rStyle w:val="StrikeThrough"/>
                 <w:sz w:val="20"/>
               </w:rPr>
-              <w:t>at</w:t>
-            </w:r>
-            <w:proofErr w:type="gramEnd"/>
-            <w:r>
-              <w:rPr>
-                <w:rStyle w:val="StrikeThrough"/>
-                <w:sz w:val="20"/>
-              </w:rPr>
-              <w:t xml:space="preserve"> the time of construction</w:t>
+              <w:t>at the time of construction</w:t>
             </w:r>
             <w:r>
               <w:rPr>
@@ -6036,21 +6016,12 @@
                 <w:sz w:val="20"/>
               </w:rPr>
             </w:pPr>
-            <w:proofErr w:type="gramStart"/>
             <w:r>
               <w:rPr>
                 <w:rStyle w:val="Addition"/>
                 <w:sz w:val="20"/>
               </w:rPr>
-              <w:t>initialized</w:t>
-            </w:r>
-            <w:proofErr w:type="gramEnd"/>
-            <w:r>
-              <w:rPr>
-                <w:rStyle w:val="Addition"/>
-                <w:sz w:val="20"/>
-              </w:rPr>
-              <w:t xml:space="preserve"> </w:t>
+              <w:t xml:space="preserve">initialized </w:t>
             </w:r>
             <w:r>
               <w:rPr>
@@ -6289,7 +6260,7 @@
       <w:pPr>
         <w:pStyle w:val="Heading2"/>
       </w:pPr>
-      <w:bookmarkStart w:id="13" w:name="_Toc452305087"/>
+      <w:bookmarkStart w:id="13" w:name="_Toc452418099"/>
       <w:r>
         <w:t xml:space="preserve">Definition of </w:t>
       </w:r>
@@ -7377,7 +7348,7 @@
         </w:rPr>
         <w:t xml:space="preserve"> functions </w:t>
       </w:r>
-      <w:hyperlink r:id="rId11" w:anchor="memory.polymorphic.allocator.mem" w:history="1">
+      <w:hyperlink r:id="rId9" w:anchor="memory.polymorphic.allocator.mem" w:history="1">
         <w:r>
           <w:rPr>
             <w:b/>
@@ -7386,12 +7357,21 @@
           <w:t>[</w:t>
         </w:r>
         <w:proofErr w:type="spellStart"/>
+        <w:proofErr w:type="gramStart"/>
         <w:r>
           <w:rPr>
             <w:b/>
             <w:color w:val="00B050"/>
           </w:rPr>
-          <w:t>memory.polymorphic.allocator.voidalloc</w:t>
+          <w:t>memory.polymorphic</w:t>
+        </w:r>
+        <w:proofErr w:type="gramEnd"/>
+        <w:r>
+          <w:rPr>
+            <w:b/>
+            <w:color w:val="00B050"/>
+          </w:rPr>
+          <w:t>.allocator.voidalloc</w:t>
         </w:r>
         <w:proofErr w:type="spellEnd"/>
         <w:r>
@@ -7441,14 +7421,7 @@
         <w:rPr>
           <w:color w:val="00B050"/>
         </w:rPr>
-        <w:t xml:space="preserve"> template parameter has slightly different semantics for </w:t>
-      </w:r>
-      <w:proofErr w:type="gramStart"/>
-      <w:r>
-        <w:rPr>
-          <w:color w:val="00B050"/>
-        </w:rPr>
-        <w:t xml:space="preserve">the </w:t>
+        <w:t xml:space="preserve"> template parameter has slightly different semantics for the </w:t>
       </w:r>
       <w:r>
         <w:rPr>
@@ -7457,7 +7430,6 @@
         </w:rPr>
         <w:t>allocate</w:t>
       </w:r>
-      <w:proofErr w:type="gramEnd"/>
       <w:r>
         <w:rPr>
           <w:color w:val="00B050"/>
@@ -8446,7 +8418,7 @@
       <w:pPr>
         <w:pStyle w:val="Heading2"/>
       </w:pPr>
-      <w:bookmarkStart w:id="14" w:name="_Toc452305088"/>
+      <w:bookmarkStart w:id="14" w:name="_Toc452418100"/>
       <w:r>
         <w:t xml:space="preserve">Changes to class template </w:t>
       </w:r>
@@ -8602,7 +8574,7 @@
       <w:pPr>
         <w:pStyle w:val="Heading2"/>
       </w:pPr>
-      <w:bookmarkStart w:id="15" w:name="_Toc452305089"/>
+      <w:bookmarkStart w:id="15" w:name="_Toc452418101"/>
       <w:r>
         <w:t xml:space="preserve">Changes to class template </w:t>
       </w:r>
@@ -8757,7 +8729,7 @@
       <w:pPr>
         <w:pStyle w:val="Heading1"/>
       </w:pPr>
-      <w:bookmarkStart w:id="16" w:name="_Toc452305090"/>
+      <w:bookmarkStart w:id="16" w:name="_Toc452418102"/>
       <w:r>
         <w:t>References</w:t>
       </w:r>
@@ -8767,7 +8739,7 @@
       <w:pPr>
         <w:ind w:left="360" w:hanging="360"/>
       </w:pPr>
-      <w:hyperlink r:id="rId12" w:history="1">
+      <w:hyperlink r:id="rId10" w:history="1">
         <w:r>
           <w:rPr>
             <w:rStyle w:val="Hyperlink"/>
@@ -8810,7 +8782,7 @@
         <w:ind w:left="360" w:hanging="360"/>
         <w:jc w:val="both"/>
       </w:pPr>
-      <w:hyperlink r:id="rId13" w:history="1">
+      <w:hyperlink r:id="rId11" w:history="1">
         <w:r>
           <w:rPr>
             <w:rStyle w:val="Hyperlink"/>
@@ -8841,7 +8813,7 @@
       <w:pPr>
         <w:ind w:left="360" w:hanging="360"/>
       </w:pPr>
-      <w:hyperlink r:id="rId14" w:history="1">
+      <w:hyperlink r:id="rId12" w:history="1">
         <w:r>
           <w:rPr>
             <w:rStyle w:val="Hyperlink"/>
@@ -8953,7 +8925,7 @@
       <w:pPr>
         <w:ind w:left="360" w:hanging="360"/>
       </w:pPr>
-      <w:hyperlink r:id="rId15" w:history="1">
+      <w:hyperlink r:id="rId13" w:history="1">
         <w:r>
           <w:rPr>
             <w:rStyle w:val="Hyperlink"/>
@@ -8996,7 +8968,7 @@
       <w:bookmarkEnd w:id="2"/>
     </w:p>
     <w:sectPr>
-      <w:footerReference w:type="default" r:id="rId16"/>
+      <w:footerReference w:type="default" r:id="rId14"/>
       <w:pgSz w:w="12240" w:h="15840" w:code="1"/>
       <w:pgMar w:top="1440" w:right="1080" w:bottom="1440" w:left="1080" w:header="720" w:footer="540" w:gutter="0"/>
       <w:cols w:space="720"/>
@@ -9014,7 +8986,7 @@
 </file>
 
 <file path=word/endnotes.xml><?xml version="1.0" encoding="utf-8"?>
-<w:endnotes xmlns:wpc="http://schemas.microsoft.com/office/word/2010/wordprocessingCanvas" xmlns:mc="http://schemas.openxmlformats.org/markup-compatibility/2006" xmlns:o="urn:schemas-microsoft-com:office:office" xmlns:r="http://schemas.openxmlformats.org/officeDocument/2006/relationships" xmlns:m="http://schemas.openxmlformats.org/officeDocument/2006/math" xmlns:v="urn:schemas-microsoft-com:vml" xmlns:wp14="http://schemas.microsoft.com/office/word/2010/wordprocessingDrawing" xmlns:wp="http://schemas.openxmlformats.org/drawingml/2006/wordprocessingDrawing" xmlns:w10="urn:schemas-microsoft-com:office:word" xmlns:w="http://schemas.openxmlformats.org/wordprocessingml/2006/main" xmlns:w14="http://schemas.microsoft.com/office/word/2010/wordml" xmlns:w15="http://schemas.microsoft.com/office/word/2012/wordml" xmlns:wpg="http://schemas.microsoft.com/office/word/2010/wordprocessingGroup" xmlns:wpi="http://schemas.microsoft.com/office/word/2010/wordprocessingInk" xmlns:wne="http://schemas.microsoft.com/office/word/2006/wordml" xmlns:wps="http://schemas.microsoft.com/office/word/2010/wordprocessingShape" mc:Ignorable="w14 w15 wp14">
+<w:endnotes xmlns:wpc="http://schemas.microsoft.com/office/word/2010/wordprocessingCanvas" xmlns:cx="http://schemas.microsoft.com/office/drawing/2014/chartex" xmlns:cx1="http://schemas.microsoft.com/office/drawing/2015/9/8/chartex" xmlns:cx2="http://schemas.microsoft.com/office/drawing/2015/10/21/chartex" xmlns:mc="http://schemas.openxmlformats.org/markup-compatibility/2006" xmlns:o="urn:schemas-microsoft-com:office:office" xmlns:r="http://schemas.openxmlformats.org/officeDocument/2006/relationships" xmlns:m="http://schemas.openxmlformats.org/officeDocument/2006/math" xmlns:v="urn:schemas-microsoft-com:vml" xmlns:wp14="http://schemas.microsoft.com/office/word/2010/wordprocessingDrawing" xmlns:wp="http://schemas.openxmlformats.org/drawingml/2006/wordprocessingDrawing" xmlns:w10="urn:schemas-microsoft-com:office:word" xmlns:w="http://schemas.openxmlformats.org/wordprocessingml/2006/main" xmlns:w14="http://schemas.microsoft.com/office/word/2010/wordml" xmlns:w15="http://schemas.microsoft.com/office/word/2012/wordml" xmlns:w16se="http://schemas.microsoft.com/office/word/2015/wordml/symex" xmlns:wpg="http://schemas.microsoft.com/office/word/2010/wordprocessingGroup" xmlns:wpi="http://schemas.microsoft.com/office/word/2010/wordprocessingInk" xmlns:wne="http://schemas.microsoft.com/office/word/2006/wordml" xmlns:wps="http://schemas.microsoft.com/office/word/2010/wordprocessingShape" mc:Ignorable="w14 w15 w16se wp14">
   <w:endnote w:type="separator" w:id="-1">
     <w:p>
       <w:r>
@@ -9033,7 +9005,7 @@
 </file>
 
 <file path=word/footer1.xml><?xml version="1.0" encoding="utf-8"?>
-<w:ftr xmlns:wpc="http://schemas.microsoft.com/office/word/2010/wordprocessingCanvas" xmlns:mc="http://schemas.openxmlformats.org/markup-compatibility/2006" xmlns:o="urn:schemas-microsoft-com:office:office" xmlns:r="http://schemas.openxmlformats.org/officeDocument/2006/relationships" xmlns:m="http://schemas.openxmlformats.org/officeDocument/2006/math" xmlns:v="urn:schemas-microsoft-com:vml" xmlns:wp14="http://schemas.microsoft.com/office/word/2010/wordprocessingDrawing" xmlns:wp="http://schemas.openxmlformats.org/drawingml/2006/wordprocessingDrawing" xmlns:w10="urn:schemas-microsoft-com:office:word" xmlns:w="http://schemas.openxmlformats.org/wordprocessingml/2006/main" xmlns:w14="http://schemas.microsoft.com/office/word/2010/wordml" xmlns:w15="http://schemas.microsoft.com/office/word/2012/wordml" xmlns:wpg="http://schemas.microsoft.com/office/word/2010/wordprocessingGroup" xmlns:wpi="http://schemas.microsoft.com/office/word/2010/wordprocessingInk" xmlns:wne="http://schemas.microsoft.com/office/word/2006/wordml" xmlns:wps="http://schemas.microsoft.com/office/word/2010/wordprocessingShape" mc:Ignorable="w14 w15 wp14">
+<w:ftr xmlns:wpc="http://schemas.microsoft.com/office/word/2010/wordprocessingCanvas" xmlns:cx="http://schemas.microsoft.com/office/drawing/2014/chartex" xmlns:cx1="http://schemas.microsoft.com/office/drawing/2015/9/8/chartex" xmlns:cx2="http://schemas.microsoft.com/office/drawing/2015/10/21/chartex" xmlns:mc="http://schemas.openxmlformats.org/markup-compatibility/2006" xmlns:o="urn:schemas-microsoft-com:office:office" xmlns:r="http://schemas.openxmlformats.org/officeDocument/2006/relationships" xmlns:m="http://schemas.openxmlformats.org/officeDocument/2006/math" xmlns:v="urn:schemas-microsoft-com:vml" xmlns:wp14="http://schemas.microsoft.com/office/word/2010/wordprocessingDrawing" xmlns:wp="http://schemas.openxmlformats.org/drawingml/2006/wordprocessingDrawing" xmlns:w10="urn:schemas-microsoft-com:office:word" xmlns:w="http://schemas.openxmlformats.org/wordprocessingml/2006/main" xmlns:w14="http://schemas.microsoft.com/office/word/2010/wordml" xmlns:w15="http://schemas.microsoft.com/office/word/2012/wordml" xmlns:w16se="http://schemas.microsoft.com/office/word/2015/wordml/symex" xmlns:wpg="http://schemas.microsoft.com/office/word/2010/wordprocessingGroup" xmlns:wpi="http://schemas.microsoft.com/office/word/2010/wordprocessingInk" xmlns:wne="http://schemas.microsoft.com/office/word/2006/wordml" xmlns:wps="http://schemas.microsoft.com/office/word/2010/wordprocessingShape" mc:Ignorable="w14 w15 w16se wp14">
   <w:p>
     <w:pPr>
       <w:pStyle w:val="Footer"/>
@@ -9114,7 +9086,7 @@
         <w:rStyle w:val="PageNumber"/>
         <w:noProof/>
       </w:rPr>
-      <w:t>12</w:t>
+      <w:t>9</w:t>
     </w:r>
     <w:r>
       <w:rPr>
@@ -9164,7 +9136,7 @@
 </file>
 
 <file path=word/footnotes.xml><?xml version="1.0" encoding="utf-8"?>
-<w:footnotes xmlns:wpc="http://schemas.microsoft.com/office/word/2010/wordprocessingCanvas" xmlns:mc="http://schemas.openxmlformats.org/markup-compatibility/2006" xmlns:o="urn:schemas-microsoft-com:office:office" xmlns:r="http://schemas.openxmlformats.org/officeDocument/2006/relationships" xmlns:m="http://schemas.openxmlformats.org/officeDocument/2006/math" xmlns:v="urn:schemas-microsoft-com:vml" xmlns:wp14="http://schemas.microsoft.com/office/word/2010/wordprocessingDrawing" xmlns:wp="http://schemas.openxmlformats.org/drawingml/2006/wordprocessingDrawing" xmlns:w10="urn:schemas-microsoft-com:office:word" xmlns:w="http://schemas.openxmlformats.org/wordprocessingml/2006/main" xmlns:w14="http://schemas.microsoft.com/office/word/2010/wordml" xmlns:w15="http://schemas.microsoft.com/office/word/2012/wordml" xmlns:wpg="http://schemas.microsoft.com/office/word/2010/wordprocessingGroup" xmlns:wpi="http://schemas.microsoft.com/office/word/2010/wordprocessingInk" xmlns:wne="http://schemas.microsoft.com/office/word/2006/wordml" xmlns:wps="http://schemas.microsoft.com/office/word/2010/wordprocessingShape" mc:Ignorable="w14 w15 wp14">
+<w:footnotes xmlns:wpc="http://schemas.microsoft.com/office/word/2010/wordprocessingCanvas" xmlns:cx="http://schemas.microsoft.com/office/drawing/2014/chartex" xmlns:cx1="http://schemas.microsoft.com/office/drawing/2015/9/8/chartex" xmlns:cx2="http://schemas.microsoft.com/office/drawing/2015/10/21/chartex" xmlns:mc="http://schemas.openxmlformats.org/markup-compatibility/2006" xmlns:o="urn:schemas-microsoft-com:office:office" xmlns:r="http://schemas.openxmlformats.org/officeDocument/2006/relationships" xmlns:m="http://schemas.openxmlformats.org/officeDocument/2006/math" xmlns:v="urn:schemas-microsoft-com:vml" xmlns:wp14="http://schemas.microsoft.com/office/word/2010/wordprocessingDrawing" xmlns:wp="http://schemas.openxmlformats.org/drawingml/2006/wordprocessingDrawing" xmlns:w10="urn:schemas-microsoft-com:office:word" xmlns:w="http://schemas.openxmlformats.org/wordprocessingml/2006/main" xmlns:w14="http://schemas.microsoft.com/office/word/2010/wordml" xmlns:w15="http://schemas.microsoft.com/office/word/2012/wordml" xmlns:w16se="http://schemas.microsoft.com/office/word/2015/wordml/symex" xmlns:wpg="http://schemas.microsoft.com/office/word/2010/wordprocessingGroup" xmlns:wpi="http://schemas.microsoft.com/office/word/2010/wordprocessingInk" xmlns:wne="http://schemas.microsoft.com/office/word/2006/wordml" xmlns:wps="http://schemas.microsoft.com/office/word/2010/wordprocessingShape" mc:Ignorable="w14 w15 w16se wp14">
   <w:footnote w:type="separator" w:id="-1">
     <w:p>
       <w:r>
@@ -9183,7 +9155,7 @@
 </file>
 
 <file path=word/numbering.xml><?xml version="1.0" encoding="utf-8"?>
-<w:numbering xmlns:wpc="http://schemas.microsoft.com/office/word/2010/wordprocessingCanvas" xmlns:mc="http://schemas.openxmlformats.org/markup-compatibility/2006" xmlns:o="urn:schemas-microsoft-com:office:office" xmlns:r="http://schemas.openxmlformats.org/officeDocument/2006/relationships" xmlns:m="http://schemas.openxmlformats.org/officeDocument/2006/math" xmlns:v="urn:schemas-microsoft-com:vml" xmlns:wp14="http://schemas.microsoft.com/office/word/2010/wordprocessingDrawing" xmlns:wp="http://schemas.openxmlformats.org/drawingml/2006/wordprocessingDrawing" xmlns:w10="urn:schemas-microsoft-com:office:word" xmlns:w="http://schemas.openxmlformats.org/wordprocessingml/2006/main" xmlns:w14="http://schemas.microsoft.com/office/word/2010/wordml" xmlns:w15="http://schemas.microsoft.com/office/word/2012/wordml" xmlns:wpg="http://schemas.microsoft.com/office/word/2010/wordprocessingGroup" xmlns:wpi="http://schemas.microsoft.com/office/word/2010/wordprocessingInk" xmlns:wne="http://schemas.microsoft.com/office/word/2006/wordml" xmlns:wps="http://schemas.microsoft.com/office/word/2010/wordprocessingShape" mc:Ignorable="w14 w15 wp14">
+<w:numbering xmlns:wpc="http://schemas.microsoft.com/office/word/2010/wordprocessingCanvas" xmlns:cx="http://schemas.microsoft.com/office/drawing/2014/chartex" xmlns:cx1="http://schemas.microsoft.com/office/drawing/2015/9/8/chartex" xmlns:cx2="http://schemas.microsoft.com/office/drawing/2015/10/21/chartex" xmlns:mc="http://schemas.openxmlformats.org/markup-compatibility/2006" xmlns:o="urn:schemas-microsoft-com:office:office" xmlns:r="http://schemas.openxmlformats.org/officeDocument/2006/relationships" xmlns:m="http://schemas.openxmlformats.org/officeDocument/2006/math" xmlns:v="urn:schemas-microsoft-com:vml" xmlns:wp14="http://schemas.microsoft.com/office/word/2010/wordprocessingDrawing" xmlns:wp="http://schemas.openxmlformats.org/drawingml/2006/wordprocessingDrawing" xmlns:w10="urn:schemas-microsoft-com:office:word" xmlns:w="http://schemas.openxmlformats.org/wordprocessingml/2006/main" xmlns:w14="http://schemas.microsoft.com/office/word/2010/wordml" xmlns:w15="http://schemas.microsoft.com/office/word/2012/wordml" xmlns:w16se="http://schemas.microsoft.com/office/word/2015/wordml/symex" xmlns:wpg="http://schemas.microsoft.com/office/word/2010/wordprocessingGroup" xmlns:wpi="http://schemas.microsoft.com/office/word/2010/wordprocessingInk" xmlns:wne="http://schemas.microsoft.com/office/word/2006/wordml" xmlns:wps="http://schemas.microsoft.com/office/word/2010/wordprocessingShape" mc:Ignorable="w14 w15 w16se wp14">
   <w:abstractNum w:abstractNumId="0" w15:restartNumberingAfterBreak="0">
     <w:nsid w:val="23082E26"/>
     <w:multiLevelType w:val="hybridMultilevel"/>
@@ -9723,7 +9695,7 @@
 </file>
 
 <file path=word/styles.xml><?xml version="1.0" encoding="utf-8"?>
-<w:styles xmlns:mc="http://schemas.openxmlformats.org/markup-compatibility/2006" xmlns:r="http://schemas.openxmlformats.org/officeDocument/2006/relationships" xmlns:w="http://schemas.openxmlformats.org/wordprocessingml/2006/main" xmlns:w14="http://schemas.microsoft.com/office/word/2010/wordml" xmlns:w15="http://schemas.microsoft.com/office/word/2012/wordml" mc:Ignorable="w14 w15">
+<w:styles xmlns:mc="http://schemas.openxmlformats.org/markup-compatibility/2006" xmlns:r="http://schemas.openxmlformats.org/officeDocument/2006/relationships" xmlns:w="http://schemas.openxmlformats.org/wordprocessingml/2006/main" xmlns:w14="http://schemas.microsoft.com/office/word/2010/wordml" xmlns:w15="http://schemas.microsoft.com/office/word/2012/wordml" xmlns:w16se="http://schemas.microsoft.com/office/word/2015/wordml/symex" mc:Ignorable="w14 w15 w16se">
   <w:docDefaults>
     <w:rPrDefault>
       <w:rPr>
@@ -9733,7 +9705,7 @@
     </w:rPrDefault>
     <w:pPrDefault/>
   </w:docDefaults>
-  <w:latentStyles w:defLockedState="0" w:defUIPriority="99" w:defSemiHidden="0" w:defUnhideWhenUsed="0" w:defQFormat="0" w:count="371">
+  <w:latentStyles w:defLockedState="0" w:defUIPriority="99" w:defSemiHidden="0" w:defUnhideWhenUsed="0" w:defQFormat="0" w:count="372">
     <w:lsdException w:name="Normal" w:uiPriority="0" w:qFormat="1"/>
     <w:lsdException w:name="heading 1" w:uiPriority="9" w:qFormat="1"/>
     <w:lsdException w:name="heading 2" w:uiPriority="9" w:qFormat="1"/>
@@ -9839,7 +9811,6 @@
     <w:lsdException w:name="HTML Sample" w:semiHidden="1" w:unhideWhenUsed="1"/>
     <w:lsdException w:name="HTML Typewriter" w:semiHidden="1" w:unhideWhenUsed="1"/>
     <w:lsdException w:name="HTML Variable" w:semiHidden="1" w:unhideWhenUsed="1"/>
-    <w:lsdException w:name="Normal Table" w:semiHidden="1" w:unhideWhenUsed="1"/>
     <w:lsdException w:name="annotation subject" w:semiHidden="1" w:unhideWhenUsed="1"/>
     <w:lsdException w:name="No List" w:semiHidden="1" w:unhideWhenUsed="1"/>
     <w:lsdException w:name="Outline List 1" w:semiHidden="1" w:unhideWhenUsed="1"/>
@@ -9886,10 +9857,8 @@
     <w:lsdException w:name="Table Subtle 2" w:semiHidden="1" w:unhideWhenUsed="1"/>
     <w:lsdException w:name="Table Web 1" w:semiHidden="1" w:unhideWhenUsed="1"/>
     <w:lsdException w:name="Table Web 2" w:semiHidden="1" w:unhideWhenUsed="1"/>
-    <w:lsdException w:name="Table Web 3" w:semiHidden="1" w:unhideWhenUsed="1"/>
     <w:lsdException w:name="Balloon Text" w:semiHidden="1" w:unhideWhenUsed="1"/>
     <w:lsdException w:name="Table Grid" w:uiPriority="59"/>
-    <w:lsdException w:name="Table Theme" w:semiHidden="1" w:unhideWhenUsed="1"/>
     <w:lsdException w:name="Placeholder Text" w:semiHidden="1"/>
     <w:lsdException w:name="No Spacing" w:uiPriority="1" w:qFormat="1"/>
     <w:lsdException w:name="Light Shading" w:uiPriority="60"/>
@@ -10105,6 +10074,7 @@
     <w:lsdException w:name="List Table 5 Dark Accent 6" w:uiPriority="50"/>
     <w:lsdException w:name="List Table 6 Colorful Accent 6" w:uiPriority="51"/>
     <w:lsdException w:name="List Table 7 Colorful Accent 6" w:uiPriority="52"/>
+    <w:lsdException w:name="Mention" w:semiHidden="1" w:unhideWhenUsed="1"/>
   </w:latentStyles>
   <w:style w:type="paragraph" w:default="1" w:styleId="Normal">
     <w:name w:val="Normal"/>
@@ -10348,7 +10318,6 @@
   <w:style w:type="character" w:default="1" w:styleId="DefaultParagraphFont">
     <w:name w:val="Default Paragraph Font"/>
     <w:uiPriority w:val="1"/>
-    <w:semiHidden/>
     <w:unhideWhenUsed/>
   </w:style>
   <w:style w:type="table" w:default="1" w:styleId="TableNormal">
@@ -11056,7 +11025,7 @@
 </file>
 
 <file path=word/glossary/document.xml><?xml version="1.0" encoding="utf-8"?>
-<w:glossaryDocument xmlns:wpc="http://schemas.microsoft.com/office/word/2010/wordprocessingCanvas" xmlns:mc="http://schemas.openxmlformats.org/markup-compatibility/2006" xmlns:o="urn:schemas-microsoft-com:office:office" xmlns:r="http://schemas.openxmlformats.org/officeDocument/2006/relationships" xmlns:m="http://schemas.openxmlformats.org/officeDocument/2006/math" xmlns:v="urn:schemas-microsoft-com:vml" xmlns:wp14="http://schemas.microsoft.com/office/word/2010/wordprocessingDrawing" xmlns:wp="http://schemas.openxmlformats.org/drawingml/2006/wordprocessingDrawing" xmlns:w10="urn:schemas-microsoft-com:office:word" xmlns:w="http://schemas.openxmlformats.org/wordprocessingml/2006/main" xmlns:w14="http://schemas.microsoft.com/office/word/2010/wordml" xmlns:w15="http://schemas.microsoft.com/office/word/2012/wordml" xmlns:wpg="http://schemas.microsoft.com/office/word/2010/wordprocessingGroup" xmlns:wpi="http://schemas.microsoft.com/office/word/2010/wordprocessingInk" xmlns:wne="http://schemas.microsoft.com/office/word/2006/wordml" xmlns:wps="http://schemas.microsoft.com/office/word/2010/wordprocessingShape" mc:Ignorable="w14 w15 wp14">
+<w:glossaryDocument xmlns:wpc="http://schemas.microsoft.com/office/word/2010/wordprocessingCanvas" xmlns:cx="http://schemas.microsoft.com/office/drawing/2014/chartex" xmlns:cx1="http://schemas.microsoft.com/office/drawing/2015/9/8/chartex" xmlns:cx2="http://schemas.microsoft.com/office/drawing/2015/10/21/chartex" xmlns:mc="http://schemas.openxmlformats.org/markup-compatibility/2006" xmlns:o="urn:schemas-microsoft-com:office:office" xmlns:r="http://schemas.openxmlformats.org/officeDocument/2006/relationships" xmlns:m="http://schemas.openxmlformats.org/officeDocument/2006/math" xmlns:v="urn:schemas-microsoft-com:vml" xmlns:wp14="http://schemas.microsoft.com/office/word/2010/wordprocessingDrawing" xmlns:wp="http://schemas.openxmlformats.org/drawingml/2006/wordprocessingDrawing" xmlns:w10="urn:schemas-microsoft-com:office:word" xmlns:w="http://schemas.openxmlformats.org/wordprocessingml/2006/main" xmlns:w14="http://schemas.microsoft.com/office/word/2010/wordml" xmlns:w15="http://schemas.microsoft.com/office/word/2012/wordml" xmlns:w16se="http://schemas.microsoft.com/office/word/2015/wordml/symex" xmlns:wpg="http://schemas.microsoft.com/office/word/2010/wordprocessingGroup" xmlns:wpi="http://schemas.microsoft.com/office/word/2010/wordprocessingInk" xmlns:wne="http://schemas.microsoft.com/office/word/2006/wordml" xmlns:wps="http://schemas.microsoft.com/office/word/2010/wordprocessingShape" mc:Ignorable="w14 w15 w16se wp14">
   <w:docParts>
     <w:docPart>
       <w:docPartPr>
@@ -11092,7 +11061,7 @@
 </file>
 
 <file path=word/glossary/fontTable.xml><?xml version="1.0" encoding="utf-8"?>
-<w:fonts xmlns:mc="http://schemas.openxmlformats.org/markup-compatibility/2006" xmlns:r="http://schemas.openxmlformats.org/officeDocument/2006/relationships" xmlns:w="http://schemas.openxmlformats.org/wordprocessingml/2006/main" xmlns:w14="http://schemas.microsoft.com/office/word/2010/wordml" xmlns:w15="http://schemas.microsoft.com/office/word/2012/wordml" mc:Ignorable="w14 w15">
+<w:fonts xmlns:mc="http://schemas.openxmlformats.org/markup-compatibility/2006" xmlns:r="http://schemas.openxmlformats.org/officeDocument/2006/relationships" xmlns:w="http://schemas.openxmlformats.org/wordprocessingml/2006/main" xmlns:w14="http://schemas.microsoft.com/office/word/2010/wordml" xmlns:w15="http://schemas.microsoft.com/office/word/2012/wordml" xmlns:w16se="http://schemas.microsoft.com/office/word/2015/wordml/symex" mc:Ignorable="w14 w15 w16se">
   <w:font w:name="Symbol">
     <w:panose1 w:val="05050102010706020507"/>
     <w:charset w:val="02"/>
@@ -11112,7 +11081,7 @@
     <w:charset w:val="00"/>
     <w:family w:val="modern"/>
     <w:pitch w:val="fixed"/>
-    <w:sig w:usb0="E0002AFF" w:usb1="C0007843" w:usb2="00000009" w:usb3="00000000" w:csb0="000001FF" w:csb1="00000000"/>
+    <w:sig w:usb0="E0002EFF" w:usb1="C0007843" w:usb2="00000009" w:usb3="00000000" w:csb0="000001FF" w:csb1="00000000"/>
   </w:font>
   <w:font w:name="Wingdings">
     <w:panose1 w:val="05000000000000000000"/>
@@ -11140,7 +11109,7 @@
     <w:charset w:val="00"/>
     <w:family w:val="swiss"/>
     <w:pitch w:val="variable"/>
-    <w:sig w:usb0="E0002AFF" w:usb1="C0007843" w:usb2="00000009" w:usb3="00000000" w:csb0="000001FF" w:csb1="00000000"/>
+    <w:sig w:usb0="E0002EFF" w:usb1="C0007843" w:usb2="00000009" w:usb3="00000000" w:csb0="000001FF" w:csb1="00000000"/>
   </w:font>
   <w:font w:name="Calibri Light">
     <w:panose1 w:val="020F0302020204030204"/>
@@ -11167,7 +11136,7 @@
 </file>
 
 <file path=word/glossary/settings.xml><?xml version="1.0" encoding="utf-8"?>
-<w:settings xmlns:mc="http://schemas.openxmlformats.org/markup-compatibility/2006" xmlns:o="urn:schemas-microsoft-com:office:office" xmlns:r="http://schemas.openxmlformats.org/officeDocument/2006/relationships" xmlns:m="http://schemas.openxmlformats.org/officeDocument/2006/math" xmlns:v="urn:schemas-microsoft-com:vml" xmlns:w10="urn:schemas-microsoft-com:office:word" xmlns:w="http://schemas.openxmlformats.org/wordprocessingml/2006/main" xmlns:w14="http://schemas.microsoft.com/office/word/2010/wordml" xmlns:w15="http://schemas.microsoft.com/office/word/2012/wordml" xmlns:sl="http://schemas.openxmlformats.org/schemaLibrary/2006/main" mc:Ignorable="w14 w15">
+<w:settings xmlns:mc="http://schemas.openxmlformats.org/markup-compatibility/2006" xmlns:o="urn:schemas-microsoft-com:office:office" xmlns:r="http://schemas.openxmlformats.org/officeDocument/2006/relationships" xmlns:m="http://schemas.openxmlformats.org/officeDocument/2006/math" xmlns:v="urn:schemas-microsoft-com:vml" xmlns:w10="urn:schemas-microsoft-com:office:word" xmlns:w="http://schemas.openxmlformats.org/wordprocessingml/2006/main" xmlns:w14="http://schemas.microsoft.com/office/word/2010/wordml" xmlns:w15="http://schemas.microsoft.com/office/word/2012/wordml" xmlns:w16se="http://schemas.microsoft.com/office/word/2015/wordml/symex" xmlns:sl="http://schemas.openxmlformats.org/schemaLibrary/2006/main" mc:Ignorable="w14 w15 w16se">
   <w:view w:val="normal"/>
   <w:revisionView w:insDel="0" w:formatting="0"/>
   <w:defaultTabStop w:val="720"/>
@@ -11183,6 +11152,7 @@
   <w:rsids>
     <w:rsidRoot w:val="008F47F4"/>
     <w:rsid w:val="00150F45"/>
+    <w:rsid w:val="005D2C99"/>
     <w:rsid w:val="008F47F4"/>
     <w:rsid w:val="00967CB5"/>
     <w:rsid w:val="00E17763"/>
@@ -11209,7 +11179,7 @@
 </file>
 
 <file path=word/glossary/styles.xml><?xml version="1.0" encoding="utf-8"?>
-<w:styles xmlns:mc="http://schemas.openxmlformats.org/markup-compatibility/2006" xmlns:r="http://schemas.openxmlformats.org/officeDocument/2006/relationships" xmlns:w="http://schemas.openxmlformats.org/wordprocessingml/2006/main" xmlns:w14="http://schemas.microsoft.com/office/word/2010/wordml" xmlns:w15="http://schemas.microsoft.com/office/word/2012/wordml" mc:Ignorable="w14 w15">
+<w:styles xmlns:mc="http://schemas.openxmlformats.org/markup-compatibility/2006" xmlns:r="http://schemas.openxmlformats.org/officeDocument/2006/relationships" xmlns:w="http://schemas.openxmlformats.org/wordprocessingml/2006/main" xmlns:w14="http://schemas.microsoft.com/office/word/2010/wordml" xmlns:w15="http://schemas.microsoft.com/office/word/2012/wordml" xmlns:w16se="http://schemas.microsoft.com/office/word/2015/wordml/symex" mc:Ignorable="w14 w15 w16se">
   <w:docDefaults>
     <w:rPrDefault>
       <w:rPr>
@@ -11225,7 +11195,7 @@
       </w:pPr>
     </w:pPrDefault>
   </w:docDefaults>
-  <w:latentStyles w:defLockedState="0" w:defUIPriority="99" w:defSemiHidden="0" w:defUnhideWhenUsed="0" w:defQFormat="0" w:count="371">
+  <w:latentStyles w:defLockedState="0" w:defUIPriority="99" w:defSemiHidden="0" w:defUnhideWhenUsed="0" w:defQFormat="0" w:count="372">
     <w:lsdException w:name="Normal" w:uiPriority="0" w:qFormat="1"/>
     <w:lsdException w:name="heading 1" w:uiPriority="9" w:qFormat="1"/>
     <w:lsdException w:name="heading 2" w:semiHidden="1" w:uiPriority="9" w:unhideWhenUsed="1" w:qFormat="1"/>
@@ -11331,7 +11301,6 @@
     <w:lsdException w:name="HTML Sample" w:semiHidden="1" w:unhideWhenUsed="1"/>
     <w:lsdException w:name="HTML Typewriter" w:semiHidden="1" w:unhideWhenUsed="1"/>
     <w:lsdException w:name="HTML Variable" w:semiHidden="1" w:unhideWhenUsed="1"/>
-    <w:lsdException w:name="Normal Table" w:semiHidden="1" w:unhideWhenUsed="1"/>
     <w:lsdException w:name="annotation subject" w:semiHidden="1" w:unhideWhenUsed="1"/>
     <w:lsdException w:name="No List" w:semiHidden="1" w:unhideWhenUsed="1"/>
     <w:lsdException w:name="Outline List 1" w:semiHidden="1" w:unhideWhenUsed="1"/>
@@ -11378,10 +11347,8 @@
     <w:lsdException w:name="Table Subtle 2" w:semiHidden="1" w:unhideWhenUsed="1"/>
     <w:lsdException w:name="Table Web 1" w:semiHidden="1" w:unhideWhenUsed="1"/>
     <w:lsdException w:name="Table Web 2" w:semiHidden="1" w:unhideWhenUsed="1"/>
-    <w:lsdException w:name="Table Web 3" w:semiHidden="1" w:unhideWhenUsed="1"/>
     <w:lsdException w:name="Balloon Text" w:semiHidden="1" w:unhideWhenUsed="1"/>
     <w:lsdException w:name="Table Grid" w:uiPriority="39"/>
-    <w:lsdException w:name="Table Theme" w:semiHidden="1" w:unhideWhenUsed="1"/>
     <w:lsdException w:name="Placeholder Text" w:semiHidden="1"/>
     <w:lsdException w:name="No Spacing" w:uiPriority="1" w:qFormat="1"/>
     <w:lsdException w:name="Light Shading" w:uiPriority="60"/>
@@ -11597,6 +11564,7 @@
     <w:lsdException w:name="List Table 5 Dark Accent 6" w:uiPriority="50"/>
     <w:lsdException w:name="List Table 6 Colorful Accent 6" w:uiPriority="51"/>
     <w:lsdException w:name="List Table 7 Colorful Accent 6" w:uiPriority="52"/>
+    <w:lsdException w:name="Mention" w:semiHidden="1" w:unhideWhenUsed="1"/>
   </w:latentStyles>
   <w:style w:type="paragraph" w:default="1" w:styleId="Normal">
     <w:name w:val="Normal"/>
@@ -11645,7 +11613,7 @@
 </file>
 
 <file path=word/glossary/webSettings.xml><?xml version="1.0" encoding="utf-8"?>
-<w:webSettings xmlns:mc="http://schemas.openxmlformats.org/markup-compatibility/2006" xmlns:r="http://schemas.openxmlformats.org/officeDocument/2006/relationships" xmlns:w="http://schemas.openxmlformats.org/wordprocessingml/2006/main" xmlns:w14="http://schemas.microsoft.com/office/word/2010/wordml" xmlns:w15="http://schemas.microsoft.com/office/word/2012/wordml" mc:Ignorable="w14 w15">
+<w:webSettings xmlns:mc="http://schemas.openxmlformats.org/markup-compatibility/2006" xmlns:r="http://schemas.openxmlformats.org/officeDocument/2006/relationships" xmlns:w="http://schemas.openxmlformats.org/wordprocessingml/2006/main" xmlns:w14="http://schemas.microsoft.com/office/word/2010/wordml" xmlns:w15="http://schemas.microsoft.com/office/word/2012/wordml" xmlns:w16se="http://schemas.microsoft.com/office/word/2015/wordml/symex" mc:Ignorable="w14 w15 w16se">
   <w:optimizeForBrowser/>
   <w:allowPNG/>
 </w:webSettings>
@@ -11917,7 +11885,7 @@
 </file>
 
 <file path=customXml/itemProps1.xml><?xml version="1.0" encoding="utf-8"?>
-<ds:datastoreItem xmlns:ds="http://schemas.openxmlformats.org/officeDocument/2006/customXml" ds:itemID="{14717399-D281-4E71-A34A-EC2D07C733BB}">
+<ds:datastoreItem xmlns:ds="http://schemas.openxmlformats.org/officeDocument/2006/customXml" ds:itemID="{53016D40-E309-412B-9C73-125D30624B91}">
   <ds:schemaRefs>
     <ds:schemaRef ds:uri="http://schemas.openxmlformats.org/officeDocument/2006/bibliography"/>
   </ds:schemaRefs>

</xml_diff>

<commit_message>
Fix requirements for type-erased allocator to be Euclidian
</commit_message>
<xml_diff>
--- a/P0339_polymorphic_alloc_vocab_type.docx
+++ b/P0339_polymorphic_alloc_vocab_type.docx
@@ -1,6 +1,6 @@
 
 <file path=word/document.xml><?xml version="1.0" encoding="utf-8"?>
-<w:document xmlns:wpc="http://schemas.microsoft.com/office/word/2010/wordprocessingCanvas" xmlns:cx="http://schemas.microsoft.com/office/drawing/2014/chartex" xmlns:cx1="http://schemas.microsoft.com/office/drawing/2015/9/8/chartex" xmlns:cx2="http://schemas.microsoft.com/office/drawing/2015/10/21/chartex" xmlns:mc="http://schemas.openxmlformats.org/markup-compatibility/2006" xmlns:o="urn:schemas-microsoft-com:office:office" xmlns:r="http://schemas.openxmlformats.org/officeDocument/2006/relationships" xmlns:m="http://schemas.openxmlformats.org/officeDocument/2006/math" xmlns:v="urn:schemas-microsoft-com:vml" xmlns:wp14="http://schemas.microsoft.com/office/word/2010/wordprocessingDrawing" xmlns:wp="http://schemas.openxmlformats.org/drawingml/2006/wordprocessingDrawing" xmlns:w10="urn:schemas-microsoft-com:office:word" xmlns:w="http://schemas.openxmlformats.org/wordprocessingml/2006/main" xmlns:w14="http://schemas.microsoft.com/office/word/2010/wordml" xmlns:w15="http://schemas.microsoft.com/office/word/2012/wordml" xmlns:w16se="http://schemas.microsoft.com/office/word/2015/wordml/symex" xmlns:wpg="http://schemas.microsoft.com/office/word/2010/wordprocessingGroup" xmlns:wpi="http://schemas.microsoft.com/office/word/2010/wordprocessingInk" xmlns:wne="http://schemas.microsoft.com/office/word/2006/wordml" xmlns:wps="http://schemas.microsoft.com/office/word/2010/wordprocessingShape" mc:Ignorable="w14 w15 w16se wp14">
+<w:document xmlns:wpc="http://schemas.microsoft.com/office/word/2010/wordprocessingCanvas" xmlns:mc="http://schemas.openxmlformats.org/markup-compatibility/2006" xmlns:o="urn:schemas-microsoft-com:office:office" xmlns:r="http://schemas.openxmlformats.org/officeDocument/2006/relationships" xmlns:m="http://schemas.openxmlformats.org/officeDocument/2006/math" xmlns:v="urn:schemas-microsoft-com:vml" xmlns:wp14="http://schemas.microsoft.com/office/word/2010/wordprocessingDrawing" xmlns:wp="http://schemas.openxmlformats.org/drawingml/2006/wordprocessingDrawing" xmlns:w10="urn:schemas-microsoft-com:office:word" xmlns:w="http://schemas.openxmlformats.org/wordprocessingml/2006/main" xmlns:w14="http://schemas.microsoft.com/office/word/2010/wordml" xmlns:w15="http://schemas.microsoft.com/office/word/2012/wordml" xmlns:wpg="http://schemas.microsoft.com/office/word/2010/wordprocessingGroup" xmlns:wpi="http://schemas.microsoft.com/office/word/2010/wordprocessingInk" xmlns:wne="http://schemas.microsoft.com/office/word/2006/wordml" xmlns:wps="http://schemas.microsoft.com/office/word/2010/wordprocessingShape" mc:Ignorable="w14 w15 wp14">
   <w:body>
     <w:p>
       <w:pPr>
@@ -18,21 +18,11 @@
       <w:r>
         <w:tab/>
       </w:r>
-      <w:r>
-        <w:fldChar w:fldCharType="begin"/>
-      </w:r>
-      <w:r>
-        <w:instrText xml:space="preserve"> DOCPROPERTY  "Document number"  \* MERGEFORMAT </w:instrText>
-      </w:r>
-      <w:r>
-        <w:fldChar w:fldCharType="separate"/>
-      </w:r>
-      <w:r>
-        <w:t>P0339r0</w:t>
-      </w:r>
-      <w:r>
-        <w:fldChar w:fldCharType="end"/>
-      </w:r>
+      <w:fldSimple w:instr=" DOCPROPERTY  &quot;Document number&quot;  \* MERGEFORMAT ">
+        <w:r>
+          <w:t>D0339r1</w:t>
+        </w:r>
+      </w:fldSimple>
     </w:p>
     <w:p>
       <w:pPr>
@@ -136,27 +126,14 @@
       <w:r>
         <w:t>&lt;</w:t>
       </w:r>
-      <w:r>
-        <w:fldChar w:fldCharType="begin"/>
-      </w:r>
-      <w:r>
-        <w:instrText xml:space="preserve"> HYPERLINK "mailto:phalpern@halpernwightsoftware.com" </w:instrText>
-      </w:r>
-      <w:r>
-        <w:fldChar w:fldCharType="separate"/>
-      </w:r>
-      <w:r>
-        <w:rPr>
-          <w:rStyle w:val="Hyperlink"/>
-        </w:rPr>
-        <w:t>phalpern@halpernwightsoftware.com</w:t>
-      </w:r>
-      <w:r>
-        <w:rPr>
-          <w:rStyle w:val="Hyperlink"/>
-        </w:rPr>
-        <w:fldChar w:fldCharType="end"/>
-      </w:r>
+      <w:hyperlink r:id="rId9" w:history="1">
+        <w:r>
+          <w:rPr>
+            <w:rStyle w:val="Hyperlink"/>
+          </w:rPr>
+          <w:t>phalpern@halpernwightsoftware.com</w:t>
+        </w:r>
+      </w:hyperlink>
       <w:r>
         <w:rPr>
           <w:rStyle w:val="Hyperlink"/>
@@ -193,27 +170,14 @@
       <w:r>
         <w:t>&lt;</w:t>
       </w:r>
-      <w:r>
-        <w:fldChar w:fldCharType="begin"/>
-      </w:r>
-      <w:r>
-        <w:instrText xml:space="preserve"> HYPERLINK "mailto:dkuhl@bloomberg.net" </w:instrText>
-      </w:r>
-      <w:r>
-        <w:fldChar w:fldCharType="separate"/>
-      </w:r>
-      <w:r>
-        <w:rPr>
-          <w:rStyle w:val="Hyperlink"/>
-        </w:rPr>
-        <w:t>mailto:dkuhl@bloomberg.net</w:t>
-      </w:r>
-      <w:r>
-        <w:rPr>
-          <w:rStyle w:val="Hyperlink"/>
-        </w:rPr>
-        <w:fldChar w:fldCharType="end"/>
-      </w:r>
+      <w:hyperlink r:id="rId10" w:history="1">
+        <w:r>
+          <w:rPr>
+            <w:rStyle w:val="Hyperlink"/>
+          </w:rPr>
+          <w:t>mailto:dkuhl@bloomberg.net</w:t>
+        </w:r>
+      </w:hyperlink>
       <w:r>
         <w:t>&gt;</w:t>
       </w:r>
@@ -1495,11 +1459,11 @@
         <w:t xml:space="preserve">adaptor class allows memory resources to be used </w:t>
       </w:r>
       <w:r>
-        <w:t xml:space="preserve">in all places where allocators are used in the standard: uses-allocator construction, scoped allocators, type-erased allocators, </w:t>
+        <w:t>in all places where allocators are used in the standard: uses-allocator construction, scoped allocators, type-erased allocators, etc</w:t>
       </w:r>
       <w:proofErr w:type="gramStart"/>
       <w:r>
-        <w:t>etc..</w:t>
+        <w:t>..</w:t>
       </w:r>
       <w:proofErr w:type="gramEnd"/>
       <w:r>
@@ -2001,27 +1965,14 @@
       <w:r>
         <w:t xml:space="preserve">, </w:t>
       </w:r>
-      <w:r>
-        <w:fldChar w:fldCharType="begin"/>
-      </w:r>
-      <w:r>
-        <w:instrText xml:space="preserve"> HYPERLINK "http://www.open-std.org/JTC1/SC22/WG21/docs/papers/2014/n3916.pdf" </w:instrText>
-      </w:r>
-      <w:r>
-        <w:fldChar w:fldCharType="separate"/>
-      </w:r>
-      <w:r>
-        <w:rPr>
-          <w:rStyle w:val="Hyperlink"/>
-        </w:rPr>
-        <w:t>N3916</w:t>
-      </w:r>
-      <w:r>
-        <w:rPr>
-          <w:rStyle w:val="Hyperlink"/>
-        </w:rPr>
-        <w:fldChar w:fldCharType="end"/>
-      </w:r>
+      <w:hyperlink r:id="rId11" w:history="1">
+        <w:r>
+          <w:rPr>
+            <w:rStyle w:val="Hyperlink"/>
+          </w:rPr>
+          <w:t>N3916</w:t>
+        </w:r>
+      </w:hyperlink>
       <w:r>
         <w:t xml:space="preserve">, included modifications to the definition of </w:t>
       </w:r>
@@ -2162,27 +2113,14 @@
       <w:r>
         <w:t xml:space="preserve">, </w:t>
       </w:r>
-      <w:r>
-        <w:fldChar w:fldCharType="begin"/>
-      </w:r>
-      <w:r>
-        <w:instrText xml:space="preserve"> HYPERLINK "http://www.open-std.org/JTC1/SC22/WG21/docs/papers/2015/p0148r0.pdf" </w:instrText>
-      </w:r>
-      <w:r>
-        <w:fldChar w:fldCharType="separate"/>
-      </w:r>
-      <w:r>
-        <w:rPr>
-          <w:rStyle w:val="Hyperlink"/>
-        </w:rPr>
-        <w:t>P0148</w:t>
-      </w:r>
-      <w:r>
-        <w:rPr>
-          <w:rStyle w:val="Hyperlink"/>
-        </w:rPr>
-        <w:fldChar w:fldCharType="end"/>
-      </w:r>
+      <w:hyperlink r:id="rId12" w:history="1">
+        <w:r>
+          <w:rPr>
+            <w:rStyle w:val="Hyperlink"/>
+          </w:rPr>
+          <w:t>P0148</w:t>
+        </w:r>
+      </w:hyperlink>
       <w:r>
         <w:t xml:space="preserve">, which proposed a new type, </w:t>
       </w:r>
@@ -2602,27 +2540,14 @@
           <w:numId w:val="4"/>
         </w:numPr>
       </w:pPr>
-      <w:r>
-        <w:fldChar w:fldCharType="begin"/>
-      </w:r>
-      <w:r>
-        <w:instrText xml:space="preserve"> HYPERLINK "http://www.open-std.org/JTC1/SC22/WG21/docs/papers/2016/p0335r0.html" </w:instrText>
-      </w:r>
-      <w:r>
-        <w:fldChar w:fldCharType="separate"/>
-      </w:r>
-      <w:r>
-        <w:rPr>
-          <w:rStyle w:val="Hyperlink"/>
-        </w:rPr>
-        <w:t>P0335</w:t>
-      </w:r>
-      <w:r>
-        <w:rPr>
-          <w:rStyle w:val="Hyperlink"/>
-        </w:rPr>
-        <w:fldChar w:fldCharType="end"/>
-      </w:r>
+      <w:hyperlink r:id="rId13" w:history="1">
+        <w:r>
+          <w:rPr>
+            <w:rStyle w:val="Hyperlink"/>
+          </w:rPr>
+          <w:t>P0335</w:t>
+        </w:r>
+      </w:hyperlink>
       <w:r>
         <w:t xml:space="preserve"> proposes that the assignment operators for </w:t>
       </w:r>
@@ -2668,27 +2593,14 @@
       <w:r>
         <w:t xml:space="preserve">See </w:t>
       </w:r>
-      <w:r>
-        <w:fldChar w:fldCharType="begin"/>
-      </w:r>
-      <w:r>
-        <w:instrText xml:space="preserve"> HYPERLINK "http://www.open-std.org/JTC1/SC22/WG21/docs/papers/2016/p0335r0.html" </w:instrText>
-      </w:r>
-      <w:r>
-        <w:fldChar w:fldCharType="separate"/>
-      </w:r>
-      <w:r>
-        <w:rPr>
-          <w:rStyle w:val="Hyperlink"/>
-        </w:rPr>
-        <w:t>P0335</w:t>
-      </w:r>
-      <w:r>
-        <w:rPr>
-          <w:rStyle w:val="Hyperlink"/>
-        </w:rPr>
-        <w:fldChar w:fldCharType="end"/>
-      </w:r>
+      <w:hyperlink r:id="rId14" w:history="1">
+        <w:r>
+          <w:rPr>
+            <w:rStyle w:val="Hyperlink"/>
+          </w:rPr>
+          <w:t>P0335</w:t>
+        </w:r>
+      </w:hyperlink>
       <w:r>
         <w:t xml:space="preserve"> </w:t>
       </w:r>
@@ -3089,27 +3001,14 @@
       <w:bookmarkEnd w:id="4"/>
     </w:p>
     <w:p>
-      <w:r>
-        <w:fldChar w:fldCharType="begin"/>
-      </w:r>
-      <w:r>
-        <w:instrText xml:space="preserve"> HYPERLINK "http://www.open-std.org/JTC1/SC22/WG21/docs/papers/2015/p0148r0.pdf" </w:instrText>
-      </w:r>
-      <w:r>
-        <w:fldChar w:fldCharType="separate"/>
-      </w:r>
-      <w:r>
-        <w:rPr>
-          <w:rStyle w:val="Hyperlink"/>
-        </w:rPr>
-        <w:t>P0148</w:t>
-      </w:r>
-      <w:r>
-        <w:rPr>
-          <w:rStyle w:val="Hyperlink"/>
-        </w:rPr>
-        <w:fldChar w:fldCharType="end"/>
-      </w:r>
+      <w:hyperlink r:id="rId15" w:history="1">
+        <w:r>
+          <w:rPr>
+            <w:rStyle w:val="Hyperlink"/>
+          </w:rPr>
+          <w:t>P0148</w:t>
+        </w:r>
+      </w:hyperlink>
       <w:r>
         <w:t xml:space="preserve"> proposed a new type, </w:t>
       </w:r>
@@ -3268,27 +3167,14 @@
       <w:r>
         <w:t xml:space="preserve"> </w:t>
       </w:r>
-      <w:r>
-        <w:fldChar w:fldCharType="begin"/>
-      </w:r>
-      <w:r>
-        <w:instrText xml:space="preserve"> HYPERLINK "http://www.open-std.org/JTC1/SC22/WG21/docs/papers/2016/n4584.html" </w:instrText>
-      </w:r>
-      <w:r>
-        <w:fldChar w:fldCharType="separate"/>
-      </w:r>
-      <w:r>
-        <w:rPr>
-          <w:rStyle w:val="Hyperlink"/>
-        </w:rPr>
-        <w:t>N4584</w:t>
-      </w:r>
-      <w:r>
-        <w:rPr>
-          <w:rStyle w:val="Hyperlink"/>
-        </w:rPr>
-        <w:fldChar w:fldCharType="end"/>
-      </w:r>
+      <w:hyperlink r:id="rId16" w:history="1">
+        <w:r>
+          <w:rPr>
+            <w:rStyle w:val="Hyperlink"/>
+          </w:rPr>
+          <w:t>N4584</w:t>
+        </w:r>
+      </w:hyperlink>
       <w:r>
         <w:t>.</w:t>
       </w:r>
@@ -4118,8 +4004,6 @@
         </w:rPr>
         <w:t xml:space="preserve">20.11.3 </w:t>
       </w:r>
-      <w:bookmarkStart w:id="11" w:name="_GoBack"/>
-      <w:bookmarkEnd w:id="11"/>
       <w:r>
         <w:rPr>
           <w:rStyle w:val="Addition"/>
@@ -4127,19 +4011,11 @@
         <w:t>[</w:t>
       </w:r>
       <w:proofErr w:type="spellStart"/>
-      <w:proofErr w:type="gramStart"/>
       <w:r>
         <w:rPr>
           <w:rStyle w:val="Addition"/>
         </w:rPr>
-        <w:t>memory.polymorphic</w:t>
-      </w:r>
-      <w:proofErr w:type="gramEnd"/>
-      <w:r>
-        <w:rPr>
-          <w:rStyle w:val="Addition"/>
-        </w:rPr>
-        <w:t>.allocator.class</w:t>
+        <w:t>memory.polymorphic.allocator.class</w:t>
       </w:r>
       <w:proofErr w:type="spellEnd"/>
       <w:r>
@@ -4665,7 +4541,11 @@
       </w:r>
       <w:proofErr w:type="spellEnd"/>
       <w:r>
-        <w:t xml:space="preserve"> before the assignment. [ </w:t>
+        <w:t xml:space="preserve"> before the assignment. </w:t>
+      </w:r>
+      <w:proofErr w:type="gramStart"/>
+      <w:r>
+        <w:t xml:space="preserve">[ </w:t>
       </w:r>
       <w:r>
         <w:rPr>
@@ -4673,24 +4553,17 @@
         </w:rPr>
         <w:t>Note</w:t>
       </w:r>
+      <w:proofErr w:type="gramEnd"/>
       <w:r>
         <w:t xml:space="preserve">: the address returned by </w:t>
       </w:r>
       <w:proofErr w:type="spellStart"/>
       <w:r>
-        <w:t>get_memory_</w:t>
-      </w:r>
-      <w:proofErr w:type="gramStart"/>
-      <w:r>
-        <w:t>resource</w:t>
+        <w:t>get_memory_resource</w:t>
       </w:r>
       <w:proofErr w:type="spellEnd"/>
       <w:r>
-        <w:t>(</w:t>
-      </w:r>
-      <w:proofErr w:type="gramEnd"/>
-      <w:r>
-        <w:t xml:space="preserve">) might change — </w:t>
+        <w:t xml:space="preserve">() might change — </w:t>
       </w:r>
       <w:r>
         <w:rPr>
@@ -5159,11 +5032,11 @@
       <w:pPr>
         <w:pStyle w:val="Heading2"/>
       </w:pPr>
-      <w:bookmarkStart w:id="12" w:name="_Toc452418098"/>
+      <w:bookmarkStart w:id="11" w:name="_Toc452418098"/>
       <w:r>
         <w:t>Changes to type-erase allocator</w:t>
       </w:r>
-      <w:bookmarkEnd w:id="12"/>
+      <w:bookmarkEnd w:id="11"/>
     </w:p>
     <w:p>
       <w:r>
@@ -5565,11 +5438,13 @@
               <w:keepLines/>
               <w:ind w:left="0" w:firstLine="0"/>
               <w:rPr>
+                <w:b/>
                 <w:sz w:val="20"/>
               </w:rPr>
             </w:pPr>
             <w:r>
               <w:rPr>
+                <w:b/>
                 <w:sz w:val="20"/>
               </w:rPr>
               <w:t xml:space="preserve">If the type of </w:t>
@@ -5577,12 +5452,14 @@
             <w:r>
               <w:rPr>
                 <w:rStyle w:val="CodeFont"/>
+                <w:b/>
                 <w:sz w:val="20"/>
               </w:rPr>
               <w:t>alloc</w:t>
             </w:r>
             <w:r>
               <w:rPr>
+                <w:b/>
                 <w:sz w:val="20"/>
               </w:rPr>
               <w:t xml:space="preserve"> is</w:t>
@@ -5601,11 +5478,13 @@
               <w:ind w:left="0" w:firstLine="0"/>
               <w:rPr>
                 <w:rStyle w:val="Addition"/>
+                <w:b/>
                 <w:sz w:val="20"/>
               </w:rPr>
             </w:pPr>
             <w:r>
               <w:rPr>
+                <w:b/>
                 <w:sz w:val="20"/>
               </w:rPr>
               <w:t xml:space="preserve">then </w:t>
@@ -5613,6 +5492,7 @@
             <w:r>
               <w:rPr>
                 <w:rStyle w:val="StrikeThrough"/>
+                <w:b/>
                 <w:sz w:val="20"/>
               </w:rPr>
               <w:t xml:space="preserve">the value of </w:t>
@@ -5620,12 +5500,14 @@
             <w:r>
               <w:rPr>
                 <w:rStyle w:val="CodeStrikeThrough"/>
+                <w:b/>
                 <w:sz w:val="20"/>
               </w:rPr>
               <w:t>rptr</w:t>
             </w:r>
             <w:r>
               <w:rPr>
+                <w:b/>
                 <w:sz w:val="20"/>
               </w:rPr>
               <w:t xml:space="preserve"> </w:t>
@@ -5633,6 +5515,7 @@
             <w:r>
               <w:rPr>
                 <w:rStyle w:val="CodeAddition"/>
+                <w:b/>
                 <w:sz w:val="20"/>
               </w:rPr>
               <w:t>pmr_alloc</w:t>
@@ -5640,6 +5523,7 @@
             <w:r>
               <w:rPr>
                 <w:rStyle w:val="Addition"/>
+                <w:b/>
                 <w:sz w:val="20"/>
               </w:rPr>
               <w:t xml:space="preserve"> at </w:t>
@@ -5647,6 +5531,7 @@
             <w:r>
               <w:rPr>
                 <w:rStyle w:val="CodeAddition"/>
+                <w:b/>
                 <w:sz w:val="20"/>
               </w:rPr>
               <w:t>X</w:t>
@@ -5654,12 +5539,14 @@
             <w:r>
               <w:rPr>
                 <w:rStyle w:val="Addition"/>
+                <w:b/>
                 <w:sz w:val="20"/>
               </w:rPr>
               <w:t xml:space="preserve"> construction time</w:t>
             </w:r>
             <w:r>
               <w:rPr>
+                <w:b/>
                 <w:sz w:val="20"/>
               </w:rPr>
               <w:t xml:space="preserve"> is</w:t>
@@ -6000,8 +5887,75 @@
               <w:rPr>
                 <w:sz w:val="20"/>
               </w:rPr>
-              <w:t>any other type meeting the Allocator requirements (C++14 §17.6.3.5)</w:t>
+              <w:t xml:space="preserve">any other type meeting the </w:t>
             </w:r>
+            <w:r>
+              <w:rPr>
+                <w:rStyle w:val="StrikeThrough"/>
+                <w:sz w:val="20"/>
+              </w:rPr>
+              <w:t>Allocator requirements (C++14 §17.6.3.5)</w:t>
+            </w:r>
+            <w:r>
+              <w:rPr>
+                <w:rStyle w:val="Addition"/>
+                <w:sz w:val="20"/>
+              </w:rPr>
+              <w:t xml:space="preserve"> requirements for the Allocator parameter to </w:t>
+            </w:r>
+            <w:proofErr w:type="spellStart"/>
+            <w:r>
+              <w:rPr>
+                <w:rStyle w:val="Addition"/>
+                <w:rFonts w:ascii="Courier New" w:hAnsi="Courier New" w:cs="Courier New"/>
+                <w:sz w:val="20"/>
+              </w:rPr>
+              <w:t>pmr</w:t>
+            </w:r>
+            <w:proofErr w:type="spellEnd"/>
+            <w:r>
+              <w:rPr>
+                <w:rStyle w:val="Addition"/>
+                <w:rFonts w:ascii="Courier New" w:hAnsi="Courier New" w:cs="Courier New"/>
+                <w:sz w:val="20"/>
+              </w:rPr>
+              <w:t>::</w:t>
+            </w:r>
+            <w:proofErr w:type="spellStart"/>
+            <w:r>
+              <w:rPr>
+                <w:rStyle w:val="Addition"/>
+                <w:rFonts w:ascii="Courier New" w:hAnsi="Courier New" w:cs="Courier New"/>
+                <w:sz w:val="20"/>
+              </w:rPr>
+              <w:t>resource_adaptor</w:t>
+            </w:r>
+            <w:proofErr w:type="spellEnd"/>
+            <w:r>
+              <w:rPr>
+                <w:rStyle w:val="Addition"/>
+                <w:sz w:val="20"/>
+              </w:rPr>
+              <w:t xml:space="preserve"> [</w:t>
+            </w:r>
+            <w:proofErr w:type="spellStart"/>
+            <w:r>
+              <w:rPr>
+                <w:rStyle w:val="Addition"/>
+                <w:sz w:val="20"/>
+              </w:rPr>
+              <w:t>memory.resource.adaptor.overview</w:t>
+            </w:r>
+            <w:proofErr w:type="spellEnd"/>
+            <w:r>
+              <w:rPr>
+                <w:rStyle w:val="Addition"/>
+                <w:sz w:val="20"/>
+              </w:rPr>
+              <w:t>]</w:t>
+            </w:r>
+            <w:bookmarkStart w:id="12" w:name="_GoBack"/>
+            <w:bookmarkEnd w:id="12"/>
           </w:p>
         </w:tc>
         <w:tc>
@@ -6016,12 +5970,21 @@
                 <w:sz w:val="20"/>
               </w:rPr>
             </w:pPr>
+            <w:proofErr w:type="gramStart"/>
             <w:r>
               <w:rPr>
                 <w:rStyle w:val="Addition"/>
                 <w:sz w:val="20"/>
               </w:rPr>
-              <w:t xml:space="preserve">initialized </w:t>
+              <w:t>initialized</w:t>
+            </w:r>
+            <w:proofErr w:type="gramEnd"/>
+            <w:r>
+              <w:rPr>
+                <w:rStyle w:val="Addition"/>
+                <w:sz w:val="20"/>
+              </w:rPr>
+              <w:t xml:space="preserve"> </w:t>
             </w:r>
             <w:r>
               <w:rPr>
@@ -6368,6 +6331,7 @@
         </w:rPr>
       </w:pPr>
       <w:r>
+        <w:lastRenderedPageBreak/>
         <w:t xml:space="preserve">In section 8.6.1 </w:t>
       </w:r>
       <w:r>
@@ -6418,7 +6382,6 @@
         <w:rPr>
           <w:color w:val="00B050"/>
         </w:rPr>
-        <w:lastRenderedPageBreak/>
         <w:t xml:space="preserve">The specialization of </w:t>
       </w:r>
       <w:r>
@@ -7192,6 +7155,7 @@
         <w:rPr>
           <w:color w:val="00B050"/>
         </w:rPr>
+        <w:lastRenderedPageBreak/>
         <w:t xml:space="preserve">  // Return a default-constructed allocator (no allocator propagation)</w:t>
       </w:r>
     </w:p>
@@ -7251,7 +7215,6 @@
     </w:p>
     <w:p>
       <w:r>
-        <w:lastRenderedPageBreak/>
         <w:t>Add descriptions for speciali</w:t>
       </w:r>
       <w:r>
@@ -7348,7 +7311,7 @@
         </w:rPr>
         <w:t xml:space="preserve"> functions </w:t>
       </w:r>
-      <w:hyperlink r:id="rId9" w:anchor="memory.polymorphic.allocator.mem" w:history="1">
+      <w:hyperlink r:id="rId17" w:anchor="memory.polymorphic.allocator.mem" w:history="1">
         <w:r>
           <w:rPr>
             <w:b/>
@@ -7357,21 +7320,12 @@
           <w:t>[</w:t>
         </w:r>
         <w:proofErr w:type="spellStart"/>
-        <w:proofErr w:type="gramStart"/>
         <w:r>
           <w:rPr>
             <w:b/>
             <w:color w:val="00B050"/>
           </w:rPr>
-          <w:t>memory.polymorphic</w:t>
-        </w:r>
-        <w:proofErr w:type="gramEnd"/>
-        <w:r>
-          <w:rPr>
-            <w:b/>
-            <w:color w:val="00B050"/>
-          </w:rPr>
-          <w:t>.allocator.voidalloc</w:t>
+          <w:t>memory.polymorphic.allocator.voidalloc</w:t>
         </w:r>
         <w:proofErr w:type="spellEnd"/>
         <w:r>
@@ -8420,6 +8374,7 @@
       </w:pPr>
       <w:bookmarkStart w:id="14" w:name="_Toc452418100"/>
       <w:r>
+        <w:lastRenderedPageBreak/>
         <w:t xml:space="preserve">Changes to class template </w:t>
       </w:r>
       <w:r>
@@ -8461,7 +8416,6 @@
         <w:keepNext/>
       </w:pPr>
       <w:r>
-        <w:lastRenderedPageBreak/>
         <w:t xml:space="preserve">  template &lt;class R&gt;</w:t>
       </w:r>
     </w:p>
@@ -8739,7 +8693,7 @@
       <w:pPr>
         <w:ind w:left="360" w:hanging="360"/>
       </w:pPr>
-      <w:hyperlink r:id="rId10" w:history="1">
+      <w:hyperlink r:id="rId18" w:history="1">
         <w:r>
           <w:rPr>
             <w:rStyle w:val="Hyperlink"/>
@@ -8782,7 +8736,7 @@
         <w:ind w:left="360" w:hanging="360"/>
         <w:jc w:val="both"/>
       </w:pPr>
-      <w:hyperlink r:id="rId11" w:history="1">
+      <w:hyperlink r:id="rId19" w:history="1">
         <w:r>
           <w:rPr>
             <w:rStyle w:val="Hyperlink"/>
@@ -8813,7 +8767,7 @@
       <w:pPr>
         <w:ind w:left="360" w:hanging="360"/>
       </w:pPr>
-      <w:hyperlink r:id="rId12" w:history="1">
+      <w:hyperlink r:id="rId20" w:history="1">
         <w:r>
           <w:rPr>
             <w:rStyle w:val="Hyperlink"/>
@@ -8925,7 +8879,7 @@
       <w:pPr>
         <w:ind w:left="360" w:hanging="360"/>
       </w:pPr>
-      <w:hyperlink r:id="rId13" w:history="1">
+      <w:hyperlink r:id="rId21" w:history="1">
         <w:r>
           <w:rPr>
             <w:rStyle w:val="Hyperlink"/>
@@ -8968,7 +8922,7 @@
       <w:bookmarkEnd w:id="2"/>
     </w:p>
     <w:sectPr>
-      <w:footerReference w:type="default" r:id="rId14"/>
+      <w:footerReference w:type="default" r:id="rId22"/>
       <w:pgSz w:w="12240" w:h="15840" w:code="1"/>
       <w:pgMar w:top="1440" w:right="1080" w:bottom="1440" w:left="1080" w:header="720" w:footer="540" w:gutter="0"/>
       <w:cols w:space="720"/>
@@ -8986,7 +8940,7 @@
 </file>
 
 <file path=word/endnotes.xml><?xml version="1.0" encoding="utf-8"?>
-<w:endnotes xmlns:wpc="http://schemas.microsoft.com/office/word/2010/wordprocessingCanvas" xmlns:cx="http://schemas.microsoft.com/office/drawing/2014/chartex" xmlns:cx1="http://schemas.microsoft.com/office/drawing/2015/9/8/chartex" xmlns:cx2="http://schemas.microsoft.com/office/drawing/2015/10/21/chartex" xmlns:mc="http://schemas.openxmlformats.org/markup-compatibility/2006" xmlns:o="urn:schemas-microsoft-com:office:office" xmlns:r="http://schemas.openxmlformats.org/officeDocument/2006/relationships" xmlns:m="http://schemas.openxmlformats.org/officeDocument/2006/math" xmlns:v="urn:schemas-microsoft-com:vml" xmlns:wp14="http://schemas.microsoft.com/office/word/2010/wordprocessingDrawing" xmlns:wp="http://schemas.openxmlformats.org/drawingml/2006/wordprocessingDrawing" xmlns:w10="urn:schemas-microsoft-com:office:word" xmlns:w="http://schemas.openxmlformats.org/wordprocessingml/2006/main" xmlns:w14="http://schemas.microsoft.com/office/word/2010/wordml" xmlns:w15="http://schemas.microsoft.com/office/word/2012/wordml" xmlns:w16se="http://schemas.microsoft.com/office/word/2015/wordml/symex" xmlns:wpg="http://schemas.microsoft.com/office/word/2010/wordprocessingGroup" xmlns:wpi="http://schemas.microsoft.com/office/word/2010/wordprocessingInk" xmlns:wne="http://schemas.microsoft.com/office/word/2006/wordml" xmlns:wps="http://schemas.microsoft.com/office/word/2010/wordprocessingShape" mc:Ignorable="w14 w15 w16se wp14">
+<w:endnotes xmlns:wpc="http://schemas.microsoft.com/office/word/2010/wordprocessingCanvas" xmlns:mc="http://schemas.openxmlformats.org/markup-compatibility/2006" xmlns:o="urn:schemas-microsoft-com:office:office" xmlns:r="http://schemas.openxmlformats.org/officeDocument/2006/relationships" xmlns:m="http://schemas.openxmlformats.org/officeDocument/2006/math" xmlns:v="urn:schemas-microsoft-com:vml" xmlns:wp14="http://schemas.microsoft.com/office/word/2010/wordprocessingDrawing" xmlns:wp="http://schemas.openxmlformats.org/drawingml/2006/wordprocessingDrawing" xmlns:w10="urn:schemas-microsoft-com:office:word" xmlns:w="http://schemas.openxmlformats.org/wordprocessingml/2006/main" xmlns:w14="http://schemas.microsoft.com/office/word/2010/wordml" xmlns:w15="http://schemas.microsoft.com/office/word/2012/wordml" xmlns:wpg="http://schemas.microsoft.com/office/word/2010/wordprocessingGroup" xmlns:wpi="http://schemas.microsoft.com/office/word/2010/wordprocessingInk" xmlns:wne="http://schemas.microsoft.com/office/word/2006/wordml" xmlns:wps="http://schemas.microsoft.com/office/word/2010/wordprocessingShape" mc:Ignorable="w14 w15 wp14">
   <w:endnote w:type="separator" w:id="-1">
     <w:p>
       <w:r>
@@ -9005,7 +8959,7 @@
 </file>
 
 <file path=word/footer1.xml><?xml version="1.0" encoding="utf-8"?>
-<w:ftr xmlns:wpc="http://schemas.microsoft.com/office/word/2010/wordprocessingCanvas" xmlns:cx="http://schemas.microsoft.com/office/drawing/2014/chartex" xmlns:cx1="http://schemas.microsoft.com/office/drawing/2015/9/8/chartex" xmlns:cx2="http://schemas.microsoft.com/office/drawing/2015/10/21/chartex" xmlns:mc="http://schemas.openxmlformats.org/markup-compatibility/2006" xmlns:o="urn:schemas-microsoft-com:office:office" xmlns:r="http://schemas.openxmlformats.org/officeDocument/2006/relationships" xmlns:m="http://schemas.openxmlformats.org/officeDocument/2006/math" xmlns:v="urn:schemas-microsoft-com:vml" xmlns:wp14="http://schemas.microsoft.com/office/word/2010/wordprocessingDrawing" xmlns:wp="http://schemas.openxmlformats.org/drawingml/2006/wordprocessingDrawing" xmlns:w10="urn:schemas-microsoft-com:office:word" xmlns:w="http://schemas.openxmlformats.org/wordprocessingml/2006/main" xmlns:w14="http://schemas.microsoft.com/office/word/2010/wordml" xmlns:w15="http://schemas.microsoft.com/office/word/2012/wordml" xmlns:w16se="http://schemas.microsoft.com/office/word/2015/wordml/symex" xmlns:wpg="http://schemas.microsoft.com/office/word/2010/wordprocessingGroup" xmlns:wpi="http://schemas.microsoft.com/office/word/2010/wordprocessingInk" xmlns:wne="http://schemas.microsoft.com/office/word/2006/wordml" xmlns:wps="http://schemas.microsoft.com/office/word/2010/wordprocessingShape" mc:Ignorable="w14 w15 w16se wp14">
+<w:ftr xmlns:wpc="http://schemas.microsoft.com/office/word/2010/wordprocessingCanvas" xmlns:mc="http://schemas.openxmlformats.org/markup-compatibility/2006" xmlns:o="urn:schemas-microsoft-com:office:office" xmlns:r="http://schemas.openxmlformats.org/officeDocument/2006/relationships" xmlns:m="http://schemas.openxmlformats.org/officeDocument/2006/math" xmlns:v="urn:schemas-microsoft-com:vml" xmlns:wp14="http://schemas.microsoft.com/office/word/2010/wordprocessingDrawing" xmlns:wp="http://schemas.openxmlformats.org/drawingml/2006/wordprocessingDrawing" xmlns:w10="urn:schemas-microsoft-com:office:word" xmlns:w="http://schemas.openxmlformats.org/wordprocessingml/2006/main" xmlns:w14="http://schemas.microsoft.com/office/word/2010/wordml" xmlns:w15="http://schemas.microsoft.com/office/word/2012/wordml" xmlns:wpg="http://schemas.microsoft.com/office/word/2010/wordprocessingGroup" xmlns:wpi="http://schemas.microsoft.com/office/word/2010/wordprocessingInk" xmlns:wne="http://schemas.microsoft.com/office/word/2006/wordml" xmlns:wps="http://schemas.microsoft.com/office/word/2010/wordprocessingShape" mc:Ignorable="w14 w15 wp14">
   <w:p>
     <w:pPr>
       <w:pStyle w:val="Footer"/>
@@ -9086,7 +9040,7 @@
         <w:rStyle w:val="PageNumber"/>
         <w:noProof/>
       </w:rPr>
-      <w:t>9</w:t>
+      <w:t>10</w:t>
     </w:r>
     <w:r>
       <w:rPr>
@@ -9136,7 +9090,7 @@
 </file>
 
 <file path=word/footnotes.xml><?xml version="1.0" encoding="utf-8"?>
-<w:footnotes xmlns:wpc="http://schemas.microsoft.com/office/word/2010/wordprocessingCanvas" xmlns:cx="http://schemas.microsoft.com/office/drawing/2014/chartex" xmlns:cx1="http://schemas.microsoft.com/office/drawing/2015/9/8/chartex" xmlns:cx2="http://schemas.microsoft.com/office/drawing/2015/10/21/chartex" xmlns:mc="http://schemas.openxmlformats.org/markup-compatibility/2006" xmlns:o="urn:schemas-microsoft-com:office:office" xmlns:r="http://schemas.openxmlformats.org/officeDocument/2006/relationships" xmlns:m="http://schemas.openxmlformats.org/officeDocument/2006/math" xmlns:v="urn:schemas-microsoft-com:vml" xmlns:wp14="http://schemas.microsoft.com/office/word/2010/wordprocessingDrawing" xmlns:wp="http://schemas.openxmlformats.org/drawingml/2006/wordprocessingDrawing" xmlns:w10="urn:schemas-microsoft-com:office:word" xmlns:w="http://schemas.openxmlformats.org/wordprocessingml/2006/main" xmlns:w14="http://schemas.microsoft.com/office/word/2010/wordml" xmlns:w15="http://schemas.microsoft.com/office/word/2012/wordml" xmlns:w16se="http://schemas.microsoft.com/office/word/2015/wordml/symex" xmlns:wpg="http://schemas.microsoft.com/office/word/2010/wordprocessingGroup" xmlns:wpi="http://schemas.microsoft.com/office/word/2010/wordprocessingInk" xmlns:wne="http://schemas.microsoft.com/office/word/2006/wordml" xmlns:wps="http://schemas.microsoft.com/office/word/2010/wordprocessingShape" mc:Ignorable="w14 w15 w16se wp14">
+<w:footnotes xmlns:wpc="http://schemas.microsoft.com/office/word/2010/wordprocessingCanvas" xmlns:mc="http://schemas.openxmlformats.org/markup-compatibility/2006" xmlns:o="urn:schemas-microsoft-com:office:office" xmlns:r="http://schemas.openxmlformats.org/officeDocument/2006/relationships" xmlns:m="http://schemas.openxmlformats.org/officeDocument/2006/math" xmlns:v="urn:schemas-microsoft-com:vml" xmlns:wp14="http://schemas.microsoft.com/office/word/2010/wordprocessingDrawing" xmlns:wp="http://schemas.openxmlformats.org/drawingml/2006/wordprocessingDrawing" xmlns:w10="urn:schemas-microsoft-com:office:word" xmlns:w="http://schemas.openxmlformats.org/wordprocessingml/2006/main" xmlns:w14="http://schemas.microsoft.com/office/word/2010/wordml" xmlns:w15="http://schemas.microsoft.com/office/word/2012/wordml" xmlns:wpg="http://schemas.microsoft.com/office/word/2010/wordprocessingGroup" xmlns:wpi="http://schemas.microsoft.com/office/word/2010/wordprocessingInk" xmlns:wne="http://schemas.microsoft.com/office/word/2006/wordml" xmlns:wps="http://schemas.microsoft.com/office/word/2010/wordprocessingShape" mc:Ignorable="w14 w15 wp14">
   <w:footnote w:type="separator" w:id="-1">
     <w:p>
       <w:r>
@@ -9155,7 +9109,7 @@
 </file>
 
 <file path=word/numbering.xml><?xml version="1.0" encoding="utf-8"?>
-<w:numbering xmlns:wpc="http://schemas.microsoft.com/office/word/2010/wordprocessingCanvas" xmlns:cx="http://schemas.microsoft.com/office/drawing/2014/chartex" xmlns:cx1="http://schemas.microsoft.com/office/drawing/2015/9/8/chartex" xmlns:cx2="http://schemas.microsoft.com/office/drawing/2015/10/21/chartex" xmlns:mc="http://schemas.openxmlformats.org/markup-compatibility/2006" xmlns:o="urn:schemas-microsoft-com:office:office" xmlns:r="http://schemas.openxmlformats.org/officeDocument/2006/relationships" xmlns:m="http://schemas.openxmlformats.org/officeDocument/2006/math" xmlns:v="urn:schemas-microsoft-com:vml" xmlns:wp14="http://schemas.microsoft.com/office/word/2010/wordprocessingDrawing" xmlns:wp="http://schemas.openxmlformats.org/drawingml/2006/wordprocessingDrawing" xmlns:w10="urn:schemas-microsoft-com:office:word" xmlns:w="http://schemas.openxmlformats.org/wordprocessingml/2006/main" xmlns:w14="http://schemas.microsoft.com/office/word/2010/wordml" xmlns:w15="http://schemas.microsoft.com/office/word/2012/wordml" xmlns:w16se="http://schemas.microsoft.com/office/word/2015/wordml/symex" xmlns:wpg="http://schemas.microsoft.com/office/word/2010/wordprocessingGroup" xmlns:wpi="http://schemas.microsoft.com/office/word/2010/wordprocessingInk" xmlns:wne="http://schemas.microsoft.com/office/word/2006/wordml" xmlns:wps="http://schemas.microsoft.com/office/word/2010/wordprocessingShape" mc:Ignorable="w14 w15 w16se wp14">
+<w:numbering xmlns:wpc="http://schemas.microsoft.com/office/word/2010/wordprocessingCanvas" xmlns:mc="http://schemas.openxmlformats.org/markup-compatibility/2006" xmlns:o="urn:schemas-microsoft-com:office:office" xmlns:r="http://schemas.openxmlformats.org/officeDocument/2006/relationships" xmlns:m="http://schemas.openxmlformats.org/officeDocument/2006/math" xmlns:v="urn:schemas-microsoft-com:vml" xmlns:wp14="http://schemas.microsoft.com/office/word/2010/wordprocessingDrawing" xmlns:wp="http://schemas.openxmlformats.org/drawingml/2006/wordprocessingDrawing" xmlns:w10="urn:schemas-microsoft-com:office:word" xmlns:w="http://schemas.openxmlformats.org/wordprocessingml/2006/main" xmlns:w14="http://schemas.microsoft.com/office/word/2010/wordml" xmlns:w15="http://schemas.microsoft.com/office/word/2012/wordml" xmlns:wpg="http://schemas.microsoft.com/office/word/2010/wordprocessingGroup" xmlns:wpi="http://schemas.microsoft.com/office/word/2010/wordprocessingInk" xmlns:wne="http://schemas.microsoft.com/office/word/2006/wordml" xmlns:wps="http://schemas.microsoft.com/office/word/2010/wordprocessingShape" mc:Ignorable="w14 w15 wp14">
   <w:abstractNum w:abstractNumId="0" w15:restartNumberingAfterBreak="0">
     <w:nsid w:val="23082E26"/>
     <w:multiLevelType w:val="hybridMultilevel"/>
@@ -9695,7 +9649,7 @@
 </file>
 
 <file path=word/styles.xml><?xml version="1.0" encoding="utf-8"?>
-<w:styles xmlns:mc="http://schemas.openxmlformats.org/markup-compatibility/2006" xmlns:r="http://schemas.openxmlformats.org/officeDocument/2006/relationships" xmlns:w="http://schemas.openxmlformats.org/wordprocessingml/2006/main" xmlns:w14="http://schemas.microsoft.com/office/word/2010/wordml" xmlns:w15="http://schemas.microsoft.com/office/word/2012/wordml" xmlns:w16se="http://schemas.microsoft.com/office/word/2015/wordml/symex" mc:Ignorable="w14 w15 w16se">
+<w:styles xmlns:mc="http://schemas.openxmlformats.org/markup-compatibility/2006" xmlns:r="http://schemas.openxmlformats.org/officeDocument/2006/relationships" xmlns:w="http://schemas.openxmlformats.org/wordprocessingml/2006/main" xmlns:w14="http://schemas.microsoft.com/office/word/2010/wordml" xmlns:w15="http://schemas.microsoft.com/office/word/2012/wordml" mc:Ignorable="w14 w15">
   <w:docDefaults>
     <w:rPrDefault>
       <w:rPr>
@@ -9705,7 +9659,7 @@
     </w:rPrDefault>
     <w:pPrDefault/>
   </w:docDefaults>
-  <w:latentStyles w:defLockedState="0" w:defUIPriority="99" w:defSemiHidden="0" w:defUnhideWhenUsed="0" w:defQFormat="0" w:count="372">
+  <w:latentStyles w:defLockedState="0" w:defUIPriority="99" w:defSemiHidden="0" w:defUnhideWhenUsed="0" w:defQFormat="0" w:count="371">
     <w:lsdException w:name="Normal" w:uiPriority="0" w:qFormat="1"/>
     <w:lsdException w:name="heading 1" w:uiPriority="9" w:qFormat="1"/>
     <w:lsdException w:name="heading 2" w:uiPriority="9" w:qFormat="1"/>
@@ -9811,6 +9765,7 @@
     <w:lsdException w:name="HTML Sample" w:semiHidden="1" w:unhideWhenUsed="1"/>
     <w:lsdException w:name="HTML Typewriter" w:semiHidden="1" w:unhideWhenUsed="1"/>
     <w:lsdException w:name="HTML Variable" w:semiHidden="1" w:unhideWhenUsed="1"/>
+    <w:lsdException w:name="Normal Table" w:semiHidden="1" w:unhideWhenUsed="1"/>
     <w:lsdException w:name="annotation subject" w:semiHidden="1" w:unhideWhenUsed="1"/>
     <w:lsdException w:name="No List" w:semiHidden="1" w:unhideWhenUsed="1"/>
     <w:lsdException w:name="Outline List 1" w:semiHidden="1" w:unhideWhenUsed="1"/>
@@ -9857,8 +9812,10 @@
     <w:lsdException w:name="Table Subtle 2" w:semiHidden="1" w:unhideWhenUsed="1"/>
     <w:lsdException w:name="Table Web 1" w:semiHidden="1" w:unhideWhenUsed="1"/>
     <w:lsdException w:name="Table Web 2" w:semiHidden="1" w:unhideWhenUsed="1"/>
+    <w:lsdException w:name="Table Web 3" w:semiHidden="1" w:unhideWhenUsed="1"/>
     <w:lsdException w:name="Balloon Text" w:semiHidden="1" w:unhideWhenUsed="1"/>
     <w:lsdException w:name="Table Grid" w:uiPriority="59"/>
+    <w:lsdException w:name="Table Theme" w:semiHidden="1" w:unhideWhenUsed="1"/>
     <w:lsdException w:name="Placeholder Text" w:semiHidden="1"/>
     <w:lsdException w:name="No Spacing" w:uiPriority="1" w:qFormat="1"/>
     <w:lsdException w:name="Light Shading" w:uiPriority="60"/>
@@ -10074,7 +10031,6 @@
     <w:lsdException w:name="List Table 5 Dark Accent 6" w:uiPriority="50"/>
     <w:lsdException w:name="List Table 6 Colorful Accent 6" w:uiPriority="51"/>
     <w:lsdException w:name="List Table 7 Colorful Accent 6" w:uiPriority="52"/>
-    <w:lsdException w:name="Mention" w:semiHidden="1" w:unhideWhenUsed="1"/>
   </w:latentStyles>
   <w:style w:type="paragraph" w:default="1" w:styleId="Normal">
     <w:name w:val="Normal"/>
@@ -11025,7 +10981,7 @@
 </file>
 
 <file path=word/glossary/document.xml><?xml version="1.0" encoding="utf-8"?>
-<w:glossaryDocument xmlns:wpc="http://schemas.microsoft.com/office/word/2010/wordprocessingCanvas" xmlns:cx="http://schemas.microsoft.com/office/drawing/2014/chartex" xmlns:cx1="http://schemas.microsoft.com/office/drawing/2015/9/8/chartex" xmlns:cx2="http://schemas.microsoft.com/office/drawing/2015/10/21/chartex" xmlns:mc="http://schemas.openxmlformats.org/markup-compatibility/2006" xmlns:o="urn:schemas-microsoft-com:office:office" xmlns:r="http://schemas.openxmlformats.org/officeDocument/2006/relationships" xmlns:m="http://schemas.openxmlformats.org/officeDocument/2006/math" xmlns:v="urn:schemas-microsoft-com:vml" xmlns:wp14="http://schemas.microsoft.com/office/word/2010/wordprocessingDrawing" xmlns:wp="http://schemas.openxmlformats.org/drawingml/2006/wordprocessingDrawing" xmlns:w10="urn:schemas-microsoft-com:office:word" xmlns:w="http://schemas.openxmlformats.org/wordprocessingml/2006/main" xmlns:w14="http://schemas.microsoft.com/office/word/2010/wordml" xmlns:w15="http://schemas.microsoft.com/office/word/2012/wordml" xmlns:w16se="http://schemas.microsoft.com/office/word/2015/wordml/symex" xmlns:wpg="http://schemas.microsoft.com/office/word/2010/wordprocessingGroup" xmlns:wpi="http://schemas.microsoft.com/office/word/2010/wordprocessingInk" xmlns:wne="http://schemas.microsoft.com/office/word/2006/wordml" xmlns:wps="http://schemas.microsoft.com/office/word/2010/wordprocessingShape" mc:Ignorable="w14 w15 w16se wp14">
+<w:glossaryDocument xmlns:wpc="http://schemas.microsoft.com/office/word/2010/wordprocessingCanvas" xmlns:mc="http://schemas.openxmlformats.org/markup-compatibility/2006" xmlns:o="urn:schemas-microsoft-com:office:office" xmlns:r="http://schemas.openxmlformats.org/officeDocument/2006/relationships" xmlns:m="http://schemas.openxmlformats.org/officeDocument/2006/math" xmlns:v="urn:schemas-microsoft-com:vml" xmlns:wp14="http://schemas.microsoft.com/office/word/2010/wordprocessingDrawing" xmlns:wp="http://schemas.openxmlformats.org/drawingml/2006/wordprocessingDrawing" xmlns:w10="urn:schemas-microsoft-com:office:word" xmlns:w="http://schemas.openxmlformats.org/wordprocessingml/2006/main" xmlns:w14="http://schemas.microsoft.com/office/word/2010/wordml" xmlns:w15="http://schemas.microsoft.com/office/word/2012/wordml" xmlns:wpg="http://schemas.microsoft.com/office/word/2010/wordprocessingGroup" xmlns:wpi="http://schemas.microsoft.com/office/word/2010/wordprocessingInk" xmlns:wne="http://schemas.microsoft.com/office/word/2006/wordml" xmlns:wps="http://schemas.microsoft.com/office/word/2010/wordprocessingShape" mc:Ignorable="w14 w15 wp14">
   <w:docParts>
     <w:docPart>
       <w:docPartPr>
@@ -11061,7 +11017,7 @@
 </file>
 
 <file path=word/glossary/fontTable.xml><?xml version="1.0" encoding="utf-8"?>
-<w:fonts xmlns:mc="http://schemas.openxmlformats.org/markup-compatibility/2006" xmlns:r="http://schemas.openxmlformats.org/officeDocument/2006/relationships" xmlns:w="http://schemas.openxmlformats.org/wordprocessingml/2006/main" xmlns:w14="http://schemas.microsoft.com/office/word/2010/wordml" xmlns:w15="http://schemas.microsoft.com/office/word/2012/wordml" xmlns:w16se="http://schemas.microsoft.com/office/word/2015/wordml/symex" mc:Ignorable="w14 w15 w16se">
+<w:fonts xmlns:mc="http://schemas.openxmlformats.org/markup-compatibility/2006" xmlns:r="http://schemas.openxmlformats.org/officeDocument/2006/relationships" xmlns:w="http://schemas.openxmlformats.org/wordprocessingml/2006/main" xmlns:w14="http://schemas.microsoft.com/office/word/2010/wordml" xmlns:w15="http://schemas.microsoft.com/office/word/2012/wordml" mc:Ignorable="w14 w15">
   <w:font w:name="Symbol">
     <w:panose1 w:val="05050102010706020507"/>
     <w:charset w:val="02"/>
@@ -11081,7 +11037,7 @@
     <w:charset w:val="00"/>
     <w:family w:val="modern"/>
     <w:pitch w:val="fixed"/>
-    <w:sig w:usb0="E0002EFF" w:usb1="C0007843" w:usb2="00000009" w:usb3="00000000" w:csb0="000001FF" w:csb1="00000000"/>
+    <w:sig w:usb0="E0002AFF" w:usb1="C0007843" w:usb2="00000009" w:usb3="00000000" w:csb0="000001FF" w:csb1="00000000"/>
   </w:font>
   <w:font w:name="Wingdings">
     <w:panose1 w:val="05000000000000000000"/>
@@ -11109,7 +11065,7 @@
     <w:charset w:val="00"/>
     <w:family w:val="swiss"/>
     <w:pitch w:val="variable"/>
-    <w:sig w:usb0="E0002EFF" w:usb1="C0007843" w:usb2="00000009" w:usb3="00000000" w:csb0="000001FF" w:csb1="00000000"/>
+    <w:sig w:usb0="E0002AFF" w:usb1="C0007843" w:usb2="00000009" w:usb3="00000000" w:csb0="000001FF" w:csb1="00000000"/>
   </w:font>
   <w:font w:name="Calibri Light">
     <w:panose1 w:val="020F0302020204030204"/>
@@ -11136,7 +11092,7 @@
 </file>
 
 <file path=word/glossary/settings.xml><?xml version="1.0" encoding="utf-8"?>
-<w:settings xmlns:mc="http://schemas.openxmlformats.org/markup-compatibility/2006" xmlns:o="urn:schemas-microsoft-com:office:office" xmlns:r="http://schemas.openxmlformats.org/officeDocument/2006/relationships" xmlns:m="http://schemas.openxmlformats.org/officeDocument/2006/math" xmlns:v="urn:schemas-microsoft-com:vml" xmlns:w10="urn:schemas-microsoft-com:office:word" xmlns:w="http://schemas.openxmlformats.org/wordprocessingml/2006/main" xmlns:w14="http://schemas.microsoft.com/office/word/2010/wordml" xmlns:w15="http://schemas.microsoft.com/office/word/2012/wordml" xmlns:w16se="http://schemas.microsoft.com/office/word/2015/wordml/symex" xmlns:sl="http://schemas.openxmlformats.org/schemaLibrary/2006/main" mc:Ignorable="w14 w15 w16se">
+<w:settings xmlns:mc="http://schemas.openxmlformats.org/markup-compatibility/2006" xmlns:o="urn:schemas-microsoft-com:office:office" xmlns:r="http://schemas.openxmlformats.org/officeDocument/2006/relationships" xmlns:m="http://schemas.openxmlformats.org/officeDocument/2006/math" xmlns:v="urn:schemas-microsoft-com:vml" xmlns:w10="urn:schemas-microsoft-com:office:word" xmlns:w="http://schemas.openxmlformats.org/wordprocessingml/2006/main" xmlns:w14="http://schemas.microsoft.com/office/word/2010/wordml" xmlns:w15="http://schemas.microsoft.com/office/word/2012/wordml" xmlns:sl="http://schemas.openxmlformats.org/schemaLibrary/2006/main" mc:Ignorable="w14 w15">
   <w:view w:val="normal"/>
   <w:revisionView w:insDel="0" w:formatting="0"/>
   <w:defaultTabStop w:val="720"/>
@@ -11153,6 +11109,7 @@
     <w:rsidRoot w:val="008F47F4"/>
     <w:rsid w:val="00150F45"/>
     <w:rsid w:val="005D2C99"/>
+    <w:rsid w:val="006213BE"/>
     <w:rsid w:val="008F47F4"/>
     <w:rsid w:val="00967CB5"/>
     <w:rsid w:val="00E17763"/>
@@ -11179,7 +11136,7 @@
 </file>
 
 <file path=word/glossary/styles.xml><?xml version="1.0" encoding="utf-8"?>
-<w:styles xmlns:mc="http://schemas.openxmlformats.org/markup-compatibility/2006" xmlns:r="http://schemas.openxmlformats.org/officeDocument/2006/relationships" xmlns:w="http://schemas.openxmlformats.org/wordprocessingml/2006/main" xmlns:w14="http://schemas.microsoft.com/office/word/2010/wordml" xmlns:w15="http://schemas.microsoft.com/office/word/2012/wordml" xmlns:w16se="http://schemas.microsoft.com/office/word/2015/wordml/symex" mc:Ignorable="w14 w15 w16se">
+<w:styles xmlns:mc="http://schemas.openxmlformats.org/markup-compatibility/2006" xmlns:r="http://schemas.openxmlformats.org/officeDocument/2006/relationships" xmlns:w="http://schemas.openxmlformats.org/wordprocessingml/2006/main" xmlns:w14="http://schemas.microsoft.com/office/word/2010/wordml" xmlns:w15="http://schemas.microsoft.com/office/word/2012/wordml" mc:Ignorable="w14 w15">
   <w:docDefaults>
     <w:rPrDefault>
       <w:rPr>
@@ -11195,7 +11152,7 @@
       </w:pPr>
     </w:pPrDefault>
   </w:docDefaults>
-  <w:latentStyles w:defLockedState="0" w:defUIPriority="99" w:defSemiHidden="0" w:defUnhideWhenUsed="0" w:defQFormat="0" w:count="372">
+  <w:latentStyles w:defLockedState="0" w:defUIPriority="99" w:defSemiHidden="0" w:defUnhideWhenUsed="0" w:defQFormat="0" w:count="371">
     <w:lsdException w:name="Normal" w:uiPriority="0" w:qFormat="1"/>
     <w:lsdException w:name="heading 1" w:uiPriority="9" w:qFormat="1"/>
     <w:lsdException w:name="heading 2" w:semiHidden="1" w:uiPriority="9" w:unhideWhenUsed="1" w:qFormat="1"/>
@@ -11301,6 +11258,7 @@
     <w:lsdException w:name="HTML Sample" w:semiHidden="1" w:unhideWhenUsed="1"/>
     <w:lsdException w:name="HTML Typewriter" w:semiHidden="1" w:unhideWhenUsed="1"/>
     <w:lsdException w:name="HTML Variable" w:semiHidden="1" w:unhideWhenUsed="1"/>
+    <w:lsdException w:name="Normal Table" w:semiHidden="1" w:unhideWhenUsed="1"/>
     <w:lsdException w:name="annotation subject" w:semiHidden="1" w:unhideWhenUsed="1"/>
     <w:lsdException w:name="No List" w:semiHidden="1" w:unhideWhenUsed="1"/>
     <w:lsdException w:name="Outline List 1" w:semiHidden="1" w:unhideWhenUsed="1"/>
@@ -11347,8 +11305,10 @@
     <w:lsdException w:name="Table Subtle 2" w:semiHidden="1" w:unhideWhenUsed="1"/>
     <w:lsdException w:name="Table Web 1" w:semiHidden="1" w:unhideWhenUsed="1"/>
     <w:lsdException w:name="Table Web 2" w:semiHidden="1" w:unhideWhenUsed="1"/>
+    <w:lsdException w:name="Table Web 3" w:semiHidden="1" w:unhideWhenUsed="1"/>
     <w:lsdException w:name="Balloon Text" w:semiHidden="1" w:unhideWhenUsed="1"/>
     <w:lsdException w:name="Table Grid" w:uiPriority="39"/>
+    <w:lsdException w:name="Table Theme" w:semiHidden="1" w:unhideWhenUsed="1"/>
     <w:lsdException w:name="Placeholder Text" w:semiHidden="1"/>
     <w:lsdException w:name="No Spacing" w:uiPriority="1" w:qFormat="1"/>
     <w:lsdException w:name="Light Shading" w:uiPriority="60"/>
@@ -11564,7 +11524,6 @@
     <w:lsdException w:name="List Table 5 Dark Accent 6" w:uiPriority="50"/>
     <w:lsdException w:name="List Table 6 Colorful Accent 6" w:uiPriority="51"/>
     <w:lsdException w:name="List Table 7 Colorful Accent 6" w:uiPriority="52"/>
-    <w:lsdException w:name="Mention" w:semiHidden="1" w:unhideWhenUsed="1"/>
   </w:latentStyles>
   <w:style w:type="paragraph" w:default="1" w:styleId="Normal">
     <w:name w:val="Normal"/>
@@ -11613,7 +11572,7 @@
 </file>
 
 <file path=word/glossary/webSettings.xml><?xml version="1.0" encoding="utf-8"?>
-<w:webSettings xmlns:mc="http://schemas.openxmlformats.org/markup-compatibility/2006" xmlns:r="http://schemas.openxmlformats.org/officeDocument/2006/relationships" xmlns:w="http://schemas.openxmlformats.org/wordprocessingml/2006/main" xmlns:w14="http://schemas.microsoft.com/office/word/2010/wordml" xmlns:w15="http://schemas.microsoft.com/office/word/2012/wordml" xmlns:w16se="http://schemas.microsoft.com/office/word/2015/wordml/symex" mc:Ignorable="w14 w15 w16se">
+<w:webSettings xmlns:mc="http://schemas.openxmlformats.org/markup-compatibility/2006" xmlns:r="http://schemas.openxmlformats.org/officeDocument/2006/relationships" xmlns:w="http://schemas.openxmlformats.org/wordprocessingml/2006/main" xmlns:w14="http://schemas.microsoft.com/office/word/2010/wordml" xmlns:w15="http://schemas.microsoft.com/office/word/2012/wordml" mc:Ignorable="w14 w15">
   <w:optimizeForBrowser/>
   <w:allowPNG/>
 </w:webSettings>
@@ -11885,7 +11844,7 @@
 </file>
 
 <file path=customXml/itemProps1.xml><?xml version="1.0" encoding="utf-8"?>
-<ds:datastoreItem xmlns:ds="http://schemas.openxmlformats.org/officeDocument/2006/customXml" ds:itemID="{53016D40-E309-412B-9C73-125D30624B91}">
+<ds:datastoreItem xmlns:ds="http://schemas.openxmlformats.org/officeDocument/2006/customXml" ds:itemID="{4DF246B2-91A2-4375-9DA6-7CB6231294F2}">
   <ds:schemaRefs>
     <ds:schemaRef ds:uri="http://schemas.openxmlformats.org/officeDocument/2006/bibliography"/>
   </ds:schemaRefs>

</xml_diff>

<commit_message>
P0339: Fixed some incorrect references to P0978 that should have been P0987
</commit_message>
<xml_diff>
--- a/P0339_polymorphic_alloc_vocab_type.docx
+++ b/P0339_polymorphic_alloc_vocab_type.docx
@@ -18,11 +18,21 @@
       <w:r>
         <w:tab/>
       </w:r>
-      <w:fldSimple w:instr=" DOCPROPERTY  &quot;Document number&quot;  \* MERGEFORMAT ">
-        <w:r>
-          <w:t>P0339r4</w:t>
-        </w:r>
-      </w:fldSimple>
+      <w:r>
+        <w:fldChar w:fldCharType="begin"/>
+      </w:r>
+      <w:r>
+        <w:instrText xml:space="preserve"> DOCPROPERTY  "Document number"  \* MERGEFORMAT </w:instrText>
+      </w:r>
+      <w:r>
+        <w:fldChar w:fldCharType="separate"/>
+      </w:r>
+      <w:r>
+        <w:t>P0339r5</w:t>
+      </w:r>
+      <w:r>
+        <w:fldChar w:fldCharType="end"/>
+      </w:r>
     </w:p>
     <w:p>
       <w:pPr>
@@ -53,7 +63,7 @@
         <w:rPr>
           <w:noProof/>
         </w:rPr>
-        <w:t>2018-04-02</w:t>
+        <w:t>2018-10-07</w:t>
       </w:r>
       <w:r>
         <w:fldChar w:fldCharType="end"/>
@@ -186,6 +196,7 @@
         <w:dataBinding w:prefixMappings="xmlns:ns0='http://purl.org/dc/elements/1.1/' xmlns:ns1='http://schemas.openxmlformats.org/package/2006/metadata/core-properties' " w:xpath="/ns1:coreProperties[1]/ns0:title[1]" w:storeItemID="{6C3C8BC8-F283-45AE-878A-BAB7291924A1}"/>
         <w:text/>
       </w:sdtPr>
+      <w:sdtEndPr/>
       <w:sdtContent>
         <w:p>
           <w:pPr>
@@ -283,7 +294,7 @@
         <w:rPr>
           <w:noProof/>
         </w:rPr>
-        <w:instrText xml:space="preserve"> PAGEREF _Toc510390902 \h </w:instrText>
+        <w:instrText xml:space="preserve"> PAGEREF _Toc526700103 \h </w:instrText>
       </w:r>
       <w:r>
         <w:rPr>
@@ -358,7 +369,7 @@
         <w:rPr>
           <w:noProof/>
         </w:rPr>
-        <w:instrText xml:space="preserve"> PAGEREF _Toc510390903 \h </w:instrText>
+        <w:instrText xml:space="preserve"> PAGEREF _Toc526700104 \h </w:instrText>
       </w:r>
       <w:r>
         <w:rPr>
@@ -375,7 +386,7 @@
         <w:rPr>
           <w:noProof/>
         </w:rPr>
-        <w:t>2</w:t>
+        <w:t>1</w:t>
       </w:r>
       <w:r>
         <w:rPr>
@@ -415,7 +426,7 @@
         <w:rPr>
           <w:noProof/>
         </w:rPr>
-        <w:t>Changes since R3</w:t>
+        <w:t>Changes since R4</w:t>
       </w:r>
       <w:r>
         <w:rPr>
@@ -433,7 +444,7 @@
         <w:rPr>
           <w:noProof/>
         </w:rPr>
-        <w:instrText xml:space="preserve"> PAGEREF _Toc510390904 \h </w:instrText>
+        <w:instrText xml:space="preserve"> PAGEREF _Toc526700105 \h </w:instrText>
       </w:r>
       <w:r>
         <w:rPr>
@@ -450,7 +461,7 @@
         <w:rPr>
           <w:noProof/>
         </w:rPr>
-        <w:t>2</w:t>
+        <w:t>1</w:t>
       </w:r>
       <w:r>
         <w:rPr>
@@ -490,7 +501,7 @@
         <w:rPr>
           <w:noProof/>
         </w:rPr>
-        <w:t>Changes since R2</w:t>
+        <w:t>Changes since R3</w:t>
       </w:r>
       <w:r>
         <w:rPr>
@@ -508,7 +519,7 @@
         <w:rPr>
           <w:noProof/>
         </w:rPr>
-        <w:instrText xml:space="preserve"> PAGEREF _Toc510390905 \h </w:instrText>
+        <w:instrText xml:space="preserve"> PAGEREF _Toc526700106 \h </w:instrText>
       </w:r>
       <w:r>
         <w:rPr>
@@ -565,7 +576,7 @@
         <w:rPr>
           <w:noProof/>
         </w:rPr>
-        <w:t>Changes since R1</w:t>
+        <w:t>Changes since R2</w:t>
       </w:r>
       <w:r>
         <w:rPr>
@@ -583,7 +594,7 @@
         <w:rPr>
           <w:noProof/>
         </w:rPr>
-        <w:instrText xml:space="preserve"> PAGEREF _Toc510390906 \h </w:instrText>
+        <w:instrText xml:space="preserve"> PAGEREF _Toc526700107 \h </w:instrText>
       </w:r>
       <w:r>
         <w:rPr>
@@ -640,6 +651,81 @@
         <w:rPr>
           <w:noProof/>
         </w:rPr>
+        <w:t>Changes since R1</w:t>
+      </w:r>
+      <w:r>
+        <w:rPr>
+          <w:noProof/>
+        </w:rPr>
+        <w:tab/>
+      </w:r>
+      <w:r>
+        <w:rPr>
+          <w:noProof/>
+        </w:rPr>
+        <w:fldChar w:fldCharType="begin"/>
+      </w:r>
+      <w:r>
+        <w:rPr>
+          <w:noProof/>
+        </w:rPr>
+        <w:instrText xml:space="preserve"> PAGEREF _Toc526700108 \h </w:instrText>
+      </w:r>
+      <w:r>
+        <w:rPr>
+          <w:noProof/>
+        </w:rPr>
+      </w:r>
+      <w:r>
+        <w:rPr>
+          <w:noProof/>
+        </w:rPr>
+        <w:fldChar w:fldCharType="separate"/>
+      </w:r>
+      <w:r>
+        <w:rPr>
+          <w:noProof/>
+        </w:rPr>
+        <w:t>2</w:t>
+      </w:r>
+      <w:r>
+        <w:rPr>
+          <w:noProof/>
+        </w:rPr>
+        <w:fldChar w:fldCharType="end"/>
+      </w:r>
+    </w:p>
+    <w:p>
+      <w:pPr>
+        <w:pStyle w:val="TOC2"/>
+        <w:tabs>
+          <w:tab w:val="left" w:pos="960"/>
+          <w:tab w:val="right" w:leader="dot" w:pos="10070"/>
+        </w:tabs>
+        <w:rPr>
+          <w:rFonts w:asciiTheme="minorHAnsi" w:eastAsiaTheme="minorEastAsia" w:hAnsiTheme="minorHAnsi" w:cstheme="minorBidi"/>
+          <w:noProof/>
+          <w:szCs w:val="22"/>
+        </w:rPr>
+      </w:pPr>
+      <w:r>
+        <w:rPr>
+          <w:noProof/>
+        </w:rPr>
+        <w:t>2.5</w:t>
+      </w:r>
+      <w:r>
+        <w:rPr>
+          <w:rFonts w:asciiTheme="minorHAnsi" w:eastAsiaTheme="minorEastAsia" w:hAnsiTheme="minorHAnsi" w:cstheme="minorBidi"/>
+          <w:noProof/>
+          <w:szCs w:val="22"/>
+        </w:rPr>
+        <w:tab/>
+      </w:r>
+      <w:r>
+        <w:rPr>
+          <w:noProof/>
+        </w:rPr>
         <w:t>Changes since R0</w:t>
       </w:r>
       <w:r>
@@ -658,7 +744,7 @@
         <w:rPr>
           <w:noProof/>
         </w:rPr>
-        <w:instrText xml:space="preserve"> PAGEREF _Toc510390907 \h </w:instrText>
+        <w:instrText xml:space="preserve"> PAGEREF _Toc526700109 \h </w:instrText>
       </w:r>
       <w:r>
         <w:rPr>
@@ -733,7 +819,7 @@
         <w:rPr>
           <w:noProof/>
         </w:rPr>
-        <w:instrText xml:space="preserve"> PAGEREF _Toc510390908 \h </w:instrText>
+        <w:instrText xml:space="preserve"> PAGEREF _Toc526700110 \h </w:instrText>
       </w:r>
       <w:r>
         <w:rPr>
@@ -750,7 +836,7 @@
         <w:rPr>
           <w:noProof/>
         </w:rPr>
-        <w:t>3</w:t>
+        <w:t>2</w:t>
       </w:r>
       <w:r>
         <w:rPr>
@@ -808,7 +894,7 @@
         <w:rPr>
           <w:noProof/>
         </w:rPr>
-        <w:instrText xml:space="preserve"> PAGEREF _Toc510390909 \h </w:instrText>
+        <w:instrText xml:space="preserve"> PAGEREF _Toc526700111 \h </w:instrText>
       </w:r>
       <w:r>
         <w:rPr>
@@ -883,7 +969,7 @@
         <w:rPr>
           <w:noProof/>
         </w:rPr>
-        <w:instrText xml:space="preserve"> PAGEREF _Toc510390910 \h </w:instrText>
+        <w:instrText xml:space="preserve"> PAGEREF _Toc526700112 \h </w:instrText>
       </w:r>
       <w:r>
         <w:rPr>
@@ -958,7 +1044,7 @@
         <w:rPr>
           <w:noProof/>
         </w:rPr>
-        <w:instrText xml:space="preserve"> PAGEREF _Toc510390911 \h </w:instrText>
+        <w:instrText xml:space="preserve"> PAGEREF _Toc526700113 \h </w:instrText>
       </w:r>
       <w:r>
         <w:rPr>
@@ -975,7 +1061,7 @@
         <w:rPr>
           <w:noProof/>
         </w:rPr>
-        <w:t>8</w:t>
+        <w:t>7</w:t>
       </w:r>
       <w:r>
         <w:rPr>
@@ -1033,7 +1119,7 @@
         <w:rPr>
           <w:noProof/>
         </w:rPr>
-        <w:instrText xml:space="preserve"> PAGEREF _Toc510390912 \h </w:instrText>
+        <w:instrText xml:space="preserve"> PAGEREF _Toc526700114 \h </w:instrText>
       </w:r>
       <w:r>
         <w:rPr>
@@ -1108,7 +1194,7 @@
         <w:rPr>
           <w:noProof/>
         </w:rPr>
-        <w:instrText xml:space="preserve"> PAGEREF _Toc510390913 \h </w:instrText>
+        <w:instrText xml:space="preserve"> PAGEREF _Toc526700115 \h </w:instrText>
       </w:r>
       <w:r>
         <w:rPr>
@@ -1190,7 +1276,7 @@
         <w:rPr>
           <w:noProof/>
         </w:rPr>
-        <w:instrText xml:space="preserve"> PAGEREF _Toc510390914 \h </w:instrText>
+        <w:instrText xml:space="preserve"> PAGEREF _Toc526700116 \h </w:instrText>
       </w:r>
       <w:r>
         <w:rPr>
@@ -1207,7 +1293,7 @@
         <w:rPr>
           <w:noProof/>
         </w:rPr>
-        <w:t>9</w:t>
+        <w:t>8</w:t>
       </w:r>
       <w:r>
         <w:rPr>
@@ -1265,7 +1351,7 @@
         <w:rPr>
           <w:noProof/>
         </w:rPr>
-        <w:instrText xml:space="preserve"> PAGEREF _Toc510390915 \h </w:instrText>
+        <w:instrText xml:space="preserve"> PAGEREF _Toc526700117 \h </w:instrText>
       </w:r>
       <w:r>
         <w:rPr>
@@ -1282,7 +1368,7 @@
         <w:rPr>
           <w:noProof/>
         </w:rPr>
-        <w:t>11</w:t>
+        <w:t>10</w:t>
       </w:r>
       <w:r>
         <w:rPr>
@@ -1301,7 +1387,7 @@
         </w:rPr>
         <w:fldChar w:fldCharType="end"/>
       </w:r>
-      <w:bookmarkStart w:id="0" w:name="_Toc510390902"/>
+      <w:bookmarkStart w:id="0" w:name="_Toc526700103"/>
       <w:r>
         <w:t>Abstract</w:t>
       </w:r>
@@ -1406,30 +1492,44 @@
         <w:t>This proposal is targeted for the C++ working paper.</w:t>
       </w:r>
     </w:p>
-    <w:p/>
     <w:p>
       <w:pPr>
         <w:pStyle w:val="Heading1"/>
       </w:pPr>
-      <w:bookmarkStart w:id="1" w:name="_Toc510390903"/>
+      <w:bookmarkStart w:id="1" w:name="_Toc526700104"/>
+      <w:r>
+        <w:t>Change</w:t>
+      </w:r>
+      <w:r>
+        <w:t xml:space="preserve"> History</w:t>
+      </w:r>
+      <w:bookmarkEnd w:id="1"/>
+    </w:p>
+    <w:p>
+      <w:pPr>
+        <w:pStyle w:val="Heading2"/>
+      </w:pPr>
+      <w:bookmarkStart w:id="2" w:name="_Toc526700105"/>
+      <w:r>
+        <w:t>Changes since R4</w:t>
+      </w:r>
+      <w:bookmarkEnd w:id="2"/>
+    </w:p>
+    <w:p>
+      <w:r>
+        <w:t>Fixed some incorrect references to P0978 that should have been P0987.</w:t>
+      </w:r>
+    </w:p>
+    <w:p>
+      <w:pPr>
+        <w:pStyle w:val="Heading2"/>
+      </w:pPr>
+      <w:bookmarkStart w:id="3" w:name="_Toc526700106"/>
       <w:r>
         <w:lastRenderedPageBreak/>
-        <w:t>Change</w:t>
-      </w:r>
-      <w:r>
-        <w:t xml:space="preserve"> History</w:t>
-      </w:r>
-      <w:bookmarkEnd w:id="1"/>
-    </w:p>
-    <w:p>
-      <w:pPr>
-        <w:pStyle w:val="Heading2"/>
-      </w:pPr>
-      <w:bookmarkStart w:id="2" w:name="_Toc510390904"/>
-      <w:r>
         <w:t>Changes since R3</w:t>
       </w:r>
-      <w:bookmarkEnd w:id="2"/>
+      <w:bookmarkEnd w:id="3"/>
     </w:p>
     <w:p>
       <w:r>
@@ -1476,10 +1576,22 @@
           <w:rPr>
             <w:rStyle w:val="Hyperlink"/>
           </w:rPr>
-          <w:t>P0978</w:t>
+          <w:t>P09</w:t>
+        </w:r>
+        <w:r>
+          <w:rPr>
+            <w:rStyle w:val="Hyperlink"/>
+          </w:rPr>
+          <w:t>8</w:t>
         </w:r>
       </w:hyperlink>
       <w:r>
+        <w:rPr>
+          <w:rStyle w:val="Hyperlink"/>
+        </w:rPr>
+        <w:t>7</w:t>
+      </w:r>
+      <w:r>
         <w:t>)</w:t>
       </w:r>
       <w:r>
@@ -1496,11 +1608,11 @@
       <w:pPr>
         <w:pStyle w:val="Heading2"/>
       </w:pPr>
-      <w:bookmarkStart w:id="3" w:name="_Toc510390905"/>
+      <w:bookmarkStart w:id="4" w:name="_Toc526700107"/>
       <w:r>
         <w:t>Changes since R2</w:t>
       </w:r>
-      <w:bookmarkEnd w:id="3"/>
+      <w:bookmarkEnd w:id="4"/>
     </w:p>
     <w:p>
       <w:r>
@@ -1560,11 +1672,11 @@
       <w:pPr>
         <w:pStyle w:val="Heading2"/>
       </w:pPr>
-      <w:bookmarkStart w:id="4" w:name="_Toc510390906"/>
+      <w:bookmarkStart w:id="5" w:name="_Toc526700108"/>
       <w:r>
         <w:t>Changes since R1</w:t>
       </w:r>
-      <w:bookmarkEnd w:id="4"/>
+      <w:bookmarkEnd w:id="5"/>
     </w:p>
     <w:p>
       <w:r>
@@ -1575,14 +1687,14 @@
       <w:pPr>
         <w:pStyle w:val="Heading2"/>
       </w:pPr>
-      <w:bookmarkStart w:id="5" w:name="_Toc510390907"/>
+      <w:bookmarkStart w:id="6" w:name="_Toc526700109"/>
       <w:r>
         <w:t>Changes</w:t>
       </w:r>
       <w:r>
         <w:t xml:space="preserve"> since R0</w:t>
       </w:r>
-      <w:bookmarkEnd w:id="5"/>
+      <w:bookmarkEnd w:id="6"/>
     </w:p>
     <w:p>
       <w:r>
@@ -1820,61 +1932,79 @@
           <w:rPr>
             <w:rStyle w:val="Hyperlink"/>
           </w:rPr>
-          <w:t>P0335</w:t>
+          <w:t>P03</w:t>
+        </w:r>
+        <w:r>
+          <w:rPr>
+            <w:rStyle w:val="Hyperlink"/>
+          </w:rPr>
+          <w:t>3</w:t>
+        </w:r>
+        <w:r>
+          <w:rPr>
+            <w:rStyle w:val="Hyperlink"/>
+          </w:rPr>
+          <w:t>7</w:t>
         </w:r>
       </w:hyperlink>
       <w:r>
         <w:t>, which</w:t>
       </w:r>
       <w:r>
-        <w:t xml:space="preserve"> was applied to the C++17 WP in June, but was not applied to the LFTS.</w:t>
+        <w:t xml:space="preserve"> was applied to the C++17 WP in June</w:t>
+      </w:r>
+      <w:r>
+        <w:t xml:space="preserve"> 2016</w:t>
+      </w:r>
+      <w:r>
+        <w:t>, but was not applied to the LFTS.</w:t>
       </w:r>
     </w:p>
     <w:p>
       <w:pPr>
         <w:pStyle w:val="Heading1"/>
       </w:pPr>
-      <w:bookmarkStart w:id="6" w:name="_Toc510390908"/>
+      <w:bookmarkStart w:id="7" w:name="_Toc526700110"/>
+      <w:r>
+        <w:t>Motivation</w:t>
+      </w:r>
+      <w:bookmarkEnd w:id="7"/>
+    </w:p>
+    <w:p>
+      <w:r>
+        <w:t xml:space="preserve">Consider the following </w:t>
+      </w:r>
+      <w:r>
+        <w:t xml:space="preserve">class </w:t>
+      </w:r>
+      <w:r>
+        <w:t xml:space="preserve">that works like </w:t>
+      </w:r>
+      <w:r>
+        <w:rPr>
+          <w:rStyle w:val="CodeFont"/>
+        </w:rPr>
+        <w:t>vector&lt;int&gt;</w:t>
+      </w:r>
+      <w:r>
+        <w:t>,</w:t>
+      </w:r>
+      <w:r>
+        <w:t xml:space="preserve"> but </w:t>
+      </w:r>
+      <w:r>
+        <w:t>with a fixed maximum size determined at construction</w:t>
+      </w:r>
+      <w:r>
+        <w:t>:</w:t>
+      </w:r>
+    </w:p>
+    <w:p>
+      <w:pPr>
+        <w:pStyle w:val="Example"/>
+      </w:pPr>
       <w:r>
         <w:lastRenderedPageBreak/>
-        <w:t>Motivation</w:t>
-      </w:r>
-      <w:bookmarkEnd w:id="6"/>
-    </w:p>
-    <w:p>
-      <w:r>
-        <w:t xml:space="preserve">Consider the following </w:t>
-      </w:r>
-      <w:r>
-        <w:t xml:space="preserve">class </w:t>
-      </w:r>
-      <w:r>
-        <w:t xml:space="preserve">that works like </w:t>
-      </w:r>
-      <w:r>
-        <w:rPr>
-          <w:rStyle w:val="CodeFont"/>
-        </w:rPr>
-        <w:t>vector&lt;int&gt;</w:t>
-      </w:r>
-      <w:r>
-        <w:t>,</w:t>
-      </w:r>
-      <w:r>
-        <w:t xml:space="preserve"> but </w:t>
-      </w:r>
-      <w:r>
-        <w:t>with a fixed maximum size determined at construction</w:t>
-      </w:r>
-      <w:r>
-        <w:t>:</w:t>
-      </w:r>
-    </w:p>
-    <w:p>
-      <w:pPr>
-        <w:pStyle w:val="Example"/>
-      </w:pPr>
-      <w:r>
         <w:t>class IntVec {</w:t>
       </w:r>
     </w:p>
@@ -2381,11 +2511,7 @@
         <w:t xml:space="preserve">of which </w:t>
       </w:r>
       <w:r>
-        <w:t xml:space="preserve">is a useful value for storing in the </w:t>
-      </w:r>
-      <w:r>
-        <w:lastRenderedPageBreak/>
-        <w:t>class</w:t>
+        <w:t>is a useful value for storing in the class</w:t>
       </w:r>
       <w:r>
         <w:t xml:space="preserve">. </w:t>
@@ -2424,6 +2550,7 @@
         <w:rPr>
           <w:b/>
         </w:rPr>
+        <w:lastRenderedPageBreak/>
         <w:t>Danger of null pointers</w:t>
       </w:r>
     </w:p>
@@ -2445,7 +2572,7 @@
           <w:b/>
         </w:rPr>
       </w:pPr>
-      <w:bookmarkStart w:id="7" w:name="_Toc177193269"/>
+      <w:bookmarkStart w:id="8" w:name="_Toc177193269"/>
       <w:r>
         <w:rPr>
           <w:b/>
@@ -2583,11 +2710,11 @@
       <w:pPr>
         <w:pStyle w:val="Heading1"/>
       </w:pPr>
-      <w:bookmarkStart w:id="8" w:name="_Toc510390909"/>
+      <w:bookmarkStart w:id="9" w:name="_Toc526700111"/>
       <w:r>
         <w:t>Proposal Overview</w:t>
       </w:r>
-      <w:bookmarkEnd w:id="8"/>
+      <w:bookmarkEnd w:id="9"/>
     </w:p>
     <w:p>
       <w:r>
@@ -2662,7 +2789,6 @@
         <w:pStyle w:val="Example"/>
       </w:pPr>
       <w:r>
-        <w:lastRenderedPageBreak/>
         <w:t>class IntVec {</w:t>
       </w:r>
     </w:p>
@@ -2866,6 +2992,7 @@
         </w:numPr>
       </w:pPr>
       <w:r>
+        <w:lastRenderedPageBreak/>
         <w:t xml:space="preserve">The definition of the </w:t>
       </w:r>
       <w:r>
@@ -3150,7 +3277,6 @@
     </w:p>
     <w:p>
       <w:r>
-        <w:lastRenderedPageBreak/>
         <w:t>In addition to normal allocator functions,</w:t>
       </w:r>
       <w:r>
@@ -3284,6 +3410,7 @@
         </w:numPr>
       </w:pPr>
       <w:r>
+        <w:lastRenderedPageBreak/>
         <w:t>It provides a good alternative to type erasure for types that don’t have an allocator template argument.</w:t>
       </w:r>
       <w:r>
@@ -3335,11 +3462,11 @@
       <w:pPr>
         <w:pStyle w:val="Heading1"/>
       </w:pPr>
-      <w:bookmarkStart w:id="9" w:name="_Toc510390910"/>
+      <w:bookmarkStart w:id="10" w:name="_Toc526700112"/>
       <w:r>
         <w:t>Before and After</w:t>
       </w:r>
-      <w:bookmarkEnd w:id="9"/>
+      <w:bookmarkEnd w:id="10"/>
     </w:p>
     <w:p>
       <w:r>
@@ -3609,7 +3736,6 @@
               <w:ind w:left="0"/>
             </w:pPr>
             <w:r>
-              <w:lastRenderedPageBreak/>
               <w:t xml:space="preserve">      std::char_traits&lt;char&gt;,</w:t>
             </w:r>
           </w:p>
@@ -3776,6 +3902,7 @@
               <w:ind w:left="0"/>
             </w:pPr>
             <w:r>
+              <w:lastRenderedPageBreak/>
               <w:t xml:space="preserve">  };</w:t>
             </w:r>
           </w:p>
@@ -4027,14 +4154,12 @@
             <w:r>
               <w:t xml:space="preserve">    </w:t>
             </w:r>
-            <w:bookmarkStart w:id="10" w:name="_GoBack"/>
             <w:r>
               <w:rPr>
                 <w:b/>
               </w:rPr>
               <w:t>alloc_node_traits::</w:t>
             </w:r>
-            <w:bookmarkEnd w:id="10"/>
           </w:p>
           <w:p>
             <w:pPr>
@@ -4127,14 +4252,21 @@
               <w:pStyle w:val="WPCode"/>
               <w:ind w:left="0"/>
             </w:pPr>
-          </w:p>
-          <w:p>
-            <w:pPr>
-              <w:pStyle w:val="WPCode"/>
-              <w:ind w:left="0"/>
-            </w:pPr>
-            <w:r>
-              <w:t>// List of strings using polymorphic_allocator&lt;&gt;</w:t>
+            <w:r>
+              <w:lastRenderedPageBreak/>
+              <w:t>// List of strings using</w:t>
+            </w:r>
+          </w:p>
+          <w:p>
+            <w:pPr>
+              <w:pStyle w:val="WPCode"/>
+              <w:ind w:left="0"/>
+            </w:pPr>
+            <w:r>
+              <w:t xml:space="preserve">// </w:t>
+            </w:r>
+            <w:r>
+              <w:t>polymorphic_allocator&lt;&gt;</w:t>
             </w:r>
           </w:p>
           <w:p>
@@ -4209,7 +4341,6 @@
               <w:ind w:left="0"/>
             </w:pPr>
             <w:r>
-              <w:lastRenderedPageBreak/>
               <w:t xml:space="preserve">    std::pmr::string;</w:t>
             </w:r>
           </w:p>
@@ -4617,6 +4748,7 @@
               <w:ind w:left="0"/>
             </w:pPr>
             <w:r>
+              <w:lastRenderedPageBreak/>
               <w:t>int main()</w:t>
             </w:r>
           </w:p>
@@ -4683,7 +4815,6 @@
               <w:ind w:left="0"/>
             </w:pPr>
             <w:r>
-              <w:lastRenderedPageBreak/>
               <w:t xml:space="preserve">  </w:t>
             </w:r>
             <w:r>
@@ -4752,7 +4883,6 @@
               <w:ind w:left="0"/>
             </w:pPr>
             <w:r>
-              <w:lastRenderedPageBreak/>
               <w:t>int main()</w:t>
             </w:r>
           </w:p>
@@ -4795,7 +4925,6 @@
               <w:ind w:left="0"/>
             </w:pPr>
             <w:r>
-              <w:lastRenderedPageBreak/>
               <w:t xml:space="preserve"> </w:t>
             </w:r>
             <w:r>
@@ -4864,7 +4993,7 @@
       <w:pPr>
         <w:pStyle w:val="Heading1"/>
       </w:pPr>
-      <w:bookmarkStart w:id="11" w:name="_Toc510390911"/>
+      <w:bookmarkStart w:id="11" w:name="_Toc526700113"/>
       <w:r>
         <w:t>Alternatives Considered</w:t>
       </w:r>
@@ -5126,7 +5255,7 @@
       <w:pPr>
         <w:pStyle w:val="Heading1"/>
       </w:pPr>
-      <w:bookmarkStart w:id="12" w:name="_Toc510390912"/>
+      <w:bookmarkStart w:id="12" w:name="_Toc526700114"/>
       <w:r>
         <w:t>Formal</w:t>
       </w:r>
@@ -5139,7 +5268,7 @@
       <w:pPr>
         <w:pStyle w:val="Heading2"/>
       </w:pPr>
-      <w:bookmarkStart w:id="13" w:name="_Toc510390913"/>
+      <w:bookmarkStart w:id="13" w:name="_Toc526700115"/>
       <w:r>
         <w:t>Document Conventions</w:t>
       </w:r>
@@ -5250,9 +5379,8 @@
       <w:pPr>
         <w:pStyle w:val="Heading2"/>
       </w:pPr>
-      <w:bookmarkStart w:id="14" w:name="_Toc510390914"/>
-      <w:r>
-        <w:lastRenderedPageBreak/>
+      <w:bookmarkStart w:id="14" w:name="_Toc526700116"/>
+      <w:r>
         <w:t xml:space="preserve">Definition of </w:t>
       </w:r>
       <w:r>
@@ -5446,6 +5574,7 @@
         <w:pStyle w:val="WPCode"/>
       </w:pPr>
       <w:r>
+        <w:lastRenderedPageBreak/>
         <w:t xml:space="preserve">  polymorphic_allocator(const polymorphic_allocator&amp; other) = default;</w:t>
       </w:r>
     </w:p>
@@ -5680,6 +5809,7 @@
           <w:rStyle w:val="Addition"/>
         </w:rPr>
       </w:pPr>
+      <w:bookmarkStart w:id="15" w:name="_GoBack"/>
       <w:r>
         <w:rPr>
           <w:rStyle w:val="Addition"/>
@@ -5693,6 +5823,7 @@
         <w:t>template &lt;class T&gt;</w:t>
       </w:r>
     </w:p>
+    <w:bookmarkEnd w:id="15"/>
     <w:p>
       <w:pPr>
         <w:pStyle w:val="WPCode"/>
@@ -5984,7 +6115,6 @@
         <w:pStyle w:val="WPCode"/>
       </w:pPr>
       <w:r>
-        <w:lastRenderedPageBreak/>
         <w:t xml:space="preserve">  template &lt;class T1, class T2, class U, class V&gt;</w:t>
       </w:r>
     </w:p>
@@ -6255,6 +6385,7 @@
           <w:rStyle w:val="Addition"/>
           <w:u w:val="none"/>
         </w:rPr>
+        <w:lastRenderedPageBreak/>
         <w:t>void deallocate</w:t>
       </w:r>
       <w:r>
@@ -7058,12 +7189,11 @@
       <w:pPr>
         <w:pStyle w:val="Heading1"/>
       </w:pPr>
-      <w:bookmarkStart w:id="15" w:name="_Toc510390915"/>
-      <w:r>
-        <w:lastRenderedPageBreak/>
+      <w:bookmarkStart w:id="16" w:name="_Toc526700117"/>
+      <w:r>
         <w:t>References</w:t>
       </w:r>
-      <w:bookmarkEnd w:id="15"/>
+      <w:bookmarkEnd w:id="16"/>
     </w:p>
     <w:p>
       <w:pPr>
@@ -7074,7 +7204,19 @@
           <w:rPr>
             <w:rStyle w:val="Hyperlink"/>
           </w:rPr>
-          <w:t>P0978</w:t>
+          <w:t>P09</w:t>
+        </w:r>
+        <w:r>
+          <w:rPr>
+            <w:rStyle w:val="Hyperlink"/>
+          </w:rPr>
+          <w:t>8</w:t>
+        </w:r>
+        <w:r>
+          <w:rPr>
+            <w:rStyle w:val="Hyperlink"/>
+          </w:rPr>
+          <w:t>7</w:t>
         </w:r>
       </w:hyperlink>
       <w:r>
@@ -7339,7 +7481,7 @@
       <w:r>
         <w:t>, Pablo Halpern, 2016-05.</w:t>
       </w:r>
-      <w:bookmarkEnd w:id="7"/>
+      <w:bookmarkEnd w:id="8"/>
     </w:p>
     <w:sectPr>
       <w:footerReference w:type="default" r:id="rId25"/>
@@ -7418,7 +7560,7 @@
       <w:fldChar w:fldCharType="separate"/>
     </w:r>
     <w:r>
-      <w:t>P0339r4</w:t>
+      <w:t>P0339r5</w:t>
     </w:r>
     <w:r>
       <w:fldChar w:fldCharType="end"/>
@@ -8626,6 +8768,7 @@
     <w:lsdException w:name="HTML Sample" w:semiHidden="1" w:unhideWhenUsed="1"/>
     <w:lsdException w:name="HTML Typewriter" w:semiHidden="1" w:unhideWhenUsed="1"/>
     <w:lsdException w:name="HTML Variable" w:semiHidden="1" w:unhideWhenUsed="1"/>
+    <w:lsdException w:name="Normal Table" w:semiHidden="1" w:unhideWhenUsed="1"/>
     <w:lsdException w:name="annotation subject" w:semiHidden="1" w:unhideWhenUsed="1"/>
     <w:lsdException w:name="No List" w:semiHidden="1" w:unhideWhenUsed="1"/>
     <w:lsdException w:name="Outline List 1" w:semiHidden="1" w:unhideWhenUsed="1"/>
@@ -8671,9 +8814,11 @@
     <w:lsdException w:name="Table Subtle 1" w:semiHidden="1" w:unhideWhenUsed="1"/>
     <w:lsdException w:name="Table Subtle 2" w:semiHidden="1" w:unhideWhenUsed="1"/>
     <w:lsdException w:name="Table Web 1" w:semiHidden="1" w:unhideWhenUsed="1"/>
+    <w:lsdException w:name="Table Web 2" w:semiHidden="1" w:unhideWhenUsed="1"/>
     <w:lsdException w:name="Table Web 3" w:semiHidden="1" w:unhideWhenUsed="1"/>
     <w:lsdException w:name="Balloon Text" w:semiHidden="1" w:unhideWhenUsed="1"/>
     <w:lsdException w:name="Table Grid" w:uiPriority="59"/>
+    <w:lsdException w:name="Table Theme" w:semiHidden="1" w:unhideWhenUsed="1"/>
     <w:lsdException w:name="Placeholder Text" w:semiHidden="1"/>
     <w:lsdException w:name="No Spacing" w:uiPriority="1" w:qFormat="1"/>
     <w:lsdException w:name="Light Shading" w:uiPriority="60"/>
@@ -9136,6 +9281,7 @@
   <w:style w:type="character" w:default="1" w:styleId="DefaultParagraphFont">
     <w:name w:val="Default Paragraph Font"/>
     <w:uiPriority w:val="1"/>
+    <w:semiHidden/>
     <w:unhideWhenUsed/>
   </w:style>
   <w:style w:type="table" w:default="1" w:styleId="TableNormal">
@@ -9952,7 +10098,7 @@
     <w:charset w:val="00"/>
     <w:family w:val="swiss"/>
     <w:pitch w:val="variable"/>
-    <w:sig w:usb0="E0002EFF" w:usb1="C0007843" w:usb2="00000009" w:usb3="00000000" w:csb0="000001FF" w:csb1="00000000"/>
+    <w:sig w:usb0="E0002EFF" w:usb1="C000785B" w:usb2="00000009" w:usb3="00000000" w:csb0="000001FF" w:csb1="00000000"/>
   </w:font>
   <w:font w:name="Calibri Light">
     <w:panose1 w:val="020F0302020204030204"/>
@@ -9996,12 +10142,14 @@
   <w:rsids>
     <w:rsidRoot w:val="008F47F4"/>
     <w:rsid w:val="000C1EF6"/>
+    <w:rsid w:val="00125A62"/>
     <w:rsid w:val="00150F45"/>
     <w:rsid w:val="00184962"/>
     <w:rsid w:val="005D2C99"/>
     <w:rsid w:val="006213BE"/>
     <w:rsid w:val="00624C44"/>
     <w:rsid w:val="007E3EA9"/>
+    <w:rsid w:val="008423FB"/>
     <w:rsid w:val="008F47F4"/>
     <w:rsid w:val="00967CB5"/>
     <w:rsid w:val="009A5073"/>
@@ -10151,6 +10299,7 @@
     <w:lsdException w:name="HTML Sample" w:semiHidden="1" w:unhideWhenUsed="1"/>
     <w:lsdException w:name="HTML Typewriter" w:semiHidden="1" w:unhideWhenUsed="1"/>
     <w:lsdException w:name="HTML Variable" w:semiHidden="1" w:unhideWhenUsed="1"/>
+    <w:lsdException w:name="Normal Table" w:semiHidden="1" w:unhideWhenUsed="1"/>
     <w:lsdException w:name="annotation subject" w:semiHidden="1" w:unhideWhenUsed="1"/>
     <w:lsdException w:name="No List" w:semiHidden="1" w:unhideWhenUsed="1"/>
     <w:lsdException w:name="Outline List 1" w:semiHidden="1" w:unhideWhenUsed="1"/>
@@ -10196,9 +10345,11 @@
     <w:lsdException w:name="Table Subtle 1" w:semiHidden="1" w:unhideWhenUsed="1"/>
     <w:lsdException w:name="Table Subtle 2" w:semiHidden="1" w:unhideWhenUsed="1"/>
     <w:lsdException w:name="Table Web 1" w:semiHidden="1" w:unhideWhenUsed="1"/>
+    <w:lsdException w:name="Table Web 2" w:semiHidden="1" w:unhideWhenUsed="1"/>
     <w:lsdException w:name="Table Web 3" w:semiHidden="1" w:unhideWhenUsed="1"/>
     <w:lsdException w:name="Balloon Text" w:semiHidden="1" w:unhideWhenUsed="1"/>
     <w:lsdException w:name="Table Grid" w:uiPriority="39"/>
+    <w:lsdException w:name="Table Theme" w:semiHidden="1" w:unhideWhenUsed="1"/>
     <w:lsdException w:name="Placeholder Text" w:semiHidden="1"/>
     <w:lsdException w:name="No Spacing" w:uiPriority="1" w:qFormat="1"/>
     <w:lsdException w:name="Light Shading" w:uiPriority="60"/>
@@ -10738,7 +10889,7 @@
 </file>
 
 <file path=customXml/itemProps1.xml><?xml version="1.0" encoding="utf-8"?>
-<ds:datastoreItem xmlns:ds="http://schemas.openxmlformats.org/officeDocument/2006/customXml" ds:itemID="{A5B0309F-0F91-4CB6-A23C-FA9B5E5B7FE7}">
+<ds:datastoreItem xmlns:ds="http://schemas.openxmlformats.org/officeDocument/2006/customXml" ds:itemID="{E0575F27-D911-4989-AB79-0A48DAD1237D}">
   <ds:schemaRefs>
     <ds:schemaRef ds:uri="http://schemas.openxmlformats.org/officeDocument/2006/bibliography"/>
   </ds:schemaRefs>

</xml_diff>

<commit_message>
Changes when P0339 was voted into WP in Kona
</commit_message>
<xml_diff>
--- a/P0339_polymorphic_alloc_vocab_type.docx
+++ b/P0339_polymorphic_alloc_vocab_type.docx
@@ -1,6 +1,6 @@
 
 <file path=word/document.xml><?xml version="1.0" encoding="utf-8"?>
-<w:document xmlns:wpc="http://schemas.microsoft.com/office/word/2010/wordprocessingCanvas" xmlns:cx="http://schemas.microsoft.com/office/drawing/2014/chartex" xmlns:cx1="http://schemas.microsoft.com/office/drawing/2015/9/8/chartex" xmlns:cx2="http://schemas.microsoft.com/office/drawing/2015/10/21/chartex" xmlns:cx3="http://schemas.microsoft.com/office/drawing/2016/5/9/chartex" xmlns:cx4="http://schemas.microsoft.com/office/drawing/2016/5/10/chartex" xmlns:cx5="http://schemas.microsoft.com/office/drawing/2016/5/11/chartex" xmlns:cx6="http://schemas.microsoft.com/office/drawing/2016/5/12/chartex" xmlns:cx7="http://schemas.microsoft.com/office/drawing/2016/5/13/chartex" xmlns:cx8="http://schemas.microsoft.com/office/drawing/2016/5/14/chartex" xmlns:mc="http://schemas.openxmlformats.org/markup-compatibility/2006" xmlns:aink="http://schemas.microsoft.com/office/drawing/2016/ink" xmlns:am3d="http://schemas.microsoft.com/office/drawing/2017/model3d" xmlns:o="urn:schemas-microsoft-com:office:office" xmlns:r="http://schemas.openxmlformats.org/officeDocument/2006/relationships" xmlns:m="http://schemas.openxmlformats.org/officeDocument/2006/math" xmlns:v="urn:schemas-microsoft-com:vml" xmlns:wp14="http://schemas.microsoft.com/office/word/2010/wordprocessingDrawing" xmlns:wp="http://schemas.openxmlformats.org/drawingml/2006/wordprocessingDrawing" xmlns:w10="urn:schemas-microsoft-com:office:word" xmlns:w="http://schemas.openxmlformats.org/wordprocessingml/2006/main" xmlns:w14="http://schemas.microsoft.com/office/word/2010/wordml" xmlns:w15="http://schemas.microsoft.com/office/word/2012/wordml" xmlns:w16cid="http://schemas.microsoft.com/office/word/2016/wordml/cid" xmlns:w16se="http://schemas.microsoft.com/office/word/2015/wordml/symex" xmlns:wpg="http://schemas.microsoft.com/office/word/2010/wordprocessingGroup" xmlns:wpi="http://schemas.microsoft.com/office/word/2010/wordprocessingInk" xmlns:wne="http://schemas.microsoft.com/office/word/2006/wordml" xmlns:wps="http://schemas.microsoft.com/office/word/2010/wordprocessingShape" mc:Ignorable="w14 w15 w16se w16cid wp14">
+<w:document xmlns:wpc="http://schemas.microsoft.com/office/word/2010/wordprocessingCanvas" xmlns:mc="http://schemas.openxmlformats.org/markup-compatibility/2006" xmlns:o="urn:schemas-microsoft-com:office:office" xmlns:r="http://schemas.openxmlformats.org/officeDocument/2006/relationships" xmlns:m="http://schemas.openxmlformats.org/officeDocument/2006/math" xmlns:v="urn:schemas-microsoft-com:vml" xmlns:wp14="http://schemas.microsoft.com/office/word/2010/wordprocessingDrawing" xmlns:wp="http://schemas.openxmlformats.org/drawingml/2006/wordprocessingDrawing" xmlns:w10="urn:schemas-microsoft-com:office:word" xmlns:w="http://schemas.openxmlformats.org/wordprocessingml/2006/main" xmlns:w14="http://schemas.microsoft.com/office/word/2010/wordml" xmlns:w15="http://schemas.microsoft.com/office/word/2012/wordml" xmlns:wpg="http://schemas.microsoft.com/office/word/2010/wordprocessingGroup" xmlns:wpi="http://schemas.microsoft.com/office/word/2010/wordprocessingInk" xmlns:wne="http://schemas.microsoft.com/office/word/2006/wordml" xmlns:wps="http://schemas.microsoft.com/office/word/2010/wordprocessingShape" mc:Ignorable="w14 w15 wp14">
   <w:body>
     <w:p>
       <w:pPr>
@@ -28,7 +28,7 @@
         <w:fldChar w:fldCharType="separate"/>
       </w:r>
       <w:r>
-        <w:t>P0339r5</w:t>
+        <w:t>P0339r6</w:t>
       </w:r>
       <w:r>
         <w:fldChar w:fldCharType="end"/>
@@ -63,7 +63,7 @@
         <w:rPr>
           <w:noProof/>
         </w:rPr>
-        <w:t>2018-10-07</w:t>
+        <w:t>2019-02-22</w:t>
       </w:r>
       <w:r>
         <w:fldChar w:fldCharType="end"/>
@@ -136,14 +136,41 @@
       <w:r>
         <w:t>&lt;</w:t>
       </w:r>
-      <w:hyperlink r:id="rId9" w:history="1">
-        <w:r>
-          <w:rPr>
-            <w:rStyle w:val="Hyperlink"/>
-          </w:rPr>
-          <w:t>phalpern@halpernwightsoftware.com</w:t>
-        </w:r>
-      </w:hyperlink>
+      <w:r>
+        <w:rPr>
+          <w:rStyle w:val="Hyperlink"/>
+        </w:rPr>
+        <w:fldChar w:fldCharType="begin"/>
+      </w:r>
+      <w:r>
+        <w:rPr>
+          <w:rStyle w:val="Hyperlink"/>
+        </w:rPr>
+        <w:instrText xml:space="preserve"> HYPERLINK "mailto:phalpern@halpernwightsoftware.com" </w:instrText>
+      </w:r>
+      <w:r>
+        <w:rPr>
+          <w:rStyle w:val="Hyperlink"/>
+        </w:rPr>
+      </w:r>
+      <w:r>
+        <w:rPr>
+          <w:rStyle w:val="Hyperlink"/>
+        </w:rPr>
+        <w:fldChar w:fldCharType="separate"/>
+      </w:r>
+      <w:r>
+        <w:rPr>
+          <w:rStyle w:val="Hyperlink"/>
+        </w:rPr>
+        <w:t>phalpern@halpernwightsoftware.com</w:t>
+      </w:r>
+      <w:r>
+        <w:rPr>
+          <w:rStyle w:val="Hyperlink"/>
+        </w:rPr>
+        <w:fldChar w:fldCharType="end"/>
+      </w:r>
       <w:r>
         <w:rPr>
           <w:rStyle w:val="Hyperlink"/>
@@ -160,10 +187,17 @@
       </w:pPr>
       <w:r>
         <w:tab/>
-        <w:t xml:space="preserve">Dietmar </w:t>
       </w:r>
       <w:proofErr w:type="spellStart"/>
       <w:r>
+        <w:t>Dietmar</w:t>
+      </w:r>
+      <w:proofErr w:type="spellEnd"/>
+      <w:r>
+        <w:t xml:space="preserve"> </w:t>
+      </w:r>
+      <w:proofErr w:type="spellStart"/>
+      <w:r>
         <w:t>Kühl</w:t>
       </w:r>
       <w:proofErr w:type="spellEnd"/>
@@ -173,14 +207,41 @@
       <w:r>
         <w:t>&lt;</w:t>
       </w:r>
-      <w:hyperlink r:id="rId10" w:history="1">
-        <w:r>
-          <w:rPr>
-            <w:rStyle w:val="Hyperlink"/>
-          </w:rPr>
-          <w:t>dkuhl@bloomberg.net</w:t>
-        </w:r>
-      </w:hyperlink>
+      <w:r>
+        <w:rPr>
+          <w:rStyle w:val="Hyperlink"/>
+        </w:rPr>
+        <w:fldChar w:fldCharType="begin"/>
+      </w:r>
+      <w:r>
+        <w:rPr>
+          <w:rStyle w:val="Hyperlink"/>
+        </w:rPr>
+        <w:instrText xml:space="preserve"> HYPERLINK "mailto:dkuhl@bloomberg.net" </w:instrText>
+      </w:r>
+      <w:r>
+        <w:rPr>
+          <w:rStyle w:val="Hyperlink"/>
+        </w:rPr>
+      </w:r>
+      <w:r>
+        <w:rPr>
+          <w:rStyle w:val="Hyperlink"/>
+        </w:rPr>
+        <w:fldChar w:fldCharType="separate"/>
+      </w:r>
+      <w:r>
+        <w:rPr>
+          <w:rStyle w:val="Hyperlink"/>
+        </w:rPr>
+        <w:t>dkuhl@bloomberg.net</w:t>
+      </w:r>
+      <w:r>
+        <w:rPr>
+          <w:rStyle w:val="Hyperlink"/>
+        </w:rPr>
+        <w:fldChar w:fldCharType="end"/>
+      </w:r>
       <w:r>
         <w:t>&gt;</w:t>
       </w:r>
@@ -294,7 +355,7 @@
         <w:rPr>
           <w:noProof/>
         </w:rPr>
-        <w:instrText xml:space="preserve"> PAGEREF _Toc526700103 \h </w:instrText>
+        <w:instrText xml:space="preserve"> PAGEREF _Toc1640660 \h </w:instrText>
       </w:r>
       <w:r>
         <w:rPr>
@@ -369,7 +430,7 @@
         <w:rPr>
           <w:noProof/>
         </w:rPr>
-        <w:instrText xml:space="preserve"> PAGEREF _Toc526700104 \h </w:instrText>
+        <w:instrText xml:space="preserve"> PAGEREF _Toc1640661 \h </w:instrText>
       </w:r>
       <w:r>
         <w:rPr>
@@ -426,7 +487,7 @@
         <w:rPr>
           <w:noProof/>
         </w:rPr>
-        <w:t>Changes since R4</w:t>
+        <w:t>Changes since R5</w:t>
       </w:r>
       <w:r>
         <w:rPr>
@@ -444,7 +505,7 @@
         <w:rPr>
           <w:noProof/>
         </w:rPr>
-        <w:instrText xml:space="preserve"> PAGEREF _Toc526700105 \h </w:instrText>
+        <w:instrText xml:space="preserve"> PAGEREF _Toc1640662 \h </w:instrText>
       </w:r>
       <w:r>
         <w:rPr>
@@ -501,7 +562,7 @@
         <w:rPr>
           <w:noProof/>
         </w:rPr>
-        <w:t>Changes since R3</w:t>
+        <w:t>Changes since R4</w:t>
       </w:r>
       <w:r>
         <w:rPr>
@@ -519,7 +580,7 @@
         <w:rPr>
           <w:noProof/>
         </w:rPr>
-        <w:instrText xml:space="preserve"> PAGEREF _Toc526700106 \h </w:instrText>
+        <w:instrText xml:space="preserve"> PAGEREF _Toc1640663 \h </w:instrText>
       </w:r>
       <w:r>
         <w:rPr>
@@ -576,7 +637,7 @@
         <w:rPr>
           <w:noProof/>
         </w:rPr>
-        <w:t>Changes since R2</w:t>
+        <w:t>Changes since R3</w:t>
       </w:r>
       <w:r>
         <w:rPr>
@@ -594,7 +655,7 @@
         <w:rPr>
           <w:noProof/>
         </w:rPr>
-        <w:instrText xml:space="preserve"> PAGEREF _Toc526700107 \h </w:instrText>
+        <w:instrText xml:space="preserve"> PAGEREF _Toc1640664 \h </w:instrText>
       </w:r>
       <w:r>
         <w:rPr>
@@ -651,7 +712,7 @@
         <w:rPr>
           <w:noProof/>
         </w:rPr>
-        <w:t>Changes since R1</w:t>
+        <w:t>Changes since R2</w:t>
       </w:r>
       <w:r>
         <w:rPr>
@@ -669,7 +730,7 @@
         <w:rPr>
           <w:noProof/>
         </w:rPr>
-        <w:instrText xml:space="preserve"> PAGEREF _Toc526700108 \h </w:instrText>
+        <w:instrText xml:space="preserve"> PAGEREF _Toc1640665 \h </w:instrText>
       </w:r>
       <w:r>
         <w:rPr>
@@ -726,6 +787,81 @@
         <w:rPr>
           <w:noProof/>
         </w:rPr>
+        <w:t>Changes since R1</w:t>
+      </w:r>
+      <w:r>
+        <w:rPr>
+          <w:noProof/>
+        </w:rPr>
+        <w:tab/>
+      </w:r>
+      <w:r>
+        <w:rPr>
+          <w:noProof/>
+        </w:rPr>
+        <w:fldChar w:fldCharType="begin"/>
+      </w:r>
+      <w:r>
+        <w:rPr>
+          <w:noProof/>
+        </w:rPr>
+        <w:instrText xml:space="preserve"> PAGEREF _Toc1640666 \h </w:instrText>
+      </w:r>
+      <w:r>
+        <w:rPr>
+          <w:noProof/>
+        </w:rPr>
+      </w:r>
+      <w:r>
+        <w:rPr>
+          <w:noProof/>
+        </w:rPr>
+        <w:fldChar w:fldCharType="separate"/>
+      </w:r>
+      <w:r>
+        <w:rPr>
+          <w:noProof/>
+        </w:rPr>
+        <w:t>2</w:t>
+      </w:r>
+      <w:r>
+        <w:rPr>
+          <w:noProof/>
+        </w:rPr>
+        <w:fldChar w:fldCharType="end"/>
+      </w:r>
+    </w:p>
+    <w:p>
+      <w:pPr>
+        <w:pStyle w:val="TOC2"/>
+        <w:tabs>
+          <w:tab w:val="left" w:pos="960"/>
+          <w:tab w:val="right" w:leader="dot" w:pos="10070"/>
+        </w:tabs>
+        <w:rPr>
+          <w:rFonts w:asciiTheme="minorHAnsi" w:eastAsiaTheme="minorEastAsia" w:hAnsiTheme="minorHAnsi" w:cstheme="minorBidi"/>
+          <w:noProof/>
+          <w:szCs w:val="22"/>
+        </w:rPr>
+      </w:pPr>
+      <w:r>
+        <w:rPr>
+          <w:noProof/>
+        </w:rPr>
+        <w:t>2.6</w:t>
+      </w:r>
+      <w:r>
+        <w:rPr>
+          <w:rFonts w:asciiTheme="minorHAnsi" w:eastAsiaTheme="minorEastAsia" w:hAnsiTheme="minorHAnsi" w:cstheme="minorBidi"/>
+          <w:noProof/>
+          <w:szCs w:val="22"/>
+        </w:rPr>
+        <w:tab/>
+      </w:r>
+      <w:r>
+        <w:rPr>
+          <w:noProof/>
+        </w:rPr>
         <w:t>Changes since R0</w:t>
       </w:r>
       <w:r>
@@ -744,7 +880,7 @@
         <w:rPr>
           <w:noProof/>
         </w:rPr>
-        <w:instrText xml:space="preserve"> PAGEREF _Toc526700109 \h </w:instrText>
+        <w:instrText xml:space="preserve"> PAGEREF _Toc1640667 \h </w:instrText>
       </w:r>
       <w:r>
         <w:rPr>
@@ -819,7 +955,7 @@
         <w:rPr>
           <w:noProof/>
         </w:rPr>
-        <w:instrText xml:space="preserve"> PAGEREF _Toc526700110 \h </w:instrText>
+        <w:instrText xml:space="preserve"> PAGEREF _Toc1640668 \h </w:instrText>
       </w:r>
       <w:r>
         <w:rPr>
@@ -836,7 +972,7 @@
         <w:rPr>
           <w:noProof/>
         </w:rPr>
-        <w:t>2</w:t>
+        <w:t>3</w:t>
       </w:r>
       <w:r>
         <w:rPr>
@@ -894,7 +1030,7 @@
         <w:rPr>
           <w:noProof/>
         </w:rPr>
-        <w:instrText xml:space="preserve"> PAGEREF _Toc526700111 \h </w:instrText>
+        <w:instrText xml:space="preserve"> PAGEREF _Toc1640669 \h </w:instrText>
       </w:r>
       <w:r>
         <w:rPr>
@@ -969,7 +1105,7 @@
         <w:rPr>
           <w:noProof/>
         </w:rPr>
-        <w:instrText xml:space="preserve"> PAGEREF _Toc526700112 \h </w:instrText>
+        <w:instrText xml:space="preserve"> PAGEREF _Toc1640670 \h </w:instrText>
       </w:r>
       <w:r>
         <w:rPr>
@@ -1044,7 +1180,7 @@
         <w:rPr>
           <w:noProof/>
         </w:rPr>
-        <w:instrText xml:space="preserve"> PAGEREF _Toc526700113 \h </w:instrText>
+        <w:instrText xml:space="preserve"> PAGEREF _Toc1640671 \h </w:instrText>
       </w:r>
       <w:r>
         <w:rPr>
@@ -1061,7 +1197,7 @@
         <w:rPr>
           <w:noProof/>
         </w:rPr>
-        <w:t>7</w:t>
+        <w:t>8</w:t>
       </w:r>
       <w:r>
         <w:rPr>
@@ -1119,7 +1255,7 @@
         <w:rPr>
           <w:noProof/>
         </w:rPr>
-        <w:instrText xml:space="preserve"> PAGEREF _Toc526700114 \h </w:instrText>
+        <w:instrText xml:space="preserve"> PAGEREF _Toc1640672 \h </w:instrText>
       </w:r>
       <w:r>
         <w:rPr>
@@ -1194,7 +1330,7 @@
         <w:rPr>
           <w:noProof/>
         </w:rPr>
-        <w:instrText xml:space="preserve"> PAGEREF _Toc526700115 \h </w:instrText>
+        <w:instrText xml:space="preserve"> PAGEREF _Toc1640673 \h </w:instrText>
       </w:r>
       <w:r>
         <w:rPr>
@@ -1276,7 +1412,7 @@
         <w:rPr>
           <w:noProof/>
         </w:rPr>
-        <w:instrText xml:space="preserve"> PAGEREF _Toc526700116 \h </w:instrText>
+        <w:instrText xml:space="preserve"> PAGEREF _Toc1640674 \h </w:instrText>
       </w:r>
       <w:r>
         <w:rPr>
@@ -1293,7 +1429,7 @@
         <w:rPr>
           <w:noProof/>
         </w:rPr>
-        <w:t>8</w:t>
+        <w:t>9</w:t>
       </w:r>
       <w:r>
         <w:rPr>
@@ -1351,7 +1487,7 @@
         <w:rPr>
           <w:noProof/>
         </w:rPr>
-        <w:instrText xml:space="preserve"> PAGEREF _Toc526700117 \h </w:instrText>
+        <w:instrText xml:space="preserve"> PAGEREF _Toc1640675 \h </w:instrText>
       </w:r>
       <w:r>
         <w:rPr>
@@ -1387,7 +1523,7 @@
         </w:rPr>
         <w:fldChar w:fldCharType="end"/>
       </w:r>
-      <w:bookmarkStart w:id="0" w:name="_Toc526700103"/>
+      <w:bookmarkStart w:id="0" w:name="_Toc1640660"/>
       <w:r>
         <w:t>Abstract</w:t>
       </w:r>
@@ -1431,11 +1567,11 @@
         <w:t xml:space="preserve">adaptor class allows memory resources to be used </w:t>
       </w:r>
       <w:r>
-        <w:t xml:space="preserve">in all places where allocators are used in the standard: uses-allocator construction, scoped allocators, type-erased allocators, </w:t>
+        <w:t>in all places where allocators are used in the standard: uses-allocator construction, scoped allocators, type-erased allocators, etc</w:t>
       </w:r>
       <w:proofErr w:type="gramStart"/>
       <w:r>
-        <w:t>etc..</w:t>
+        <w:t>..</w:t>
       </w:r>
       <w:proofErr w:type="gramEnd"/>
       <w:r>
@@ -1496,7 +1632,7 @@
       <w:pPr>
         <w:pStyle w:val="Heading1"/>
       </w:pPr>
-      <w:bookmarkStart w:id="1" w:name="_Toc526700104"/>
+      <w:bookmarkStart w:id="1" w:name="_Toc1640661"/>
       <w:r>
         <w:t>Change</w:t>
       </w:r>
@@ -1509,11 +1645,51 @@
       <w:pPr>
         <w:pStyle w:val="Heading2"/>
       </w:pPr>
-      <w:bookmarkStart w:id="2" w:name="_Toc526700105"/>
+      <w:bookmarkStart w:id="2" w:name="_Toc1640662"/>
+      <w:r>
+        <w:t>Changes since R5</w:t>
+      </w:r>
+      <w:bookmarkEnd w:id="2"/>
+    </w:p>
+    <w:p>
+      <w:r>
+        <w:t>LWG has forwarded R6 for straw polls for inclusion in C++20 (Feb 21, 2019).</w:t>
+      </w:r>
+    </w:p>
+    <w:p>
+      <w:r>
+        <w:lastRenderedPageBreak/>
+        <w:t>Rebased to the Jan 2019 working draft, N4800.</w:t>
+      </w:r>
+    </w:p>
+    <w:p>
+      <w:r>
+        <w:t xml:space="preserve">The </w:t>
+      </w:r>
+      <w:r>
+        <w:rPr>
+          <w:rStyle w:val="CodeFont"/>
+        </w:rPr>
+        <w:t>allocate_object</w:t>
+      </w:r>
+      <w:r>
+        <w:t xml:space="preserve"> function now tests for length error.</w:t>
+      </w:r>
+    </w:p>
+    <w:p>
+      <w:r>
+        <w:t>Other minor rewordings as per LWG review in Kona, Feb 2019.</w:t>
+      </w:r>
+    </w:p>
+    <w:p>
+      <w:pPr>
+        <w:pStyle w:val="Heading2"/>
+      </w:pPr>
+      <w:bookmarkStart w:id="3" w:name="_Toc1640663"/>
       <w:r>
         <w:t>Changes since R4</w:t>
       </w:r>
-      <w:bookmarkEnd w:id="2"/>
+      <w:bookmarkEnd w:id="3"/>
     </w:p>
     <w:p>
       <w:r>
@@ -1524,12 +1700,11 @@
       <w:pPr>
         <w:pStyle w:val="Heading2"/>
       </w:pPr>
-      <w:bookmarkStart w:id="3" w:name="_Toc526700106"/>
-      <w:r>
-        <w:lastRenderedPageBreak/>
+      <w:bookmarkStart w:id="4" w:name="_Toc1640664"/>
+      <w:r>
         <w:t>Changes since R3</w:t>
       </w:r>
-      <w:bookmarkEnd w:id="3"/>
+      <w:bookmarkEnd w:id="4"/>
     </w:p>
     <w:p>
       <w:r>
@@ -1571,18 +1746,12 @@
       <w:r>
         <w:t>) have been split into a separate paper (</w:t>
       </w:r>
-      <w:hyperlink r:id="rId11" w:history="1">
+      <w:hyperlink r:id="rId9" w:history="1">
         <w:r>
           <w:rPr>
             <w:rStyle w:val="Hyperlink"/>
           </w:rPr>
-          <w:t>P09</w:t>
-        </w:r>
-        <w:r>
-          <w:rPr>
-            <w:rStyle w:val="Hyperlink"/>
-          </w:rPr>
-          <w:t>8</w:t>
+          <w:t>P098</w:t>
         </w:r>
       </w:hyperlink>
       <w:r>
@@ -1605,14 +1774,25 @@
       </w:r>
     </w:p>
     <w:p>
+      <w:r>
+        <w:t xml:space="preserve">Forwarded from LEWG to LWG in </w:t>
+      </w:r>
+      <w:r>
+        <w:t>Jacksonville, March 2018</w:t>
+      </w:r>
+      <w:r>
+        <w:t>.</w:t>
+      </w:r>
+    </w:p>
+    <w:p>
       <w:pPr>
         <w:pStyle w:val="Heading2"/>
       </w:pPr>
-      <w:bookmarkStart w:id="4" w:name="_Toc526700107"/>
+      <w:bookmarkStart w:id="5" w:name="_Toc1640665"/>
       <w:r>
         <w:t>Changes since R2</w:t>
       </w:r>
-      <w:bookmarkEnd w:id="4"/>
+      <w:bookmarkEnd w:id="5"/>
     </w:p>
     <w:p>
       <w:r>
@@ -1672,11 +1852,11 @@
       <w:pPr>
         <w:pStyle w:val="Heading2"/>
       </w:pPr>
-      <w:bookmarkStart w:id="5" w:name="_Toc526700108"/>
+      <w:bookmarkStart w:id="6" w:name="_Toc1640666"/>
       <w:r>
         <w:t>Changes since R1</w:t>
       </w:r>
-      <w:bookmarkEnd w:id="5"/>
+      <w:bookmarkEnd w:id="6"/>
     </w:p>
     <w:p>
       <w:r>
@@ -1687,14 +1867,14 @@
       <w:pPr>
         <w:pStyle w:val="Heading2"/>
       </w:pPr>
-      <w:bookmarkStart w:id="6" w:name="_Toc526700109"/>
+      <w:bookmarkStart w:id="7" w:name="_Toc1640667"/>
       <w:r>
         <w:t>Changes</w:t>
       </w:r>
       <w:r>
         <w:t xml:space="preserve"> since R0</w:t>
       </w:r>
-      <w:bookmarkEnd w:id="6"/>
+      <w:bookmarkEnd w:id="7"/>
     </w:p>
     <w:p>
       <w:r>
@@ -1794,7 +1974,7 @@
       <w:r>
         <w:t xml:space="preserve"> a regular type, </w:t>
       </w:r>
-      <w:hyperlink r:id="rId12" w:history="1">
+      <w:hyperlink r:id="rId10" w:history="1">
         <w:r>
           <w:rPr>
             <w:rStyle w:val="Hyperlink"/>
@@ -1863,6 +2043,7 @@
         </w:numPr>
       </w:pPr>
       <w:r>
+        <w:lastRenderedPageBreak/>
         <w:t xml:space="preserve">Instead of hijacking </w:t>
       </w:r>
       <w:r>
@@ -1927,24 +2108,12 @@
       <w:r>
         <w:t xml:space="preserve">In addition, this proposal folds in the changes from </w:t>
       </w:r>
-      <w:hyperlink r:id="rId13" w:history="1">
+      <w:hyperlink r:id="rId11" w:history="1">
         <w:r>
           <w:rPr>
             <w:rStyle w:val="Hyperlink"/>
           </w:rPr>
-          <w:t>P03</w:t>
-        </w:r>
-        <w:r>
-          <w:rPr>
-            <w:rStyle w:val="Hyperlink"/>
-          </w:rPr>
-          <w:t>3</w:t>
-        </w:r>
-        <w:r>
-          <w:rPr>
-            <w:rStyle w:val="Hyperlink"/>
-          </w:rPr>
-          <w:t>7</w:t>
+          <w:t>P0337</w:t>
         </w:r>
       </w:hyperlink>
       <w:r>
@@ -1964,11 +2133,11 @@
       <w:pPr>
         <w:pStyle w:val="Heading1"/>
       </w:pPr>
-      <w:bookmarkStart w:id="7" w:name="_Toc526700110"/>
+      <w:bookmarkStart w:id="8" w:name="_Toc1640668"/>
       <w:r>
         <w:t>Motivation</w:t>
       </w:r>
-      <w:bookmarkEnd w:id="7"/>
+      <w:bookmarkEnd w:id="8"/>
     </w:p>
     <w:p>
       <w:r>
@@ -2004,7 +2173,6 @@
         <w:pStyle w:val="Example"/>
       </w:pPr>
       <w:r>
-        <w:lastRenderedPageBreak/>
         <w:t>class IntVec {</w:t>
       </w:r>
     </w:p>
@@ -2382,13 +2550,8 @@
         <w:t>[</w:t>
       </w:r>
       <w:proofErr w:type="spellStart"/>
-      <w:proofErr w:type="gramStart"/>
-      <w:r>
-        <w:t>allocator.uses</w:t>
-      </w:r>
-      <w:proofErr w:type="gramEnd"/>
-      <w:r>
-        <w:t>.construction</w:t>
+      <w:r>
+        <w:t>allocator.uses.construction</w:t>
       </w:r>
       <w:proofErr w:type="spellEnd"/>
       <w:r>
@@ -2418,6 +2581,7 @@
         <w:ind w:left="720"/>
       </w:pPr>
       <w:r>
+        <w:lastRenderedPageBreak/>
         <w:t xml:space="preserve">The original proposal for </w:t>
       </w:r>
       <w:r>
@@ -2441,7 +2605,7 @@
       <w:r>
         <w:t xml:space="preserve">, </w:t>
       </w:r>
-      <w:hyperlink r:id="rId14" w:history="1">
+      <w:hyperlink r:id="rId12" w:history="1">
         <w:r>
           <w:rPr>
             <w:rStyle w:val="Hyperlink"/>
@@ -2550,7 +2714,6 @@
         <w:rPr>
           <w:b/>
         </w:rPr>
-        <w:lastRenderedPageBreak/>
         <w:t>Danger of null pointers</w:t>
       </w:r>
     </w:p>
@@ -2572,7 +2735,7 @@
           <w:b/>
         </w:rPr>
       </w:pPr>
-      <w:bookmarkStart w:id="8" w:name="_Toc177193269"/>
+      <w:bookmarkStart w:id="9" w:name="_Toc177193269"/>
       <w:r>
         <w:rPr>
           <w:b/>
@@ -2630,6 +2793,783 @@
       </w:r>
       <w:r>
         <w:t xml:space="preserve">, </w:t>
+      </w:r>
+      <w:hyperlink r:id="rId13" w:history="1">
+        <w:r>
+          <w:rPr>
+            <w:rStyle w:val="Hyperlink"/>
+          </w:rPr>
+          <w:t>P0148</w:t>
+        </w:r>
+      </w:hyperlink>
+      <w:r>
+        <w:t>, which proposed a new type</w:t>
+      </w:r>
+      <w:r>
+        <w:t xml:space="preserve"> </w:t>
+      </w:r>
+      <w:r>
+        <w:t>that provided a default constructor, and which was not assignable</w:t>
+      </w:r>
+      <w:r>
+        <w:t xml:space="preserve">, </w:t>
+      </w:r>
+      <w:r>
+        <w:rPr>
+          <w:rStyle w:val="CodeFont"/>
+        </w:rPr>
+        <w:t>memory_resource_ptr</w:t>
+      </w:r>
+      <w:r>
+        <w:t xml:space="preserve">. </w:t>
+      </w:r>
+      <w:r>
+        <w:t>That</w:t>
+      </w:r>
+      <w:r>
+        <w:t xml:space="preserve"> proposal</w:t>
+      </w:r>
+      <w:r>
+        <w:t>, however,</w:t>
+      </w:r>
+      <w:r>
+        <w:t xml:space="preserve"> was withdrawn in Jacksonville</w:t>
+      </w:r>
+      <w:r>
+        <w:t xml:space="preserve"> in 2016</w:t>
+      </w:r>
+      <w:r>
+        <w:t xml:space="preserve"> when we (the authors of</w:t>
+      </w:r>
+      <w:r>
+        <w:t xml:space="preserve"> </w:t>
+      </w:r>
+      <w:r>
+        <w:t>that paper</w:t>
+      </w:r>
+      <w:r>
+        <w:t xml:space="preserve"> as well as the current one</w:t>
+      </w:r>
+      <w:r>
+        <w:t xml:space="preserve">) discovered that there was a simpler and more complete solution possible without introducing a completely new type: </w:t>
+      </w:r>
+      <w:r>
+        <w:t xml:space="preserve">by using </w:t>
+      </w:r>
+      <w:r>
+        <w:rPr>
+          <w:rStyle w:val="CodeFont"/>
+        </w:rPr>
+        <w:t>polymorphic_allocator</w:t>
+      </w:r>
+      <w:r>
+        <w:t>.</w:t>
+      </w:r>
+      <w:r>
+        <w:t xml:space="preserve"> That discovery was the genesis of this paper.</w:t>
+      </w:r>
+    </w:p>
+    <w:p>
+      <w:pPr>
+        <w:pStyle w:val="Heading1"/>
+      </w:pPr>
+      <w:bookmarkStart w:id="10" w:name="_Toc1640669"/>
+      <w:r>
+        <w:t>Proposal Overview</w:t>
+      </w:r>
+      <w:bookmarkEnd w:id="10"/>
+    </w:p>
+    <w:p>
+      <w:r>
+        <w:t xml:space="preserve">We observed that a </w:t>
+      </w:r>
+      <w:r>
+        <w:rPr>
+          <w:rStyle w:val="CodeFont"/>
+        </w:rPr>
+        <w:t>polymorphic_allocator</w:t>
+      </w:r>
+      <w:r>
+        <w:t xml:space="preserve"> object, which is </w:t>
+      </w:r>
+      <w:r>
+        <w:t>nothing more than</w:t>
+      </w:r>
+      <w:r>
+        <w:t xml:space="preserve"> a wrapper around a </w:t>
+      </w:r>
+      <w:r>
+        <w:rPr>
+          <w:rStyle w:val="CodeFont"/>
+        </w:rPr>
+        <w:t>memory_resource</w:t>
+      </w:r>
+      <w:r>
+        <w:t xml:space="preserve"> pointer, can be used just about anywhere that a raw </w:t>
+      </w:r>
+      <w:r>
+        <w:rPr>
+          <w:rStyle w:val="CodeFont"/>
+        </w:rPr>
+        <w:t>memory_resource</w:t>
+      </w:r>
+      <w:r>
+        <w:t xml:space="preserve"> pointer can be used, but does not suffer from the drawbacks listed above</w:t>
+      </w:r>
+      <w:r>
+        <w:t xml:space="preserve">. </w:t>
+      </w:r>
+      <w:r>
+        <w:t xml:space="preserve">Consider a minor rewrite of the </w:t>
+      </w:r>
+      <w:r>
+        <w:rPr>
+          <w:rStyle w:val="CodeFont"/>
+        </w:rPr>
+        <w:t>IntVec</w:t>
+      </w:r>
+      <w:r>
+        <w:t xml:space="preserve"> class</w:t>
+      </w:r>
+      <w:r>
+        <w:t xml:space="preserve"> </w:t>
+      </w:r>
+      <w:r>
+        <w:t>(</w:t>
+      </w:r>
+      <w:r>
+        <w:t>above</w:t>
+      </w:r>
+      <w:r>
+        <w:t>)</w:t>
+      </w:r>
+      <w:r>
+        <w:t>:</w:t>
+      </w:r>
+    </w:p>
+    <w:p>
+      <w:pPr>
+        <w:pStyle w:val="Example"/>
+      </w:pPr>
+      <w:r>
+        <w:lastRenderedPageBreak/>
+        <w:t>class IntVec {</w:t>
+      </w:r>
+    </w:p>
+    <w:p>
+      <w:pPr>
+        <w:pStyle w:val="Example"/>
+      </w:pPr>
+      <w:r>
+        <w:t xml:space="preserve">  public:</w:t>
+      </w:r>
+    </w:p>
+    <w:p>
+      <w:pPr>
+        <w:pStyle w:val="Example"/>
+        <w:rPr>
+          <w:b/>
+        </w:rPr>
+      </w:pPr>
+      <w:r>
+        <w:t xml:space="preserve">    </w:t>
+      </w:r>
+      <w:r>
+        <w:rPr>
+          <w:b/>
+        </w:rPr>
+        <w:t>using</w:t>
+      </w:r>
+      <w:r>
+        <w:rPr>
+          <w:b/>
+        </w:rPr>
+        <w:t xml:space="preserve"> allocator_type</w:t>
+      </w:r>
+      <w:r>
+        <w:rPr>
+          <w:b/>
+        </w:rPr>
+        <w:t xml:space="preserve"> =</w:t>
+      </w:r>
+      <w:r>
+        <w:rPr>
+          <w:b/>
+        </w:rPr>
+        <w:t xml:space="preserve"> std::pmr::polymorphic_allocator&lt;int&gt;;</w:t>
+      </w:r>
+    </w:p>
+    <w:p>
+      <w:pPr>
+        <w:pStyle w:val="Example"/>
+      </w:pPr>
+    </w:p>
+    <w:p>
+      <w:pPr>
+        <w:pStyle w:val="Example"/>
+      </w:pPr>
+      <w:r>
+        <w:t xml:space="preserve">  private:</w:t>
+      </w:r>
+    </w:p>
+    <w:p>
+      <w:pPr>
+        <w:pStyle w:val="Example"/>
+      </w:pPr>
+      <w:r>
+        <w:t xml:space="preserve">    std::size_t    m_size;</w:t>
+      </w:r>
+    </w:p>
+    <w:p>
+      <w:pPr>
+        <w:pStyle w:val="Example"/>
+      </w:pPr>
+      <w:r>
+        <w:t xml:space="preserve">    std::size_t    m_capacity;</w:t>
+      </w:r>
+    </w:p>
+    <w:p>
+      <w:pPr>
+        <w:pStyle w:val="Example"/>
+      </w:pPr>
+      <w:r>
+        <w:t xml:space="preserve">    allocator_type m_alloc;</w:t>
+      </w:r>
+    </w:p>
+    <w:p>
+      <w:pPr>
+        <w:pStyle w:val="Example"/>
+      </w:pPr>
+      <w:r>
+        <w:t xml:space="preserve">    int *          m_data;</w:t>
+      </w:r>
+    </w:p>
+    <w:p>
+      <w:pPr>
+        <w:pStyle w:val="Example"/>
+      </w:pPr>
+      <w:r>
+        <w:t xml:space="preserve">  public:</w:t>
+      </w:r>
+    </w:p>
+    <w:p>
+      <w:pPr>
+        <w:pStyle w:val="Example"/>
+      </w:pPr>
+      <w:r>
+        <w:t xml:space="preserve">    IntVec(std::size_t capacity, </w:t>
+      </w:r>
+      <w:r>
+        <w:rPr>
+          <w:b/>
+        </w:rPr>
+        <w:t>allocator_type alloc = {}</w:t>
+      </w:r>
+      <w:r>
+        <w:t xml:space="preserve"> );</w:t>
+      </w:r>
+    </w:p>
+    <w:p>
+      <w:pPr>
+        <w:pStyle w:val="Example"/>
+      </w:pPr>
+      <w:r>
+        <w:t xml:space="preserve">      : m_size(0), m_capacity(capacity), </w:t>
+      </w:r>
+      <w:r>
+        <w:rPr>
+          <w:b/>
+        </w:rPr>
+        <w:t>m_alloc(alloc)</w:t>
+      </w:r>
+    </w:p>
+    <w:p>
+      <w:pPr>
+        <w:pStyle w:val="Example"/>
+      </w:pPr>
+      <w:r>
+        <w:t xml:space="preserve">      , m_data(</w:t>
+      </w:r>
+      <w:r>
+        <w:rPr>
+          <w:b/>
+        </w:rPr>
+        <w:t>alloc.allocate(capacity)</w:t>
+      </w:r>
+      <w:r>
+        <w:t>) { }</w:t>
+      </w:r>
+    </w:p>
+    <w:p>
+      <w:pPr>
+        <w:pStyle w:val="Example"/>
+      </w:pPr>
+      <w:r>
+        <w:t xml:space="preserve">    …</w:t>
+      </w:r>
+    </w:p>
+    <w:p>
+      <w:pPr>
+        <w:pStyle w:val="Example"/>
+      </w:pPr>
+      <w:r>
+        <w:t>};</w:t>
+      </w:r>
+    </w:p>
+    <w:p>
+      <w:r>
+        <w:t xml:space="preserve">Let’s consider the deficiencies of using a raw </w:t>
+      </w:r>
+      <w:r>
+        <w:rPr>
+          <w:rStyle w:val="CodeFont"/>
+        </w:rPr>
+        <w:t>memory_resource</w:t>
+      </w:r>
+      <w:r>
+        <w:t xml:space="preserve"> pointer</w:t>
+      </w:r>
+      <w:r>
+        <w:t>,</w:t>
+      </w:r>
+      <w:r>
+        <w:t xml:space="preserve"> one by one, to see how this</w:t>
+      </w:r>
+      <w:r>
+        <w:t xml:space="preserve"> new</w:t>
+      </w:r>
+      <w:r>
+        <w:t xml:space="preserve"> approach compares</w:t>
+      </w:r>
+      <w:r>
+        <w:t xml:space="preserve"> to the previous one</w:t>
+      </w:r>
+      <w:r>
+        <w:t>:</w:t>
+      </w:r>
+    </w:p>
+    <w:p>
+      <w:pPr>
+        <w:numPr>
+          <w:ilvl w:val="0"/>
+          <w:numId w:val="4"/>
+        </w:numPr>
+      </w:pPr>
+      <w:r>
+        <w:t xml:space="preserve">The definition of the </w:t>
+      </w:r>
+      <w:r>
+        <w:rPr>
+          <w:rStyle w:val="CodeFont"/>
+        </w:rPr>
+        <w:t>allocator_type</w:t>
+      </w:r>
+      <w:r>
+        <w:t xml:space="preserve"> nested type and the constructor taking a trailing allocator argument allows </w:t>
+      </w:r>
+      <w:r>
+        <w:rPr>
+          <w:rStyle w:val="CodeFont"/>
+        </w:rPr>
+        <w:t>IntVec</w:t>
+      </w:r>
+      <w:r>
+        <w:t xml:space="preserve"> to play in the world of </w:t>
+      </w:r>
+      <w:r>
+        <w:rPr>
+          <w:i/>
+        </w:rPr>
+        <w:t>uses-allocator construction</w:t>
+      </w:r>
+      <w:r>
+        <w:t xml:space="preserve">, including being passed an allocator when inserted into a container that uses a </w:t>
+      </w:r>
+      <w:r>
+        <w:rPr>
+          <w:rStyle w:val="CodeFont"/>
+        </w:rPr>
+        <w:t>scoped_allocator_adaptor</w:t>
+      </w:r>
+      <w:r>
+        <w:t>.</w:t>
+      </w:r>
+    </w:p>
+    <w:p>
+      <w:pPr>
+        <w:numPr>
+          <w:ilvl w:val="0"/>
+          <w:numId w:val="4"/>
+        </w:numPr>
+      </w:pPr>
+      <w:r>
+        <w:t>Value-initializing the allocator causes the default memory resource to be used, simplifying the default allocator argument and reducing the chance of error</w:t>
+      </w:r>
+      <w:r>
+        <w:t xml:space="preserve">. </w:t>
+      </w:r>
+      <w:r>
+        <w:t xml:space="preserve">If </w:t>
+      </w:r>
+      <w:r>
+        <w:rPr>
+          <w:rStyle w:val="CodeFont"/>
+        </w:rPr>
+        <w:t>IntVec</w:t>
+      </w:r>
+      <w:r>
+        <w:t xml:space="preserve"> had a default constructor, the allocator would, again, use the default memory resource, with no effort on the part of the programmer.</w:t>
+      </w:r>
+    </w:p>
+    <w:p>
+      <w:pPr>
+        <w:numPr>
+          <w:ilvl w:val="0"/>
+          <w:numId w:val="4"/>
+        </w:numPr>
+      </w:pPr>
+      <w:r>
+        <w:t xml:space="preserve">A </w:t>
+      </w:r>
+      <w:r>
+        <w:rPr>
+          <w:rStyle w:val="CodeFont"/>
+        </w:rPr>
+        <w:t>polymorphic_allocator</w:t>
+      </w:r>
+      <w:r>
+        <w:t xml:space="preserve"> is not a pointer and cannot be null. Attempting to construct a </w:t>
+      </w:r>
+      <w:r>
+        <w:rPr>
+          <w:rStyle w:val="CodeFont"/>
+        </w:rPr>
+        <w:t>polymorphic_allocator</w:t>
+      </w:r>
+      <w:r>
+        <w:t xml:space="preserve"> with a null pointer violates the preconditions of the </w:t>
+      </w:r>
+      <w:r>
+        <w:rPr>
+          <w:rStyle w:val="CodeFont"/>
+        </w:rPr>
+        <w:t>polymorphic_allocator</w:t>
+      </w:r>
+      <w:r>
+        <w:t xml:space="preserve"> constructor. This contract can be enforced by a single contract assertion in the </w:t>
+      </w:r>
+      <w:r>
+        <w:rPr>
+          <w:rStyle w:val="CodeFont"/>
+        </w:rPr>
+        <w:t>polymorphic_allocator</w:t>
+      </w:r>
+      <w:r>
+        <w:t xml:space="preserve"> constructor, rather than in every client.</w:t>
+      </w:r>
+    </w:p>
+    <w:p>
+      <w:pPr>
+        <w:numPr>
+          <w:ilvl w:val="0"/>
+          <w:numId w:val="4"/>
+        </w:numPr>
+      </w:pPr>
+      <w:r>
+        <w:t>T</w:t>
+      </w:r>
+      <w:r>
+        <w:t xml:space="preserve">he assignment operators for </w:t>
+      </w:r>
+      <w:r>
+        <w:rPr>
+          <w:rStyle w:val="CodeFont"/>
+        </w:rPr>
+        <w:t>polymorphic_allocator</w:t>
+      </w:r>
+      <w:r>
+        <w:t xml:space="preserve"> are deleted</w:t>
+      </w:r>
+      <w:r>
+        <w:t>.</w:t>
+      </w:r>
+      <w:r>
+        <w:t xml:space="preserve"> </w:t>
+      </w:r>
+      <w:r>
+        <w:t>T</w:t>
+      </w:r>
+      <w:r>
+        <w:t>hus, t</w:t>
+      </w:r>
+      <w:r>
+        <w:t xml:space="preserve">he problem of accidentally reseating the allocator </w:t>
+      </w:r>
+      <w:r>
+        <w:t>does not exist</w:t>
+      </w:r>
+      <w:r>
+        <w:t xml:space="preserve"> for </w:t>
+      </w:r>
+      <w:r>
+        <w:rPr>
+          <w:rStyle w:val="CodeFont"/>
+        </w:rPr>
+        <w:t>polymorphic_allocator</w:t>
+      </w:r>
+      <w:r>
+        <w:t xml:space="preserve">. </w:t>
+      </w:r>
+      <w:r>
+        <w:t>The deleted assignment operators</w:t>
+      </w:r>
+      <w:r>
+        <w:t xml:space="preserve"> would prevent the incorrect assignment operations from being generated automatically, forcing the programmer to define them, hopefully with the correct semantics.</w:t>
+      </w:r>
+      <w:r>
+        <w:t xml:space="preserve"> </w:t>
+      </w:r>
+      <w:r>
+        <w:t xml:space="preserve">See </w:t>
+      </w:r>
+      <w:hyperlink r:id="rId14" w:history="1">
+        <w:r>
+          <w:rPr>
+            <w:rStyle w:val="Hyperlink"/>
+          </w:rPr>
+          <w:t>P0335</w:t>
+        </w:r>
+      </w:hyperlink>
+      <w:r>
+        <w:t xml:space="preserve"> </w:t>
+      </w:r>
+      <w:r>
+        <w:t>for more details.</w:t>
+      </w:r>
+    </w:p>
+    <w:p>
+      <w:r>
+        <w:t xml:space="preserve">The above list shows that </w:t>
+      </w:r>
+      <w:r>
+        <w:rPr>
+          <w:rStyle w:val="CodeFont"/>
+        </w:rPr>
+        <w:t>polymorphic_allocator</w:t>
+      </w:r>
+      <w:r>
+        <w:t xml:space="preserve"> can be used idiomatically to good effect</w:t>
+      </w:r>
+      <w:r>
+        <w:t>, but suffers from some usability issues</w:t>
+      </w:r>
+      <w:r>
+        <w:t xml:space="preserve">. </w:t>
+      </w:r>
+      <w:r>
+        <w:t xml:space="preserve">To begin, </w:t>
+      </w:r>
+      <w:r>
+        <w:rPr>
+          <w:rStyle w:val="CodeFont"/>
+        </w:rPr>
+        <w:t>polymorphic_allocator</w:t>
+      </w:r>
+      <w:r>
+        <w:t xml:space="preserve"> is a template, when what is desired is a non-template vocabulary type. Also, in order to allocate objects of different types, it is necessary to rebind the allocator, a step backwards from direct use of </w:t>
+      </w:r>
+      <w:r>
+        <w:rPr>
+          <w:rStyle w:val="CodeFont"/>
+        </w:rPr>
+        <w:t>memory_resource</w:t>
+      </w:r>
+      <w:r>
+        <w:t>, which does not require rebinding.</w:t>
+      </w:r>
+      <w:r>
+        <w:t xml:space="preserve"> </w:t>
+      </w:r>
+      <w:r>
+        <w:t xml:space="preserve">This paper proposes a default parameter for </w:t>
+      </w:r>
+      <w:r>
+        <w:rPr>
+          <w:rStyle w:val="CodeFont"/>
+        </w:rPr>
+        <w:t>polymorphic_allocator</w:t>
+      </w:r>
+      <w:r>
+        <w:t xml:space="preserve"> so that </w:t>
+      </w:r>
+      <w:r>
+        <w:rPr>
+          <w:rStyle w:val="CodeFont"/>
+        </w:rPr>
+        <w:t>polymorphic_allocator&lt;&gt;</w:t>
+      </w:r>
+      <w:r>
+        <w:t xml:space="preserve"> can be used as a ubiquitous type. It also adds </w:t>
+      </w:r>
+      <w:r>
+        <w:t xml:space="preserve">certain features to conveniently expose the </w:t>
+      </w:r>
+      <w:r>
+        <w:t>capabilities</w:t>
+      </w:r>
+      <w:r>
+        <w:t xml:space="preserve"> of the underlying </w:t>
+      </w:r>
+      <w:r>
+        <w:rPr>
+          <w:rStyle w:val="CodeFont"/>
+        </w:rPr>
+        <w:t>memory_resource</w:t>
+      </w:r>
+      <w:r>
+        <w:t xml:space="preserve"> pointer.</w:t>
+      </w:r>
+    </w:p>
+    <w:p>
+      <w:r>
+        <w:lastRenderedPageBreak/>
+        <w:t>In addition to normal allocator functions,</w:t>
+      </w:r>
+      <w:r>
+        <w:t xml:space="preserve"> the</w:t>
+      </w:r>
+      <w:r>
+        <w:t xml:space="preserve"> </w:t>
+      </w:r>
+      <w:r>
+        <w:rPr>
+          <w:rStyle w:val="CodeFont"/>
+        </w:rPr>
+        <w:t>polymorphic_allocator&lt;&gt;</w:t>
+      </w:r>
+      <w:r>
+        <w:t xml:space="preserve"> </w:t>
+      </w:r>
+      <w:r>
+        <w:t xml:space="preserve">proposed here </w:t>
+      </w:r>
+      <w:r>
+        <w:t>provides the following features:</w:t>
+      </w:r>
+    </w:p>
+    <w:p>
+      <w:pPr>
+        <w:numPr>
+          <w:ilvl w:val="0"/>
+          <w:numId w:val="5"/>
+        </w:numPr>
+      </w:pPr>
+      <w:r>
+        <w:t xml:space="preserve">Being completely specialized, </w:t>
+      </w:r>
+      <w:r>
+        <w:rPr>
+          <w:rStyle w:val="CodeFont"/>
+        </w:rPr>
+        <w:t>polymorphic_allocator&lt;&gt;</w:t>
+      </w:r>
+      <w:r>
+        <w:t xml:space="preserve"> does not behave like a template, but like a class. This fact can prevent inadvertent template bloat in client types.</w:t>
+      </w:r>
+    </w:p>
+    <w:p>
+      <w:pPr>
+        <w:numPr>
+          <w:ilvl w:val="0"/>
+          <w:numId w:val="5"/>
+        </w:numPr>
+      </w:pPr>
+      <w:r>
+        <w:t xml:space="preserve">It can allocate objects of any type without needing to use </w:t>
+      </w:r>
+      <w:r>
+        <w:rPr>
+          <w:rStyle w:val="CodeFont"/>
+        </w:rPr>
+        <w:t>rebind</w:t>
+      </w:r>
+      <w:r>
+        <w:t>. Allocating types other tha</w:t>
+      </w:r>
+      <w:r>
+        <w:t>n</w:t>
+      </w:r>
+      <w:r>
+        <w:t xml:space="preserve"> </w:t>
+      </w:r>
+      <w:r>
+        <w:rPr>
+          <w:rStyle w:val="CodeFont"/>
+        </w:rPr>
+        <w:t>value_type</w:t>
+      </w:r>
+      <w:r>
+        <w:t xml:space="preserve"> is common for node-based and other non-vector-like containers.</w:t>
+      </w:r>
+    </w:p>
+    <w:p>
+      <w:pPr>
+        <w:numPr>
+          <w:ilvl w:val="0"/>
+          <w:numId w:val="5"/>
+        </w:numPr>
+      </w:pPr>
+      <w:r>
+        <w:t>It can allocate objects on any desired alignment boundary</w:t>
+      </w:r>
+      <w:r>
+        <w:t xml:space="preserve">. </w:t>
+      </w:r>
+      <w:r>
+        <w:t>For example</w:t>
+      </w:r>
+      <w:r>
+        <w:t>,</w:t>
+      </w:r>
+      <w:r>
+        <w:t xml:space="preserve"> </w:t>
+      </w:r>
+      <w:r>
+        <w:rPr>
+          <w:rStyle w:val="CodeFont"/>
+        </w:rPr>
+        <w:t>VecInt</w:t>
+      </w:r>
+      <w:r>
+        <w:t xml:space="preserve"> might choose to align its data array on a SIMD data boundary.</w:t>
+      </w:r>
+    </w:p>
+    <w:p>
+      <w:pPr>
+        <w:numPr>
+          <w:ilvl w:val="0"/>
+          <w:numId w:val="5"/>
+        </w:numPr>
+      </w:pPr>
+      <w:r>
+        <w:t>It provides member functions to</w:t>
+      </w:r>
+      <w:r>
+        <w:t xml:space="preserve"> allocate and construct objects in one step.</w:t>
+      </w:r>
+    </w:p>
+    <w:p>
+      <w:pPr>
+        <w:numPr>
+          <w:ilvl w:val="0"/>
+          <w:numId w:val="5"/>
+        </w:numPr>
+      </w:pPr>
+      <w:r>
+        <w:t>It provides a good alternative to type erasure for types that don’t have an allocator template argument.</w:t>
+      </w:r>
+      <w:r>
+        <w:t xml:space="preserve"> See </w:t>
       </w:r>
       <w:hyperlink r:id="rId15" w:history="1">
         <w:r>
@@ -2640,13 +3580,16 @@
         </w:r>
       </w:hyperlink>
       <w:r>
-        <w:t>, which proposed a new type</w:t>
-      </w:r>
-      <w:r>
-        <w:t xml:space="preserve"> </w:t>
-      </w:r>
-      <w:r>
-        <w:t>that provided a default constructor, and which was not assignable</w:t>
+        <w:t xml:space="preserve"> for</w:t>
+      </w:r>
+      <w:r>
+        <w:t xml:space="preserve"> examples of avoiding allocator type-erasure in </w:t>
+      </w:r>
+      <w:r>
+        <w:rPr>
+          <w:rStyle w:val="CodeFont"/>
+        </w:rPr>
+        <w:t>std::function</w:t>
       </w:r>
       <w:r>
         <w:t xml:space="preserve">, </w:t>
@@ -2655,650 +3598,73 @@
         <w:rPr>
           <w:rStyle w:val="CodeFont"/>
         </w:rPr>
-        <w:t>memory_resource_ptr</w:t>
+        <w:t>std::promise</w:t>
+      </w:r>
+      <w:r>
+        <w:t xml:space="preserve">, and </w:t>
+      </w:r>
+      <w:r>
+        <w:rPr>
+          <w:rStyle w:val="CodeFont"/>
+        </w:rPr>
+        <w:t>std::packaged_task</w:t>
+      </w:r>
+      <w:r>
+        <w:t>.</w:t>
+      </w:r>
+    </w:p>
+    <w:p>
+      <w:pPr>
+        <w:pStyle w:val="Heading1"/>
+      </w:pPr>
+      <w:bookmarkStart w:id="11" w:name="_Toc1640670"/>
+      <w:r>
+        <w:t>Before and After</w:t>
+      </w:r>
+      <w:bookmarkEnd w:id="11"/>
+    </w:p>
+    <w:p>
+      <w:r>
+        <w:t xml:space="preserve">The following example shows the </w:t>
+      </w:r>
+      <w:r>
+        <w:t xml:space="preserve">part </w:t>
+      </w:r>
+      <w:r>
+        <w:t xml:space="preserve">implementation and use of a simple </w:t>
+      </w:r>
+      <w:r>
+        <w:t>list</w:t>
+      </w:r>
+      <w:r>
+        <w:t>-of-string</w:t>
+      </w:r>
+      <w:r>
+        <w:t xml:space="preserve"> class. The code on the left (before), shows the use of the fully-general allocator model. The code on the right (after) shows the use of (hard-coded) </w:t>
+      </w:r>
+      <w:r>
+        <w:rPr>
+          <w:rStyle w:val="CodeFont"/>
+        </w:rPr>
+        <w:t>pmr::polymorphic_allocator&lt;&gt;</w:t>
       </w:r>
       <w:r>
         <w:t xml:space="preserve">. </w:t>
       </w:r>
       <w:r>
-        <w:t>That</w:t>
-      </w:r>
-      <w:r>
-        <w:t xml:space="preserve"> proposal</w:t>
-      </w:r>
-      <w:r>
-        <w:t>, however,</w:t>
-      </w:r>
-      <w:r>
-        <w:t xml:space="preserve"> was withdrawn in Jacksonville</w:t>
-      </w:r>
-      <w:r>
-        <w:t xml:space="preserve"> in 2016</w:t>
-      </w:r>
-      <w:r>
-        <w:t xml:space="preserve"> when we (the authors of</w:t>
-      </w:r>
-      <w:r>
-        <w:t xml:space="preserve"> </w:t>
-      </w:r>
-      <w:r>
-        <w:t>that paper</w:t>
-      </w:r>
-      <w:r>
-        <w:t xml:space="preserve"> as well as the current one</w:t>
-      </w:r>
-      <w:r>
-        <w:t xml:space="preserve">) discovered that there was a simpler and more complete solution possible without introducing a completely new type: </w:t>
-      </w:r>
-      <w:r>
-        <w:t xml:space="preserve">by using </w:t>
-      </w:r>
-      <w:r>
-        <w:rPr>
-          <w:rStyle w:val="CodeFont"/>
-        </w:rPr>
-        <w:t>polymorphic_allocator</w:t>
-      </w:r>
-      <w:r>
-        <w:t>.</w:t>
-      </w:r>
-      <w:r>
-        <w:t xml:space="preserve"> That discovery was the genesis of this paper.</w:t>
-      </w:r>
-    </w:p>
-    <w:p>
-      <w:pPr>
-        <w:pStyle w:val="Heading1"/>
-      </w:pPr>
-      <w:bookmarkStart w:id="9" w:name="_Toc526700111"/>
-      <w:r>
-        <w:t>Proposal Overview</w:t>
-      </w:r>
-      <w:bookmarkEnd w:id="9"/>
-    </w:p>
-    <w:p>
-      <w:r>
-        <w:t xml:space="preserve">We observed that a </w:t>
-      </w:r>
-      <w:r>
-        <w:rPr>
-          <w:rStyle w:val="CodeFont"/>
-        </w:rPr>
-        <w:t>polymorphic_allocator</w:t>
-      </w:r>
-      <w:r>
-        <w:t xml:space="preserve"> object, which is </w:t>
-      </w:r>
-      <w:r>
-        <w:t>nothing more than</w:t>
-      </w:r>
-      <w:r>
-        <w:t xml:space="preserve"> a wrapper around a </w:t>
-      </w:r>
-      <w:r>
-        <w:rPr>
-          <w:rStyle w:val="CodeFont"/>
-        </w:rPr>
-        <w:t>memory_resource</w:t>
-      </w:r>
-      <w:r>
-        <w:t xml:space="preserve"> pointer, can be used just about anywhere that a raw </w:t>
-      </w:r>
-      <w:r>
-        <w:rPr>
-          <w:rStyle w:val="CodeFont"/>
-        </w:rPr>
-        <w:t>memory_resource</w:t>
-      </w:r>
-      <w:r>
-        <w:t xml:space="preserve"> pointer can be used, but does not suffer from the drawbacks listed above</w:t>
-      </w:r>
-      <w:r>
-        <w:t xml:space="preserve">. </w:t>
-      </w:r>
-      <w:r>
-        <w:t xml:space="preserve">Consider a minor rewrite of the </w:t>
-      </w:r>
-      <w:r>
-        <w:rPr>
-          <w:rStyle w:val="CodeFont"/>
-        </w:rPr>
-        <w:t>IntVec</w:t>
-      </w:r>
-      <w:r>
-        <w:t xml:space="preserve"> class</w:t>
-      </w:r>
-      <w:r>
-        <w:t xml:space="preserve"> </w:t>
-      </w:r>
-      <w:r>
-        <w:t>(</w:t>
-      </w:r>
-      <w:r>
-        <w:t>above</w:t>
-      </w:r>
-      <w:r>
-        <w:t>)</w:t>
-      </w:r>
-      <w:r>
-        <w:t>:</w:t>
-      </w:r>
-    </w:p>
-    <w:p>
-      <w:pPr>
-        <w:pStyle w:val="Example"/>
-      </w:pPr>
-      <w:r>
-        <w:t>class IntVec {</w:t>
-      </w:r>
-    </w:p>
-    <w:p>
-      <w:pPr>
-        <w:pStyle w:val="Example"/>
-      </w:pPr>
-      <w:r>
-        <w:t xml:space="preserve">  public:</w:t>
-      </w:r>
-    </w:p>
-    <w:p>
-      <w:pPr>
-        <w:pStyle w:val="Example"/>
-        <w:rPr>
-          <w:b/>
-        </w:rPr>
-      </w:pPr>
-      <w:r>
-        <w:t xml:space="preserve">    </w:t>
-      </w:r>
-      <w:r>
-        <w:rPr>
-          <w:b/>
-        </w:rPr>
-        <w:t>using</w:t>
-      </w:r>
-      <w:r>
-        <w:rPr>
-          <w:b/>
-        </w:rPr>
-        <w:t xml:space="preserve"> allocator_type</w:t>
-      </w:r>
-      <w:r>
-        <w:rPr>
-          <w:b/>
-        </w:rPr>
-        <w:t xml:space="preserve"> =</w:t>
-      </w:r>
-      <w:r>
-        <w:rPr>
-          <w:b/>
-        </w:rPr>
-        <w:t xml:space="preserve"> std::pmr::polymorphic_allocator&lt;int&gt;;</w:t>
-      </w:r>
-    </w:p>
-    <w:p>
-      <w:pPr>
-        <w:pStyle w:val="Example"/>
-      </w:pPr>
-    </w:p>
-    <w:p>
-      <w:pPr>
-        <w:pStyle w:val="Example"/>
-      </w:pPr>
-      <w:r>
-        <w:t xml:space="preserve">  private:</w:t>
-      </w:r>
-    </w:p>
-    <w:p>
-      <w:pPr>
-        <w:pStyle w:val="Example"/>
-      </w:pPr>
-      <w:r>
-        <w:t xml:space="preserve">    std::size_t    m_size;</w:t>
-      </w:r>
-    </w:p>
-    <w:p>
-      <w:pPr>
-        <w:pStyle w:val="Example"/>
-      </w:pPr>
-      <w:r>
-        <w:t xml:space="preserve">    std::size_t    m_capacity;</w:t>
-      </w:r>
-    </w:p>
-    <w:p>
-      <w:pPr>
-        <w:pStyle w:val="Example"/>
-      </w:pPr>
-      <w:r>
-        <w:t xml:space="preserve">    allocator_type m_alloc;</w:t>
-      </w:r>
-    </w:p>
-    <w:p>
-      <w:pPr>
-        <w:pStyle w:val="Example"/>
-      </w:pPr>
-      <w:r>
-        <w:t xml:space="preserve">    int *          m_data;</w:t>
-      </w:r>
-    </w:p>
-    <w:p>
-      <w:pPr>
-        <w:pStyle w:val="Example"/>
-      </w:pPr>
-      <w:r>
-        <w:t xml:space="preserve">  public:</w:t>
-      </w:r>
-    </w:p>
-    <w:p>
-      <w:pPr>
-        <w:pStyle w:val="Example"/>
-      </w:pPr>
-      <w:r>
-        <w:t xml:space="preserve">    IntVec(std::size_t capacity, </w:t>
-      </w:r>
-      <w:r>
-        <w:rPr>
-          <w:b/>
-        </w:rPr>
-        <w:t>allocator_type alloc = {}</w:t>
-      </w:r>
-      <w:r>
-        <w:t xml:space="preserve"> );</w:t>
-      </w:r>
-    </w:p>
-    <w:p>
-      <w:pPr>
-        <w:pStyle w:val="Example"/>
-      </w:pPr>
-      <w:r>
-        <w:t xml:space="preserve">      : m_size(0), m_capacity(capacity), </w:t>
-      </w:r>
-      <w:r>
-        <w:rPr>
-          <w:b/>
-        </w:rPr>
-        <w:t>m_alloc(alloc)</w:t>
-      </w:r>
-    </w:p>
-    <w:p>
-      <w:pPr>
-        <w:pStyle w:val="Example"/>
-      </w:pPr>
-      <w:r>
-        <w:t xml:space="preserve">      , m_data(</w:t>
-      </w:r>
-      <w:r>
-        <w:rPr>
-          <w:b/>
-        </w:rPr>
-        <w:t>alloc.allocate(capacity)</w:t>
-      </w:r>
-      <w:r>
-        <w:t>) { }</w:t>
-      </w:r>
-    </w:p>
-    <w:p>
-      <w:pPr>
-        <w:pStyle w:val="Example"/>
-      </w:pPr>
-      <w:r>
-        <w:t xml:space="preserve">    …</w:t>
-      </w:r>
-    </w:p>
-    <w:p>
-      <w:pPr>
-        <w:pStyle w:val="Example"/>
-      </w:pPr>
-      <w:r>
-        <w:t>};</w:t>
-      </w:r>
-    </w:p>
-    <w:p>
-      <w:r>
-        <w:t xml:space="preserve">Let’s consider the deficiencies of using a raw </w:t>
-      </w:r>
-      <w:r>
-        <w:rPr>
-          <w:rStyle w:val="CodeFont"/>
-        </w:rPr>
-        <w:t>memory_resource</w:t>
-      </w:r>
-      <w:r>
-        <w:t xml:space="preserve"> pointer</w:t>
-      </w:r>
-      <w:r>
-        <w:t>,</w:t>
-      </w:r>
-      <w:r>
-        <w:t xml:space="preserve"> one by one, to see how this</w:t>
-      </w:r>
-      <w:r>
-        <w:t xml:space="preserve"> new</w:t>
-      </w:r>
-      <w:r>
-        <w:t xml:space="preserve"> approach compares</w:t>
-      </w:r>
-      <w:r>
-        <w:t xml:space="preserve"> to the previous one</w:t>
-      </w:r>
-      <w:r>
-        <w:t>:</w:t>
-      </w:r>
-    </w:p>
-    <w:p>
-      <w:pPr>
-        <w:numPr>
-          <w:ilvl w:val="0"/>
-          <w:numId w:val="4"/>
-        </w:numPr>
-      </w:pPr>
-      <w:r>
-        <w:lastRenderedPageBreak/>
-        <w:t xml:space="preserve">The definition of the </w:t>
-      </w:r>
-      <w:r>
-        <w:rPr>
-          <w:rStyle w:val="CodeFont"/>
-        </w:rPr>
-        <w:t>allocator_type</w:t>
-      </w:r>
-      <w:r>
-        <w:t xml:space="preserve"> nested type and the constructor taking a trailing allocator argument allows </w:t>
-      </w:r>
-      <w:r>
-        <w:rPr>
-          <w:rStyle w:val="CodeFont"/>
-        </w:rPr>
-        <w:t>IntVec</w:t>
-      </w:r>
-      <w:r>
-        <w:t xml:space="preserve"> to play in the world of </w:t>
-      </w:r>
-      <w:r>
-        <w:rPr>
-          <w:i/>
-        </w:rPr>
-        <w:t>uses-allocator construction</w:t>
-      </w:r>
-      <w:r>
-        <w:t xml:space="preserve">, including being passed an allocator when inserted into a container that uses a </w:t>
-      </w:r>
-      <w:r>
-        <w:rPr>
-          <w:rStyle w:val="CodeFont"/>
-        </w:rPr>
-        <w:t>scoped_allocator_adaptor</w:t>
-      </w:r>
-      <w:r>
-        <w:t>.</w:t>
-      </w:r>
-    </w:p>
-    <w:p>
-      <w:pPr>
-        <w:numPr>
-          <w:ilvl w:val="0"/>
-          <w:numId w:val="4"/>
-        </w:numPr>
-      </w:pPr>
-      <w:r>
-        <w:t>Value-initializing the allocator causes the default memory resource to be used, simplifying the default allocator argument and reducing the chance of error</w:t>
-      </w:r>
-      <w:r>
-        <w:t xml:space="preserve">. </w:t>
-      </w:r>
-      <w:r>
-        <w:t xml:space="preserve">If </w:t>
-      </w:r>
-      <w:r>
-        <w:rPr>
-          <w:rStyle w:val="CodeFont"/>
-        </w:rPr>
-        <w:t>IntVec</w:t>
-      </w:r>
-      <w:r>
-        <w:t xml:space="preserve"> had a default constructor, the allocator would, again, use the default memory resource, with no effort on the part of the programmer.</w:t>
-      </w:r>
-    </w:p>
-    <w:p>
-      <w:pPr>
-        <w:numPr>
-          <w:ilvl w:val="0"/>
-          <w:numId w:val="4"/>
-        </w:numPr>
-      </w:pPr>
-      <w:r>
-        <w:t xml:space="preserve">A </w:t>
-      </w:r>
-      <w:r>
-        <w:rPr>
-          <w:rStyle w:val="CodeFont"/>
-        </w:rPr>
-        <w:t>polymorphic_allocator</w:t>
-      </w:r>
-      <w:r>
-        <w:t xml:space="preserve"> is not a pointer and cannot be null. Attempting to construct a </w:t>
-      </w:r>
-      <w:r>
-        <w:rPr>
-          <w:rStyle w:val="CodeFont"/>
-        </w:rPr>
-        <w:t>polymorphic_allocator</w:t>
-      </w:r>
-      <w:r>
-        <w:t xml:space="preserve"> with a null pointer violates the preconditions of the </w:t>
-      </w:r>
-      <w:r>
-        <w:rPr>
-          <w:rStyle w:val="CodeFont"/>
-        </w:rPr>
-        <w:t>polymorphic_allocator</w:t>
-      </w:r>
-      <w:r>
-        <w:t xml:space="preserve"> constructor. This contract can be enforced by a single contract assertion in the </w:t>
-      </w:r>
-      <w:r>
-        <w:rPr>
-          <w:rStyle w:val="CodeFont"/>
-        </w:rPr>
-        <w:t>polymorphic_allocator</w:t>
-      </w:r>
-      <w:r>
-        <w:t xml:space="preserve"> constructor, rather than in every client.</w:t>
-      </w:r>
-    </w:p>
-    <w:p>
-      <w:pPr>
-        <w:numPr>
-          <w:ilvl w:val="0"/>
-          <w:numId w:val="4"/>
-        </w:numPr>
-      </w:pPr>
-      <w:r>
-        <w:t>T</w:t>
-      </w:r>
-      <w:r>
-        <w:t xml:space="preserve">he assignment operators for </w:t>
-      </w:r>
-      <w:r>
-        <w:rPr>
-          <w:rStyle w:val="CodeFont"/>
-        </w:rPr>
-        <w:t>polymorphic_allocator</w:t>
-      </w:r>
-      <w:r>
-        <w:t xml:space="preserve"> </w:t>
-      </w:r>
-      <w:proofErr w:type="gramStart"/>
-      <w:r>
-        <w:t>are</w:t>
-      </w:r>
-      <w:proofErr w:type="gramEnd"/>
-      <w:r>
-        <w:t xml:space="preserve"> deleted</w:t>
-      </w:r>
-      <w:r>
-        <w:t>.</w:t>
-      </w:r>
-      <w:r>
-        <w:t xml:space="preserve"> </w:t>
-      </w:r>
-      <w:r>
-        <w:t>T</w:t>
-      </w:r>
-      <w:r>
-        <w:t>hus, t</w:t>
-      </w:r>
-      <w:r>
-        <w:t xml:space="preserve">he problem of accidentally reseating the allocator </w:t>
-      </w:r>
-      <w:r>
-        <w:t>does not exist</w:t>
-      </w:r>
-      <w:r>
-        <w:t xml:space="preserve"> for </w:t>
-      </w:r>
-      <w:r>
-        <w:rPr>
-          <w:rStyle w:val="CodeFont"/>
-        </w:rPr>
-        <w:t>polymorphic_allocator</w:t>
-      </w:r>
-      <w:r>
-        <w:t xml:space="preserve">. </w:t>
-      </w:r>
-      <w:r>
-        <w:t>The deleted assignment operators</w:t>
-      </w:r>
-      <w:r>
-        <w:t xml:space="preserve"> would prevent the incorrect assignment operations from being generated automatically, forcing the programmer to define them, hopefully with the correct semantics.</w:t>
-      </w:r>
-      <w:r>
-        <w:t xml:space="preserve"> </w:t>
-      </w:r>
-      <w:r>
-        <w:t xml:space="preserve">See </w:t>
-      </w:r>
-      <w:hyperlink r:id="rId16" w:history="1">
-        <w:r>
-          <w:rPr>
-            <w:rStyle w:val="Hyperlink"/>
-          </w:rPr>
-          <w:t>P0335</w:t>
-        </w:r>
-      </w:hyperlink>
-      <w:r>
-        <w:t xml:space="preserve"> </w:t>
-      </w:r>
-      <w:r>
-        <w:t>for more details.</w:t>
-      </w:r>
-    </w:p>
-    <w:p>
-      <w:r>
-        <w:t xml:space="preserve">The above list shows that </w:t>
-      </w:r>
-      <w:r>
-        <w:rPr>
-          <w:rStyle w:val="CodeFont"/>
-        </w:rPr>
-        <w:t>polymorphic_allocator</w:t>
-      </w:r>
-      <w:r>
-        <w:t xml:space="preserve"> can be used idiomatically to good effect</w:t>
-      </w:r>
-      <w:r>
-        <w:t>, but suffers from some usability issues</w:t>
-      </w:r>
-      <w:r>
-        <w:t xml:space="preserve">. </w:t>
-      </w:r>
-      <w:r>
-        <w:t xml:space="preserve">To begin, </w:t>
-      </w:r>
-      <w:r>
-        <w:rPr>
-          <w:rStyle w:val="CodeFont"/>
-        </w:rPr>
-        <w:t>polymorphic_allocator</w:t>
-      </w:r>
-      <w:r>
-        <w:t xml:space="preserve"> is a template, when what is desired is a non-template vocabulary type. Also, in order to allocate objects of different types, it is necessary to rebind the allocator, a step backwards from direct use of </w:t>
-      </w:r>
-      <w:r>
-        <w:rPr>
-          <w:rStyle w:val="CodeFont"/>
-        </w:rPr>
-        <w:t>memory_resource</w:t>
-      </w:r>
-      <w:r>
-        <w:t>, which does not require rebinding.</w:t>
-      </w:r>
-      <w:r>
-        <w:t xml:space="preserve"> </w:t>
-      </w:r>
-      <w:r>
-        <w:t xml:space="preserve">This paper proposes a default parameter for </w:t>
-      </w:r>
-      <w:r>
-        <w:rPr>
-          <w:rStyle w:val="CodeFont"/>
-        </w:rPr>
-        <w:t>polymorphic_allocator</w:t>
-      </w:r>
-      <w:r>
-        <w:t xml:space="preserve"> so that </w:t>
-      </w:r>
-      <w:r>
-        <w:rPr>
-          <w:rStyle w:val="CodeFont"/>
-        </w:rPr>
-        <w:t>polymorphic_allocator&lt;&gt;</w:t>
-      </w:r>
-      <w:r>
-        <w:t xml:space="preserve"> can be used as a ubiquitous type. It also adds </w:t>
-      </w:r>
-      <w:r>
-        <w:t xml:space="preserve">certain features to conveniently expose the </w:t>
-      </w:r>
-      <w:r>
-        <w:t>capabilities</w:t>
-      </w:r>
-      <w:r>
-        <w:t xml:space="preserve"> of the underlying </w:t>
-      </w:r>
-      <w:r>
-        <w:rPr>
-          <w:rStyle w:val="CodeFont"/>
-        </w:rPr>
-        <w:t>memory_resource</w:t>
-      </w:r>
-      <w:r>
-        <w:t xml:space="preserve"> pointer.</w:t>
-      </w:r>
-    </w:p>
-    <w:p>
-      <w:r>
-        <w:t>In addition to normal allocator functions,</w:t>
-      </w:r>
-      <w:r>
-        <w:t xml:space="preserve"> the</w:t>
-      </w:r>
-      <w:r>
-        <w:t xml:space="preserve"> </w:t>
-      </w:r>
-      <w:r>
-        <w:rPr>
-          <w:rStyle w:val="CodeFont"/>
-        </w:rPr>
-        <w:t>polymorphic_allocator&lt;&gt;</w:t>
-      </w:r>
-      <w:r>
-        <w:t xml:space="preserve"> </w:t>
-      </w:r>
-      <w:r>
-        <w:t xml:space="preserve">proposed here </w:t>
-      </w:r>
-      <w:r>
-        <w:t>provides the following features:</w:t>
+        <w:t xml:space="preserve">In both cases, exception-safety code in </w:t>
+      </w:r>
+      <w:r>
+        <w:rPr>
+          <w:rStyle w:val="CodeFont"/>
+        </w:rPr>
+        <w:t>push_front</w:t>
+      </w:r>
+      <w:r>
+        <w:t xml:space="preserve"> is omitted for simplicity. </w:t>
+      </w:r>
+      <w:r>
+        <w:t>Although the code on the left is more general and closer to standard library code, the code on the right is sufficient for probably 80% of programmers who wish to add the benefits of allocators to their classes. As you can see, it is much simpler and less error-prone. Of particular note:</w:t>
       </w:r>
     </w:p>
     <w:p>
@@ -3309,16 +3675,7 @@
         </w:numPr>
       </w:pPr>
       <w:r>
-        <w:t xml:space="preserve">Being completely specialized, </w:t>
-      </w:r>
-      <w:r>
-        <w:rPr>
-          <w:rStyle w:val="CodeFont"/>
-        </w:rPr>
-        <w:t>polymorphic_allocator&lt;&gt;</w:t>
-      </w:r>
-      <w:r>
-        <w:t xml:space="preserve"> does not behave like a template, but like a class. This fact can prevent inadvertent template bloat in client types.</w:t>
+        <w:t>The list class on the right is not a template</w:t>
       </w:r>
     </w:p>
     <w:p>
@@ -3329,31 +3686,16 @@
         </w:numPr>
       </w:pPr>
       <w:r>
-        <w:t xml:space="preserve">It can allocate objects of any type without needing to use </w:t>
-      </w:r>
-      <w:r>
-        <w:rPr>
-          <w:rStyle w:val="CodeFont"/>
-        </w:rPr>
-        <w:t>rebind</w:t>
-      </w:r>
-      <w:r>
-        <w:t>. Allocating types other tha</w:t>
-      </w:r>
-      <w:r>
-        <w:t>n</w:t>
-      </w:r>
-      <w:r>
-        <w:t xml:space="preserve"> </w:t>
-      </w:r>
-      <w:r>
-        <w:rPr>
-          <w:rStyle w:val="CodeFont"/>
-        </w:rPr>
-        <w:t>value_type</w:t>
-      </w:r>
-      <w:r>
-        <w:t xml:space="preserve"> is common for node-based and other non-vector-like containers.</w:t>
+        <w:t xml:space="preserve">There is no use of </w:t>
+      </w:r>
+      <w:r>
+        <w:rPr>
+          <w:rStyle w:val="CodeFont"/>
+        </w:rPr>
+        <w:t>std::allocator_traits</w:t>
+      </w:r>
+      <w:r>
+        <w:t>.</w:t>
       </w:r>
     </w:p>
     <w:p>
@@ -3364,28 +3706,7 @@
         </w:numPr>
       </w:pPr>
       <w:r>
-        <w:t>It can allocate objects on any desired alignment boundary</w:t>
-      </w:r>
-      <w:r>
-        <w:t xml:space="preserve">. </w:t>
-      </w:r>
-      <w:r>
-        <w:t>For example</w:t>
-      </w:r>
-      <w:r>
-        <w:t>,</w:t>
-      </w:r>
-      <w:r>
-        <w:t xml:space="preserve"> </w:t>
-      </w:r>
-      <w:r>
-        <w:rPr>
-          <w:rStyle w:val="CodeFont"/>
-        </w:rPr>
-        <w:t>VecInt</w:t>
-      </w:r>
-      <w:r>
-        <w:t xml:space="preserve"> might choose to align its data array on a SIMD data boundary.</w:t>
+        <w:t>There is no need to do any rebinding</w:t>
       </w:r>
     </w:p>
     <w:p>
@@ -3396,184 +3717,10 @@
         </w:numPr>
       </w:pPr>
       <w:r>
-        <w:t>It provides member functions to</w:t>
-      </w:r>
-      <w:r>
-        <w:t xml:space="preserve"> allocate and construct objects in one step.</w:t>
-      </w:r>
-    </w:p>
-    <w:p>
-      <w:pPr>
-        <w:numPr>
-          <w:ilvl w:val="0"/>
-          <w:numId w:val="5"/>
-        </w:numPr>
-      </w:pPr>
-      <w:r>
-        <w:lastRenderedPageBreak/>
-        <w:t>It provides a good alternative to type erasure for types that don’t have an allocator template argument.</w:t>
-      </w:r>
-      <w:r>
-        <w:t xml:space="preserve"> See </w:t>
-      </w:r>
-      <w:hyperlink r:id="rId17" w:history="1">
-        <w:r>
-          <w:rPr>
-            <w:rStyle w:val="Hyperlink"/>
-          </w:rPr>
-          <w:t>P0148</w:t>
-        </w:r>
-      </w:hyperlink>
-      <w:r>
-        <w:t xml:space="preserve"> for</w:t>
-      </w:r>
-      <w:r>
-        <w:t xml:space="preserve"> examples of avoiding allocator type-erasure in </w:t>
-      </w:r>
-      <w:r>
-        <w:rPr>
-          <w:rStyle w:val="CodeFont"/>
-        </w:rPr>
-        <w:t>std::function</w:t>
-      </w:r>
-      <w:r>
-        <w:t xml:space="preserve">, </w:t>
-      </w:r>
-      <w:r>
-        <w:rPr>
-          <w:rStyle w:val="CodeFont"/>
-        </w:rPr>
-        <w:t>std::promise</w:t>
-      </w:r>
-      <w:r>
-        <w:t xml:space="preserve">, and </w:t>
-      </w:r>
-      <w:r>
-        <w:rPr>
-          <w:rStyle w:val="CodeFont"/>
-        </w:rPr>
-        <w:t>std::packaged_task</w:t>
-      </w:r>
-      <w:r>
-        <w:t>.</w:t>
-      </w:r>
-    </w:p>
-    <w:p>
-      <w:pPr>
-        <w:pStyle w:val="Heading1"/>
-      </w:pPr>
-      <w:bookmarkStart w:id="10" w:name="_Toc526700112"/>
-      <w:r>
-        <w:t>Before and After</w:t>
-      </w:r>
-      <w:bookmarkEnd w:id="10"/>
-    </w:p>
-    <w:p>
-      <w:r>
-        <w:t xml:space="preserve">The following example shows the </w:t>
-      </w:r>
-      <w:r>
-        <w:t xml:space="preserve">part </w:t>
-      </w:r>
-      <w:r>
-        <w:t xml:space="preserve">implementation and use of a simple </w:t>
-      </w:r>
-      <w:r>
-        <w:t>list</w:t>
-      </w:r>
-      <w:r>
-        <w:t>-of-string</w:t>
-      </w:r>
-      <w:r>
-        <w:t xml:space="preserve"> class. The code on the left (before), shows the use of the fully-general allocator model. The code on the right (after) shows the use of (hard-coded) </w:t>
-      </w:r>
-      <w:r>
-        <w:rPr>
-          <w:rStyle w:val="CodeFont"/>
-        </w:rPr>
-        <w:t>pmr::polymorphic_allocator&lt;&gt;</w:t>
-      </w:r>
-      <w:r>
-        <w:t xml:space="preserve">. </w:t>
-      </w:r>
-      <w:r>
-        <w:t xml:space="preserve">In both cases, exception-safety code in </w:t>
-      </w:r>
-      <w:r>
-        <w:rPr>
-          <w:rStyle w:val="CodeFont"/>
-        </w:rPr>
-        <w:t>push_front</w:t>
-      </w:r>
-      <w:r>
-        <w:t xml:space="preserve"> is omitted for simplicity. </w:t>
-      </w:r>
-      <w:r>
-        <w:t>Although the code on the left is more general and closer to standard library code, the code on the right is sufficient for probably 80% of programmers who wish to add the benefits of allocators to their classes. As you can see, it is much simpler and less error-prone. Of particular note:</w:t>
-      </w:r>
-    </w:p>
-    <w:p>
-      <w:pPr>
-        <w:numPr>
-          <w:ilvl w:val="0"/>
-          <w:numId w:val="5"/>
-        </w:numPr>
-      </w:pPr>
-      <w:r>
-        <w:t>The list class on the right is not a template</w:t>
-      </w:r>
-    </w:p>
-    <w:p>
-      <w:pPr>
-        <w:numPr>
-          <w:ilvl w:val="0"/>
-          <w:numId w:val="5"/>
-        </w:numPr>
-      </w:pPr>
-      <w:r>
-        <w:t xml:space="preserve">There is no use of </w:t>
-      </w:r>
-      <w:r>
-        <w:rPr>
-          <w:rStyle w:val="CodeFont"/>
-        </w:rPr>
-        <w:t>std::allocator_traits</w:t>
-      </w:r>
-      <w:r>
-        <w:t>.</w:t>
-      </w:r>
-    </w:p>
-    <w:p>
-      <w:pPr>
-        <w:numPr>
-          <w:ilvl w:val="0"/>
-          <w:numId w:val="5"/>
-        </w:numPr>
-      </w:pPr>
-      <w:r>
-        <w:t>There is no need to do any rebinding</w:t>
-      </w:r>
-    </w:p>
-    <w:p>
-      <w:pPr>
-        <w:numPr>
-          <w:ilvl w:val="0"/>
-          <w:numId w:val="5"/>
-        </w:numPr>
-      </w:pPr>
-      <w:r>
         <w:t xml:space="preserve">Large chunks of boiler-plate </w:t>
       </w:r>
       <w:r>
-        <w:t xml:space="preserve">code </w:t>
-      </w:r>
-      <w:proofErr w:type="gramStart"/>
-      <w:r>
-        <w:t>is</w:t>
-      </w:r>
-      <w:proofErr w:type="gramEnd"/>
-      <w:r>
-        <w:t xml:space="preserve"> unnecessary.</w:t>
+        <w:t>code is unnecessary.</w:t>
       </w:r>
     </w:p>
     <w:tbl>
@@ -3736,6 +3883,7 @@
               <w:ind w:left="0"/>
             </w:pPr>
             <w:r>
+              <w:lastRenderedPageBreak/>
               <w:t xml:space="preserve">      std::char_traits&lt;char&gt;,</w:t>
             </w:r>
           </w:p>
@@ -3902,7 +4050,6 @@
               <w:ind w:left="0"/>
             </w:pPr>
             <w:r>
-              <w:lastRenderedPageBreak/>
               <w:t xml:space="preserve">  };</w:t>
             </w:r>
           </w:p>
@@ -4815,6 +4962,7 @@
               <w:ind w:left="0"/>
             </w:pPr>
             <w:r>
+              <w:lastRenderedPageBreak/>
               <w:t xml:space="preserve">  </w:t>
             </w:r>
             <w:r>
@@ -4883,6 +5031,7 @@
               <w:ind w:left="0"/>
             </w:pPr>
             <w:r>
+              <w:lastRenderedPageBreak/>
               <w:t>int main()</w:t>
             </w:r>
           </w:p>
@@ -4925,6 +5074,7 @@
               <w:ind w:left="0"/>
             </w:pPr>
             <w:r>
+              <w:lastRenderedPageBreak/>
               <w:t xml:space="preserve"> </w:t>
             </w:r>
             <w:r>
@@ -4993,11 +5143,11 @@
       <w:pPr>
         <w:pStyle w:val="Heading1"/>
       </w:pPr>
-      <w:bookmarkStart w:id="11" w:name="_Toc526700113"/>
+      <w:bookmarkStart w:id="12" w:name="_Toc1640671"/>
       <w:r>
         <w:t>Alternatives Considered</w:t>
       </w:r>
-      <w:bookmarkEnd w:id="11"/>
+      <w:bookmarkEnd w:id="12"/>
     </w:p>
     <w:p>
       <w:r>
@@ -5053,7 +5203,7 @@
       </w:r>
     </w:p>
     <w:p>
-      <w:hyperlink r:id="rId18" w:history="1">
+      <w:hyperlink r:id="rId16" w:history="1">
         <w:r>
           <w:rPr>
             <w:rStyle w:val="Hyperlink"/>
@@ -5255,24 +5405,24 @@
       <w:pPr>
         <w:pStyle w:val="Heading1"/>
       </w:pPr>
-      <w:bookmarkStart w:id="12" w:name="_Toc526700114"/>
+      <w:bookmarkStart w:id="13" w:name="_Toc1640672"/>
       <w:r>
         <w:t>Formal</w:t>
       </w:r>
       <w:r>
         <w:t xml:space="preserve"> Wording</w:t>
       </w:r>
-      <w:bookmarkEnd w:id="12"/>
+      <w:bookmarkEnd w:id="13"/>
     </w:p>
     <w:p>
       <w:pPr>
         <w:pStyle w:val="Heading2"/>
       </w:pPr>
-      <w:bookmarkStart w:id="13" w:name="_Toc526700115"/>
+      <w:bookmarkStart w:id="14" w:name="_Toc1640673"/>
       <w:r>
         <w:t>Document Conventions</w:t>
       </w:r>
-      <w:bookmarkEnd w:id="13"/>
+      <w:bookmarkEnd w:id="14"/>
     </w:p>
     <w:p>
       <w:pPr>
@@ -5288,13 +5438,13 @@
         <w:t xml:space="preserve"> </w:t>
       </w:r>
       <w:r>
-        <w:t>February</w:t>
+        <w:t>January</w:t>
       </w:r>
       <w:r>
         <w:t xml:space="preserve"> 201</w:t>
       </w:r>
       <w:r>
-        <w:t>8</w:t>
+        <w:t>9</w:t>
       </w:r>
       <w:r>
         <w:t xml:space="preserve"> </w:t>
@@ -5308,14 +5458,13 @@
       <w:r>
         <w:t xml:space="preserve"> </w:t>
       </w:r>
-      <w:hyperlink r:id="rId19" w:history="1">
-        <w:r>
-          <w:rPr>
-            <w:rStyle w:val="Hyperlink"/>
-          </w:rPr>
-          <w:t>N4727</w:t>
-        </w:r>
-      </w:hyperlink>
+      <w:r>
+        <w:rPr>
+          <w:rStyle w:val="Hyperlink"/>
+          <w:u w:val="none"/>
+        </w:rPr>
+        <w:t>N4800</w:t>
+      </w:r>
       <w:r>
         <w:t>.</w:t>
       </w:r>
@@ -5363,24 +5512,11 @@
     </w:p>
     <w:p>
       <w:pPr>
-        <w:pStyle w:val="Guidance"/>
-      </w:pPr>
-      <w:r>
-        <w:t>Requests for LWG opinions and guidance appear with light (yellow) shading</w:t>
-      </w:r>
-      <w:r>
-        <w:t xml:space="preserve">. </w:t>
-      </w:r>
-      <w:r>
-        <w:t>It is expected that changes resulting from such guidance will be minor and will not delay acceptance of this proposal in the same meeting at which it is presented.</w:t>
-      </w:r>
-    </w:p>
-    <w:p>
-      <w:pPr>
         <w:pStyle w:val="Heading2"/>
       </w:pPr>
-      <w:bookmarkStart w:id="14" w:name="_Toc526700116"/>
-      <w:r>
+      <w:bookmarkStart w:id="15" w:name="_Toc1640674"/>
+      <w:r>
+        <w:lastRenderedPageBreak/>
         <w:t xml:space="preserve">Definition of </w:t>
       </w:r>
       <w:r>
@@ -5389,14 +5525,17 @@
         </w:rPr>
         <w:t>polymorphic_allocator&lt;&gt;</w:t>
       </w:r>
-      <w:bookmarkEnd w:id="14"/>
+      <w:bookmarkEnd w:id="15"/>
     </w:p>
     <w:p>
       <w:r>
         <w:t xml:space="preserve">In section </w:t>
       </w:r>
       <w:r>
-        <w:t>23.12.3</w:t>
+        <w:t>19</w:t>
+      </w:r>
+      <w:r>
+        <w:t>.12.3</w:t>
       </w:r>
       <w:r>
         <w:t xml:space="preserve"> </w:t>
@@ -5405,13 +5544,8 @@
         <w:t>[</w:t>
       </w:r>
       <w:proofErr w:type="spellStart"/>
-      <w:proofErr w:type="gramStart"/>
-      <w:r>
-        <w:t>mem.poly</w:t>
-      </w:r>
-      <w:proofErr w:type="gramEnd"/>
-      <w:r>
-        <w:t>.allocator.class</w:t>
+      <w:r>
+        <w:t>mem.poly.allocator.class</w:t>
       </w:r>
       <w:proofErr w:type="spellEnd"/>
       <w:r>
@@ -5439,7 +5573,13 @@
         <w:t>as follows</w:t>
       </w:r>
       <w:r>
-        <w:t>. Note that this diverges from the C++17 CD but remains compatible with it</w:t>
+        <w:t xml:space="preserve">. Note that this diverges from the </w:t>
+      </w:r>
+      <w:r>
+        <w:t>WP</w:t>
+      </w:r>
+      <w:r>
+        <w:t xml:space="preserve"> but remains compatible with it</w:t>
       </w:r>
       <w:r>
         <w:t>:</w:t>
@@ -5478,7 +5618,13 @@
         <w:pStyle w:val="WPCode"/>
       </w:pPr>
       <w:r>
-        <w:t xml:space="preserve">  memory_resource* m_resource; // </w:t>
+        <w:t xml:space="preserve">  memory_resource* </w:t>
+      </w:r>
+      <w:r>
+        <w:t>memory_rsrc</w:t>
+      </w:r>
+      <w:r>
+        <w:t xml:space="preserve">; // </w:t>
       </w:r>
       <w:r>
         <w:rPr>
@@ -5545,108 +5691,14 @@
           <w:rFonts w:ascii="Times New Roman" w:hAnsi="Times New Roman"/>
           <w:i/>
         </w:rPr>
-        <w:t>23.12.3.1, constructors</w:t>
-      </w:r>
-    </w:p>
-    <w:p>
-      <w:pPr>
-        <w:pStyle w:val="WPCode"/>
-      </w:pPr>
-      <w:r>
-        <w:t xml:space="preserve">  polymorphic_allocator() noexcept;</w:t>
-      </w:r>
-    </w:p>
-    <w:p>
-      <w:pPr>
-        <w:pStyle w:val="WPCode"/>
-      </w:pPr>
-      <w:r>
-        <w:t xml:space="preserve">  polymorphic_allocator(memory_resource* r);</w:t>
-      </w:r>
-    </w:p>
-    <w:p>
-      <w:pPr>
-        <w:pStyle w:val="WPCode"/>
-      </w:pPr>
-    </w:p>
-    <w:p>
-      <w:pPr>
-        <w:pStyle w:val="WPCode"/>
-      </w:pPr>
-      <w:r>
-        <w:lastRenderedPageBreak/>
-        <w:t xml:space="preserve">  polymorphic_allocator(const polymorphic_allocator&amp; other) = default;</w:t>
-      </w:r>
-    </w:p>
-    <w:p>
-      <w:pPr>
-        <w:pStyle w:val="WPCode"/>
-      </w:pPr>
-    </w:p>
-    <w:p>
-      <w:pPr>
-        <w:pStyle w:val="WPCode"/>
-      </w:pPr>
-      <w:r>
-        <w:t xml:space="preserve">  template &lt;class U&gt;</w:t>
-      </w:r>
-    </w:p>
-    <w:p>
-      <w:pPr>
-        <w:pStyle w:val="WPCode"/>
-      </w:pPr>
-      <w:r>
-        <w:t xml:space="preserve">    polymorphic_allocator(const polymorphic_allocator&lt;U&gt;&amp; other) noexcept;</w:t>
-      </w:r>
-    </w:p>
-    <w:p>
-      <w:pPr>
-        <w:pStyle w:val="WPCode"/>
-      </w:pPr>
-    </w:p>
-    <w:p>
-      <w:pPr>
-        <w:pStyle w:val="WPCode"/>
-      </w:pPr>
-      <w:r>
-        <w:t xml:space="preserve">  polymorphic_allocator&amp;</w:t>
-      </w:r>
-    </w:p>
-    <w:p>
-      <w:pPr>
-        <w:pStyle w:val="WPCode"/>
-      </w:pPr>
-      <w:r>
-        <w:t xml:space="preserve">    operator=(const polymorphic_allocator&amp; rhs) = </w:t>
-      </w:r>
-      <w:r>
-        <w:t>delete</w:t>
-      </w:r>
-      <w:r>
-        <w:t>;</w:t>
-      </w:r>
-    </w:p>
-    <w:p>
-      <w:pPr>
-        <w:pStyle w:val="WPCode"/>
-      </w:pPr>
-    </w:p>
-    <w:p>
-      <w:pPr>
-        <w:pStyle w:val="WPCode"/>
-      </w:pPr>
-      <w:r>
-        <w:t xml:space="preserve">  </w:t>
-      </w:r>
-      <w:r>
-        <w:t xml:space="preserve">// </w:t>
+        <w:t>19.12</w:t>
       </w:r>
       <w:r>
         <w:rPr>
           <w:rFonts w:ascii="Times New Roman" w:hAnsi="Times New Roman"/>
           <w:i/>
         </w:rPr>
-        <w:t>23.12.3.2, member functions</w:t>
+        <w:t>.3.1, constructors</w:t>
       </w:r>
     </w:p>
     <w:p>
@@ -5654,9 +5706,116 @@
         <w:pStyle w:val="WPCode"/>
       </w:pPr>
       <w:r>
+        <w:t xml:space="preserve">  polymorphic_allocator() noexcept;</w:t>
+      </w:r>
+    </w:p>
+    <w:p>
+      <w:pPr>
+        <w:pStyle w:val="WPCode"/>
+      </w:pPr>
+      <w:r>
+        <w:t xml:space="preserve">  polymorphic_allocator(memory_resource* r);</w:t>
+      </w:r>
+    </w:p>
+    <w:p>
+      <w:pPr>
+        <w:pStyle w:val="WPCode"/>
+      </w:pPr>
+    </w:p>
+    <w:p>
+      <w:pPr>
+        <w:pStyle w:val="WPCode"/>
+      </w:pPr>
+      <w:r>
+        <w:t xml:space="preserve">  polymorphic_allocator(const polymorphic_allocator&amp; other) = default;</w:t>
+      </w:r>
+    </w:p>
+    <w:p>
+      <w:pPr>
+        <w:pStyle w:val="WPCode"/>
+      </w:pPr>
+    </w:p>
+    <w:p>
+      <w:pPr>
+        <w:pStyle w:val="WPCode"/>
+      </w:pPr>
+      <w:r>
+        <w:t xml:space="preserve">  template &lt;class U&gt;</w:t>
+      </w:r>
+    </w:p>
+    <w:p>
+      <w:pPr>
+        <w:pStyle w:val="WPCode"/>
+      </w:pPr>
+      <w:r>
+        <w:t xml:space="preserve">    polymorphic_allocator(const polymorphic_allocator&lt;U&gt;&amp; other) noexcept;</w:t>
+      </w:r>
+    </w:p>
+    <w:p>
+      <w:pPr>
+        <w:pStyle w:val="WPCode"/>
+      </w:pPr>
+    </w:p>
+    <w:p>
+      <w:pPr>
+        <w:pStyle w:val="WPCode"/>
+      </w:pPr>
+      <w:r>
+        <w:t xml:space="preserve">  polymorphic_allocator&amp;</w:t>
+      </w:r>
+    </w:p>
+    <w:p>
+      <w:pPr>
+        <w:pStyle w:val="WPCode"/>
+      </w:pPr>
+      <w:r>
+        <w:t xml:space="preserve">    operator=(const polymorphic_allocator&amp; rhs) = </w:t>
+      </w:r>
+      <w:r>
+        <w:t>delete</w:t>
+      </w:r>
+      <w:r>
+        <w:t>;</w:t>
+      </w:r>
+    </w:p>
+    <w:p>
+      <w:pPr>
+        <w:pStyle w:val="WPCode"/>
+      </w:pPr>
+    </w:p>
+    <w:p>
+      <w:pPr>
+        <w:pStyle w:val="WPCode"/>
+      </w:pPr>
+      <w:r>
         <w:t xml:space="preserve">  </w:t>
       </w:r>
       <w:r>
+        <w:t xml:space="preserve">// </w:t>
+      </w:r>
+      <w:r>
+        <w:rPr>
+          <w:rFonts w:ascii="Times New Roman" w:hAnsi="Times New Roman"/>
+          <w:i/>
+        </w:rPr>
+        <w:t>19.12</w:t>
+      </w:r>
+      <w:r>
+        <w:rPr>
+          <w:rFonts w:ascii="Times New Roman" w:hAnsi="Times New Roman"/>
+          <w:i/>
+        </w:rPr>
+        <w:t>.3.2, member functions</w:t>
+      </w:r>
+    </w:p>
+    <w:p>
+      <w:pPr>
+        <w:pStyle w:val="WPCode"/>
+      </w:pPr>
+      <w:r>
+        <w:t xml:space="preserve">  </w:t>
+      </w:r>
+      <w:r>
         <w:t xml:space="preserve">[[nodiscard]] </w:t>
       </w:r>
       <w:r>
@@ -5809,7 +5968,6 @@
           <w:rStyle w:val="Addition"/>
         </w:rPr>
       </w:pPr>
-      <w:bookmarkStart w:id="15" w:name="_GoBack"/>
       <w:r>
         <w:rPr>
           <w:rStyle w:val="Addition"/>
@@ -5823,7 +5981,6 @@
         <w:t>template &lt;class T&gt;</w:t>
       </w:r>
     </w:p>
-    <w:bookmarkEnd w:id="15"/>
     <w:p>
       <w:pPr>
         <w:pStyle w:val="WPCode"/>
@@ -6035,7 +6192,7 @@
         <w:pStyle w:val="WPCode"/>
       </w:pPr>
       <w:r>
-        <w:t xml:space="preserve">  // Specializations for pair using piecewise construction</w:t>
+        <w:t xml:space="preserve">  template &lt;class T&gt;</w:t>
       </w:r>
     </w:p>
     <w:p>
@@ -6043,39 +6200,33 @@
         <w:pStyle w:val="WPCode"/>
       </w:pPr>
       <w:r>
-        <w:t xml:space="preserve">  template &lt;class T1, class T2, class... Args1, class... Args2&gt;</w:t>
+        <w:t xml:space="preserve">    void destroy(T* p);</w:t>
       </w:r>
     </w:p>
     <w:p>
       <w:pPr>
         <w:pStyle w:val="WPCode"/>
       </w:pPr>
-      <w:r>
-        <w:t xml:space="preserve">    void construct(pair&lt;T1,T2&gt;* p, piecewise_construct_t,</w:t>
-      </w:r>
     </w:p>
     <w:p>
       <w:pPr>
         <w:pStyle w:val="WPCode"/>
       </w:pPr>
       <w:r>
-        <w:t xml:space="preserve">                   tuple&lt;Args1...&gt; x, tuple&lt;Args2...&gt; y);</w:t>
+        <w:t xml:space="preserve">  polymorphic_allocator select_on_container_copy_construction() const;</w:t>
       </w:r>
     </w:p>
     <w:p>
       <w:pPr>
         <w:pStyle w:val="WPCode"/>
       </w:pPr>
-      <w:r>
-        <w:t xml:space="preserve">  template &lt;class T1, class T2&gt;</w:t>
-      </w:r>
     </w:p>
     <w:p>
       <w:pPr>
         <w:pStyle w:val="WPCode"/>
       </w:pPr>
       <w:r>
-        <w:t xml:space="preserve">    void construct(pair&lt;T1,T2&gt;* p);</w:t>
+        <w:t xml:space="preserve">  memory_resource* resource() const;</w:t>
       </w:r>
     </w:p>
     <w:p>
@@ -6083,101 +6234,6 @@
         <w:pStyle w:val="WPCode"/>
       </w:pPr>
       <w:r>
-        <w:t xml:space="preserve">  template &lt;class T1, class T2, class U, class V&gt;</w:t>
-      </w:r>
-    </w:p>
-    <w:p>
-      <w:pPr>
-        <w:pStyle w:val="WPCode"/>
-      </w:pPr>
-      <w:r>
-        <w:t xml:space="preserve">    void construct(pair&lt;T1,T2&gt;* p, U&amp;&amp; x, V&amp;&amp; y);</w:t>
-      </w:r>
-    </w:p>
-    <w:p>
-      <w:pPr>
-        <w:pStyle w:val="WPCode"/>
-      </w:pPr>
-      <w:r>
-        <w:t xml:space="preserve">  template &lt;class T1, class T2, class U, class V&gt;</w:t>
-      </w:r>
-    </w:p>
-    <w:p>
-      <w:pPr>
-        <w:pStyle w:val="WPCode"/>
-      </w:pPr>
-      <w:r>
-        <w:t xml:space="preserve">    void construct(pair&lt;T1,T2&gt;* p, const std::pair&lt;U, V&gt;&amp; pr);</w:t>
-      </w:r>
-    </w:p>
-    <w:p>
-      <w:pPr>
-        <w:pStyle w:val="WPCode"/>
-      </w:pPr>
-      <w:r>
-        <w:t xml:space="preserve">  template &lt;class T1, class T2, class U, class V&gt;</w:t>
-      </w:r>
-    </w:p>
-    <w:p>
-      <w:pPr>
-        <w:pStyle w:val="WPCode"/>
-      </w:pPr>
-      <w:r>
-        <w:t xml:space="preserve">    void construct(pair&lt;T1,T2&gt;* p, pair&lt;U, V&gt;&amp;&amp; pr);</w:t>
-      </w:r>
-    </w:p>
-    <w:p>
-      <w:pPr>
-        <w:pStyle w:val="WPCode"/>
-      </w:pPr>
-    </w:p>
-    <w:p>
-      <w:pPr>
-        <w:pStyle w:val="WPCode"/>
-      </w:pPr>
-      <w:r>
-        <w:t xml:space="preserve">  template &lt;class T&gt;</w:t>
-      </w:r>
-    </w:p>
-    <w:p>
-      <w:pPr>
-        <w:pStyle w:val="WPCode"/>
-      </w:pPr>
-      <w:r>
-        <w:t xml:space="preserve">    void destroy(T* p);</w:t>
-      </w:r>
-    </w:p>
-    <w:p>
-      <w:pPr>
-        <w:pStyle w:val="WPCode"/>
-      </w:pPr>
-    </w:p>
-    <w:p>
-      <w:pPr>
-        <w:pStyle w:val="WPCode"/>
-      </w:pPr>
-      <w:r>
-        <w:t xml:space="preserve">  polymorphic_allocator select_on_container_copy_construction() const;</w:t>
-      </w:r>
-    </w:p>
-    <w:p>
-      <w:pPr>
-        <w:pStyle w:val="WPCode"/>
-      </w:pPr>
-    </w:p>
-    <w:p>
-      <w:pPr>
-        <w:pStyle w:val="WPCode"/>
-      </w:pPr>
-      <w:r>
-        <w:t xml:space="preserve">  memory_resource* resource() const;</w:t>
-      </w:r>
-    </w:p>
-    <w:p>
-      <w:pPr>
-        <w:pStyle w:val="WPCode"/>
-      </w:pPr>
-      <w:r>
         <w:t>};</w:t>
       </w:r>
     </w:p>
@@ -6198,7 +6254,10 @@
         <w:t xml:space="preserve">section </w:t>
       </w:r>
       <w:r>
-        <w:t>23.12.3.2</w:t>
+        <w:t>19.12</w:t>
+      </w:r>
+      <w:r>
+        <w:t>.3.2</w:t>
       </w:r>
       <w:r>
         <w:t xml:space="preserve"> </w:t>
@@ -6246,6 +6305,7 @@
           <w:rStyle w:val="Addition"/>
           <w:u w:val="none"/>
         </w:rPr>
+        <w:lastRenderedPageBreak/>
         <w:t>void</w:t>
       </w:r>
       <w:r>
@@ -6330,7 +6390,7 @@
           <w:i/>
           <w:color w:val="00B050"/>
         </w:rPr>
-        <w:t>Returns</w:t>
+        <w:t>Effects</w:t>
       </w:r>
       <w:r>
         <w:rPr>
@@ -6340,10 +6400,48 @@
       </w:r>
       <w:r>
         <w:rPr>
-          <w:rStyle w:val="CodeFont"/>
-          <w:color w:val="00B050"/>
-        </w:rPr>
-        <w:t>m_resource-&gt;allocate(</w:t>
+          <w:color w:val="00B050"/>
+        </w:rPr>
+        <w:t>Equivalent to</w:t>
+      </w:r>
+      <w:r>
+        <w:rPr>
+          <w:color w:val="00B050"/>
+        </w:rPr>
+        <w:t>:</w:t>
+      </w:r>
+      <w:r>
+        <w:rPr>
+          <w:color w:val="00B050"/>
+        </w:rPr>
+        <w:t> </w:t>
+      </w:r>
+      <w:r>
+        <w:rPr>
+          <w:rStyle w:val="CodeFont"/>
+          <w:color w:val="00B050"/>
+        </w:rPr>
+        <w:t>return</w:t>
+      </w:r>
+      <w:r>
+        <w:rPr>
+          <w:color w:val="00B050"/>
+        </w:rPr>
+        <w:t xml:space="preserve"> </w:t>
+      </w:r>
+      <w:r>
+        <w:rPr>
+          <w:rStyle w:val="CodeFont"/>
+          <w:color w:val="00B050"/>
+        </w:rPr>
+        <w:t>memory_rsrc</w:t>
+      </w:r>
+      <w:r>
+        <w:rPr>
+          <w:rStyle w:val="CodeFont"/>
+          <w:color w:val="00B050"/>
+        </w:rPr>
+        <w:t>-&gt;allocate(</w:t>
       </w:r>
       <w:r>
         <w:rPr>
@@ -6368,9 +6466,109 @@
       </w:r>
       <w:r>
         <w:rPr>
-          <w:color w:val="00B050"/>
-        </w:rPr>
-        <w:t xml:space="preserve">. </w:t>
+          <w:rStyle w:val="CodeFont"/>
+          <w:color w:val="00B050"/>
+        </w:rPr>
+        <w:t>;</w:t>
+      </w:r>
+      <w:r>
+        <w:rPr>
+          <w:color w:val="00B050"/>
+        </w:rPr>
+        <w:t xml:space="preserve"> </w:t>
+      </w:r>
+    </w:p>
+    <w:p>
+      <w:pPr>
+        <w:pStyle w:val="WP"/>
+        <w:ind w:left="907"/>
+        <w:rPr>
+          <w:color w:val="00B050"/>
+        </w:rPr>
+      </w:pPr>
+      <w:r>
+        <w:rPr>
+          <w:i/>
+          <w:color w:val="00B050"/>
+        </w:rPr>
+        <w:t>Note:</w:t>
+      </w:r>
+      <w:r>
+        <w:rPr>
+          <w:color w:val="00B050"/>
+        </w:rPr>
+        <w:t xml:space="preserve"> </w:t>
+      </w:r>
+      <w:r>
+        <w:rPr>
+          <w:color w:val="00B050"/>
+        </w:rPr>
+        <w:t xml:space="preserve">The return type is </w:t>
+      </w:r>
+      <w:r>
+        <w:rPr>
+          <w:rStyle w:val="CodeFont"/>
+          <w:color w:val="00B050"/>
+        </w:rPr>
+        <w:t>void*</w:t>
+      </w:r>
+      <w:r>
+        <w:rPr>
+          <w:color w:val="00B050"/>
+        </w:rPr>
+        <w:t xml:space="preserve"> (rather than, e.g., </w:t>
+      </w:r>
+      <w:r>
+        <w:rPr>
+          <w:rStyle w:val="CodeFont"/>
+          <w:color w:val="00B050"/>
+        </w:rPr>
+        <w:t>byte*</w:t>
+      </w:r>
+      <w:r>
+        <w:rPr>
+          <w:color w:val="00B050"/>
+        </w:rPr>
+        <w:t xml:space="preserve">) to support conversion to an arbitrary pointer type </w:t>
+      </w:r>
+      <w:r>
+        <w:rPr>
+          <w:rStyle w:val="CodeFont"/>
+          <w:color w:val="00B050"/>
+        </w:rPr>
+        <w:t>U*</w:t>
+      </w:r>
+      <w:r>
+        <w:rPr>
+          <w:color w:val="00B050"/>
+        </w:rPr>
+        <w:t xml:space="preserve"> by </w:t>
+      </w:r>
+      <w:r>
+        <w:rPr>
+          <w:rStyle w:val="CodeFont"/>
+          <w:color w:val="00B050"/>
+        </w:rPr>
+        <w:t>static_cast&lt;U*&gt;</w:t>
+      </w:r>
+      <w:r>
+        <w:rPr>
+          <w:color w:val="00B050"/>
+        </w:rPr>
+        <w:t xml:space="preserve">, thus facilitating construction of a </w:t>
+      </w:r>
+      <w:r>
+        <w:rPr>
+          <w:rStyle w:val="CodeFont"/>
+          <w:color w:val="00B050"/>
+        </w:rPr>
+        <w:t>U</w:t>
+      </w:r>
+      <w:r>
+        <w:rPr>
+          <w:color w:val="00B050"/>
+        </w:rPr>
+        <w:t xml:space="preserve"> object in the allocated memory.</w:t>
       </w:r>
     </w:p>
     <w:p>
@@ -6385,7 +6583,6 @@
           <w:rStyle w:val="Addition"/>
           <w:u w:val="none"/>
         </w:rPr>
-        <w:lastRenderedPageBreak/>
         <w:t>void deallocate</w:t>
       </w:r>
       <w:r>
@@ -6456,6 +6653,13 @@
           <w:rStyle w:val="Addition"/>
           <w:u w:val="none"/>
         </w:rPr>
+        <w:t xml:space="preserve"> </w:t>
+      </w:r>
+      <w:r>
+        <w:rPr>
+          <w:rStyle w:val="Addition"/>
+          <w:u w:val="none"/>
+        </w:rPr>
         <w:t>= alignof(max_align_t)</w:t>
       </w:r>
       <w:r>
@@ -6487,17 +6691,21 @@
         <w:rPr>
           <w:color w:val="00B050"/>
         </w:rPr>
-        <w:t>: Equivalent to </w:t>
-      </w:r>
-      <w:proofErr w:type="spellStart"/>
-      <w:r>
-        <w:rPr>
-          <w:rStyle w:val="CodeFont"/>
-          <w:color w:val="00B050"/>
-        </w:rPr>
-        <w:t>m_resource</w:t>
-      </w:r>
-      <w:proofErr w:type="spellEnd"/>
+        <w:t>: Equivalent to</w:t>
+      </w:r>
+      <w:r>
+        <w:rPr>
+          <w:color w:val="00B050"/>
+        </w:rPr>
+        <w:t xml:space="preserve"> </w:t>
+      </w:r>
+      <w:r>
+        <w:rPr>
+          <w:rStyle w:val="CodeFont"/>
+          <w:color w:val="00B050"/>
+        </w:rPr>
+        <w:t>memory_rsrc</w:t>
+      </w:r>
       <w:r>
         <w:rPr>
           <w:rStyle w:val="CodeFont"/>
@@ -6531,6 +6739,33 @@
           <w:color w:val="00B050"/>
         </w:rPr>
         <w:t>.</w:t>
+      </w:r>
+    </w:p>
+    <w:p>
+      <w:pPr>
+        <w:pStyle w:val="WPCode"/>
+        <w:rPr>
+          <w:color w:val="00B050"/>
+        </w:rPr>
+      </w:pPr>
+      <w:r>
+        <w:rPr>
+          <w:color w:val="00B050"/>
+        </w:rPr>
+        <w:t>template &lt;class T&gt;</w:t>
+      </w:r>
+      <w:r>
+        <w:rPr>
+          <w:color w:val="00B050"/>
+        </w:rPr>
+        <w:br/>
+        <w:t>  T</w:t>
+      </w:r>
+      <w:r>
+        <w:rPr>
+          <w:color w:val="00B050"/>
+        </w:rPr>
+        <w:t>* allocate_object(size_t n = 1);</w:t>
       </w:r>
     </w:p>
     <w:p>
@@ -6546,40 +6781,152 @@
           <w:i/>
           <w:color w:val="00B050"/>
         </w:rPr>
-        <w:t>Throws</w:t>
-      </w:r>
-      <w:r>
-        <w:rPr>
-          <w:color w:val="00B050"/>
-        </w:rPr>
-        <w:t>: Nothing.</w:t>
+        <w:t xml:space="preserve">Effects: </w:t>
+      </w:r>
+      <w:r>
+        <w:rPr>
+          <w:color w:val="00B050"/>
+        </w:rPr>
+        <w:t xml:space="preserve">Allocates memory suitable for holding an array of </w:t>
+      </w:r>
+      <w:r>
+        <w:rPr>
+          <w:rFonts w:ascii="Courier New" w:hAnsi="Courier New" w:cs="Courier New"/>
+          <w:color w:val="00B050"/>
+        </w:rPr>
+        <w:t>n</w:t>
+      </w:r>
+      <w:r>
+        <w:rPr>
+          <w:color w:val="00B050"/>
+        </w:rPr>
+        <w:t xml:space="preserve"> objects of type </w:t>
+      </w:r>
+      <w:r>
+        <w:rPr>
+          <w:rFonts w:ascii="Courier New" w:hAnsi="Courier New" w:cs="Courier New"/>
+          <w:color w:val="00B050"/>
+        </w:rPr>
+        <w:t>T</w:t>
+      </w:r>
+      <w:r>
+        <w:rPr>
+          <w:color w:val="00B050"/>
+        </w:rPr>
+        <w:t xml:space="preserve">, as follows: </w:t>
+      </w:r>
+    </w:p>
+    <w:p>
+      <w:pPr>
+        <w:pStyle w:val="WP"/>
+        <w:numPr>
+          <w:ilvl w:val="0"/>
+          <w:numId w:val="19"/>
+        </w:numPr>
+        <w:rPr>
+          <w:color w:val="00B050"/>
+        </w:rPr>
+      </w:pPr>
+      <w:r>
+        <w:rPr>
+          <w:color w:val="00B050"/>
+        </w:rPr>
+        <w:t>i</w:t>
+      </w:r>
+      <w:r>
+        <w:rPr>
+          <w:color w:val="00B050"/>
+        </w:rPr>
+        <w:t xml:space="preserve">f </w:t>
+      </w:r>
+      <w:r>
+        <w:rPr>
+          <w:rStyle w:val="CodeAddition"/>
+          <w:u w:val="none"/>
+        </w:rPr>
+        <w:t>SIZE_MAX / sizeof(T</w:t>
+      </w:r>
+      <w:r>
+        <w:rPr>
+          <w:rStyle w:val="CodeAddition"/>
+          <w:u w:val="none"/>
+        </w:rPr>
+        <w:t>) &lt; n</w:t>
+      </w:r>
+      <w:r>
+        <w:rPr>
+          <w:color w:val="00B050"/>
+        </w:rPr>
+        <w:t xml:space="preserve">, throws </w:t>
+      </w:r>
+      <w:r>
+        <w:rPr>
+          <w:rStyle w:val="CodeAddition"/>
+          <w:u w:val="none"/>
+        </w:rPr>
+        <w:t>length_error</w:t>
+      </w:r>
+      <w:r>
+        <w:rPr>
+          <w:color w:val="00B050"/>
+        </w:rPr>
+        <w:t>,</w:t>
       </w:r>
     </w:p>
     <w:p>
       <w:pPr>
         <w:pStyle w:val="WPCode"/>
-        <w:rPr>
-          <w:color w:val="00B050"/>
-        </w:rPr>
-      </w:pPr>
-      <w:r>
-        <w:rPr>
-          <w:color w:val="00B050"/>
-        </w:rPr>
-        <w:t>template &lt;class T&gt;</w:t>
-      </w:r>
-      <w:r>
-        <w:rPr>
-          <w:color w:val="00B050"/>
-        </w:rPr>
-        <w:br/>
-        <w:t>  T</w:t>
-      </w:r>
-      <w:r>
-        <w:rPr>
-          <w:color w:val="00B050"/>
-        </w:rPr>
-        <w:t>* allocate_object(size_t n = 1);</w:t>
+        <w:keepNext/>
+        <w:numPr>
+          <w:ilvl w:val="0"/>
+          <w:numId w:val="19"/>
+        </w:numPr>
+        <w:rPr>
+          <w:color w:val="00B050"/>
+        </w:rPr>
+      </w:pPr>
+      <w:r>
+        <w:rPr>
+          <w:rFonts w:ascii="Times New Roman" w:hAnsi="Times New Roman"/>
+          <w:color w:val="00B050"/>
+        </w:rPr>
+        <w:t>otherwise equivalent to:</w:t>
+      </w:r>
+      <w:r>
+        <w:rPr>
+          <w:color w:val="00B050"/>
+        </w:rPr>
+        <w:t xml:space="preserve"> </w:t>
+      </w:r>
+      <w:r>
+        <w:rPr>
+          <w:color w:val="00B050"/>
+        </w:rPr>
+        <w:t xml:space="preserve">return </w:t>
+      </w:r>
+      <w:r>
+        <w:rPr>
+          <w:color w:val="00B050"/>
+        </w:rPr>
+        <w:t>static_cast&lt;T*&gt;(allocate_byte</w:t>
+      </w:r>
+      <w:r>
+        <w:rPr>
+          <w:color w:val="00B050"/>
+        </w:rPr>
+        <w:t>s(n*</w:t>
+      </w:r>
+      <w:r>
+        <w:rPr>
+          <w:color w:val="00B050"/>
+        </w:rPr>
+        <w:t>sizeof(T), alignof(T)))</w:t>
+      </w:r>
+      <w:r>
+        <w:rPr>
+          <w:color w:val="00B050"/>
+        </w:rPr>
+        <w:t>;</w:t>
       </w:r>
     </w:p>
     <w:p>
@@ -6595,122 +6942,32 @@
           <w:i/>
           <w:color w:val="00B050"/>
         </w:rPr>
-        <w:t>Effects:</w:t>
-      </w:r>
-      <w:r>
-        <w:rPr>
-          <w:color w:val="00B050"/>
-        </w:rPr>
-        <w:t xml:space="preserve"> Allocates memory suitable for holding an array of </w:t>
+        <w:t>Note</w:t>
+      </w:r>
+      <w:r>
+        <w:rPr>
+          <w:color w:val="00B050"/>
+        </w:rPr>
+        <w:t>:</w:t>
+      </w:r>
+      <w:r>
+        <w:rPr>
+          <w:color w:val="00B050"/>
+        </w:rPr>
+        <w:t xml:space="preserve"> </w:t>
       </w:r>
       <w:r>
         <w:rPr>
           <w:rFonts w:ascii="Courier New" w:hAnsi="Courier New" w:cs="Courier New"/>
           <w:color w:val="00B050"/>
         </w:rPr>
-        <w:t>n</w:t>
-      </w:r>
-      <w:r>
-        <w:rPr>
-          <w:color w:val="00B050"/>
-        </w:rPr>
-        <w:t xml:space="preserve"> objects of type </w:t>
-      </w:r>
-      <w:r>
-        <w:rPr>
-          <w:rFonts w:ascii="Courier New" w:hAnsi="Courier New" w:cs="Courier New"/>
-          <w:color w:val="00B050"/>
-        </w:rPr>
         <w:t>T</w:t>
       </w:r>
       <w:r>
         <w:rPr>
           <w:color w:val="00B050"/>
         </w:rPr>
-        <w:t>.</w:t>
-      </w:r>
-    </w:p>
-    <w:p>
-      <w:pPr>
-        <w:pStyle w:val="WP"/>
-        <w:ind w:left="907"/>
-        <w:rPr>
-          <w:color w:val="00B050"/>
-        </w:rPr>
-      </w:pPr>
-      <w:r>
-        <w:rPr>
-          <w:i/>
-          <w:color w:val="00B050"/>
-        </w:rPr>
-        <w:t>Returns</w:t>
-      </w:r>
-      <w:r>
-        <w:rPr>
-          <w:color w:val="00B050"/>
-        </w:rPr>
-        <w:t xml:space="preserve">: </w:t>
-      </w:r>
-      <w:r>
-        <w:rPr>
-          <w:rFonts w:ascii="Courier New" w:hAnsi="Courier New"/>
-          <w:noProof/>
-          <w:color w:val="00B050"/>
-          <w:sz w:val="20"/>
-        </w:rPr>
-        <w:t>static_cast&lt;T*&gt;(allocate_byte</w:t>
-      </w:r>
-      <w:r>
-        <w:rPr>
-          <w:rFonts w:ascii="Courier New" w:hAnsi="Courier New"/>
-          <w:noProof/>
-          <w:color w:val="00B050"/>
-          <w:sz w:val="20"/>
-        </w:rPr>
-        <w:t>s(n*</w:t>
-      </w:r>
-      <w:r>
-        <w:rPr>
-          <w:rFonts w:ascii="Courier New" w:hAnsi="Courier New"/>
-          <w:noProof/>
-          <w:color w:val="00B050"/>
-          <w:sz w:val="20"/>
-        </w:rPr>
-        <w:t>sizeof(T), alignof(T)))</w:t>
-      </w:r>
-      <w:r>
-        <w:rPr>
-          <w:color w:val="00B050"/>
-        </w:rPr>
-        <w:t>.</w:t>
-      </w:r>
-    </w:p>
-    <w:p>
-      <w:pPr>
-        <w:pStyle w:val="WP"/>
-        <w:ind w:left="907"/>
-        <w:rPr>
-          <w:color w:val="00B050"/>
-        </w:rPr>
-      </w:pPr>
-      <w:r>
-        <w:rPr>
-          <w:i/>
-          <w:color w:val="00B050"/>
-        </w:rPr>
-        <w:t>Note</w:t>
-      </w:r>
-      <w:r>
-        <w:rPr>
-          <w:color w:val="00B050"/>
-        </w:rPr>
-        <w:t>:</w:t>
-      </w:r>
-      <w:r>
-        <w:rPr>
-          <w:color w:val="00B050"/>
-        </w:rPr>
-        <w:t xml:space="preserve"> T is not deduced and must therefore be provided as a template argument.</w:t>
+        <w:t xml:space="preserve"> is not deduced and must therefore be provided as a template argument.</w:t>
       </w:r>
     </w:p>
     <w:p>
@@ -6883,7 +7140,19 @@
         <w:rPr>
           <w:color w:val="00B050"/>
         </w:rPr>
-        <w:t xml:space="preserve"> as if by</w:t>
+        <w:t>, as follows: e</w:t>
+      </w:r>
+      <w:r>
+        <w:rPr>
+          <w:color w:val="00B050"/>
+        </w:rPr>
+        <w:t>quivalent to</w:t>
+      </w:r>
+      <w:r>
+        <w:rPr>
+          <w:color w:val="00B050"/>
+        </w:rPr>
+        <w:t>:</w:t>
       </w:r>
     </w:p>
     <w:p>
@@ -6900,7 +7169,14 @@
           <w:rStyle w:val="CodeFont"/>
           <w:color w:val="00B050"/>
         </w:rPr>
-        <w:t xml:space="preserve">void* p = </w:t>
+        <w:t>T</w:t>
+      </w:r>
+      <w:r>
+        <w:rPr>
+          <w:rStyle w:val="CodeFont"/>
+          <w:color w:val="00B050"/>
+        </w:rPr>
+        <w:t xml:space="preserve">* p = </w:t>
       </w:r>
       <w:r>
         <w:rPr>
@@ -6986,12 +7262,28 @@
         <w:br/>
         <w:t xml:space="preserve">    </w:t>
       </w:r>
-      <w:r>
-        <w:rPr>
-          <w:rStyle w:val="CodeFont"/>
-          <w:color w:val="00B050"/>
-        </w:rPr>
-        <w:t>m_resource-&gt;deallocate(p, sizeof(T), alignof(T))</w:t>
+      <w:bookmarkStart w:id="16" w:name="_GoBack"/>
+      <w:bookmarkEnd w:id="16"/>
+      <w:r>
+        <w:rPr>
+          <w:rStyle w:val="CodeFont"/>
+          <w:color w:val="00B050"/>
+        </w:rPr>
+        <w:t>deallocate</w:t>
+      </w:r>
+      <w:r>
+        <w:rPr>
+          <w:rStyle w:val="CodeFont"/>
+          <w:color w:val="00B050"/>
+        </w:rPr>
+        <w:t>_object</w:t>
+      </w:r>
+      <w:r>
+        <w:rPr>
+          <w:rStyle w:val="CodeFont"/>
+          <w:color w:val="00B050"/>
+        </w:rPr>
+        <w:t>(p)</w:t>
       </w:r>
       <w:r>
         <w:rPr>
@@ -7033,6 +7325,21 @@
     </w:p>
     <w:p>
       <w:pPr>
+        <w:pStyle w:val="WPCode"/>
+        <w:ind w:left="720"/>
+        <w:rPr>
+          <w:color w:val="00B050"/>
+        </w:rPr>
+      </w:pPr>
+      <w:r>
+        <w:rPr>
+          <w:color w:val="00B050"/>
+        </w:rPr>
+        <w:t>return p;</w:t>
+      </w:r>
+    </w:p>
+    <w:p>
+      <w:pPr>
         <w:pStyle w:val="WP"/>
         <w:ind w:left="907"/>
         <w:rPr>
@@ -7044,26 +7351,47 @@
           <w:i/>
           <w:color w:val="00B050"/>
         </w:rPr>
-        <w:t>Returns</w:t>
-      </w:r>
-      <w:r>
-        <w:rPr>
-          <w:color w:val="00B050"/>
-        </w:rPr>
-        <w:t xml:space="preserve">: The address of the newly constructed object (i.e., </w:t>
-      </w:r>
-      <w:r>
-        <w:rPr>
-          <w:rStyle w:val="CodeFont"/>
-          <w:color w:val="00B050"/>
-        </w:rPr>
-        <w:t>p</w:t>
-      </w:r>
-      <w:r>
-        <w:rPr>
-          <w:color w:val="00B050"/>
-        </w:rPr>
-        <w:t>).</w:t>
+        <w:t>Note</w:t>
+      </w:r>
+      <w:r>
+        <w:rPr>
+          <w:color w:val="00B050"/>
+        </w:rPr>
+        <w:t>:</w:t>
+      </w:r>
+      <w:r>
+        <w:rPr>
+          <w:color w:val="00B050"/>
+        </w:rPr>
+        <w:t xml:space="preserve"> T is not deduced and must therefore be provided as a template argument.</w:t>
+      </w:r>
+    </w:p>
+    <w:p>
+      <w:pPr>
+        <w:pStyle w:val="WPCode"/>
+        <w:rPr>
+          <w:color w:val="00B050"/>
+        </w:rPr>
+      </w:pPr>
+      <w:r>
+        <w:rPr>
+          <w:color w:val="00B050"/>
+        </w:rPr>
+        <w:t>template &lt;class T&gt;</w:t>
+      </w:r>
+    </w:p>
+    <w:p>
+      <w:pPr>
+        <w:pStyle w:val="WPCode"/>
+        <w:rPr>
+          <w:color w:val="00B050"/>
+        </w:rPr>
+      </w:pPr>
+      <w:r>
+        <w:rPr>
+          <w:color w:val="00B050"/>
+        </w:rPr>
+        <w:t xml:space="preserve">  void delete_object(T* p);</w:t>
       </w:r>
     </w:p>
     <w:p>
@@ -7079,7 +7407,13 @@
           <w:i/>
           <w:color w:val="00B050"/>
         </w:rPr>
-        <w:t>Note</w:t>
+        <w:t>Effects</w:t>
+      </w:r>
+      <w:r>
+        <w:rPr>
+          <w:color w:val="00B050"/>
+        </w:rPr>
+        <w:t>: Equivalent to</w:t>
       </w:r>
       <w:r>
         <w:rPr>
@@ -7087,119 +7421,80 @@
         </w:rPr>
         <w:t>:</w:t>
       </w:r>
-      <w:r>
-        <w:rPr>
-          <w:color w:val="00B050"/>
-        </w:rPr>
-        <w:t xml:space="preserve"> T is not deduced and must therefore be provided as a template argument.</w:t>
-      </w:r>
-    </w:p>
-    <w:p>
-      <w:pPr>
-        <w:pStyle w:val="WPCode"/>
-        <w:rPr>
-          <w:color w:val="00B050"/>
-        </w:rPr>
-      </w:pPr>
-      <w:r>
-        <w:rPr>
-          <w:color w:val="00B050"/>
-        </w:rPr>
-        <w:t>template &lt;class T&gt;</w:t>
-      </w:r>
-    </w:p>
-    <w:p>
-      <w:pPr>
-        <w:pStyle w:val="WPCode"/>
-        <w:rPr>
-          <w:color w:val="00B050"/>
-        </w:rPr>
-      </w:pPr>
-      <w:r>
-        <w:rPr>
-          <w:color w:val="00B050"/>
-        </w:rPr>
-        <w:t xml:space="preserve">  void delete_object(T* p);</w:t>
-      </w:r>
-    </w:p>
-    <w:p>
-      <w:pPr>
-        <w:pStyle w:val="WP"/>
-        <w:ind w:left="907"/>
-        <w:rPr>
-          <w:color w:val="00B050"/>
-        </w:rPr>
-      </w:pPr>
-      <w:r>
-        <w:rPr>
-          <w:i/>
-          <w:color w:val="00B050"/>
-        </w:rPr>
-        <w:t>Effects</w:t>
-      </w:r>
-      <w:r>
-        <w:rPr>
-          <w:color w:val="00B050"/>
-        </w:rPr>
-        <w:t>: Equivalent to </w:t>
-      </w:r>
-      <w:r>
-        <w:rPr>
-          <w:rStyle w:val="CodeFont"/>
-          <w:color w:val="00B050"/>
-        </w:rPr>
-        <w:t>destroy(</w:t>
-      </w:r>
-      <w:r>
-        <w:rPr>
-          <w:rStyle w:val="CodeFont"/>
-          <w:color w:val="00B050"/>
-        </w:rPr>
-        <w:t xml:space="preserve">p); </w:t>
-      </w:r>
-      <w:r>
-        <w:rPr>
-          <w:rStyle w:val="CodeFont"/>
-          <w:color w:val="00B050"/>
+    </w:p>
+    <w:p>
+      <w:pPr>
+        <w:pStyle w:val="Example"/>
+        <w:rPr>
+          <w:rStyle w:val="CodeAddition"/>
+          <w:u w:val="none"/>
+        </w:rPr>
+      </w:pPr>
+      <w:r>
+        <w:rPr>
+          <w:rStyle w:val="CodeAddition"/>
+          <w:u w:val="none"/>
+        </w:rPr>
+        <w:t>d</w:t>
+      </w:r>
+      <w:r>
+        <w:rPr>
+          <w:rStyle w:val="CodeAddition"/>
+          <w:u w:val="none"/>
+        </w:rPr>
+        <w:t>estroy(</w:t>
+      </w:r>
+      <w:r>
+        <w:rPr>
+          <w:rStyle w:val="CodeAddition"/>
+          <w:u w:val="none"/>
+        </w:rPr>
+        <w:t>p);</w:t>
+      </w:r>
+      <w:r>
+        <w:rPr>
+          <w:rStyle w:val="CodeAddition"/>
+          <w:u w:val="none"/>
+        </w:rPr>
+        <w:br/>
+      </w:r>
+      <w:r>
+        <w:rPr>
+          <w:rStyle w:val="CodeAddition"/>
+          <w:u w:val="none"/>
         </w:rPr>
         <w:t>deallocate</w:t>
       </w:r>
       <w:r>
         <w:rPr>
-          <w:rStyle w:val="CodeFont"/>
-          <w:color w:val="00B050"/>
+          <w:rStyle w:val="CodeAddition"/>
+          <w:u w:val="none"/>
         </w:rPr>
         <w:t>_object</w:t>
       </w:r>
       <w:r>
         <w:rPr>
-          <w:rStyle w:val="CodeFont"/>
-          <w:color w:val="00B050"/>
-        </w:rPr>
-        <w:t>(p)</w:t>
-      </w:r>
-      <w:r>
-        <w:rPr>
-          <w:color w:val="00B050"/>
-        </w:rPr>
-        <w:t>.</w:t>
+          <w:rStyle w:val="CodeAddition"/>
+          <w:u w:val="none"/>
+        </w:rPr>
+        <w:t>(p);</w:t>
       </w:r>
     </w:p>
     <w:p>
       <w:pPr>
         <w:pStyle w:val="Heading1"/>
       </w:pPr>
-      <w:bookmarkStart w:id="16" w:name="_Toc526700117"/>
+      <w:bookmarkStart w:id="17" w:name="_Toc1640675"/>
       <w:r>
         <w:t>References</w:t>
       </w:r>
-      <w:bookmarkEnd w:id="16"/>
+      <w:bookmarkEnd w:id="17"/>
     </w:p>
     <w:p>
       <w:pPr>
         <w:ind w:left="360" w:hanging="360"/>
       </w:pPr>
-      <w:hyperlink r:id="rId20" w:history="1">
+      <w:hyperlink r:id="rId17" w:history="1">
         <w:r>
           <w:rPr>
             <w:rStyle w:val="Hyperlink"/>
@@ -7244,7 +7539,7 @@
       <w:pPr>
         <w:ind w:left="360" w:hanging="360"/>
       </w:pPr>
-      <w:hyperlink r:id="rId21" w:history="1">
+      <w:hyperlink r:id="rId18" w:history="1">
         <w:r>
           <w:rPr>
             <w:rStyle w:val="Hyperlink"/>
@@ -7303,7 +7598,7 @@
         <w:ind w:left="360" w:hanging="360"/>
         <w:jc w:val="both"/>
       </w:pPr>
-      <w:hyperlink r:id="rId22" w:history="1">
+      <w:hyperlink r:id="rId19" w:history="1">
         <w:r>
           <w:rPr>
             <w:rStyle w:val="Hyperlink"/>
@@ -7334,7 +7629,7 @@
       <w:pPr>
         <w:ind w:left="360" w:hanging="360"/>
       </w:pPr>
-      <w:hyperlink r:id="rId23" w:history="1">
+      <w:hyperlink r:id="rId20" w:history="1">
         <w:r>
           <w:rPr>
             <w:rStyle w:val="Hyperlink"/>
@@ -7419,11 +7714,16 @@
       <w:r>
         <w:t xml:space="preserve">, Pablo Halpern and </w:t>
       </w:r>
-      <w:r>
-        <w:t xml:space="preserve">Dietmar </w:t>
-      </w:r>
       <w:proofErr w:type="spellStart"/>
       <w:r>
+        <w:t>Dietmar</w:t>
+      </w:r>
+      <w:proofErr w:type="spellEnd"/>
+      <w:r>
+        <w:t xml:space="preserve"> </w:t>
+      </w:r>
+      <w:proofErr w:type="spellStart"/>
+      <w:r>
         <w:t>Kühl</w:t>
       </w:r>
       <w:proofErr w:type="spellEnd"/>
@@ -7441,7 +7741,7 @@
       <w:pPr>
         <w:ind w:left="360" w:hanging="360"/>
       </w:pPr>
-      <w:hyperlink r:id="rId24" w:history="1">
+      <w:hyperlink r:id="rId21" w:history="1">
         <w:r>
           <w:rPr>
             <w:rStyle w:val="Hyperlink"/>
@@ -7481,10 +7781,10 @@
       <w:r>
         <w:t>, Pablo Halpern, 2016-05.</w:t>
       </w:r>
-      <w:bookmarkEnd w:id="8"/>
+      <w:bookmarkEnd w:id="9"/>
     </w:p>
     <w:sectPr>
-      <w:footerReference w:type="default" r:id="rId25"/>
+      <w:footerReference w:type="default" r:id="rId22"/>
       <w:pgSz w:w="12240" w:h="15840" w:code="1"/>
       <w:pgMar w:top="1440" w:right="1080" w:bottom="1440" w:left="1080" w:header="720" w:footer="540" w:gutter="0"/>
       <w:cols w:space="720"/>
@@ -7520,7 +7820,7 @@
 </file>
 
 <file path=word/endnotes.xml><?xml version="1.0" encoding="utf-8"?>
-<w:endnotes xmlns:wpc="http://schemas.microsoft.com/office/word/2010/wordprocessingCanvas" xmlns:cx="http://schemas.microsoft.com/office/drawing/2014/chartex" xmlns:cx1="http://schemas.microsoft.com/office/drawing/2015/9/8/chartex" xmlns:cx2="http://schemas.microsoft.com/office/drawing/2015/10/21/chartex" xmlns:cx3="http://schemas.microsoft.com/office/drawing/2016/5/9/chartex" xmlns:cx4="http://schemas.microsoft.com/office/drawing/2016/5/10/chartex" xmlns:cx5="http://schemas.microsoft.com/office/drawing/2016/5/11/chartex" xmlns:cx6="http://schemas.microsoft.com/office/drawing/2016/5/12/chartex" xmlns:cx7="http://schemas.microsoft.com/office/drawing/2016/5/13/chartex" xmlns:cx8="http://schemas.microsoft.com/office/drawing/2016/5/14/chartex" xmlns:mc="http://schemas.openxmlformats.org/markup-compatibility/2006" xmlns:aink="http://schemas.microsoft.com/office/drawing/2016/ink" xmlns:am3d="http://schemas.microsoft.com/office/drawing/2017/model3d" xmlns:o="urn:schemas-microsoft-com:office:office" xmlns:r="http://schemas.openxmlformats.org/officeDocument/2006/relationships" xmlns:m="http://schemas.openxmlformats.org/officeDocument/2006/math" xmlns:v="urn:schemas-microsoft-com:vml" xmlns:wp14="http://schemas.microsoft.com/office/word/2010/wordprocessingDrawing" xmlns:wp="http://schemas.openxmlformats.org/drawingml/2006/wordprocessingDrawing" xmlns:w10="urn:schemas-microsoft-com:office:word" xmlns:w="http://schemas.openxmlformats.org/wordprocessingml/2006/main" xmlns:w14="http://schemas.microsoft.com/office/word/2010/wordml" xmlns:w15="http://schemas.microsoft.com/office/word/2012/wordml" xmlns:w16cid="http://schemas.microsoft.com/office/word/2016/wordml/cid" xmlns:w16se="http://schemas.microsoft.com/office/word/2015/wordml/symex" xmlns:wpg="http://schemas.microsoft.com/office/word/2010/wordprocessingGroup" xmlns:wpi="http://schemas.microsoft.com/office/word/2010/wordprocessingInk" xmlns:wne="http://schemas.microsoft.com/office/word/2006/wordml" xmlns:wps="http://schemas.microsoft.com/office/word/2010/wordprocessingShape" mc:Ignorable="w14 w15 w16se w16cid wp14">
+<w:endnotes xmlns:wpc="http://schemas.microsoft.com/office/word/2010/wordprocessingCanvas" xmlns:mc="http://schemas.openxmlformats.org/markup-compatibility/2006" xmlns:o="urn:schemas-microsoft-com:office:office" xmlns:r="http://schemas.openxmlformats.org/officeDocument/2006/relationships" xmlns:m="http://schemas.openxmlformats.org/officeDocument/2006/math" xmlns:v="urn:schemas-microsoft-com:vml" xmlns:wp14="http://schemas.microsoft.com/office/word/2010/wordprocessingDrawing" xmlns:wp="http://schemas.openxmlformats.org/drawingml/2006/wordprocessingDrawing" xmlns:w10="urn:schemas-microsoft-com:office:word" xmlns:w="http://schemas.openxmlformats.org/wordprocessingml/2006/main" xmlns:w14="http://schemas.microsoft.com/office/word/2010/wordml" xmlns:w15="http://schemas.microsoft.com/office/word/2012/wordml" xmlns:wpg="http://schemas.microsoft.com/office/word/2010/wordprocessingGroup" xmlns:wpi="http://schemas.microsoft.com/office/word/2010/wordprocessingInk" xmlns:wne="http://schemas.microsoft.com/office/word/2006/wordml" xmlns:wps="http://schemas.microsoft.com/office/word/2010/wordprocessingShape" mc:Ignorable="w14 w15 wp14">
   <w:endnote w:type="separator" w:id="-1">
     <w:p>
       <w:r>
@@ -7539,7 +7839,7 @@
 </file>
 
 <file path=word/footer1.xml><?xml version="1.0" encoding="utf-8"?>
-<w:ftr xmlns:wpc="http://schemas.microsoft.com/office/word/2010/wordprocessingCanvas" xmlns:cx="http://schemas.microsoft.com/office/drawing/2014/chartex" xmlns:cx1="http://schemas.microsoft.com/office/drawing/2015/9/8/chartex" xmlns:cx2="http://schemas.microsoft.com/office/drawing/2015/10/21/chartex" xmlns:cx3="http://schemas.microsoft.com/office/drawing/2016/5/9/chartex" xmlns:cx4="http://schemas.microsoft.com/office/drawing/2016/5/10/chartex" xmlns:cx5="http://schemas.microsoft.com/office/drawing/2016/5/11/chartex" xmlns:cx6="http://schemas.microsoft.com/office/drawing/2016/5/12/chartex" xmlns:cx7="http://schemas.microsoft.com/office/drawing/2016/5/13/chartex" xmlns:cx8="http://schemas.microsoft.com/office/drawing/2016/5/14/chartex" xmlns:mc="http://schemas.openxmlformats.org/markup-compatibility/2006" xmlns:aink="http://schemas.microsoft.com/office/drawing/2016/ink" xmlns:am3d="http://schemas.microsoft.com/office/drawing/2017/model3d" xmlns:o="urn:schemas-microsoft-com:office:office" xmlns:r="http://schemas.openxmlformats.org/officeDocument/2006/relationships" xmlns:m="http://schemas.openxmlformats.org/officeDocument/2006/math" xmlns:v="urn:schemas-microsoft-com:vml" xmlns:wp14="http://schemas.microsoft.com/office/word/2010/wordprocessingDrawing" xmlns:wp="http://schemas.openxmlformats.org/drawingml/2006/wordprocessingDrawing" xmlns:w10="urn:schemas-microsoft-com:office:word" xmlns:w="http://schemas.openxmlformats.org/wordprocessingml/2006/main" xmlns:w14="http://schemas.microsoft.com/office/word/2010/wordml" xmlns:w15="http://schemas.microsoft.com/office/word/2012/wordml" xmlns:w16cid="http://schemas.microsoft.com/office/word/2016/wordml/cid" xmlns:w16se="http://schemas.microsoft.com/office/word/2015/wordml/symex" xmlns:wpg="http://schemas.microsoft.com/office/word/2010/wordprocessingGroup" xmlns:wpi="http://schemas.microsoft.com/office/word/2010/wordprocessingInk" xmlns:wne="http://schemas.microsoft.com/office/word/2006/wordml" xmlns:wps="http://schemas.microsoft.com/office/word/2010/wordprocessingShape" mc:Ignorable="w14 w15 w16se w16cid wp14">
+<w:ftr xmlns:wpc="http://schemas.microsoft.com/office/word/2010/wordprocessingCanvas" xmlns:mc="http://schemas.openxmlformats.org/markup-compatibility/2006" xmlns:o="urn:schemas-microsoft-com:office:office" xmlns:r="http://schemas.openxmlformats.org/officeDocument/2006/relationships" xmlns:m="http://schemas.openxmlformats.org/officeDocument/2006/math" xmlns:v="urn:schemas-microsoft-com:vml" xmlns:wp14="http://schemas.microsoft.com/office/word/2010/wordprocessingDrawing" xmlns:wp="http://schemas.openxmlformats.org/drawingml/2006/wordprocessingDrawing" xmlns:w10="urn:schemas-microsoft-com:office:word" xmlns:w="http://schemas.openxmlformats.org/wordprocessingml/2006/main" xmlns:w14="http://schemas.microsoft.com/office/word/2010/wordml" xmlns:w15="http://schemas.microsoft.com/office/word/2012/wordml" xmlns:wpg="http://schemas.microsoft.com/office/word/2010/wordprocessingGroup" xmlns:wpi="http://schemas.microsoft.com/office/word/2010/wordprocessingInk" xmlns:wne="http://schemas.microsoft.com/office/word/2006/wordml" xmlns:wps="http://schemas.microsoft.com/office/word/2010/wordprocessingShape" mc:Ignorable="w14 w15 wp14">
   <w:p>
     <w:pPr>
       <w:pStyle w:val="Footer"/>
@@ -7560,7 +7860,7 @@
       <w:fldChar w:fldCharType="separate"/>
     </w:r>
     <w:r>
-      <w:t>P0339r5</w:t>
+      <w:t>P0339r6</w:t>
     </w:r>
     <w:r>
       <w:fldChar w:fldCharType="end"/>
@@ -7620,7 +7920,7 @@
         <w:rStyle w:val="PageNumber"/>
         <w:noProof/>
       </w:rPr>
-      <w:t>13</w:t>
+      <w:t>11</w:t>
     </w:r>
     <w:r>
       <w:rPr>
@@ -7657,7 +7957,7 @@
         <w:rStyle w:val="PageNumber"/>
         <w:noProof/>
       </w:rPr>
-      <w:t>13</w:t>
+      <w:t>11</w:t>
     </w:r>
     <w:r>
       <w:rPr>
@@ -7670,7 +7970,7 @@
 </file>
 
 <file path=word/footnotes.xml><?xml version="1.0" encoding="utf-8"?>
-<w:footnotes xmlns:wpc="http://schemas.microsoft.com/office/word/2010/wordprocessingCanvas" xmlns:cx="http://schemas.microsoft.com/office/drawing/2014/chartex" xmlns:cx1="http://schemas.microsoft.com/office/drawing/2015/9/8/chartex" xmlns:cx2="http://schemas.microsoft.com/office/drawing/2015/10/21/chartex" xmlns:cx3="http://schemas.microsoft.com/office/drawing/2016/5/9/chartex" xmlns:cx4="http://schemas.microsoft.com/office/drawing/2016/5/10/chartex" xmlns:cx5="http://schemas.microsoft.com/office/drawing/2016/5/11/chartex" xmlns:cx6="http://schemas.microsoft.com/office/drawing/2016/5/12/chartex" xmlns:cx7="http://schemas.microsoft.com/office/drawing/2016/5/13/chartex" xmlns:cx8="http://schemas.microsoft.com/office/drawing/2016/5/14/chartex" xmlns:mc="http://schemas.openxmlformats.org/markup-compatibility/2006" xmlns:aink="http://schemas.microsoft.com/office/drawing/2016/ink" xmlns:am3d="http://schemas.microsoft.com/office/drawing/2017/model3d" xmlns:o="urn:schemas-microsoft-com:office:office" xmlns:r="http://schemas.openxmlformats.org/officeDocument/2006/relationships" xmlns:m="http://schemas.openxmlformats.org/officeDocument/2006/math" xmlns:v="urn:schemas-microsoft-com:vml" xmlns:wp14="http://schemas.microsoft.com/office/word/2010/wordprocessingDrawing" xmlns:wp="http://schemas.openxmlformats.org/drawingml/2006/wordprocessingDrawing" xmlns:w10="urn:schemas-microsoft-com:office:word" xmlns:w="http://schemas.openxmlformats.org/wordprocessingml/2006/main" xmlns:w14="http://schemas.microsoft.com/office/word/2010/wordml" xmlns:w15="http://schemas.microsoft.com/office/word/2012/wordml" xmlns:w16cid="http://schemas.microsoft.com/office/word/2016/wordml/cid" xmlns:w16se="http://schemas.microsoft.com/office/word/2015/wordml/symex" xmlns:wpg="http://schemas.microsoft.com/office/word/2010/wordprocessingGroup" xmlns:wpi="http://schemas.microsoft.com/office/word/2010/wordprocessingInk" xmlns:wne="http://schemas.microsoft.com/office/word/2006/wordml" xmlns:wps="http://schemas.microsoft.com/office/word/2010/wordprocessingShape" mc:Ignorable="w14 w15 w16se w16cid wp14">
+<w:footnotes xmlns:wpc="http://schemas.microsoft.com/office/word/2010/wordprocessingCanvas" xmlns:mc="http://schemas.openxmlformats.org/markup-compatibility/2006" xmlns:o="urn:schemas-microsoft-com:office:office" xmlns:r="http://schemas.openxmlformats.org/officeDocument/2006/relationships" xmlns:m="http://schemas.openxmlformats.org/officeDocument/2006/math" xmlns:v="urn:schemas-microsoft-com:vml" xmlns:wp14="http://schemas.microsoft.com/office/word/2010/wordprocessingDrawing" xmlns:wp="http://schemas.openxmlformats.org/drawingml/2006/wordprocessingDrawing" xmlns:w10="urn:schemas-microsoft-com:office:word" xmlns:w="http://schemas.openxmlformats.org/wordprocessingml/2006/main" xmlns:w14="http://schemas.microsoft.com/office/word/2010/wordml" xmlns:w15="http://schemas.microsoft.com/office/word/2012/wordml" xmlns:wpg="http://schemas.microsoft.com/office/word/2010/wordprocessingGroup" xmlns:wpi="http://schemas.microsoft.com/office/word/2010/wordprocessingInk" xmlns:wne="http://schemas.microsoft.com/office/word/2006/wordml" xmlns:wps="http://schemas.microsoft.com/office/word/2010/wordprocessingShape" mc:Ignorable="w14 w15 wp14">
   <w:footnote w:type="separator" w:id="-1">
     <w:p>
       <w:r>
@@ -7689,11 +7989,11 @@
 </file>
 
 <file path=word/numbering.xml><?xml version="1.0" encoding="utf-8"?>
-<w:numbering xmlns:wpc="http://schemas.microsoft.com/office/word/2010/wordprocessingCanvas" xmlns:cx="http://schemas.microsoft.com/office/drawing/2014/chartex" xmlns:cx1="http://schemas.microsoft.com/office/drawing/2015/9/8/chartex" xmlns:cx2="http://schemas.microsoft.com/office/drawing/2015/10/21/chartex" xmlns:cx3="http://schemas.microsoft.com/office/drawing/2016/5/9/chartex" xmlns:cx4="http://schemas.microsoft.com/office/drawing/2016/5/10/chartex" xmlns:cx5="http://schemas.microsoft.com/office/drawing/2016/5/11/chartex" xmlns:cx6="http://schemas.microsoft.com/office/drawing/2016/5/12/chartex" xmlns:cx7="http://schemas.microsoft.com/office/drawing/2016/5/13/chartex" xmlns:cx8="http://schemas.microsoft.com/office/drawing/2016/5/14/chartex" xmlns:mc="http://schemas.openxmlformats.org/markup-compatibility/2006" xmlns:aink="http://schemas.microsoft.com/office/drawing/2016/ink" xmlns:am3d="http://schemas.microsoft.com/office/drawing/2017/model3d" xmlns:o="urn:schemas-microsoft-com:office:office" xmlns:r="http://schemas.openxmlformats.org/officeDocument/2006/relationships" xmlns:m="http://schemas.openxmlformats.org/officeDocument/2006/math" xmlns:v="urn:schemas-microsoft-com:vml" xmlns:wp14="http://schemas.microsoft.com/office/word/2010/wordprocessingDrawing" xmlns:wp="http://schemas.openxmlformats.org/drawingml/2006/wordprocessingDrawing" xmlns:w10="urn:schemas-microsoft-com:office:word" xmlns:w="http://schemas.openxmlformats.org/wordprocessingml/2006/main" xmlns:w14="http://schemas.microsoft.com/office/word/2010/wordml" xmlns:w15="http://schemas.microsoft.com/office/word/2012/wordml" xmlns:w16cid="http://schemas.microsoft.com/office/word/2016/wordml/cid" xmlns:w16se="http://schemas.microsoft.com/office/word/2015/wordml/symex" xmlns:wpg="http://schemas.microsoft.com/office/word/2010/wordprocessingGroup" xmlns:wpi="http://schemas.microsoft.com/office/word/2010/wordprocessingInk" xmlns:wne="http://schemas.microsoft.com/office/word/2006/wordml" xmlns:wps="http://schemas.microsoft.com/office/word/2010/wordprocessingShape" mc:Ignorable="w14 w15 w16se w16cid wp14">
+<w:numbering xmlns:wpc="http://schemas.microsoft.com/office/word/2010/wordprocessingCanvas" xmlns:mc="http://schemas.openxmlformats.org/markup-compatibility/2006" xmlns:o="urn:schemas-microsoft-com:office:office" xmlns:r="http://schemas.openxmlformats.org/officeDocument/2006/relationships" xmlns:m="http://schemas.openxmlformats.org/officeDocument/2006/math" xmlns:v="urn:schemas-microsoft-com:vml" xmlns:wp14="http://schemas.microsoft.com/office/word/2010/wordprocessingDrawing" xmlns:wp="http://schemas.openxmlformats.org/drawingml/2006/wordprocessingDrawing" xmlns:w10="urn:schemas-microsoft-com:office:word" xmlns:w="http://schemas.openxmlformats.org/wordprocessingml/2006/main" xmlns:w14="http://schemas.microsoft.com/office/word/2010/wordml" xmlns:w15="http://schemas.microsoft.com/office/word/2012/wordml" xmlns:wpg="http://schemas.microsoft.com/office/word/2010/wordprocessingGroup" xmlns:wpi="http://schemas.microsoft.com/office/word/2010/wordprocessingInk" xmlns:wne="http://schemas.microsoft.com/office/word/2006/wordml" xmlns:wps="http://schemas.microsoft.com/office/word/2010/wordprocessingShape" mc:Ignorable="w14 w15 wp14">
   <w:abstractNum w:abstractNumId="0" w15:restartNumberingAfterBreak="0">
     <w:nsid w:val="FFFFFF7C"/>
     <w:multiLevelType w:val="singleLevel"/>
-    <w:tmpl w:val="EB2481F0"/>
+    <w:tmpl w:val="86CCC3D2"/>
     <w:lvl w:ilvl="0">
       <w:start w:val="1"/>
       <w:numFmt w:val="decimal"/>
@@ -7710,7 +8010,7 @@
   <w:abstractNum w:abstractNumId="1" w15:restartNumberingAfterBreak="0">
     <w:nsid w:val="FFFFFF7D"/>
     <w:multiLevelType w:val="singleLevel"/>
-    <w:tmpl w:val="516057CA"/>
+    <w:tmpl w:val="82EAEBD2"/>
     <w:lvl w:ilvl="0">
       <w:start w:val="1"/>
       <w:numFmt w:val="decimal"/>
@@ -7727,7 +8027,7 @@
   <w:abstractNum w:abstractNumId="2" w15:restartNumberingAfterBreak="0">
     <w:nsid w:val="FFFFFF7E"/>
     <w:multiLevelType w:val="singleLevel"/>
-    <w:tmpl w:val="3EBE8A8A"/>
+    <w:tmpl w:val="29589242"/>
     <w:lvl w:ilvl="0">
       <w:start w:val="1"/>
       <w:numFmt w:val="decimal"/>
@@ -7744,7 +8044,7 @@
   <w:abstractNum w:abstractNumId="3" w15:restartNumberingAfterBreak="0">
     <w:nsid w:val="FFFFFF7F"/>
     <w:multiLevelType w:val="singleLevel"/>
-    <w:tmpl w:val="A934D8EE"/>
+    <w:tmpl w:val="2AFEA550"/>
     <w:lvl w:ilvl="0">
       <w:start w:val="1"/>
       <w:numFmt w:val="decimal"/>
@@ -7761,7 +8061,7 @@
   <w:abstractNum w:abstractNumId="4" w15:restartNumberingAfterBreak="0">
     <w:nsid w:val="FFFFFF80"/>
     <w:multiLevelType w:val="singleLevel"/>
-    <w:tmpl w:val="D35E3ED2"/>
+    <w:tmpl w:val="F674640E"/>
     <w:lvl w:ilvl="0">
       <w:start w:val="1"/>
       <w:numFmt w:val="bullet"/>
@@ -7781,7 +8081,7 @@
   <w:abstractNum w:abstractNumId="5" w15:restartNumberingAfterBreak="0">
     <w:nsid w:val="FFFFFF81"/>
     <w:multiLevelType w:val="singleLevel"/>
-    <w:tmpl w:val="CD7CBEF2"/>
+    <w:tmpl w:val="504CDA90"/>
     <w:lvl w:ilvl="0">
       <w:start w:val="1"/>
       <w:numFmt w:val="bullet"/>
@@ -7801,7 +8101,7 @@
   <w:abstractNum w:abstractNumId="6" w15:restartNumberingAfterBreak="0">
     <w:nsid w:val="FFFFFF82"/>
     <w:multiLevelType w:val="singleLevel"/>
-    <w:tmpl w:val="754EB734"/>
+    <w:tmpl w:val="6E621E56"/>
     <w:lvl w:ilvl="0">
       <w:start w:val="1"/>
       <w:numFmt w:val="bullet"/>
@@ -7821,7 +8121,7 @@
   <w:abstractNum w:abstractNumId="7" w15:restartNumberingAfterBreak="0">
     <w:nsid w:val="FFFFFF83"/>
     <w:multiLevelType w:val="singleLevel"/>
-    <w:tmpl w:val="BD028178"/>
+    <w:tmpl w:val="226023DA"/>
     <w:lvl w:ilvl="0">
       <w:start w:val="1"/>
       <w:numFmt w:val="bullet"/>
@@ -7841,7 +8141,7 @@
   <w:abstractNum w:abstractNumId="8" w15:restartNumberingAfterBreak="0">
     <w:nsid w:val="FFFFFF88"/>
     <w:multiLevelType w:val="singleLevel"/>
-    <w:tmpl w:val="FD900B6E"/>
+    <w:tmpl w:val="614E7BB8"/>
     <w:lvl w:ilvl="0">
       <w:start w:val="1"/>
       <w:numFmt w:val="decimal"/>
@@ -7858,7 +8158,7 @@
   <w:abstractNum w:abstractNumId="9" w15:restartNumberingAfterBreak="0">
     <w:nsid w:val="FFFFFF89"/>
     <w:multiLevelType w:val="singleLevel"/>
-    <w:tmpl w:val="673832EC"/>
+    <w:tmpl w:val="AC1E7174"/>
     <w:lvl w:ilvl="0">
       <w:start w:val="1"/>
       <w:numFmt w:val="bullet"/>
@@ -8386,6 +8686,119 @@
     </w:lvl>
   </w:abstractNum>
   <w:abstractNum w:abstractNumId="16" w15:restartNumberingAfterBreak="0">
+    <w:nsid w:val="5B080631"/>
+    <w:multiLevelType w:val="hybridMultilevel"/>
+    <w:tmpl w:val="8D64CCEE"/>
+    <w:lvl w:ilvl="0" w:tplc="ABC2BE28">
+      <w:numFmt w:val="bullet"/>
+      <w:lvlText w:val="-"/>
+      <w:lvlJc w:val="left"/>
+      <w:pPr>
+        <w:ind w:left="907" w:hanging="360"/>
+      </w:pPr>
+      <w:rPr>
+        <w:rFonts w:ascii="Times New Roman" w:eastAsia="Times New Roman" w:hAnsi="Times New Roman" w:cs="Times New Roman" w:hint="default"/>
+        <w:i/>
+      </w:rPr>
+    </w:lvl>
+    <w:lvl w:ilvl="1" w:tplc="04090003" w:tentative="1">
+      <w:start w:val="1"/>
+      <w:numFmt w:val="bullet"/>
+      <w:lvlText w:val="o"/>
+      <w:lvlJc w:val="left"/>
+      <w:pPr>
+        <w:ind w:left="1627" w:hanging="360"/>
+      </w:pPr>
+      <w:rPr>
+        <w:rFonts w:ascii="Courier New" w:hAnsi="Courier New" w:cs="Courier New" w:hint="default"/>
+      </w:rPr>
+    </w:lvl>
+    <w:lvl w:ilvl="2" w:tplc="04090005" w:tentative="1">
+      <w:start w:val="1"/>
+      <w:numFmt w:val="bullet"/>
+      <w:lvlText w:val=""/>
+      <w:lvlJc w:val="left"/>
+      <w:pPr>
+        <w:ind w:left="2347" w:hanging="360"/>
+      </w:pPr>
+      <w:rPr>
+        <w:rFonts w:ascii="Wingdings" w:hAnsi="Wingdings" w:hint="default"/>
+      </w:rPr>
+    </w:lvl>
+    <w:lvl w:ilvl="3" w:tplc="04090001" w:tentative="1">
+      <w:start w:val="1"/>
+      <w:numFmt w:val="bullet"/>
+      <w:lvlText w:val=""/>
+      <w:lvlJc w:val="left"/>
+      <w:pPr>
+        <w:ind w:left="3067" w:hanging="360"/>
+      </w:pPr>
+      <w:rPr>
+        <w:rFonts w:ascii="Symbol" w:hAnsi="Symbol" w:hint="default"/>
+      </w:rPr>
+    </w:lvl>
+    <w:lvl w:ilvl="4" w:tplc="04090003" w:tentative="1">
+      <w:start w:val="1"/>
+      <w:numFmt w:val="bullet"/>
+      <w:lvlText w:val="o"/>
+      <w:lvlJc w:val="left"/>
+      <w:pPr>
+        <w:ind w:left="3787" w:hanging="360"/>
+      </w:pPr>
+      <w:rPr>
+        <w:rFonts w:ascii="Courier New" w:hAnsi="Courier New" w:cs="Courier New" w:hint="default"/>
+      </w:rPr>
+    </w:lvl>
+    <w:lvl w:ilvl="5" w:tplc="04090005" w:tentative="1">
+      <w:start w:val="1"/>
+      <w:numFmt w:val="bullet"/>
+      <w:lvlText w:val=""/>
+      <w:lvlJc w:val="left"/>
+      <w:pPr>
+        <w:ind w:left="4507" w:hanging="360"/>
+      </w:pPr>
+      <w:rPr>
+        <w:rFonts w:ascii="Wingdings" w:hAnsi="Wingdings" w:hint="default"/>
+      </w:rPr>
+    </w:lvl>
+    <w:lvl w:ilvl="6" w:tplc="04090001" w:tentative="1">
+      <w:start w:val="1"/>
+      <w:numFmt w:val="bullet"/>
+      <w:lvlText w:val=""/>
+      <w:lvlJc w:val="left"/>
+      <w:pPr>
+        <w:ind w:left="5227" w:hanging="360"/>
+      </w:pPr>
+      <w:rPr>
+        <w:rFonts w:ascii="Symbol" w:hAnsi="Symbol" w:hint="default"/>
+      </w:rPr>
+    </w:lvl>
+    <w:lvl w:ilvl="7" w:tplc="04090003" w:tentative="1">
+      <w:start w:val="1"/>
+      <w:numFmt w:val="bullet"/>
+      <w:lvlText w:val="o"/>
+      <w:lvlJc w:val="left"/>
+      <w:pPr>
+        <w:ind w:left="5947" w:hanging="360"/>
+      </w:pPr>
+      <w:rPr>
+        <w:rFonts w:ascii="Courier New" w:hAnsi="Courier New" w:cs="Courier New" w:hint="default"/>
+      </w:rPr>
+    </w:lvl>
+    <w:lvl w:ilvl="8" w:tplc="04090005" w:tentative="1">
+      <w:start w:val="1"/>
+      <w:numFmt w:val="bullet"/>
+      <w:lvlText w:val=""/>
+      <w:lvlJc w:val="left"/>
+      <w:pPr>
+        <w:ind w:left="6667" w:hanging="360"/>
+      </w:pPr>
+      <w:rPr>
+        <w:rFonts w:ascii="Wingdings" w:hAnsi="Wingdings" w:hint="default"/>
+      </w:rPr>
+    </w:lvl>
+  </w:abstractNum>
+  <w:abstractNum w:abstractNumId="17" w15:restartNumberingAfterBreak="0">
     <w:nsid w:val="69E702F8"/>
     <w:multiLevelType w:val="hybridMultilevel"/>
     <w:tmpl w:val="AACE1226"/>
@@ -8498,7 +8911,7 @@
       </w:rPr>
     </w:lvl>
   </w:abstractNum>
-  <w:abstractNum w:abstractNumId="17" w15:restartNumberingAfterBreak="0">
+  <w:abstractNum w:abstractNumId="18" w15:restartNumberingAfterBreak="0">
     <w:nsid w:val="7D1A2860"/>
     <w:multiLevelType w:val="multilevel"/>
     <w:tmpl w:val="04090025"/>
@@ -8597,7 +9010,7 @@
     <w:abstractNumId w:val="13"/>
   </w:num>
   <w:num w:numId="2">
-    <w:abstractNumId w:val="17"/>
+    <w:abstractNumId w:val="18"/>
   </w:num>
   <w:num w:numId="3">
     <w:abstractNumId w:val="11"/>
@@ -8615,7 +9028,7 @@
     <w:abstractNumId w:val="10"/>
   </w:num>
   <w:num w:numId="8">
-    <w:abstractNumId w:val="16"/>
+    <w:abstractNumId w:val="17"/>
   </w:num>
   <w:num w:numId="9">
     <w:abstractNumId w:val="9"/>
@@ -8647,12 +9060,15 @@
   <w:num w:numId="18">
     <w:abstractNumId w:val="0"/>
   </w:num>
+  <w:num w:numId="19">
+    <w:abstractNumId w:val="16"/>
+  </w:num>
   <w:numIdMacAtCleanup w:val="6"/>
 </w:numbering>
 </file>
 
 <file path=word/styles.xml><?xml version="1.0" encoding="utf-8"?>
-<w:styles xmlns:mc="http://schemas.openxmlformats.org/markup-compatibility/2006" xmlns:r="http://schemas.openxmlformats.org/officeDocument/2006/relationships" xmlns:w="http://schemas.openxmlformats.org/wordprocessingml/2006/main" xmlns:w14="http://schemas.microsoft.com/office/word/2010/wordml" xmlns:w15="http://schemas.microsoft.com/office/word/2012/wordml" xmlns:w16cid="http://schemas.microsoft.com/office/word/2016/wordml/cid" xmlns:w16se="http://schemas.microsoft.com/office/word/2015/wordml/symex" mc:Ignorable="w14 w15 w16se w16cid">
+<w:styles xmlns:mc="http://schemas.openxmlformats.org/markup-compatibility/2006" xmlns:r="http://schemas.openxmlformats.org/officeDocument/2006/relationships" xmlns:w="http://schemas.openxmlformats.org/wordprocessingml/2006/main" xmlns:w14="http://schemas.microsoft.com/office/word/2010/wordml" xmlns:w15="http://schemas.microsoft.com/office/word/2012/wordml" mc:Ignorable="w14 w15">
   <w:docDefaults>
     <w:rPrDefault>
       <w:rPr>
@@ -8662,7 +9078,7 @@
     </w:rPrDefault>
     <w:pPrDefault/>
   </w:docDefaults>
-  <w:latentStyles w:defLockedState="0" w:defUIPriority="99" w:defSemiHidden="0" w:defUnhideWhenUsed="0" w:defQFormat="0" w:count="375">
+  <w:latentStyles w:defLockedState="0" w:defUIPriority="99" w:defSemiHidden="0" w:defUnhideWhenUsed="0" w:defQFormat="0" w:count="371">
     <w:lsdException w:name="Normal" w:uiPriority="0" w:qFormat="1"/>
     <w:lsdException w:name="heading 1" w:uiPriority="9" w:qFormat="1"/>
     <w:lsdException w:name="heading 2" w:uiPriority="9" w:qFormat="1"/>
@@ -9034,15 +9450,11 @@
     <w:lsdException w:name="List Table 5 Dark Accent 6" w:uiPriority="50"/>
     <w:lsdException w:name="List Table 6 Colorful Accent 6" w:uiPriority="51"/>
     <w:lsdException w:name="List Table 7 Colorful Accent 6" w:uiPriority="52"/>
-    <w:lsdException w:name="Mention" w:semiHidden="1" w:unhideWhenUsed="1"/>
-    <w:lsdException w:name="Smart Hyperlink" w:semiHidden="1" w:unhideWhenUsed="1"/>
-    <w:lsdException w:name="Hashtag" w:semiHidden="1" w:unhideWhenUsed="1"/>
-    <w:lsdException w:name="Unresolved Mention" w:semiHidden="1" w:unhideWhenUsed="1"/>
   </w:latentStyles>
   <w:style w:type="paragraph" w:default="1" w:styleId="Normal">
     <w:name w:val="Normal"/>
     <w:qFormat/>
-    <w:rsid w:val="004F4C6B"/>
+    <w:rsid w:val="004049FE"/>
     <w:pPr>
       <w:spacing w:before="120" w:after="120"/>
     </w:pPr>
@@ -9998,7 +10410,7 @@
       <w:szCs w:val="20"/>
     </w:rPr>
   </w:style>
-  <w:style w:type="character" w:styleId="UnresolvedMention">
+  <w:style w:type="character" w:customStyle="1" w:styleId="UnresolvedMention">
     <w:name w:val="Unresolved Mention"/>
     <w:basedOn w:val="DefaultParagraphFont"/>
     <w:uiPriority w:val="99"/>
@@ -10014,7 +10426,7 @@
 </file>
 
 <file path=word/glossary/document.xml><?xml version="1.0" encoding="utf-8"?>
-<w:glossaryDocument xmlns:wpc="http://schemas.microsoft.com/office/word/2010/wordprocessingCanvas" xmlns:cx="http://schemas.microsoft.com/office/drawing/2014/chartex" xmlns:cx1="http://schemas.microsoft.com/office/drawing/2015/9/8/chartex" xmlns:cx2="http://schemas.microsoft.com/office/drawing/2015/10/21/chartex" xmlns:cx3="http://schemas.microsoft.com/office/drawing/2016/5/9/chartex" xmlns:cx4="http://schemas.microsoft.com/office/drawing/2016/5/10/chartex" xmlns:cx5="http://schemas.microsoft.com/office/drawing/2016/5/11/chartex" xmlns:cx6="http://schemas.microsoft.com/office/drawing/2016/5/12/chartex" xmlns:cx7="http://schemas.microsoft.com/office/drawing/2016/5/13/chartex" xmlns:cx8="http://schemas.microsoft.com/office/drawing/2016/5/14/chartex" xmlns:mc="http://schemas.openxmlformats.org/markup-compatibility/2006" xmlns:aink="http://schemas.microsoft.com/office/drawing/2016/ink" xmlns:am3d="http://schemas.microsoft.com/office/drawing/2017/model3d" xmlns:o="urn:schemas-microsoft-com:office:office" xmlns:r="http://schemas.openxmlformats.org/officeDocument/2006/relationships" xmlns:m="http://schemas.openxmlformats.org/officeDocument/2006/math" xmlns:v="urn:schemas-microsoft-com:vml" xmlns:wp14="http://schemas.microsoft.com/office/word/2010/wordprocessingDrawing" xmlns:wp="http://schemas.openxmlformats.org/drawingml/2006/wordprocessingDrawing" xmlns:w10="urn:schemas-microsoft-com:office:word" xmlns:w="http://schemas.openxmlformats.org/wordprocessingml/2006/main" xmlns:w14="http://schemas.microsoft.com/office/word/2010/wordml" xmlns:w15="http://schemas.microsoft.com/office/word/2012/wordml" xmlns:w16cid="http://schemas.microsoft.com/office/word/2016/wordml/cid" xmlns:w16se="http://schemas.microsoft.com/office/word/2015/wordml/symex" xmlns:wpg="http://schemas.microsoft.com/office/word/2010/wordprocessingGroup" xmlns:wpi="http://schemas.microsoft.com/office/word/2010/wordprocessingInk" xmlns:wne="http://schemas.microsoft.com/office/word/2006/wordml" xmlns:wps="http://schemas.microsoft.com/office/word/2010/wordprocessingShape" mc:Ignorable="w14 w15 w16se w16cid wp14">
+<w:glossaryDocument xmlns:wpc="http://schemas.microsoft.com/office/word/2010/wordprocessingCanvas" xmlns:mc="http://schemas.openxmlformats.org/markup-compatibility/2006" xmlns:o="urn:schemas-microsoft-com:office:office" xmlns:r="http://schemas.openxmlformats.org/officeDocument/2006/relationships" xmlns:m="http://schemas.openxmlformats.org/officeDocument/2006/math" xmlns:v="urn:schemas-microsoft-com:vml" xmlns:wp14="http://schemas.microsoft.com/office/word/2010/wordprocessingDrawing" xmlns:wp="http://schemas.openxmlformats.org/drawingml/2006/wordprocessingDrawing" xmlns:w10="urn:schemas-microsoft-com:office:word" xmlns:w="http://schemas.openxmlformats.org/wordprocessingml/2006/main" xmlns:w14="http://schemas.microsoft.com/office/word/2010/wordml" xmlns:w15="http://schemas.microsoft.com/office/word/2012/wordml" xmlns:wpg="http://schemas.microsoft.com/office/word/2010/wordprocessingGroup" xmlns:wpi="http://schemas.microsoft.com/office/word/2010/wordprocessingInk" xmlns:wne="http://schemas.microsoft.com/office/word/2006/wordml" xmlns:wps="http://schemas.microsoft.com/office/word/2010/wordprocessingShape" mc:Ignorable="w14 w15 wp14">
   <w:docParts>
     <w:docPart>
       <w:docPartPr>
@@ -10050,7 +10462,7 @@
 </file>
 
 <file path=word/glossary/fontTable.xml><?xml version="1.0" encoding="utf-8"?>
-<w:fonts xmlns:mc="http://schemas.openxmlformats.org/markup-compatibility/2006" xmlns:r="http://schemas.openxmlformats.org/officeDocument/2006/relationships" xmlns:w="http://schemas.openxmlformats.org/wordprocessingml/2006/main" xmlns:w14="http://schemas.microsoft.com/office/word/2010/wordml" xmlns:w15="http://schemas.microsoft.com/office/word/2012/wordml" xmlns:w16cid="http://schemas.microsoft.com/office/word/2016/wordml/cid" xmlns:w16se="http://schemas.microsoft.com/office/word/2015/wordml/symex" mc:Ignorable="w14 w15 w16se w16cid">
+<w:fonts xmlns:mc="http://schemas.openxmlformats.org/markup-compatibility/2006" xmlns:r="http://schemas.openxmlformats.org/officeDocument/2006/relationships" xmlns:w="http://schemas.openxmlformats.org/wordprocessingml/2006/main" xmlns:w14="http://schemas.microsoft.com/office/word/2010/wordml" xmlns:w15="http://schemas.microsoft.com/office/word/2012/wordml" mc:Ignorable="w14 w15">
   <w:font w:name="Symbol">
     <w:panose1 w:val="05050102010706020507"/>
     <w:charset w:val="02"/>
@@ -10098,7 +10510,7 @@
     <w:charset w:val="00"/>
     <w:family w:val="swiss"/>
     <w:pitch w:val="variable"/>
-    <w:sig w:usb0="E0002EFF" w:usb1="C000785B" w:usb2="00000009" w:usb3="00000000" w:csb0="000001FF" w:csb1="00000000"/>
+    <w:sig w:usb0="E0002EFF" w:usb1="C0007843" w:usb2="00000009" w:usb3="00000000" w:csb0="000001FF" w:csb1="00000000"/>
   </w:font>
   <w:font w:name="Calibri Light">
     <w:panose1 w:val="020F0302020204030204"/>
@@ -10125,7 +10537,7 @@
 </file>
 
 <file path=word/glossary/settings.xml><?xml version="1.0" encoding="utf-8"?>
-<w:settings xmlns:mc="http://schemas.openxmlformats.org/markup-compatibility/2006" xmlns:o="urn:schemas-microsoft-com:office:office" xmlns:r="http://schemas.openxmlformats.org/officeDocument/2006/relationships" xmlns:m="http://schemas.openxmlformats.org/officeDocument/2006/math" xmlns:v="urn:schemas-microsoft-com:vml" xmlns:w10="urn:schemas-microsoft-com:office:word" xmlns:w="http://schemas.openxmlformats.org/wordprocessingml/2006/main" xmlns:w14="http://schemas.microsoft.com/office/word/2010/wordml" xmlns:w15="http://schemas.microsoft.com/office/word/2012/wordml" xmlns:w16cid="http://schemas.microsoft.com/office/word/2016/wordml/cid" xmlns:w16se="http://schemas.microsoft.com/office/word/2015/wordml/symex" xmlns:sl="http://schemas.openxmlformats.org/schemaLibrary/2006/main" mc:Ignorable="w14 w15 w16se w16cid">
+<w:settings xmlns:mc="http://schemas.openxmlformats.org/markup-compatibility/2006" xmlns:o="urn:schemas-microsoft-com:office:office" xmlns:r="http://schemas.openxmlformats.org/officeDocument/2006/relationships" xmlns:m="http://schemas.openxmlformats.org/officeDocument/2006/math" xmlns:v="urn:schemas-microsoft-com:vml" xmlns:w10="urn:schemas-microsoft-com:office:word" xmlns:w="http://schemas.openxmlformats.org/wordprocessingml/2006/main" xmlns:w14="http://schemas.microsoft.com/office/word/2010/wordml" xmlns:w15="http://schemas.microsoft.com/office/word/2012/wordml" xmlns:sl="http://schemas.openxmlformats.org/schemaLibrary/2006/main" mc:Ignorable="w14 w15">
   <w:view w:val="normal"/>
   <w:revisionView w:insDel="0" w:formatting="0"/>
   <w:defaultTabStop w:val="720"/>
@@ -10137,7 +10549,6 @@
     <w:compatSetting w:name="enableOpenTypeFeatures" w:uri="http://schemas.microsoft.com/office/word" w:val="1"/>
     <w:compatSetting w:name="doNotFlipMirrorIndents" w:uri="http://schemas.microsoft.com/office/word" w:val="1"/>
     <w:compatSetting w:name="differentiateMultirowTableHeaders" w:uri="http://schemas.microsoft.com/office/word" w:val="1"/>
-    <w:compatSetting w:name="useWord2013TrackBottomHyphenation" w:uri="http://schemas.microsoft.com/office/word" w:val="1"/>
   </w:compat>
   <w:rsids>
     <w:rsidRoot w:val="008F47F4"/>
@@ -10153,7 +10564,9 @@
     <w:rsid w:val="008F47F4"/>
     <w:rsid w:val="00967CB5"/>
     <w:rsid w:val="009A5073"/>
+    <w:rsid w:val="00B14C8D"/>
     <w:rsid w:val="00E17763"/>
+    <w:rsid w:val="00F84A74"/>
   </w:rsids>
   <m:mathPr>
     <m:mathFont m:val="Cambria Math"/>
@@ -10177,7 +10590,7 @@
 </file>
 
 <file path=word/glossary/styles.xml><?xml version="1.0" encoding="utf-8"?>
-<w:styles xmlns:mc="http://schemas.openxmlformats.org/markup-compatibility/2006" xmlns:r="http://schemas.openxmlformats.org/officeDocument/2006/relationships" xmlns:w="http://schemas.openxmlformats.org/wordprocessingml/2006/main" xmlns:w14="http://schemas.microsoft.com/office/word/2010/wordml" xmlns:w15="http://schemas.microsoft.com/office/word/2012/wordml" xmlns:w16cid="http://schemas.microsoft.com/office/word/2016/wordml/cid" xmlns:w16se="http://schemas.microsoft.com/office/word/2015/wordml/symex" mc:Ignorable="w14 w15 w16se w16cid">
+<w:styles xmlns:mc="http://schemas.openxmlformats.org/markup-compatibility/2006" xmlns:r="http://schemas.openxmlformats.org/officeDocument/2006/relationships" xmlns:w="http://schemas.openxmlformats.org/wordprocessingml/2006/main" xmlns:w14="http://schemas.microsoft.com/office/word/2010/wordml" xmlns:w15="http://schemas.microsoft.com/office/word/2012/wordml" mc:Ignorable="w14 w15">
   <w:docDefaults>
     <w:rPrDefault>
       <w:rPr>
@@ -10193,7 +10606,7 @@
       </w:pPr>
     </w:pPrDefault>
   </w:docDefaults>
-  <w:latentStyles w:defLockedState="0" w:defUIPriority="99" w:defSemiHidden="0" w:defUnhideWhenUsed="0" w:defQFormat="0" w:count="375">
+  <w:latentStyles w:defLockedState="0" w:defUIPriority="99" w:defSemiHidden="0" w:defUnhideWhenUsed="0" w:defQFormat="0" w:count="371">
     <w:lsdException w:name="Normal" w:uiPriority="0" w:qFormat="1"/>
     <w:lsdException w:name="heading 1" w:uiPriority="9" w:qFormat="1"/>
     <w:lsdException w:name="heading 2" w:semiHidden="1" w:uiPriority="9" w:unhideWhenUsed="1" w:qFormat="1"/>
@@ -10565,10 +10978,6 @@
     <w:lsdException w:name="List Table 5 Dark Accent 6" w:uiPriority="50"/>
     <w:lsdException w:name="List Table 6 Colorful Accent 6" w:uiPriority="51"/>
     <w:lsdException w:name="List Table 7 Colorful Accent 6" w:uiPriority="52"/>
-    <w:lsdException w:name="Mention" w:semiHidden="1" w:unhideWhenUsed="1"/>
-    <w:lsdException w:name="Smart Hyperlink" w:semiHidden="1" w:unhideWhenUsed="1"/>
-    <w:lsdException w:name="Hashtag" w:semiHidden="1" w:unhideWhenUsed="1"/>
-    <w:lsdException w:name="Unresolved Mention" w:semiHidden="1" w:unhideWhenUsed="1"/>
   </w:latentStyles>
   <w:style w:type="paragraph" w:default="1" w:styleId="Normal">
     <w:name w:val="Normal"/>
@@ -10617,7 +11026,7 @@
 </file>
 
 <file path=word/glossary/webSettings.xml><?xml version="1.0" encoding="utf-8"?>
-<w:webSettings xmlns:mc="http://schemas.openxmlformats.org/markup-compatibility/2006" xmlns:r="http://schemas.openxmlformats.org/officeDocument/2006/relationships" xmlns:w="http://schemas.openxmlformats.org/wordprocessingml/2006/main" xmlns:w14="http://schemas.microsoft.com/office/word/2010/wordml" xmlns:w15="http://schemas.microsoft.com/office/word/2012/wordml" xmlns:w16cid="http://schemas.microsoft.com/office/word/2016/wordml/cid" xmlns:w16se="http://schemas.microsoft.com/office/word/2015/wordml/symex" mc:Ignorable="w14 w15 w16se w16cid">
+<w:webSettings xmlns:mc="http://schemas.openxmlformats.org/markup-compatibility/2006" xmlns:r="http://schemas.openxmlformats.org/officeDocument/2006/relationships" xmlns:w="http://schemas.openxmlformats.org/wordprocessingml/2006/main" xmlns:w14="http://schemas.microsoft.com/office/word/2010/wordml" xmlns:w15="http://schemas.microsoft.com/office/word/2012/wordml" mc:Ignorable="w14 w15">
   <w:optimizeForBrowser/>
   <w:allowPNG/>
 </w:webSettings>
@@ -10889,7 +11298,7 @@
 </file>
 
 <file path=customXml/itemProps1.xml><?xml version="1.0" encoding="utf-8"?>
-<ds:datastoreItem xmlns:ds="http://schemas.openxmlformats.org/officeDocument/2006/customXml" ds:itemID="{E0575F27-D911-4989-AB79-0A48DAD1237D}">
+<ds:datastoreItem xmlns:ds="http://schemas.openxmlformats.org/officeDocument/2006/customXml" ds:itemID="{63AD3C43-CFB3-4DF9-8D5C-A8B1D305485D}">
   <ds:schemaRefs>
     <ds:schemaRef ds:uri="http://schemas.openxmlformats.org/officeDocument/2006/bibliography"/>
   </ds:schemaRefs>

</xml_diff>